<commit_message>
La partie pi devient serieuse
</commit_message>
<xml_diff>
--- a/rapports/Linux Embarqué - Rapport.docx
+++ b/rapports/Linux Embarqué - Rapport.docx
@@ -5703,39 +5703,307 @@
       </w:r>
       <w:bookmarkEnd w:id="9"/>
     </w:p>
-    <w:p/>
+    <w:p>
+      <w:r>
+        <w:t xml:space="preserve">Le </w:t>
+      </w:r>
+      <w:proofErr w:type="spellStart"/>
+      <w:r>
+        <w:t>Raspberry</w:t>
+      </w:r>
+      <w:proofErr w:type="spellEnd"/>
+      <w:r>
+        <w:t xml:space="preserve"> Pi se compose de différents éléments contribuant </w:t>
+      </w:r>
+      <w:proofErr w:type="gramStart"/>
+      <w:r>
+        <w:t>aux fonctionnement général</w:t>
+      </w:r>
+      <w:proofErr w:type="gramEnd"/>
+      <w:r>
+        <w:t xml:space="preserve"> du capteur. Dans un premier temps, nous trouvons un programme qui ouvre </w:t>
+      </w:r>
+      <w:proofErr w:type="gramStart"/>
+      <w:r>
+        <w:t>le</w:t>
+      </w:r>
+      <w:proofErr w:type="gramEnd"/>
+      <w:r>
+        <w:t xml:space="preserve"> connexion au port RS232 et se compose de threads :</w:t>
+      </w:r>
+    </w:p>
+    <w:p>
+      <w:pPr>
+        <w:pStyle w:val="Paragraphedeliste"/>
+        <w:numPr>
+          <w:ilvl w:val="0"/>
+          <w:numId w:val="9"/>
+        </w:numPr>
+      </w:pPr>
+      <w:r>
+        <w:t>Thread de lecture : attend les trames de températures et les acquittements de commandes,</w:t>
+      </w:r>
+    </w:p>
+    <w:p>
+      <w:pPr>
+        <w:pStyle w:val="Paragraphedeliste"/>
+        <w:numPr>
+          <w:ilvl w:val="0"/>
+          <w:numId w:val="9"/>
+        </w:numPr>
+      </w:pPr>
+      <w:r>
+        <w:t>Thread d'écriture</w:t>
+      </w:r>
+      <w:r>
+        <w:t xml:space="preserve"> : envoie les commandes et</w:t>
+      </w:r>
+      <w:r>
+        <w:t xml:space="preserve"> les acquittements de trames de température,</w:t>
+      </w:r>
+    </w:p>
+    <w:p>
+      <w:pPr>
+        <w:pStyle w:val="Paragraphedeliste"/>
+        <w:numPr>
+          <w:ilvl w:val="0"/>
+          <w:numId w:val="9"/>
+        </w:numPr>
+      </w:pPr>
+      <w:r>
+        <w:t>Thread de commandes : surveille les commandes envoyées à partir du serveur web.</w:t>
+      </w:r>
+    </w:p>
+    <w:p>
+      <w:r>
+        <w:t xml:space="preserve">Etant donné que certains threads vont se partager des informations comme les files d'attente des trames ou les booléens d'attente d'acquittements, nous avons décidé d'utiliser des </w:t>
+      </w:r>
+      <w:proofErr w:type="spellStart"/>
+      <w:r>
+        <w:t>mutex</w:t>
+      </w:r>
+      <w:proofErr w:type="spellEnd"/>
+      <w:r>
+        <w:t>, qui vont ainsi éviter les soucis lors d'une écriture dans la même structure.</w:t>
+      </w:r>
+    </w:p>
     <w:p>
       <w:pPr>
         <w:pStyle w:val="Titre3"/>
       </w:pPr>
+      <w:r>
+        <w:t>Acquisitions</w:t>
+      </w:r>
+    </w:p>
+    <w:p>
+      <w:r>
+        <w:t>Les acquisitions de trames de température débutent dans le thread de lecture où l'on va sans cesse lire les caractères envoyés. Lorsque l'on trouve le caractère de début de trame 'W', nous lisons les caractères suivants et les stockons dans une chaîne.</w:t>
+      </w:r>
+    </w:p>
+    <w:p>
+      <w:r>
+        <w:t xml:space="preserve">Cette chaîne est ensuite vérifiée. Si la chaîne correspond à ce que l'on </w:t>
+      </w:r>
+      <w:r>
+        <w:t>attendait</w:t>
+      </w:r>
+      <w:r>
+        <w:t>, on la place dans la file de trames à afficher, puis on indique que l'on doit envoyer un acquittement</w:t>
+      </w:r>
+      <w:r>
+        <w:t xml:space="preserve"> avec un booléen</w:t>
+      </w:r>
+      <w:r>
+        <w:t>.</w:t>
+      </w:r>
+    </w:p>
+    <w:p>
+      <w:r>
+        <w:t xml:space="preserve">Le thread d'écriture va ensuite à son tour </w:t>
+      </w:r>
+      <w:r>
+        <w:t>voir qu'il faut envoyer un acquittement par le biais du booléen. On envoie cet acquittement puis on remodifie le booléen pour indiquer que l'on a envoyé l'acquittement</w:t>
+      </w:r>
       <w:bookmarkStart w:id="10" w:name="_Toc435366082"/>
       <w:r>
-        <w:t>Site web</w:t>
-      </w:r>
-      <w:bookmarkEnd w:id="10"/>
+        <w:t>. Juste après ceci, le thread va récupérer la trame dans la file correspondante et l'écrire dans un fichier qui sera lu en PHP pour être affichée sur le site.</w:t>
+      </w:r>
+      <w:bookmarkStart w:id="11" w:name="_GoBack"/>
+      <w:bookmarkEnd w:id="11"/>
     </w:p>
-    <w:p/>
     <w:p>
       <w:pPr>
         <w:pStyle w:val="Titre3"/>
       </w:pPr>
-      <w:bookmarkStart w:id="11" w:name="_Toc435366083"/>
+      <w:r>
+        <w:t>Site web</w:t>
+      </w:r>
+      <w:bookmarkEnd w:id="10"/>
+    </w:p>
+    <w:p>
+      <w:r>
+        <w:t>Notre serveur étant équipé d'APACHE2 ainsi que de PHP5, nous pouvons implémenter l'interface web.</w:t>
+      </w:r>
+    </w:p>
+    <w:p>
+      <w:r>
+        <w:t xml:space="preserve">Pour ce faire, nous avons choisi la bibliothèque </w:t>
+      </w:r>
+      <w:proofErr w:type="spellStart"/>
+      <w:r>
+        <w:t>bootstrap</w:t>
+      </w:r>
+      <w:proofErr w:type="spellEnd"/>
+      <w:r>
+        <w:t xml:space="preserve"> </w:t>
+      </w:r>
+      <w:proofErr w:type="spellStart"/>
+      <w:r>
+        <w:t>sb-admin</w:t>
+      </w:r>
+      <w:proofErr w:type="spellEnd"/>
+      <w:r>
+        <w:t>. Nous avons choisi cette bibliothèque puisqu'elle permet de créer facilement des pages web dont le rendu est de qualité. De plus, son utilisation est très simple.</w:t>
+      </w:r>
+    </w:p>
+    <w:p>
+      <w:pPr>
+        <w:keepNext/>
+        <w:jc w:val="center"/>
+      </w:pPr>
+      <w:r>
+        <w:rPr>
+          <w:noProof/>
+        </w:rPr>
+        <w:lastRenderedPageBreak/>
+        <w:drawing>
+          <wp:inline distT="0" distB="0" distL="0" distR="0" wp14:anchorId="5B89DC8B" wp14:editId="52DE98D6">
+            <wp:extent cx="5337175" cy="3000530"/>
+            <wp:effectExtent l="0" t="0" r="0" b="9525"/>
+            <wp:docPr id="78" name="Image 78"/>
+            <wp:cNvGraphicFramePr>
+              <a:graphicFrameLocks xmlns:a="http://schemas.openxmlformats.org/drawingml/2006/main" noChangeAspect="1"/>
+            </wp:cNvGraphicFramePr>
+            <a:graphic xmlns:a="http://schemas.openxmlformats.org/drawingml/2006/main">
+              <a:graphicData uri="http://schemas.openxmlformats.org/drawingml/2006/picture">
+                <pic:pic xmlns:pic="http://schemas.openxmlformats.org/drawingml/2006/picture">
+                  <pic:nvPicPr>
+                    <pic:cNvPr id="0" name=""/>
+                    <pic:cNvPicPr/>
+                  </pic:nvPicPr>
+                  <pic:blipFill>
+                    <a:blip r:embed="rId13"/>
+                    <a:stretch>
+                      <a:fillRect/>
+                    </a:stretch>
+                  </pic:blipFill>
+                  <pic:spPr>
+                    <a:xfrm>
+                      <a:off x="0" y="0"/>
+                      <a:ext cx="5337175" cy="3000530"/>
+                    </a:xfrm>
+                    <a:prstGeom prst="rect">
+                      <a:avLst/>
+                    </a:prstGeom>
+                  </pic:spPr>
+                </pic:pic>
+              </a:graphicData>
+            </a:graphic>
+          </wp:inline>
+        </w:drawing>
+      </w:r>
+    </w:p>
+    <w:p>
+      <w:pPr>
+        <w:pStyle w:val="Lgende"/>
+        <w:jc w:val="center"/>
+      </w:pPr>
+      <w:r>
+        <w:t xml:space="preserve">Figure </w:t>
+      </w:r>
+      <w:fldSimple w:instr=" SEQ Figure \* ARABIC ">
+        <w:r>
+          <w:rPr>
+            <w:noProof/>
+          </w:rPr>
+          <w:t>1</w:t>
+        </w:r>
+      </w:fldSimple>
+      <w:r>
+        <w:t xml:space="preserve"> – Capture d'écran du site web</w:t>
+      </w:r>
+    </w:p>
+    <w:p>
+      <w:r>
+        <w:t xml:space="preserve">Comme nous pouvons le vois, il est possible de visualiser l'évolution de la température sur un graphe. Le panneau se situant sur la droite permet quant à lui d'activer ou stopper le capteur, et de changer sa fréquence d'acquisition au moyen d'un </w:t>
+      </w:r>
+      <w:proofErr w:type="spellStart"/>
+      <w:r>
+        <w:t>slider</w:t>
+      </w:r>
+      <w:proofErr w:type="spellEnd"/>
+      <w:r>
+        <w:t>.</w:t>
+      </w:r>
+    </w:p>
+    <w:p>
+      <w:r>
+        <w:t>Etant donné que la connexion internet est établie de manière locale à l'ISIMA, il n'est pas possible d'accéder à cette page en dehors de l'école. Cependant, une reconfiguration de la connexion permettrai</w:t>
+      </w:r>
+      <w:r>
+        <w:t>t</w:t>
+      </w:r>
+      <w:r>
+        <w:t xml:space="preserve"> d'y accéder n'importe où dans le monde.</w:t>
+      </w:r>
+    </w:p>
+    <w:p>
+      <w:pPr>
+        <w:pStyle w:val="Titre3"/>
+      </w:pPr>
+      <w:bookmarkStart w:id="12" w:name="_Toc435366083"/>
       <w:r>
         <w:t>Interactions</w:t>
       </w:r>
-      <w:bookmarkEnd w:id="11"/>
+      <w:bookmarkEnd w:id="12"/>
     </w:p>
-    <w:p/>
+    <w:p>
+      <w:r>
+        <w:t>Les interactions</w:t>
+      </w:r>
+      <w:r>
+        <w:t xml:space="preserve"> sont possibles par le biais du site web présenté </w:t>
+      </w:r>
+      <w:r>
+        <w:t>précédemment</w:t>
+      </w:r>
+      <w:r>
+        <w:t>.</w:t>
+      </w:r>
+    </w:p>
+    <w:p>
+      <w:r>
+        <w:t>Si l'on souhaite démarrer ou stopper le capteur, il suffit de cliquer sur le bouton correspondant. Ceci va appeler un script PHP</w:t>
+      </w:r>
+      <w:r>
+        <w:t xml:space="preserve"> correspondant, qui va aller écrire dans un fichier l'état dans lequel le capteur doit se trouver. Notre programme de gestion va se charger de lire cet état et d'envoyer la commande correspondant au PC hôte.</w:t>
+      </w:r>
+    </w:p>
+    <w:p>
+      <w:r>
+        <w:t>Le changement de température se fait de la même manière.</w:t>
+      </w:r>
+    </w:p>
     <w:p>
       <w:pPr>
         <w:pStyle w:val="Titre1"/>
       </w:pPr>
-      <w:bookmarkStart w:id="12" w:name="_Toc435366084"/>
+      <w:bookmarkStart w:id="13" w:name="_Toc435366084"/>
       <w:r>
         <w:lastRenderedPageBreak/>
         <w:t>Conclusion</w:t>
       </w:r>
-      <w:bookmarkEnd w:id="12"/>
+      <w:bookmarkEnd w:id="13"/>
     </w:p>
     <w:p>
       <w:r>
@@ -5763,13 +6031,10 @@
         <w:t>Ce projet permet la gestion d'un capteur de température, cependant le fonctionnement serait similaire si l'on souhaitait implémenter la gestion d'arrosage de plantes, ou encore pour des applications de domotique.</w:t>
       </w:r>
     </w:p>
-    <w:p>
-      <w:bookmarkStart w:id="13" w:name="_GoBack"/>
-      <w:bookmarkEnd w:id="13"/>
-    </w:p>
+    <w:p/>
     <w:sectPr>
-      <w:headerReference w:type="default" r:id="rId13"/>
-      <w:footerReference w:type="default" r:id="rId14"/>
+      <w:headerReference w:type="default" r:id="rId14"/>
+      <w:footerReference w:type="default" r:id="rId15"/>
       <w:pgSz w:w="11907" w:h="16839"/>
       <w:pgMar w:top="1440" w:right="1751" w:bottom="1440" w:left="1751" w:header="709" w:footer="459" w:gutter="0"/>
       <w:pgNumType w:start="0"/>
@@ -5828,7 +6093,7 @@
       <w:rPr>
         <w:noProof/>
       </w:rPr>
-      <w:t>6</w:t>
+      <w:t>5</w:t>
     </w:r>
     <w:r>
       <w:fldChar w:fldCharType="end"/>
@@ -6931,7 +7196,7 @@
     <w:uiPriority w:val="9"/>
     <w:unhideWhenUsed/>
     <w:qFormat/>
-    <w:rsid w:val="00CB2783"/>
+    <w:rsid w:val="00801477"/>
     <w:pPr>
       <w:spacing w:after="0"/>
       <w:ind w:left="1440"/>
@@ -6939,6 +7204,7 @@
     </w:pPr>
     <w:rPr>
       <w:rFonts w:asciiTheme="majorHAnsi" w:hAnsiTheme="majorHAnsi"/>
+      <w:b/>
       <w:spacing w:val="5"/>
       <w:sz w:val="24"/>
       <w:szCs w:val="24"/>
@@ -7308,9 +7574,10 @@
     <w:basedOn w:val="Policepardfaut"/>
     <w:link w:val="Titre3"/>
     <w:uiPriority w:val="9"/>
-    <w:rsid w:val="00CB2783"/>
+    <w:rsid w:val="00801477"/>
     <w:rPr>
       <w:rFonts w:asciiTheme="majorHAnsi" w:hAnsiTheme="majorHAnsi"/>
+      <w:b/>
       <w:color w:val="313240" w:themeColor="text2" w:themeShade="BF"/>
       <w:spacing w:val="5"/>
       <w:sz w:val="24"/>
@@ -7889,7 +8156,7 @@
     <w:uiPriority w:val="9"/>
     <w:unhideWhenUsed/>
     <w:qFormat/>
-    <w:rsid w:val="00CB2783"/>
+    <w:rsid w:val="00801477"/>
     <w:pPr>
       <w:spacing w:after="0"/>
       <w:ind w:left="1440"/>
@@ -7897,6 +8164,7 @@
     </w:pPr>
     <w:rPr>
       <w:rFonts w:asciiTheme="majorHAnsi" w:hAnsiTheme="majorHAnsi"/>
+      <w:b/>
       <w:spacing w:val="5"/>
       <w:sz w:val="24"/>
       <w:szCs w:val="24"/>
@@ -8266,9 +8534,10 @@
     <w:basedOn w:val="Policepardfaut"/>
     <w:link w:val="Titre3"/>
     <w:uiPriority w:val="9"/>
-    <w:rsid w:val="00CB2783"/>
+    <w:rsid w:val="00801477"/>
     <w:rPr>
       <w:rFonts w:asciiTheme="majorHAnsi" w:hAnsiTheme="majorHAnsi"/>
+      <w:b/>
       <w:color w:val="313240" w:themeColor="text2" w:themeShade="BF"/>
       <w:spacing w:val="5"/>
       <w:sz w:val="24"/>
@@ -8839,7 +9108,7 @@
     <w:rsidRoot w:val="00A73114"/>
     <w:rsid w:val="008617E4"/>
     <w:rsid w:val="00A73114"/>
-    <w:rsid w:val="00BE48AF"/>
+    <w:rsid w:val="00B57773"/>
   </w:rsids>
   <m:mathPr>
     <m:mathFont m:val="Cambria Math"/>
@@ -9757,7 +10026,7 @@
 </file>
 
 <file path=customXml/itemProps3.xml><?xml version="1.0" encoding="utf-8"?>
-<ds:datastoreItem xmlns:ds="http://schemas.openxmlformats.org/officeDocument/2006/customXml" ds:itemID="{7E08D01F-692C-4FDC-9C73-73C8727E8DED}">
+<ds:datastoreItem xmlns:ds="http://schemas.openxmlformats.org/officeDocument/2006/customXml" ds:itemID="{00E530ED-02B8-4666-89AB-B1CB9664ED67}">
   <ds:schemaRefs>
     <ds:schemaRef ds:uri="http://schemas.openxmlformats.org/officeDocument/2006/bibliography"/>
   </ds:schemaRefs>

</xml_diff>

<commit_message>
nouvel aléa + info web
</commit_message>
<xml_diff>
--- a/rapports/Linux Embarqué - Rapport.docx
+++ b/rapports/Linux Embarqué - Rapport.docx
@@ -1,6 +1,6 @@
 
 <file path=word/document.xml><?xml version="1.0" encoding="utf-8"?>
-<w:document xmlns:wpc="http://schemas.microsoft.com/office/word/2010/wordprocessingCanvas" xmlns:mc="http://schemas.openxmlformats.org/markup-compatibility/2006" xmlns:o="urn:schemas-microsoft-com:office:office" xmlns:r="http://schemas.openxmlformats.org/officeDocument/2006/relationships" xmlns:m="http://schemas.openxmlformats.org/officeDocument/2006/math" xmlns:v="urn:schemas-microsoft-com:vml" xmlns:wp14="http://schemas.microsoft.com/office/word/2010/wordprocessingDrawing" xmlns:wp="http://schemas.openxmlformats.org/drawingml/2006/wordprocessingDrawing" xmlns:w10="urn:schemas-microsoft-com:office:word" xmlns:w="http://schemas.openxmlformats.org/wordprocessingml/2006/main" xmlns:w14="http://schemas.microsoft.com/office/word/2010/wordml" xmlns:wpg="http://schemas.microsoft.com/office/word/2010/wordprocessingGroup" xmlns:wpi="http://schemas.microsoft.com/office/word/2010/wordprocessingInk" xmlns:wne="http://schemas.microsoft.com/office/word/2006/wordml" xmlns:wps="http://schemas.microsoft.com/office/word/2010/wordprocessingShape" mc:Ignorable="w14 wp14">
+<w:document xmlns:wpc="http://schemas.microsoft.com/office/word/2010/wordprocessingCanvas" xmlns:cx="http://schemas.microsoft.com/office/drawing/2014/chartex" xmlns:cx1="http://schemas.microsoft.com/office/drawing/2015/9/8/chartex" xmlns:mc="http://schemas.openxmlformats.org/markup-compatibility/2006" xmlns:o="urn:schemas-microsoft-com:office:office" xmlns:r="http://schemas.openxmlformats.org/officeDocument/2006/relationships" xmlns:m="http://schemas.openxmlformats.org/officeDocument/2006/math" xmlns:v="urn:schemas-microsoft-com:vml" xmlns:wp14="http://schemas.microsoft.com/office/word/2010/wordprocessingDrawing" xmlns:wp="http://schemas.openxmlformats.org/drawingml/2006/wordprocessingDrawing" xmlns:w10="urn:schemas-microsoft-com:office:word" xmlns:w="http://schemas.openxmlformats.org/wordprocessingml/2006/main" xmlns:w14="http://schemas.microsoft.com/office/word/2010/wordml" xmlns:w15="http://schemas.microsoft.com/office/word/2012/wordml" xmlns:w16se="http://schemas.microsoft.com/office/word/2015/wordml/symex" xmlns:wpg="http://schemas.microsoft.com/office/word/2010/wordprocessingGroup" xmlns:wpi="http://schemas.microsoft.com/office/word/2010/wordprocessingInk" xmlns:wne="http://schemas.microsoft.com/office/word/2006/wordml" xmlns:wps="http://schemas.microsoft.com/office/word/2010/wordprocessingShape" mc:Ignorable="w14 w15 w16se wp14">
   <w:body>
     <w:p>
       <w:pPr>
@@ -44,7 +44,7 @@
               <w:szCs w:val="24"/>
             </w:rPr>
             <w:drawing>
-              <wp:inline distT="0" distB="0" distL="0" distR="0" wp14:anchorId="6D59E05F" wp14:editId="2C01803E">
+              <wp:inline distT="0" distB="0" distL="0" distR="0" wp14:anchorId="70CE6C41" wp14:editId="70CE6C42">
                 <wp:extent cx="1847850" cy="458830"/>
                 <wp:effectExtent l="0" t="0" r="0" b="0"/>
                 <wp:docPr id="77" name="Image 77"/>
@@ -59,7 +59,7 @@
                         <pic:cNvPicPr/>
                       </pic:nvPicPr>
                       <pic:blipFill>
-                        <a:blip r:embed="rId11" cstate="print">
+                        <a:blip r:embed="rId10" cstate="print">
                           <a:extLst>
                             <a:ext uri="{28A0092B-C50C-407E-A947-70E740481C1C}">
                               <a14:useLocalDpi xmlns:a14="http://schemas.microsoft.com/office/drawing/2010/main" val="0"/>
@@ -99,7 +99,7 @@
             <mc:AlternateContent>
               <mc:Choice Requires="wpg">
                 <w:drawing>
-                  <wp:anchor distT="0" distB="0" distL="114300" distR="114300" simplePos="0" relativeHeight="251673600" behindDoc="0" locked="0" layoutInCell="1" allowOverlap="1" wp14:anchorId="27A550DC" wp14:editId="0C1BC657">
+                  <wp:anchor distT="0" distB="0" distL="114300" distR="114300" simplePos="0" relativeHeight="251673600" behindDoc="0" locked="0" layoutInCell="1" allowOverlap="1" wp14:anchorId="70CE6C43" wp14:editId="70CE6C44">
                     <wp:simplePos x="0" y="0"/>
                     <mc:AlternateContent>
                       <mc:Choice Requires="wp14">
@@ -219,13 +219,7 @@
                                   <a:headEnd/>
                                   <a:tailEnd/>
                                 </a:ln>
-                                <a:extLst>
-                                  <a:ext uri="{909E8E84-426E-40DD-AFC4-6F175D3DCCD1}">
-                                    <a14:hiddenFill xmlns:a14="http://schemas.microsoft.com/office/drawing/2010/main">
-                                      <a:noFill/>
-                                    </a14:hiddenFill>
-                                  </a:ext>
-                                </a:extLst>
+                                <a:extLst/>
                               </wps:spPr>
                               <wps:bodyPr/>
                             </wps:wsp>
@@ -251,13 +245,7 @@
                                   <a:headEnd/>
                                   <a:tailEnd/>
                                 </a:ln>
-                                <a:extLst>
-                                  <a:ext uri="{909E8E84-426E-40DD-AFC4-6F175D3DCCD1}">
-                                    <a14:hiddenFill xmlns:a14="http://schemas.microsoft.com/office/drawing/2010/main">
-                                      <a:noFill/>
-                                    </a14:hiddenFill>
-                                  </a:ext>
-                                </a:extLst>
+                                <a:extLst/>
                               </wps:spPr>
                               <wps:bodyPr/>
                             </wps:wsp>
@@ -283,13 +271,7 @@
                                   <a:headEnd/>
                                   <a:tailEnd/>
                                 </a:ln>
-                                <a:extLst>
-                                  <a:ext uri="{909E8E84-426E-40DD-AFC4-6F175D3DCCD1}">
-                                    <a14:hiddenFill xmlns:a14="http://schemas.microsoft.com/office/drawing/2010/main">
-                                      <a:noFill/>
-                                    </a14:hiddenFill>
-                                  </a:ext>
-                                </a:extLst>
+                                <a:extLst/>
                               </wps:spPr>
                               <wps:bodyPr/>
                             </wps:wsp>
@@ -315,13 +297,7 @@
                                   <a:headEnd/>
                                   <a:tailEnd/>
                                 </a:ln>
-                                <a:extLst>
-                                  <a:ext uri="{909E8E84-426E-40DD-AFC4-6F175D3DCCD1}">
-                                    <a14:hiddenFill xmlns:a14="http://schemas.microsoft.com/office/drawing/2010/main">
-                                      <a:noFill/>
-                                    </a14:hiddenFill>
-                                  </a:ext>
-                                </a:extLst>
+                                <a:extLst/>
                               </wps:spPr>
                               <wps:bodyPr/>
                             </wps:wsp>
@@ -405,22 +381,22 @@
               </mc:Choice>
               <mc:Fallback>
                 <w:pict>
-                  <v:group id="Groupe 1" o:spid="_x0000_s1026" style="position:absolute;margin-left:0;margin-top:0;width:139.7pt;height:842.4pt;z-index:251673600;mso-left-percent:750;mso-position-horizontal-relative:page;mso-position-vertical:center;mso-position-vertical-relative:page;mso-left-percent:750;mso-width-relative:margin" coordsize="17742,106984" o:gfxdata="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">
-                    <v:group id="Group 77" o:spid="_x0000_s1027" style="position:absolute;left:3089;width:14653;height:106984" coordorigin="6022,8835" coordsize="2310,16114" o:gfxdata="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">
-                      <v:rect id="Rectangle 78" o:spid="_x0000_s1028" style="position:absolute;left:6676;top:8835;width:1512;height:16114;visibility:visible;mso-wrap-style:square;v-text-anchor:top" o:gfxdata="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" filled="f" strokecolor="#bfb675"/>
+                  <v:group w14:anchorId="70FC5050" id="Groupe 1" o:spid="_x0000_s1026" style="position:absolute;margin-left:0;margin-top:0;width:139.7pt;height:842.4pt;z-index:251673600;mso-left-percent:750;mso-position-horizontal-relative:page;mso-position-vertical:center;mso-position-vertical-relative:page;mso-left-percent:750;mso-width-relative:margin" coordsize="17742,106984" o:gfxdata="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">
+                    <v:group id="Group 77" o:spid="_x0000_s1027" style="position:absolute;left:3089;width:14653;height:106984" coordorigin="6022,8835" coordsize="2310,16114" o:gfxdata="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">
+                      <v:rect id="Rectangle 78" o:spid="_x0000_s1028" style="position:absolute;left:6676;top:8835;width:1512;height:16114;visibility:visible;mso-wrap-style:square;v-text-anchor:top" o:gfxdata="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" filled="f" strokecolor="#bfb675"/>
                       <v:shapetype id="_x0000_t32" coordsize="21600,21600" o:spt="32" o:oned="t" path="m,l21600,21600e" filled="f">
                         <v:path arrowok="t" fillok="f" o:connecttype="none"/>
                         <o:lock v:ext="edit" shapetype="t"/>
                       </v:shapetype>
-                      <v:shape id="AutoShape 79" o:spid="_x0000_s1029" type="#_x0000_t32" style="position:absolute;left:6359;top:8835;width:0;height:16114;visibility:visible;mso-wrap-style:square" o:connectortype="straight" o:gfxdata="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" strokecolor="#53548a [3204]" strokeweight="1pt"/>
-                      <v:shape id="AutoShape 80" o:spid="_x0000_s1030" type="#_x0000_t32" style="position:absolute;left:8332;top:8835;width:0;height:16111;visibility:visible;mso-wrap-style:square" o:connectortype="straight" o:gfxdata="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" strokecolor="#53548a [3204]" strokeweight="2.25pt"/>
-                      <v:shape id="AutoShape 81" o:spid="_x0000_s1031" type="#_x0000_t32" style="position:absolute;left:6587;top:8835;width:0;height:16114;visibility:visible;mso-wrap-style:square" o:connectortype="straight" o:gfxdata="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" strokecolor="#53548a [3204]" strokeweight="4.5pt"/>
-                      <v:shape id="AutoShape 82" o:spid="_x0000_s1032" type="#_x0000_t32" style="position:absolute;left:6022;top:8835;width:0;height:16109;visibility:visible;mso-wrap-style:square" o:connectortype="straight" o:gfxdata="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" strokecolor="#53548a [3204]" strokeweight="2.25pt"/>
+                      <v:shape id="AutoShape 79" o:spid="_x0000_s1029" type="#_x0000_t32" style="position:absolute;left:6359;top:8835;width:0;height:16114;visibility:visible;mso-wrap-style:square" o:connectortype="straight" o:gfxdata="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" strokecolor="#53548a [3204]" strokeweight="1pt"/>
+                      <v:shape id="AutoShape 80" o:spid="_x0000_s1030" type="#_x0000_t32" style="position:absolute;left:8332;top:8835;width:0;height:16111;visibility:visible;mso-wrap-style:square" o:connectortype="straight" o:gfxdata="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" strokecolor="#53548a [3204]" strokeweight="2.25pt"/>
+                      <v:shape id="AutoShape 81" o:spid="_x0000_s1031" type="#_x0000_t32" style="position:absolute;left:6587;top:8835;width:0;height:16114;visibility:visible;mso-wrap-style:square" o:connectortype="straight" o:gfxdata="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" strokecolor="#53548a [3204]" strokeweight="4.5pt"/>
+                      <v:shape id="AutoShape 82" o:spid="_x0000_s1032" type="#_x0000_t32" style="position:absolute;left:6022;top:8835;width:0;height:16109;visibility:visible;mso-wrap-style:square" o:connectortype="straight" o:gfxdata="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" strokecolor="#53548a [3204]" strokeweight="2.25pt"/>
                     </v:group>
-                    <v:oval id="Oval 83" o:spid="_x0000_s1033" style="position:absolute;top:79453;width:11018;height:10713;visibility:visible;mso-wrap-style:square;v-text-anchor:top" o:gfxdata="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" filled="f" strokecolor="#53548a [3204]" strokeweight="3pt">
+                    <v:oval id="Oval 83" o:spid="_x0000_s1033" style="position:absolute;top:79453;width:11018;height:10713;visibility:visible;mso-wrap-style:square;v-text-anchor:top" o:gfxdata="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" filled="f" strokecolor="#53548a [3204]" strokeweight="3pt">
                       <v:stroke linestyle="thinThin"/>
                     </v:oval>
-                    <v:oval id="Oval 85" o:spid="_x0000_s1034" style="position:absolute;left:2594;top:93787;width:1884;height:1924;flip:x;visibility:visible;mso-wrap-style:square;v-text-anchor:top" o:gfxdata="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" filled="f" strokecolor="#53548a [3204]" strokeweight="3pt">
+                    <v:oval id="Oval 85" o:spid="_x0000_s1034" style="position:absolute;left:2594;top:93787;width:1884;height:1924;flip:x;visibility:visible;mso-wrap-style:square;v-text-anchor:top" o:gfxdata="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" filled="f" strokecolor="#53548a [3204]" strokeweight="3pt">
                       <v:stroke linestyle="thinThin"/>
                       <v:shadow color="#1f2f3f" opacity=".5" offset=",3pt"/>
                     </v:oval>
@@ -444,7 +420,7 @@
             <mc:AlternateContent>
               <mc:Choice Requires="wps">
                 <w:drawing>
-                  <wp:anchor distT="0" distB="0" distL="114300" distR="114300" simplePos="0" relativeHeight="251672576" behindDoc="0" locked="0" layoutInCell="0" allowOverlap="1" wp14:anchorId="2094B6D9" wp14:editId="04376200">
+                  <wp:anchor distT="0" distB="0" distL="114300" distR="114300" simplePos="0" relativeHeight="251672576" behindDoc="0" locked="0" layoutInCell="0" allowOverlap="1" wp14:anchorId="70CE6C45" wp14:editId="70CE6C46">
                     <wp:simplePos x="0" y="0"/>
                     <wp:positionH relativeFrom="margin">
                       <wp:align>left</wp:align>
@@ -602,24 +578,13 @@
                                   <w:sdtPr>
                                     <w:alias w:val="Résumé"/>
                                     <w:id w:val="2046559713"/>
-                                    <w:placeholder>
-                                      <w:docPart w:val="97D939ECFF324B80B4ACC8393F022E0F"/>
-                                    </w:placeholder>
                                     <w:dataBinding w:prefixMappings="xmlns:ns0='http://schemas.microsoft.com/office/2006/coverPageProps'" w:xpath="/ns0:CoverPageProperties[1]/ns0:Abstract[1]" w:storeItemID="{55AF091B-3C7A-41E3-B477-F2FDAA23CFDA}"/>
                                     <w:text/>
                                   </w:sdtPr>
                                   <w:sdtEndPr/>
                                   <w:sdtContent>
                                     <w:r>
-                                      <w:t xml:space="preserve">Gestion et simulation d'un capteur de température en utilisant une plateforme embarquée de type </w:t>
-                                    </w:r>
-                                    <w:proofErr w:type="spellStart"/>
-                                    <w:r>
-                                      <w:t>Raspberry</w:t>
-                                    </w:r>
-                                    <w:proofErr w:type="spellEnd"/>
-                                    <w:r>
-                                      <w:t xml:space="preserve"> Pi.</w:t>
+                                      <w:t>Gestion et simulation d'un capteur de température en utilisant une plateforme embarquée de type Raspberry Pi.</w:t>
                                     </w:r>
                                   </w:sdtContent>
                                 </w:sdt>
@@ -643,7 +608,7 @@
               </mc:Choice>
               <mc:Fallback>
                 <w:pict>
-                  <v:rect id="Rectangle 89" o:spid="_x0000_s1026" style="position:absolute;left:0;text-align:left;margin-left:0;margin-top:0;width:367.2pt;height:395.9pt;z-index:251672576;visibility:visible;mso-wrap-style:square;mso-width-percent:600;mso-height-percent:500;mso-wrap-distance-left:9pt;mso-wrap-distance-top:0;mso-wrap-distance-right:9pt;mso-wrap-distance-bottom:0;mso-position-horizontal:left;mso-position-horizontal-relative:margin;mso-position-vertical:center;mso-position-vertical-relative:page;mso-width-percent:600;mso-height-percent:500;mso-width-relative:page;mso-height-relative:page;v-text-anchor:middle" o:gfxdata="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" o:allowincell="f" filled="f" stroked="f">
+                  <v:rect w14:anchorId="70CE6C45" id="Rectangle 89" o:spid="_x0000_s1026" style="position:absolute;left:0;text-align:left;margin-left:0;margin-top:0;width:367.2pt;height:395.9pt;z-index:251672576;visibility:visible;mso-wrap-style:square;mso-width-percent:600;mso-height-percent:500;mso-wrap-distance-left:9pt;mso-wrap-distance-top:0;mso-wrap-distance-right:9pt;mso-wrap-distance-bottom:0;mso-position-horizontal:left;mso-position-horizontal-relative:margin;mso-position-vertical:center;mso-position-vertical-relative:page;mso-width-percent:600;mso-height-percent:500;mso-width-relative:page;mso-height-relative:page;v-text-anchor:middle" o:gfxdata="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" o:allowincell="f" filled="f" stroked="f">
                     <v:textbox>
                       <w:txbxContent>
                         <w:p>
@@ -749,24 +714,13 @@
                             <w:sdtPr>
                               <w:alias w:val="Résumé"/>
                               <w:id w:val="2046559713"/>
-                              <w:placeholder>
-                                <w:docPart w:val="97D939ECFF324B80B4ACC8393F022E0F"/>
-                              </w:placeholder>
                               <w:dataBinding w:prefixMappings="xmlns:ns0='http://schemas.microsoft.com/office/2006/coverPageProps'" w:xpath="/ns0:CoverPageProperties[1]/ns0:Abstract[1]" w:storeItemID="{55AF091B-3C7A-41E3-B477-F2FDAA23CFDA}"/>
                               <w:text/>
                             </w:sdtPr>
                             <w:sdtEndPr/>
                             <w:sdtContent>
                               <w:r>
-                                <w:t xml:space="preserve">Gestion et simulation d'un capteur de température en utilisant une plateforme embarquée de type </w:t>
-                              </w:r>
-                              <w:proofErr w:type="spellStart"/>
-                              <w:r>
-                                <w:t>Raspberry</w:t>
-                              </w:r>
-                              <w:proofErr w:type="spellEnd"/>
-                              <w:r>
-                                <w:t xml:space="preserve"> Pi.</w:t>
+                                <w:t>Gestion et simulation d'un capteur de température en utilisant une plateforme embarquée de type Raspberry Pi.</w:t>
                               </w:r>
                             </w:sdtContent>
                           </w:sdt>
@@ -794,7 +748,7 @@
             <mc:AlternateContent>
               <mc:Choice Requires="wps">
                 <w:drawing>
-                  <wp:anchor distT="0" distB="0" distL="114300" distR="114300" simplePos="0" relativeHeight="251671552" behindDoc="0" locked="0" layoutInCell="0" allowOverlap="1" wp14:anchorId="5BB75232" wp14:editId="22D92AD9">
+                  <wp:anchor distT="0" distB="0" distL="114300" distR="114300" simplePos="0" relativeHeight="251671552" behindDoc="0" locked="0" layoutInCell="0" allowOverlap="1" wp14:anchorId="70CE6C47" wp14:editId="70CE6C48">
                     <wp:simplePos x="0" y="0"/>
                     <wp:positionH relativeFrom="margin">
                       <wp:align>left</wp:align>
@@ -872,7 +826,23 @@
                                         <w:sz w:val="24"/>
                                         <w:szCs w:val="24"/>
                                       </w:rPr>
-                                      <w:t>BARBESANGE Benjamin – GARCON Benoît</w:t>
+                                      <w:t>BARBESANGE Benjamin – GAR</w:t>
+                                    </w:r>
+                                    <w:r>
+                                      <w:rPr>
+                                        <w:color w:val="3E3E67" w:themeColor="accent1" w:themeShade="BF"/>
+                                        <w:sz w:val="24"/>
+                                        <w:szCs w:val="24"/>
+                                      </w:rPr>
+                                      <w:t>Ç</w:t>
+                                    </w:r>
+                                    <w:r>
+                                      <w:rPr>
+                                        <w:color w:val="3E3E67" w:themeColor="accent1" w:themeShade="BF"/>
+                                        <w:sz w:val="24"/>
+                                        <w:szCs w:val="24"/>
+                                      </w:rPr>
+                                      <w:t>ON Benoît</w:t>
                                     </w:r>
                                   </w:sdtContent>
                                 </w:sdt>
@@ -933,7 +903,7 @@
               </mc:Choice>
               <mc:Fallback>
                 <w:pict>
-                  <v:rect id="Rectangle 54" o:spid="_x0000_s1027" style="position:absolute;left:0;text-align:left;margin-left:0;margin-top:0;width:367pt;height:64.25pt;z-index:251671552;visibility:visible;mso-wrap-style:square;mso-width-percent:600;mso-height-percent:0;mso-wrap-distance-left:9pt;mso-wrap-distance-top:0;mso-wrap-distance-right:9pt;mso-wrap-distance-bottom:0;mso-position-horizontal:left;mso-position-horizontal-relative:margin;mso-position-vertical:bottom;mso-position-vertical-relative:margin;mso-width-percent:600;mso-height-percent:0;mso-width-relative:page;mso-height-relative:page;v-text-anchor:top" o:gfxdata="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" o:allowincell="f" stroked="f">
+                  <v:rect w14:anchorId="70CE6C47" id="Rectangle 54" o:spid="_x0000_s1027" style="position:absolute;left:0;text-align:left;margin-left:0;margin-top:0;width:367pt;height:64.25pt;z-index:251671552;visibility:visible;mso-wrap-style:square;mso-width-percent:600;mso-height-percent:0;mso-wrap-distance-left:9pt;mso-wrap-distance-top:0;mso-wrap-distance-right:9pt;mso-wrap-distance-bottom:0;mso-position-horizontal:left;mso-position-horizontal-relative:margin;mso-position-vertical:bottom;mso-position-vertical-relative:margin;mso-width-percent:600;mso-height-percent:0;mso-width-relative:page;mso-height-relative:page;v-text-anchor:top" o:gfxdata="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" o:allowincell="f" stroked="f">
                     <v:textbox>
                       <w:txbxContent>
                         <w:p>
@@ -964,7 +934,23 @@
                                   <w:sz w:val="24"/>
                                   <w:szCs w:val="24"/>
                                 </w:rPr>
-                                <w:t>BARBESANGE Benjamin – GARCON Benoît</w:t>
+                                <w:t>BARBESANGE Benjamin – GAR</w:t>
+                              </w:r>
+                              <w:r>
+                                <w:rPr>
+                                  <w:color w:val="3E3E67" w:themeColor="accent1" w:themeShade="BF"/>
+                                  <w:sz w:val="24"/>
+                                  <w:szCs w:val="24"/>
+                                </w:rPr>
+                                <w:t>Ç</w:t>
+                              </w:r>
+                              <w:r>
+                                <w:rPr>
+                                  <w:color w:val="3E3E67" w:themeColor="accent1" w:themeShade="BF"/>
+                                  <w:sz w:val="24"/>
+                                  <w:szCs w:val="24"/>
+                                </w:rPr>
+                                <w:t>ON Benoît</w:t>
                               </w:r>
                             </w:sdtContent>
                           </w:sdt>
@@ -1070,7 +1056,7 @@
         <mc:AlternateContent>
           <mc:Choice Requires="wpg">
             <w:drawing>
-              <wp:anchor distT="0" distB="0" distL="114300" distR="114300" simplePos="0" relativeHeight="251646976" behindDoc="0" locked="0" layoutInCell="1" allowOverlap="1" wp14:editId="3C23D752">
+              <wp:anchor distT="0" distB="0" distL="114300" distR="114300" simplePos="0" relativeHeight="251646976" behindDoc="0" locked="0" layoutInCell="1" allowOverlap="1" wp14:anchorId="70CE6C49" wp14:editId="70CE6C4A">
                 <wp:simplePos x="0" y="0"/>
                 <mc:AlternateContent>
                   <mc:Choice Requires="wp14">
@@ -1206,12 +1192,12 @@
           </mc:Choice>
           <mc:Fallback>
             <w:pict>
-              <v:group id="Groupe 62" o:spid="_x0000_s1026" style="position:absolute;margin-left:0;margin-top:10in;width:43.2pt;height:43.2pt;z-index:251646976;mso-left-percent:770;mso-position-horizontal-relative:margin;mso-position-vertical-relative:bottom-margin-area;mso-left-percent:770;mso-width-relative:margin;mso-height-relative:margin" coordorigin="10653,14697" coordsize="864,864" o:gfxdata="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">
-                <v:oval id="Oval 63" o:spid="_x0000_s1027" style="position:absolute;left:10860;top:14898;width:297;height:303;flip:x;visibility:visible;mso-wrap-style:square;v-text-anchor:top" o:gfxdata="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" fillcolor="#fe8637" strokecolor="#fe8637" strokeweight="3pt">
+              <v:group w14:anchorId="2139E097" id="Groupe 62" o:spid="_x0000_s1026" style="position:absolute;margin-left:0;margin-top:10in;width:43.2pt;height:43.2pt;z-index:251646976;mso-left-percent:770;mso-position-horizontal-relative:margin;mso-position-vertical-relative:bottom-margin-area;mso-left-percent:770;mso-width-relative:margin;mso-height-relative:margin" coordorigin="10653,14697" coordsize="864,864" o:gfxdata="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">
+                <v:oval id="Oval 63" o:spid="_x0000_s1027" style="position:absolute;left:10860;top:14898;width:297;height:303;flip:x;visibility:visible;mso-wrap-style:square;v-text-anchor:top" o:gfxdata="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" fillcolor="#fe8637" strokecolor="#fe8637" strokeweight="3pt">
                   <v:stroke linestyle="thinThin"/>
                   <v:shadow color="#1f2f3f" opacity=".5" offset=",3pt"/>
                 </v:oval>
-                <v:rect id="Rectangle 64" o:spid="_x0000_s1028" style="position:absolute;left:10653;top:14697;width:864;height:864;visibility:visible;mso-wrap-style:square;v-text-anchor:top" o:gfxdata="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" filled="f" stroked="f"/>
+                <v:rect id="Rectangle 64" o:spid="_x0000_s1028" style="position:absolute;left:10653;top:14697;width:864;height:864;visibility:visible;mso-wrap-style:square;v-text-anchor:top" o:gfxdata="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" filled="f" stroked="f"/>
                 <w10:wrap anchorx="margin" anchory="margin"/>
               </v:group>
             </w:pict>
@@ -1226,7 +1212,7 @@
         <mc:AlternateContent>
           <mc:Choice Requires="wpg">
             <w:drawing>
-              <wp:anchor distT="0" distB="0" distL="114300" distR="114300" simplePos="0" relativeHeight="251648000" behindDoc="0" locked="0" layoutInCell="1" allowOverlap="1" wp14:editId="46082AEC">
+              <wp:anchor distT="0" distB="0" distL="114300" distR="114300" simplePos="0" relativeHeight="251648000" behindDoc="0" locked="0" layoutInCell="1" allowOverlap="1" wp14:anchorId="70CE6C4B" wp14:editId="70CE6C4C">
                 <wp:simplePos x="0" y="0"/>
                 <mc:AlternateContent>
                   <mc:Choice Requires="wp14">
@@ -1362,12 +1348,12 @@
           </mc:Choice>
           <mc:Fallback>
             <w:pict>
-              <v:group id="Groupe 59" o:spid="_x0000_s1026" style="position:absolute;margin-left:0;margin-top:10in;width:43.2pt;height:43.2pt;z-index:251648000;mso-left-percent:770;mso-position-horizontal-relative:margin;mso-position-vertical-relative:bottom-margin-area;mso-left-percent:770;mso-width-relative:margin;mso-height-relative:margin" coordorigin="10653,14697" coordsize="864,864" o:gfxdata="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">
-                <v:oval id="Oval 60" o:spid="_x0000_s1027" style="position:absolute;left:10860;top:14898;width:297;height:303;flip:x;visibility:visible;mso-wrap-style:square;v-text-anchor:top" o:gfxdata="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" fillcolor="#fe8637" strokecolor="#fe8637" strokeweight="3pt">
+              <v:group w14:anchorId="01342432" id="Groupe 59" o:spid="_x0000_s1026" style="position:absolute;margin-left:0;margin-top:10in;width:43.2pt;height:43.2pt;z-index:251648000;mso-left-percent:770;mso-position-horizontal-relative:margin;mso-position-vertical-relative:bottom-margin-area;mso-left-percent:770;mso-width-relative:margin;mso-height-relative:margin" coordorigin="10653,14697" coordsize="864,864" o:gfxdata="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">
+                <v:oval id="Oval 60" o:spid="_x0000_s1027" style="position:absolute;left:10860;top:14898;width:297;height:303;flip:x;visibility:visible;mso-wrap-style:square;v-text-anchor:top" o:gfxdata="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" fillcolor="#fe8637" strokecolor="#fe8637" strokeweight="3pt">
                   <v:stroke linestyle="thinThin"/>
                   <v:shadow color="#1f2f3f" opacity=".5" offset=",3pt"/>
                 </v:oval>
-                <v:rect id="Rectangle 61" o:spid="_x0000_s1028" style="position:absolute;left:10653;top:14697;width:864;height:864;visibility:visible;mso-wrap-style:square;v-text-anchor:top" o:gfxdata="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" filled="f" stroked="f"/>
+                <v:rect id="Rectangle 61" o:spid="_x0000_s1028" style="position:absolute;left:10653;top:14697;width:864;height:864;visibility:visible;mso-wrap-style:square;v-text-anchor:top" o:gfxdata="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" filled="f" stroked="f"/>
                 <w10:wrap anchorx="margin" anchory="margin"/>
               </v:group>
             </w:pict>
@@ -1382,7 +1368,7 @@
         <mc:AlternateContent>
           <mc:Choice Requires="wpg">
             <w:drawing>
-              <wp:anchor distT="0" distB="0" distL="114300" distR="114300" simplePos="0" relativeHeight="251649024" behindDoc="0" locked="0" layoutInCell="1" allowOverlap="1" wp14:editId="42637A2C">
+              <wp:anchor distT="0" distB="0" distL="114300" distR="114300" simplePos="0" relativeHeight="251649024" behindDoc="0" locked="0" layoutInCell="1" allowOverlap="1" wp14:anchorId="70CE6C4D" wp14:editId="70CE6C4E">
                 <wp:simplePos x="0" y="0"/>
                 <mc:AlternateContent>
                   <mc:Choice Requires="wp14">
@@ -1518,12 +1504,12 @@
           </mc:Choice>
           <mc:Fallback>
             <w:pict>
-              <v:group id="Groupe 56" o:spid="_x0000_s1026" style="position:absolute;margin-left:0;margin-top:10in;width:43.2pt;height:43.2pt;z-index:251649024;mso-left-percent:770;mso-position-horizontal-relative:margin;mso-position-vertical-relative:bottom-margin-area;mso-left-percent:770;mso-width-relative:margin;mso-height-relative:margin" coordorigin="10653,14697" coordsize="864,864" o:gfxdata="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">
-                <v:oval id="Oval 57" o:spid="_x0000_s1027" style="position:absolute;left:10860;top:14898;width:297;height:303;flip:x;visibility:visible;mso-wrap-style:square;v-text-anchor:top" o:gfxdata="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" fillcolor="#fe8637" strokecolor="#fe8637" strokeweight="3pt">
+              <v:group w14:anchorId="2D86E1F8" id="Groupe 56" o:spid="_x0000_s1026" style="position:absolute;margin-left:0;margin-top:10in;width:43.2pt;height:43.2pt;z-index:251649024;mso-left-percent:770;mso-position-horizontal-relative:margin;mso-position-vertical-relative:bottom-margin-area;mso-left-percent:770;mso-width-relative:margin;mso-height-relative:margin" coordorigin="10653,14697" coordsize="864,864" o:gfxdata="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">
+                <v:oval id="Oval 57" o:spid="_x0000_s1027" style="position:absolute;left:10860;top:14898;width:297;height:303;flip:x;visibility:visible;mso-wrap-style:square;v-text-anchor:top" o:gfxdata="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" fillcolor="#fe8637" strokecolor="#fe8637" strokeweight="3pt">
                   <v:stroke linestyle="thinThin"/>
                   <v:shadow color="#1f2f3f" opacity=".5" offset=",3pt"/>
                 </v:oval>
-                <v:rect id="Rectangle 58" o:spid="_x0000_s1028" style="position:absolute;left:10653;top:14697;width:864;height:864;visibility:visible;mso-wrap-style:square;v-text-anchor:top" o:gfxdata="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" filled="f" stroked="f"/>
+                <v:rect id="Rectangle 58" o:spid="_x0000_s1028" style="position:absolute;left:10653;top:14697;width:864;height:864;visibility:visible;mso-wrap-style:square;v-text-anchor:top" o:gfxdata="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" filled="f" stroked="f"/>
                 <w10:wrap anchorx="margin" anchory="margin"/>
               </v:group>
             </w:pict>
@@ -1538,7 +1524,7 @@
         <mc:AlternateContent>
           <mc:Choice Requires="wpg">
             <w:drawing>
-              <wp:anchor distT="0" distB="0" distL="114300" distR="114300" simplePos="0" relativeHeight="251650048" behindDoc="0" locked="0" layoutInCell="1" allowOverlap="1" wp14:editId="7D52CD09">
+              <wp:anchor distT="0" distB="0" distL="114300" distR="114300" simplePos="0" relativeHeight="251650048" behindDoc="0" locked="0" layoutInCell="1" allowOverlap="1" wp14:anchorId="70CE6C4F" wp14:editId="70CE6C50">
                 <wp:simplePos x="0" y="0"/>
                 <mc:AlternateContent>
                   <mc:Choice Requires="wp14">
@@ -1674,12 +1660,12 @@
           </mc:Choice>
           <mc:Fallback>
             <w:pict>
-              <v:group id="Groupe 53" o:spid="_x0000_s1026" style="position:absolute;margin-left:0;margin-top:10in;width:43.2pt;height:43.2pt;z-index:251650048;mso-left-percent:770;mso-position-horizontal-relative:margin;mso-position-vertical-relative:bottom-margin-area;mso-left-percent:770;mso-width-relative:margin;mso-height-relative:margin" coordorigin="10653,14697" coordsize="864,864" o:gfxdata="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">
-                <v:oval id="Oval 54" o:spid="_x0000_s1027" style="position:absolute;left:10860;top:14898;width:297;height:303;flip:x;visibility:visible;mso-wrap-style:square;v-text-anchor:top" o:gfxdata="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" fillcolor="#fe8637" strokecolor="#fe8637" strokeweight="3pt">
+              <v:group w14:anchorId="32CA30A5" id="Groupe 53" o:spid="_x0000_s1026" style="position:absolute;margin-left:0;margin-top:10in;width:43.2pt;height:43.2pt;z-index:251650048;mso-left-percent:770;mso-position-horizontal-relative:margin;mso-position-vertical-relative:bottom-margin-area;mso-left-percent:770;mso-width-relative:margin;mso-height-relative:margin" coordorigin="10653,14697" coordsize="864,864" o:gfxdata="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">
+                <v:oval id="Oval 54" o:spid="_x0000_s1027" style="position:absolute;left:10860;top:14898;width:297;height:303;flip:x;visibility:visible;mso-wrap-style:square;v-text-anchor:top" o:gfxdata="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" fillcolor="#fe8637" strokecolor="#fe8637" strokeweight="3pt">
                   <v:stroke linestyle="thinThin"/>
                   <v:shadow color="#1f2f3f" opacity=".5" offset=",3pt"/>
                 </v:oval>
-                <v:rect id="Rectangle 55" o:spid="_x0000_s1028" style="position:absolute;left:10653;top:14697;width:864;height:864;visibility:visible;mso-wrap-style:square;v-text-anchor:top" o:gfxdata="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" filled="f" stroked="f"/>
+                <v:rect id="Rectangle 55" o:spid="_x0000_s1028" style="position:absolute;left:10653;top:14697;width:864;height:864;visibility:visible;mso-wrap-style:square;v-text-anchor:top" o:gfxdata="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" filled="f" stroked="f"/>
                 <w10:wrap anchorx="margin" anchory="margin"/>
               </v:group>
             </w:pict>
@@ -1694,7 +1680,7 @@
         <mc:AlternateContent>
           <mc:Choice Requires="wpg">
             <w:drawing>
-              <wp:anchor distT="0" distB="0" distL="114300" distR="114300" simplePos="0" relativeHeight="251651072" behindDoc="0" locked="0" layoutInCell="1" allowOverlap="1" wp14:editId="6C90D76A">
+              <wp:anchor distT="0" distB="0" distL="114300" distR="114300" simplePos="0" relativeHeight="251651072" behindDoc="0" locked="0" layoutInCell="1" allowOverlap="1" wp14:anchorId="70CE6C51" wp14:editId="70CE6C52">
                 <wp:simplePos x="0" y="0"/>
                 <mc:AlternateContent>
                   <mc:Choice Requires="wp14">
@@ -1830,12 +1816,12 @@
           </mc:Choice>
           <mc:Fallback>
             <w:pict>
-              <v:group id="Groupe 50" o:spid="_x0000_s1026" style="position:absolute;margin-left:0;margin-top:10in;width:43.2pt;height:43.2pt;z-index:251651072;mso-left-percent:770;mso-position-horizontal-relative:margin;mso-position-vertical-relative:bottom-margin-area;mso-left-percent:770;mso-width-relative:margin;mso-height-relative:margin" coordorigin="10653,14697" coordsize="864,864" o:gfxdata="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">
-                <v:oval id="Oval 51" o:spid="_x0000_s1027" style="position:absolute;left:10860;top:14898;width:297;height:303;flip:x;visibility:visible;mso-wrap-style:square;v-text-anchor:top" o:gfxdata="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" fillcolor="#fe8637" strokecolor="#fe8637" strokeweight="3pt">
+              <v:group w14:anchorId="20243B3F" id="Groupe 50" o:spid="_x0000_s1026" style="position:absolute;margin-left:0;margin-top:10in;width:43.2pt;height:43.2pt;z-index:251651072;mso-left-percent:770;mso-position-horizontal-relative:margin;mso-position-vertical-relative:bottom-margin-area;mso-left-percent:770;mso-width-relative:margin;mso-height-relative:margin" coordorigin="10653,14697" coordsize="864,864" o:gfxdata="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">
+                <v:oval id="Oval 51" o:spid="_x0000_s1027" style="position:absolute;left:10860;top:14898;width:297;height:303;flip:x;visibility:visible;mso-wrap-style:square;v-text-anchor:top" o:gfxdata="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" fillcolor="#fe8637" strokecolor="#fe8637" strokeweight="3pt">
                   <v:stroke linestyle="thinThin"/>
                   <v:shadow color="#1f2f3f" opacity=".5" offset=",3pt"/>
                 </v:oval>
-                <v:rect id="Rectangle 52" o:spid="_x0000_s1028" style="position:absolute;left:10653;top:14697;width:864;height:864;visibility:visible;mso-wrap-style:square;v-text-anchor:top" o:gfxdata="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" filled="f" stroked="f"/>
+                <v:rect id="Rectangle 52" o:spid="_x0000_s1028" style="position:absolute;left:10653;top:14697;width:864;height:864;visibility:visible;mso-wrap-style:square;v-text-anchor:top" o:gfxdata="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" filled="f" stroked="f"/>
                 <w10:wrap anchorx="margin" anchory="margin"/>
               </v:group>
             </w:pict>
@@ -1850,7 +1836,7 @@
         <mc:AlternateContent>
           <mc:Choice Requires="wpg">
             <w:drawing>
-              <wp:anchor distT="0" distB="0" distL="114300" distR="114300" simplePos="0" relativeHeight="251652096" behindDoc="0" locked="0" layoutInCell="1" allowOverlap="1" wp14:editId="0BA4F52C">
+              <wp:anchor distT="0" distB="0" distL="114300" distR="114300" simplePos="0" relativeHeight="251652096" behindDoc="0" locked="0" layoutInCell="1" allowOverlap="1" wp14:anchorId="70CE6C53" wp14:editId="70CE6C54">
                 <wp:simplePos x="0" y="0"/>
                 <mc:AlternateContent>
                   <mc:Choice Requires="wp14">
@@ -1986,12 +1972,12 @@
           </mc:Choice>
           <mc:Fallback>
             <w:pict>
-              <v:group id="Groupe 47" o:spid="_x0000_s1026" style="position:absolute;margin-left:0;margin-top:10in;width:43.2pt;height:43.2pt;z-index:251652096;mso-left-percent:770;mso-position-horizontal-relative:margin;mso-position-vertical-relative:bottom-margin-area;mso-left-percent:770;mso-width-relative:margin;mso-height-relative:margin" coordorigin="10653,14697" coordsize="864,864" o:gfxdata="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">
-                <v:oval id="Oval 48" o:spid="_x0000_s1027" style="position:absolute;left:10860;top:14898;width:297;height:303;flip:x;visibility:visible;mso-wrap-style:square;v-text-anchor:top" o:gfxdata="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" fillcolor="#fe8637" strokecolor="#fe8637" strokeweight="3pt">
+              <v:group w14:anchorId="1327B500" id="Groupe 47" o:spid="_x0000_s1026" style="position:absolute;margin-left:0;margin-top:10in;width:43.2pt;height:43.2pt;z-index:251652096;mso-left-percent:770;mso-position-horizontal-relative:margin;mso-position-vertical-relative:bottom-margin-area;mso-left-percent:770;mso-width-relative:margin;mso-height-relative:margin" coordorigin="10653,14697" coordsize="864,864" o:gfxdata="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">
+                <v:oval id="Oval 48" o:spid="_x0000_s1027" style="position:absolute;left:10860;top:14898;width:297;height:303;flip:x;visibility:visible;mso-wrap-style:square;v-text-anchor:top" o:gfxdata="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" fillcolor="#fe8637" strokecolor="#fe8637" strokeweight="3pt">
                   <v:stroke linestyle="thinThin"/>
                   <v:shadow color="#1f2f3f" opacity=".5" offset=",3pt"/>
                 </v:oval>
-                <v:rect id="Rectangle 49" o:spid="_x0000_s1028" style="position:absolute;left:10653;top:14697;width:864;height:864;visibility:visible;mso-wrap-style:square;v-text-anchor:top" o:gfxdata="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" filled="f" stroked="f"/>
+                <v:rect id="Rectangle 49" o:spid="_x0000_s1028" style="position:absolute;left:10653;top:14697;width:864;height:864;visibility:visible;mso-wrap-style:square;v-text-anchor:top" o:gfxdata="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" filled="f" stroked="f"/>
                 <w10:wrap anchorx="margin" anchory="margin"/>
               </v:group>
             </w:pict>
@@ -2006,7 +1992,7 @@
         <mc:AlternateContent>
           <mc:Choice Requires="wpg">
             <w:drawing>
-              <wp:anchor distT="0" distB="0" distL="114300" distR="114300" simplePos="0" relativeHeight="251653120" behindDoc="0" locked="0" layoutInCell="1" allowOverlap="1" wp14:editId="525E4F9B">
+              <wp:anchor distT="0" distB="0" distL="114300" distR="114300" simplePos="0" relativeHeight="251653120" behindDoc="0" locked="0" layoutInCell="1" allowOverlap="1" wp14:anchorId="70CE6C55" wp14:editId="70CE6C56">
                 <wp:simplePos x="0" y="0"/>
                 <mc:AlternateContent>
                   <mc:Choice Requires="wp14">
@@ -2142,12 +2128,12 @@
           </mc:Choice>
           <mc:Fallback>
             <w:pict>
-              <v:group id="Groupe 44" o:spid="_x0000_s1026" style="position:absolute;margin-left:0;margin-top:10in;width:43.2pt;height:43.2pt;z-index:251653120;mso-left-percent:770;mso-position-horizontal-relative:margin;mso-position-vertical-relative:bottom-margin-area;mso-left-percent:770;mso-width-relative:margin;mso-height-relative:margin" coordorigin="10653,14697" coordsize="864,864" o:gfxdata="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">
-                <v:oval id="Oval 45" o:spid="_x0000_s1027" style="position:absolute;left:10860;top:14898;width:297;height:303;flip:x;visibility:visible;mso-wrap-style:square;v-text-anchor:top" o:gfxdata="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" fillcolor="#fe8637" strokecolor="#fe8637" strokeweight="3pt">
+              <v:group w14:anchorId="7FBBEE2D" id="Groupe 44" o:spid="_x0000_s1026" style="position:absolute;margin-left:0;margin-top:10in;width:43.2pt;height:43.2pt;z-index:251653120;mso-left-percent:770;mso-position-horizontal-relative:margin;mso-position-vertical-relative:bottom-margin-area;mso-left-percent:770;mso-width-relative:margin;mso-height-relative:margin" coordorigin="10653,14697" coordsize="864,864" o:gfxdata="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">
+                <v:oval id="Oval 45" o:spid="_x0000_s1027" style="position:absolute;left:10860;top:14898;width:297;height:303;flip:x;visibility:visible;mso-wrap-style:square;v-text-anchor:top" o:gfxdata="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" fillcolor="#fe8637" strokecolor="#fe8637" strokeweight="3pt">
                   <v:stroke linestyle="thinThin"/>
                   <v:shadow color="#1f2f3f" opacity=".5" offset=",3pt"/>
                 </v:oval>
-                <v:rect id="Rectangle 46" o:spid="_x0000_s1028" style="position:absolute;left:10653;top:14697;width:864;height:864;visibility:visible;mso-wrap-style:square;v-text-anchor:top" o:gfxdata="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" filled="f" stroked="f"/>
+                <v:rect id="Rectangle 46" o:spid="_x0000_s1028" style="position:absolute;left:10653;top:14697;width:864;height:864;visibility:visible;mso-wrap-style:square;v-text-anchor:top" o:gfxdata="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" filled="f" stroked="f"/>
                 <w10:wrap anchorx="margin" anchory="margin"/>
               </v:group>
             </w:pict>
@@ -2162,7 +2148,7 @@
         <mc:AlternateContent>
           <mc:Choice Requires="wpg">
             <w:drawing>
-              <wp:anchor distT="0" distB="0" distL="114300" distR="114300" simplePos="0" relativeHeight="251654144" behindDoc="0" locked="0" layoutInCell="1" allowOverlap="1" wp14:editId="0720D71C">
+              <wp:anchor distT="0" distB="0" distL="114300" distR="114300" simplePos="0" relativeHeight="251654144" behindDoc="0" locked="0" layoutInCell="1" allowOverlap="1" wp14:anchorId="70CE6C57" wp14:editId="70CE6C58">
                 <wp:simplePos x="0" y="0"/>
                 <mc:AlternateContent>
                   <mc:Choice Requires="wp14">
@@ -2298,12 +2284,12 @@
           </mc:Choice>
           <mc:Fallback>
             <w:pict>
-              <v:group id="Groupe 41" o:spid="_x0000_s1026" style="position:absolute;margin-left:0;margin-top:10in;width:43.2pt;height:43.2pt;z-index:251654144;mso-left-percent:770;mso-position-horizontal-relative:margin;mso-position-vertical-relative:bottom-margin-area;mso-left-percent:770;mso-width-relative:margin;mso-height-relative:margin" coordorigin="10653,14697" coordsize="864,864" o:gfxdata="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">
-                <v:oval id="Oval 42" o:spid="_x0000_s1027" style="position:absolute;left:10860;top:14898;width:297;height:303;flip:x;visibility:visible;mso-wrap-style:square;v-text-anchor:top" o:gfxdata="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" fillcolor="#fe8637" strokecolor="#fe8637" strokeweight="3pt">
+              <v:group w14:anchorId="45A87B13" id="Groupe 41" o:spid="_x0000_s1026" style="position:absolute;margin-left:0;margin-top:10in;width:43.2pt;height:43.2pt;z-index:251654144;mso-left-percent:770;mso-position-horizontal-relative:margin;mso-position-vertical-relative:bottom-margin-area;mso-left-percent:770;mso-width-relative:margin;mso-height-relative:margin" coordorigin="10653,14697" coordsize="864,864" o:gfxdata="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">
+                <v:oval id="Oval 42" o:spid="_x0000_s1027" style="position:absolute;left:10860;top:14898;width:297;height:303;flip:x;visibility:visible;mso-wrap-style:square;v-text-anchor:top" o:gfxdata="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" fillcolor="#fe8637" strokecolor="#fe8637" strokeweight="3pt">
                   <v:stroke linestyle="thinThin"/>
                   <v:shadow color="#1f2f3f" opacity=".5" offset=",3pt"/>
                 </v:oval>
-                <v:rect id="Rectangle 43" o:spid="_x0000_s1028" style="position:absolute;left:10653;top:14697;width:864;height:864;visibility:visible;mso-wrap-style:square;v-text-anchor:top" o:gfxdata="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" filled="f" stroked="f"/>
+                <v:rect id="Rectangle 43" o:spid="_x0000_s1028" style="position:absolute;left:10653;top:14697;width:864;height:864;visibility:visible;mso-wrap-style:square;v-text-anchor:top" o:gfxdata="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" filled="f" stroked="f"/>
                 <w10:wrap anchorx="margin" anchory="margin"/>
               </v:group>
             </w:pict>
@@ -2318,7 +2304,7 @@
         <mc:AlternateContent>
           <mc:Choice Requires="wpg">
             <w:drawing>
-              <wp:anchor distT="0" distB="0" distL="114300" distR="114300" simplePos="0" relativeHeight="251655168" behindDoc="0" locked="0" layoutInCell="1" allowOverlap="1" wp14:editId="11E912EF">
+              <wp:anchor distT="0" distB="0" distL="114300" distR="114300" simplePos="0" relativeHeight="251655168" behindDoc="0" locked="0" layoutInCell="1" allowOverlap="1" wp14:anchorId="70CE6C59" wp14:editId="70CE6C5A">
                 <wp:simplePos x="0" y="0"/>
                 <mc:AlternateContent>
                   <mc:Choice Requires="wp14">
@@ -2454,12 +2440,12 @@
           </mc:Choice>
           <mc:Fallback>
             <w:pict>
-              <v:group id="Groupe 38" o:spid="_x0000_s1026" style="position:absolute;margin-left:0;margin-top:10in;width:43.2pt;height:43.2pt;z-index:251655168;mso-left-percent:770;mso-position-horizontal-relative:margin;mso-position-vertical-relative:bottom-margin-area;mso-left-percent:770;mso-width-relative:margin;mso-height-relative:margin" coordorigin="10653,14697" coordsize="864,864" o:gfxdata="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">
-                <v:oval id="Oval 39" o:spid="_x0000_s1027" style="position:absolute;left:10860;top:14898;width:297;height:303;flip:x;visibility:visible;mso-wrap-style:square;v-text-anchor:top" o:gfxdata="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" fillcolor="#fe8637" strokecolor="#fe8637" strokeweight="3pt">
+              <v:group w14:anchorId="70BACB54" id="Groupe 38" o:spid="_x0000_s1026" style="position:absolute;margin-left:0;margin-top:10in;width:43.2pt;height:43.2pt;z-index:251655168;mso-left-percent:770;mso-position-horizontal-relative:margin;mso-position-vertical-relative:bottom-margin-area;mso-left-percent:770;mso-width-relative:margin;mso-height-relative:margin" coordorigin="10653,14697" coordsize="864,864" o:gfxdata="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">
+                <v:oval id="Oval 39" o:spid="_x0000_s1027" style="position:absolute;left:10860;top:14898;width:297;height:303;flip:x;visibility:visible;mso-wrap-style:square;v-text-anchor:top" o:gfxdata="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" fillcolor="#fe8637" strokecolor="#fe8637" strokeweight="3pt">
                   <v:stroke linestyle="thinThin"/>
                   <v:shadow color="#1f2f3f" opacity=".5" offset=",3pt"/>
                 </v:oval>
-                <v:rect id="Rectangle 40" o:spid="_x0000_s1028" style="position:absolute;left:10653;top:14697;width:864;height:864;visibility:visible;mso-wrap-style:square;v-text-anchor:top" o:gfxdata="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" filled="f" stroked="f"/>
+                <v:rect id="Rectangle 40" o:spid="_x0000_s1028" style="position:absolute;left:10653;top:14697;width:864;height:864;visibility:visible;mso-wrap-style:square;v-text-anchor:top" o:gfxdata="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" filled="f" stroked="f"/>
                 <w10:wrap anchorx="margin" anchory="margin"/>
               </v:group>
             </w:pict>
@@ -2474,7 +2460,7 @@
         <mc:AlternateContent>
           <mc:Choice Requires="wpg">
             <w:drawing>
-              <wp:anchor distT="0" distB="0" distL="114300" distR="114300" simplePos="0" relativeHeight="251656192" behindDoc="0" locked="0" layoutInCell="1" allowOverlap="1" wp14:editId="3588126C">
+              <wp:anchor distT="0" distB="0" distL="114300" distR="114300" simplePos="0" relativeHeight="251656192" behindDoc="0" locked="0" layoutInCell="1" allowOverlap="1" wp14:anchorId="70CE6C5B" wp14:editId="70CE6C5C">
                 <wp:simplePos x="0" y="0"/>
                 <mc:AlternateContent>
                   <mc:Choice Requires="wp14">
@@ -2610,12 +2596,12 @@
           </mc:Choice>
           <mc:Fallback>
             <w:pict>
-              <v:group id="Groupe 35" o:spid="_x0000_s1026" style="position:absolute;margin-left:0;margin-top:10in;width:43.2pt;height:43.2pt;z-index:251656192;mso-left-percent:770;mso-position-horizontal-relative:margin;mso-position-vertical-relative:bottom-margin-area;mso-left-percent:770;mso-width-relative:margin;mso-height-relative:margin" coordorigin="10653,14697" coordsize="864,864" o:gfxdata="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">
-                <v:oval id="Oval 36" o:spid="_x0000_s1027" style="position:absolute;left:10860;top:14898;width:297;height:303;flip:x;visibility:visible;mso-wrap-style:square;v-text-anchor:top" o:gfxdata="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" fillcolor="#fe8637" strokecolor="#fe8637" strokeweight="3pt">
+              <v:group w14:anchorId="423264C5" id="Groupe 35" o:spid="_x0000_s1026" style="position:absolute;margin-left:0;margin-top:10in;width:43.2pt;height:43.2pt;z-index:251656192;mso-left-percent:770;mso-position-horizontal-relative:margin;mso-position-vertical-relative:bottom-margin-area;mso-left-percent:770;mso-width-relative:margin;mso-height-relative:margin" coordorigin="10653,14697" coordsize="864,864" o:gfxdata="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">
+                <v:oval id="Oval 36" o:spid="_x0000_s1027" style="position:absolute;left:10860;top:14898;width:297;height:303;flip:x;visibility:visible;mso-wrap-style:square;v-text-anchor:top" o:gfxdata="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" fillcolor="#fe8637" strokecolor="#fe8637" strokeweight="3pt">
                   <v:stroke linestyle="thinThin"/>
                   <v:shadow color="#1f2f3f" opacity=".5" offset=",3pt"/>
                 </v:oval>
-                <v:rect id="Rectangle 37" o:spid="_x0000_s1028" style="position:absolute;left:10653;top:14697;width:864;height:864;visibility:visible;mso-wrap-style:square;v-text-anchor:top" o:gfxdata="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" filled="f" stroked="f"/>
+                <v:rect id="Rectangle 37" o:spid="_x0000_s1028" style="position:absolute;left:10653;top:14697;width:864;height:864;visibility:visible;mso-wrap-style:square;v-text-anchor:top" o:gfxdata="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" filled="f" stroked="f"/>
                 <w10:wrap anchorx="margin" anchory="margin"/>
               </v:group>
             </w:pict>
@@ -2630,7 +2616,7 @@
         <mc:AlternateContent>
           <mc:Choice Requires="wpg">
             <w:drawing>
-              <wp:anchor distT="0" distB="0" distL="114300" distR="114300" simplePos="0" relativeHeight="251657216" behindDoc="0" locked="0" layoutInCell="1" allowOverlap="1" wp14:editId="40378A88">
+              <wp:anchor distT="0" distB="0" distL="114300" distR="114300" simplePos="0" relativeHeight="251657216" behindDoc="0" locked="0" layoutInCell="1" allowOverlap="1" wp14:anchorId="70CE6C5D" wp14:editId="70CE6C5E">
                 <wp:simplePos x="0" y="0"/>
                 <mc:AlternateContent>
                   <mc:Choice Requires="wp14">
@@ -2766,12 +2752,12 @@
           </mc:Choice>
           <mc:Fallback>
             <w:pict>
-              <v:group id="Groupe 32" o:spid="_x0000_s1026" style="position:absolute;margin-left:0;margin-top:10in;width:43.2pt;height:43.2pt;z-index:251657216;mso-left-percent:770;mso-position-horizontal-relative:margin;mso-position-vertical-relative:bottom-margin-area;mso-left-percent:770;mso-width-relative:margin;mso-height-relative:margin" coordorigin="10653,14697" coordsize="864,864" o:gfxdata="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">
-                <v:oval id="Oval 33" o:spid="_x0000_s1027" style="position:absolute;left:10860;top:14898;width:297;height:303;flip:x;visibility:visible;mso-wrap-style:square;v-text-anchor:top" o:gfxdata="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" fillcolor="#fe8637" strokecolor="#fe8637" strokeweight="3pt">
+              <v:group w14:anchorId="5FDD9909" id="Groupe 32" o:spid="_x0000_s1026" style="position:absolute;margin-left:0;margin-top:10in;width:43.2pt;height:43.2pt;z-index:251657216;mso-left-percent:770;mso-position-horizontal-relative:margin;mso-position-vertical-relative:bottom-margin-area;mso-left-percent:770;mso-width-relative:margin;mso-height-relative:margin" coordorigin="10653,14697" coordsize="864,864" o:gfxdata="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">
+                <v:oval id="Oval 33" o:spid="_x0000_s1027" style="position:absolute;left:10860;top:14898;width:297;height:303;flip:x;visibility:visible;mso-wrap-style:square;v-text-anchor:top" o:gfxdata="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" fillcolor="#fe8637" strokecolor="#fe8637" strokeweight="3pt">
                   <v:stroke linestyle="thinThin"/>
                   <v:shadow color="#1f2f3f" opacity=".5" offset=",3pt"/>
                 </v:oval>
-                <v:rect id="Rectangle 34" o:spid="_x0000_s1028" style="position:absolute;left:10653;top:14697;width:864;height:864;visibility:visible;mso-wrap-style:square;v-text-anchor:top" o:gfxdata="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" filled="f" stroked="f"/>
+                <v:rect id="Rectangle 34" o:spid="_x0000_s1028" style="position:absolute;left:10653;top:14697;width:864;height:864;visibility:visible;mso-wrap-style:square;v-text-anchor:top" o:gfxdata="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" filled="f" stroked="f"/>
                 <w10:wrap anchorx="margin" anchory="margin"/>
               </v:group>
             </w:pict>
@@ -2786,7 +2772,7 @@
         <mc:AlternateContent>
           <mc:Choice Requires="wpg">
             <w:drawing>
-              <wp:anchor distT="0" distB="0" distL="114300" distR="114300" simplePos="0" relativeHeight="251658240" behindDoc="0" locked="0" layoutInCell="1" allowOverlap="1" wp14:editId="2DCA6052">
+              <wp:anchor distT="0" distB="0" distL="114300" distR="114300" simplePos="0" relativeHeight="251658240" behindDoc="0" locked="0" layoutInCell="1" allowOverlap="1" wp14:anchorId="70CE6C5F" wp14:editId="70CE6C60">
                 <wp:simplePos x="0" y="0"/>
                 <mc:AlternateContent>
                   <mc:Choice Requires="wp14">
@@ -2922,12 +2908,12 @@
           </mc:Choice>
           <mc:Fallback>
             <w:pict>
-              <v:group id="Groupe 29" o:spid="_x0000_s1026" style="position:absolute;margin-left:0;margin-top:10in;width:43.2pt;height:43.2pt;z-index:251658240;mso-left-percent:770;mso-position-horizontal-relative:margin;mso-position-vertical-relative:bottom-margin-area;mso-left-percent:770;mso-width-relative:margin;mso-height-relative:margin" coordorigin="10653,14697" coordsize="864,864" o:gfxdata="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">
-                <v:oval id="Oval 30" o:spid="_x0000_s1027" style="position:absolute;left:10860;top:14898;width:297;height:303;flip:x;visibility:visible;mso-wrap-style:square;v-text-anchor:top" o:gfxdata="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" fillcolor="#fe8637" strokecolor="#fe8637" strokeweight="3pt">
+              <v:group w14:anchorId="7D928931" id="Groupe 29" o:spid="_x0000_s1026" style="position:absolute;margin-left:0;margin-top:10in;width:43.2pt;height:43.2pt;z-index:251658240;mso-left-percent:770;mso-position-horizontal-relative:margin;mso-position-vertical-relative:bottom-margin-area;mso-left-percent:770;mso-width-relative:margin;mso-height-relative:margin" coordorigin="10653,14697" coordsize="864,864" o:gfxdata="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">
+                <v:oval id="Oval 30" o:spid="_x0000_s1027" style="position:absolute;left:10860;top:14898;width:297;height:303;flip:x;visibility:visible;mso-wrap-style:square;v-text-anchor:top" o:gfxdata="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" fillcolor="#fe8637" strokecolor="#fe8637" strokeweight="3pt">
                   <v:stroke linestyle="thinThin"/>
                   <v:shadow color="#1f2f3f" opacity=".5" offset=",3pt"/>
                 </v:oval>
-                <v:rect id="Rectangle 31" o:spid="_x0000_s1028" style="position:absolute;left:10653;top:14697;width:864;height:864;visibility:visible;mso-wrap-style:square;v-text-anchor:top" o:gfxdata="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" filled="f" stroked="f"/>
+                <v:rect id="Rectangle 31" o:spid="_x0000_s1028" style="position:absolute;left:10653;top:14697;width:864;height:864;visibility:visible;mso-wrap-style:square;v-text-anchor:top" o:gfxdata="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" filled="f" stroked="f"/>
                 <w10:wrap anchorx="margin" anchory="margin"/>
               </v:group>
             </w:pict>
@@ -2942,7 +2928,7 @@
         <mc:AlternateContent>
           <mc:Choice Requires="wpg">
             <w:drawing>
-              <wp:anchor distT="0" distB="0" distL="114300" distR="114300" simplePos="0" relativeHeight="251659264" behindDoc="0" locked="0" layoutInCell="1" allowOverlap="1" wp14:editId="47DDE642">
+              <wp:anchor distT="0" distB="0" distL="114300" distR="114300" simplePos="0" relativeHeight="251659264" behindDoc="0" locked="0" layoutInCell="1" allowOverlap="1" wp14:anchorId="70CE6C61" wp14:editId="70CE6C62">
                 <wp:simplePos x="0" y="0"/>
                 <mc:AlternateContent>
                   <mc:Choice Requires="wp14">
@@ -3078,12 +3064,12 @@
           </mc:Choice>
           <mc:Fallback>
             <w:pict>
-              <v:group id="Groupe 26" o:spid="_x0000_s1026" style="position:absolute;margin-left:0;margin-top:10in;width:43.2pt;height:43.2pt;z-index:251659264;mso-left-percent:770;mso-position-horizontal-relative:margin;mso-position-vertical-relative:bottom-margin-area;mso-left-percent:770;mso-width-relative:margin;mso-height-relative:margin" coordorigin="10653,14697" coordsize="864,864" o:gfxdata="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">
-                <v:oval id="Oval 27" o:spid="_x0000_s1027" style="position:absolute;left:10860;top:14898;width:297;height:303;flip:x;visibility:visible;mso-wrap-style:square;v-text-anchor:top" o:gfxdata="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" fillcolor="#fe8637" strokecolor="#fe8637" strokeweight="3pt">
+              <v:group w14:anchorId="65CCE79C" id="Groupe 26" o:spid="_x0000_s1026" style="position:absolute;margin-left:0;margin-top:10in;width:43.2pt;height:43.2pt;z-index:251659264;mso-left-percent:770;mso-position-horizontal-relative:margin;mso-position-vertical-relative:bottom-margin-area;mso-left-percent:770;mso-width-relative:margin;mso-height-relative:margin" coordorigin="10653,14697" coordsize="864,864" o:gfxdata="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">
+                <v:oval id="Oval 27" o:spid="_x0000_s1027" style="position:absolute;left:10860;top:14898;width:297;height:303;flip:x;visibility:visible;mso-wrap-style:square;v-text-anchor:top" o:gfxdata="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" fillcolor="#fe8637" strokecolor="#fe8637" strokeweight="3pt">
                   <v:stroke linestyle="thinThin"/>
                   <v:shadow color="#1f2f3f" opacity=".5" offset=",3pt"/>
                 </v:oval>
-                <v:rect id="Rectangle 28" o:spid="_x0000_s1028" style="position:absolute;left:10653;top:14697;width:864;height:864;visibility:visible;mso-wrap-style:square;v-text-anchor:top" o:gfxdata="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" filled="f" stroked="f"/>
+                <v:rect id="Rectangle 28" o:spid="_x0000_s1028" style="position:absolute;left:10653;top:14697;width:864;height:864;visibility:visible;mso-wrap-style:square;v-text-anchor:top" o:gfxdata="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" filled="f" stroked="f"/>
                 <w10:wrap anchorx="margin" anchory="margin"/>
               </v:group>
             </w:pict>
@@ -3098,7 +3084,7 @@
         <mc:AlternateContent>
           <mc:Choice Requires="wpg">
             <w:drawing>
-              <wp:anchor distT="0" distB="0" distL="114300" distR="114300" simplePos="0" relativeHeight="251660288" behindDoc="0" locked="0" layoutInCell="1" allowOverlap="1" wp14:editId="26D73BDC">
+              <wp:anchor distT="0" distB="0" distL="114300" distR="114300" simplePos="0" relativeHeight="251660288" behindDoc="0" locked="0" layoutInCell="1" allowOverlap="1" wp14:anchorId="70CE6C63" wp14:editId="70CE6C64">
                 <wp:simplePos x="0" y="0"/>
                 <mc:AlternateContent>
                   <mc:Choice Requires="wp14">
@@ -3234,12 +3220,12 @@
           </mc:Choice>
           <mc:Fallback>
             <w:pict>
-              <v:group id="Groupe 23" o:spid="_x0000_s1026" style="position:absolute;margin-left:0;margin-top:10in;width:43.2pt;height:43.2pt;z-index:251660288;mso-left-percent:770;mso-position-horizontal-relative:margin;mso-position-vertical-relative:bottom-margin-area;mso-left-percent:770;mso-width-relative:margin;mso-height-relative:margin" coordorigin="10653,14697" coordsize="864,864" o:gfxdata="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">
-                <v:oval id="Oval 24" o:spid="_x0000_s1027" style="position:absolute;left:10860;top:14898;width:297;height:303;flip:x;visibility:visible;mso-wrap-style:square;v-text-anchor:top" o:gfxdata="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" fillcolor="#fe8637" strokecolor="#fe8637" strokeweight="3pt">
+              <v:group w14:anchorId="74343941" id="Groupe 23" o:spid="_x0000_s1026" style="position:absolute;margin-left:0;margin-top:10in;width:43.2pt;height:43.2pt;z-index:251660288;mso-left-percent:770;mso-position-horizontal-relative:margin;mso-position-vertical-relative:bottom-margin-area;mso-left-percent:770;mso-width-relative:margin;mso-height-relative:margin" coordorigin="10653,14697" coordsize="864,864" o:gfxdata="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">
+                <v:oval id="Oval 24" o:spid="_x0000_s1027" style="position:absolute;left:10860;top:14898;width:297;height:303;flip:x;visibility:visible;mso-wrap-style:square;v-text-anchor:top" o:gfxdata="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" fillcolor="#fe8637" strokecolor="#fe8637" strokeweight="3pt">
                   <v:stroke linestyle="thinThin"/>
                   <v:shadow color="#1f2f3f" opacity=".5" offset=",3pt"/>
                 </v:oval>
-                <v:rect id="Rectangle 25" o:spid="_x0000_s1028" style="position:absolute;left:10653;top:14697;width:864;height:864;visibility:visible;mso-wrap-style:square;v-text-anchor:top" o:gfxdata="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" filled="f" stroked="f"/>
+                <v:rect id="Rectangle 25" o:spid="_x0000_s1028" style="position:absolute;left:10653;top:14697;width:864;height:864;visibility:visible;mso-wrap-style:square;v-text-anchor:top" o:gfxdata="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" filled="f" stroked="f"/>
                 <w10:wrap anchorx="margin" anchory="margin"/>
               </v:group>
             </w:pict>
@@ -3254,7 +3240,7 @@
         <mc:AlternateContent>
           <mc:Choice Requires="wpg">
             <w:drawing>
-              <wp:anchor distT="0" distB="0" distL="114300" distR="114300" simplePos="0" relativeHeight="251661312" behindDoc="0" locked="0" layoutInCell="1" allowOverlap="1" wp14:editId="2A201E25">
+              <wp:anchor distT="0" distB="0" distL="114300" distR="114300" simplePos="0" relativeHeight="251661312" behindDoc="0" locked="0" layoutInCell="1" allowOverlap="1" wp14:anchorId="70CE6C65" wp14:editId="70CE6C66">
                 <wp:simplePos x="0" y="0"/>
                 <mc:AlternateContent>
                   <mc:Choice Requires="wp14">
@@ -3390,12 +3376,12 @@
           </mc:Choice>
           <mc:Fallback>
             <w:pict>
-              <v:group id="Groupe 20" o:spid="_x0000_s1026" style="position:absolute;margin-left:0;margin-top:10in;width:43.2pt;height:43.2pt;z-index:251661312;mso-left-percent:770;mso-position-horizontal-relative:margin;mso-position-vertical-relative:bottom-margin-area;mso-left-percent:770;mso-width-relative:margin;mso-height-relative:margin" coordorigin="10653,14697" coordsize="864,864" o:gfxdata="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">
-                <v:oval id="Oval 21" o:spid="_x0000_s1027" style="position:absolute;left:10860;top:14898;width:297;height:303;flip:x;visibility:visible;mso-wrap-style:square;v-text-anchor:top" o:gfxdata="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" fillcolor="#fe8637" strokecolor="#fe8637" strokeweight="3pt">
+              <v:group w14:anchorId="13CA532D" id="Groupe 20" o:spid="_x0000_s1026" style="position:absolute;margin-left:0;margin-top:10in;width:43.2pt;height:43.2pt;z-index:251661312;mso-left-percent:770;mso-position-horizontal-relative:margin;mso-position-vertical-relative:bottom-margin-area;mso-left-percent:770;mso-width-relative:margin;mso-height-relative:margin" coordorigin="10653,14697" coordsize="864,864" o:gfxdata="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">
+                <v:oval id="Oval 21" o:spid="_x0000_s1027" style="position:absolute;left:10860;top:14898;width:297;height:303;flip:x;visibility:visible;mso-wrap-style:square;v-text-anchor:top" o:gfxdata="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" fillcolor="#fe8637" strokecolor="#fe8637" strokeweight="3pt">
                   <v:stroke linestyle="thinThin"/>
                   <v:shadow color="#1f2f3f" opacity=".5" offset=",3pt"/>
                 </v:oval>
-                <v:rect id="Rectangle 22" o:spid="_x0000_s1028" style="position:absolute;left:10653;top:14697;width:864;height:864;visibility:visible;mso-wrap-style:square;v-text-anchor:top" o:gfxdata="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" filled="f" stroked="f"/>
+                <v:rect id="Rectangle 22" o:spid="_x0000_s1028" style="position:absolute;left:10653;top:14697;width:864;height:864;visibility:visible;mso-wrap-style:square;v-text-anchor:top" o:gfxdata="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" filled="f" stroked="f"/>
                 <w10:wrap anchorx="margin" anchory="margin"/>
               </v:group>
             </w:pict>
@@ -3410,7 +3396,7 @@
         <mc:AlternateContent>
           <mc:Choice Requires="wpg">
             <w:drawing>
-              <wp:anchor distT="0" distB="0" distL="114300" distR="114300" simplePos="0" relativeHeight="251662336" behindDoc="0" locked="0" layoutInCell="1" allowOverlap="1" wp14:editId="2D314643">
+              <wp:anchor distT="0" distB="0" distL="114300" distR="114300" simplePos="0" relativeHeight="251662336" behindDoc="0" locked="0" layoutInCell="1" allowOverlap="1" wp14:anchorId="70CE6C67" wp14:editId="70CE6C68">
                 <wp:simplePos x="0" y="0"/>
                 <mc:AlternateContent>
                   <mc:Choice Requires="wp14">
@@ -3546,12 +3532,12 @@
           </mc:Choice>
           <mc:Fallback>
             <w:pict>
-              <v:group id="Groupe 17" o:spid="_x0000_s1026" style="position:absolute;margin-left:0;margin-top:10in;width:43.2pt;height:43.2pt;z-index:251662336;mso-left-percent:770;mso-position-horizontal-relative:margin;mso-position-vertical-relative:bottom-margin-area;mso-left-percent:770;mso-width-relative:margin;mso-height-relative:margin" coordorigin="10653,14697" coordsize="864,864" o:gfxdata="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">
-                <v:oval id="Oval 18" o:spid="_x0000_s1027" style="position:absolute;left:10860;top:14898;width:297;height:303;flip:x;visibility:visible;mso-wrap-style:square;v-text-anchor:top" o:gfxdata="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" fillcolor="#fe8637" strokecolor="#fe8637" strokeweight="3pt">
+              <v:group w14:anchorId="3707F792" id="Groupe 17" o:spid="_x0000_s1026" style="position:absolute;margin-left:0;margin-top:10in;width:43.2pt;height:43.2pt;z-index:251662336;mso-left-percent:770;mso-position-horizontal-relative:margin;mso-position-vertical-relative:bottom-margin-area;mso-left-percent:770;mso-width-relative:margin;mso-height-relative:margin" coordorigin="10653,14697" coordsize="864,864" o:gfxdata="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">
+                <v:oval id="Oval 18" o:spid="_x0000_s1027" style="position:absolute;left:10860;top:14898;width:297;height:303;flip:x;visibility:visible;mso-wrap-style:square;v-text-anchor:top" o:gfxdata="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" fillcolor="#fe8637" strokecolor="#fe8637" strokeweight="3pt">
                   <v:stroke linestyle="thinThin"/>
                   <v:shadow color="#1f2f3f" opacity=".5" offset=",3pt"/>
                 </v:oval>
-                <v:rect id="Rectangle 19" o:spid="_x0000_s1028" style="position:absolute;left:10653;top:14697;width:864;height:864;visibility:visible;mso-wrap-style:square;v-text-anchor:top" o:gfxdata="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" filled="f" stroked="f"/>
+                <v:rect id="Rectangle 19" o:spid="_x0000_s1028" style="position:absolute;left:10653;top:14697;width:864;height:864;visibility:visible;mso-wrap-style:square;v-text-anchor:top" o:gfxdata="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" filled="f" stroked="f"/>
                 <w10:wrap anchorx="margin" anchory="margin"/>
               </v:group>
             </w:pict>
@@ -3566,7 +3552,7 @@
         <mc:AlternateContent>
           <mc:Choice Requires="wpg">
             <w:drawing>
-              <wp:anchor distT="0" distB="0" distL="114300" distR="114300" simplePos="0" relativeHeight="251663360" behindDoc="0" locked="0" layoutInCell="1" allowOverlap="1" wp14:editId="5661437E">
+              <wp:anchor distT="0" distB="0" distL="114300" distR="114300" simplePos="0" relativeHeight="251663360" behindDoc="0" locked="0" layoutInCell="1" allowOverlap="1" wp14:anchorId="70CE6C69" wp14:editId="70CE6C6A">
                 <wp:simplePos x="0" y="0"/>
                 <mc:AlternateContent>
                   <mc:Choice Requires="wp14">
@@ -3702,12 +3688,12 @@
           </mc:Choice>
           <mc:Fallback>
             <w:pict>
-              <v:group id="Groupe 14" o:spid="_x0000_s1026" style="position:absolute;margin-left:0;margin-top:10in;width:43.2pt;height:43.2pt;z-index:251663360;mso-left-percent:770;mso-position-horizontal-relative:margin;mso-position-vertical-relative:bottom-margin-area;mso-left-percent:770;mso-width-relative:margin;mso-height-relative:margin" coordorigin="10653,14697" coordsize="864,864" o:gfxdata="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">
-                <v:oval id="Oval 15" o:spid="_x0000_s1027" style="position:absolute;left:10860;top:14898;width:297;height:303;flip:x;visibility:visible;mso-wrap-style:square;v-text-anchor:top" o:gfxdata="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" fillcolor="#fe8637" strokecolor="#fe8637" strokeweight="3pt">
+              <v:group w14:anchorId="38A50B88" id="Groupe 14" o:spid="_x0000_s1026" style="position:absolute;margin-left:0;margin-top:10in;width:43.2pt;height:43.2pt;z-index:251663360;mso-left-percent:770;mso-position-horizontal-relative:margin;mso-position-vertical-relative:bottom-margin-area;mso-left-percent:770;mso-width-relative:margin;mso-height-relative:margin" coordorigin="10653,14697" coordsize="864,864" o:gfxdata="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">
+                <v:oval id="Oval 15" o:spid="_x0000_s1027" style="position:absolute;left:10860;top:14898;width:297;height:303;flip:x;visibility:visible;mso-wrap-style:square;v-text-anchor:top" o:gfxdata="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" fillcolor="#fe8637" strokecolor="#fe8637" strokeweight="3pt">
                   <v:stroke linestyle="thinThin"/>
                   <v:shadow color="#1f2f3f" opacity=".5" offset=",3pt"/>
                 </v:oval>
-                <v:rect id="Rectangle 16" o:spid="_x0000_s1028" style="position:absolute;left:10653;top:14697;width:864;height:864;visibility:visible;mso-wrap-style:square;v-text-anchor:top" o:gfxdata="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" filled="f" stroked="f"/>
+                <v:rect id="Rectangle 16" o:spid="_x0000_s1028" style="position:absolute;left:10653;top:14697;width:864;height:864;visibility:visible;mso-wrap-style:square;v-text-anchor:top" o:gfxdata="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" filled="f" stroked="f"/>
                 <w10:wrap anchorx="margin" anchory="margin"/>
               </v:group>
             </w:pict>
@@ -3722,7 +3708,7 @@
         <mc:AlternateContent>
           <mc:Choice Requires="wpg">
             <w:drawing>
-              <wp:anchor distT="0" distB="0" distL="114300" distR="114300" simplePos="0" relativeHeight="251664384" behindDoc="0" locked="0" layoutInCell="1" allowOverlap="1" wp14:editId="6C6719BA">
+              <wp:anchor distT="0" distB="0" distL="114300" distR="114300" simplePos="0" relativeHeight="251664384" behindDoc="0" locked="0" layoutInCell="1" allowOverlap="1" wp14:anchorId="70CE6C6B" wp14:editId="70CE6C6C">
                 <wp:simplePos x="0" y="0"/>
                 <mc:AlternateContent>
                   <mc:Choice Requires="wp14">
@@ -3858,12 +3844,12 @@
           </mc:Choice>
           <mc:Fallback>
             <w:pict>
-              <v:group id="Groupe 11" o:spid="_x0000_s1026" style="position:absolute;margin-left:0;margin-top:10in;width:43.2pt;height:43.2pt;z-index:251664384;mso-left-percent:770;mso-position-horizontal-relative:margin;mso-position-vertical-relative:bottom-margin-area;mso-left-percent:770;mso-width-relative:margin;mso-height-relative:margin" coordorigin="10653,14697" coordsize="864,864" o:gfxdata="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">
-                <v:oval id="Oval 12" o:spid="_x0000_s1027" style="position:absolute;left:10860;top:14898;width:297;height:303;flip:x;visibility:visible;mso-wrap-style:square;v-text-anchor:top" o:gfxdata="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" fillcolor="#fe8637" strokecolor="#fe8637" strokeweight="3pt">
+              <v:group w14:anchorId="3AC7D9C9" id="Groupe 11" o:spid="_x0000_s1026" style="position:absolute;margin-left:0;margin-top:10in;width:43.2pt;height:43.2pt;z-index:251664384;mso-left-percent:770;mso-position-horizontal-relative:margin;mso-position-vertical-relative:bottom-margin-area;mso-left-percent:770;mso-width-relative:margin;mso-height-relative:margin" coordorigin="10653,14697" coordsize="864,864" o:gfxdata="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">
+                <v:oval id="Oval 12" o:spid="_x0000_s1027" style="position:absolute;left:10860;top:14898;width:297;height:303;flip:x;visibility:visible;mso-wrap-style:square;v-text-anchor:top" o:gfxdata="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" fillcolor="#fe8637" strokecolor="#fe8637" strokeweight="3pt">
                   <v:stroke linestyle="thinThin"/>
                   <v:shadow color="#1f2f3f" opacity=".5" offset=",3pt"/>
                 </v:oval>
-                <v:rect id="Rectangle 13" o:spid="_x0000_s1028" style="position:absolute;left:10653;top:14697;width:864;height:864;visibility:visible;mso-wrap-style:square;v-text-anchor:top" o:gfxdata="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" filled="f" stroked="f"/>
+                <v:rect id="Rectangle 13" o:spid="_x0000_s1028" style="position:absolute;left:10653;top:14697;width:864;height:864;visibility:visible;mso-wrap-style:square;v-text-anchor:top" o:gfxdata="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" filled="f" stroked="f"/>
                 <w10:wrap anchorx="margin" anchory="margin"/>
               </v:group>
             </w:pict>
@@ -3878,7 +3864,7 @@
         <mc:AlternateContent>
           <mc:Choice Requires="wpg">
             <w:drawing>
-              <wp:anchor distT="0" distB="0" distL="114300" distR="114300" simplePos="0" relativeHeight="251665408" behindDoc="0" locked="0" layoutInCell="1" allowOverlap="1" wp14:editId="4A52F66C">
+              <wp:anchor distT="0" distB="0" distL="114300" distR="114300" simplePos="0" relativeHeight="251665408" behindDoc="0" locked="0" layoutInCell="1" allowOverlap="1" wp14:anchorId="70CE6C6D" wp14:editId="70CE6C6E">
                 <wp:simplePos x="0" y="0"/>
                 <mc:AlternateContent>
                   <mc:Choice Requires="wp14">
@@ -4014,12 +4000,12 @@
           </mc:Choice>
           <mc:Fallback>
             <w:pict>
-              <v:group id="Groupe 8" o:spid="_x0000_s1026" style="position:absolute;margin-left:0;margin-top:10in;width:43.2pt;height:43.2pt;z-index:251665408;mso-left-percent:770;mso-position-horizontal-relative:margin;mso-position-vertical-relative:bottom-margin-area;mso-left-percent:770;mso-width-relative:margin;mso-height-relative:margin" coordorigin="10653,14697" coordsize="864,864" o:gfxdata="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">
-                <v:oval id="Oval 9" o:spid="_x0000_s1027" style="position:absolute;left:10860;top:14898;width:297;height:303;flip:x;visibility:visible;mso-wrap-style:square;v-text-anchor:top" o:gfxdata="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" fillcolor="#fe8637" strokecolor="#fe8637" strokeweight="3pt">
+              <v:group w14:anchorId="1707B630" id="Groupe 8" o:spid="_x0000_s1026" style="position:absolute;margin-left:0;margin-top:10in;width:43.2pt;height:43.2pt;z-index:251665408;mso-left-percent:770;mso-position-horizontal-relative:margin;mso-position-vertical-relative:bottom-margin-area;mso-left-percent:770;mso-width-relative:margin;mso-height-relative:margin" coordorigin="10653,14697" coordsize="864,864" o:gfxdata="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">
+                <v:oval id="Oval 9" o:spid="_x0000_s1027" style="position:absolute;left:10860;top:14898;width:297;height:303;flip:x;visibility:visible;mso-wrap-style:square;v-text-anchor:top" o:gfxdata="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" fillcolor="#fe8637" strokecolor="#fe8637" strokeweight="3pt">
                   <v:stroke linestyle="thinThin"/>
                   <v:shadow color="#1f2f3f" opacity=".5" offset=",3pt"/>
                 </v:oval>
-                <v:rect id="Rectangle 10" o:spid="_x0000_s1028" style="position:absolute;left:10653;top:14697;width:864;height:864;visibility:visible;mso-wrap-style:square;v-text-anchor:top" o:gfxdata="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" filled="f" stroked="f"/>
+                <v:rect id="Rectangle 10" o:spid="_x0000_s1028" style="position:absolute;left:10653;top:14697;width:864;height:864;visibility:visible;mso-wrap-style:square;v-text-anchor:top" o:gfxdata="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" filled="f" stroked="f"/>
                 <w10:wrap anchorx="margin" anchory="margin"/>
               </v:group>
             </w:pict>
@@ -4034,7 +4020,7 @@
         <mc:AlternateContent>
           <mc:Choice Requires="wpg">
             <w:drawing>
-              <wp:anchor distT="0" distB="0" distL="114300" distR="114300" simplePos="0" relativeHeight="251666432" behindDoc="0" locked="0" layoutInCell="1" allowOverlap="1" wp14:editId="6BC45ED4">
+              <wp:anchor distT="0" distB="0" distL="114300" distR="114300" simplePos="0" relativeHeight="251666432" behindDoc="0" locked="0" layoutInCell="1" allowOverlap="1" wp14:anchorId="70CE6C6F" wp14:editId="70CE6C70">
                 <wp:simplePos x="0" y="0"/>
                 <mc:AlternateContent>
                   <mc:Choice Requires="wp14">
@@ -4170,12 +4156,12 @@
           </mc:Choice>
           <mc:Fallback>
             <w:pict>
-              <v:group id="Groupe 5" o:spid="_x0000_s1026" style="position:absolute;margin-left:0;margin-top:10in;width:43.2pt;height:43.2pt;z-index:251666432;mso-left-percent:770;mso-position-horizontal-relative:margin;mso-position-vertical-relative:bottom-margin-area;mso-left-percent:770;mso-width-relative:margin;mso-height-relative:margin" coordorigin="10653,14697" coordsize="864,864" o:gfxdata="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">
-                <v:oval id="Oval 6" o:spid="_x0000_s1027" style="position:absolute;left:10860;top:14898;width:297;height:303;flip:x;visibility:visible;mso-wrap-style:square;v-text-anchor:top" o:gfxdata="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" fillcolor="#fe8637" strokecolor="#fe8637" strokeweight="3pt">
+              <v:group w14:anchorId="66FCC5EC" id="Groupe 5" o:spid="_x0000_s1026" style="position:absolute;margin-left:0;margin-top:10in;width:43.2pt;height:43.2pt;z-index:251666432;mso-left-percent:770;mso-position-horizontal-relative:margin;mso-position-vertical-relative:bottom-margin-area;mso-left-percent:770;mso-width-relative:margin;mso-height-relative:margin" coordorigin="10653,14697" coordsize="864,864" o:gfxdata="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">
+                <v:oval id="Oval 6" o:spid="_x0000_s1027" style="position:absolute;left:10860;top:14898;width:297;height:303;flip:x;visibility:visible;mso-wrap-style:square;v-text-anchor:top" o:gfxdata="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" fillcolor="#fe8637" strokecolor="#fe8637" strokeweight="3pt">
                   <v:stroke linestyle="thinThin"/>
                   <v:shadow color="#1f2f3f" opacity=".5" offset=",3pt"/>
                 </v:oval>
-                <v:rect id="Rectangle 7" o:spid="_x0000_s1028" style="position:absolute;left:10653;top:14697;width:864;height:864;visibility:visible;mso-wrap-style:square;v-text-anchor:top" o:gfxdata="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" filled="f" stroked="f"/>
+                <v:rect id="Rectangle 7" o:spid="_x0000_s1028" style="position:absolute;left:10653;top:14697;width:864;height:864;visibility:visible;mso-wrap-style:square;v-text-anchor:top" o:gfxdata="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" filled="f" stroked="f"/>
                 <w10:wrap anchorx="margin" anchory="margin"/>
               </v:group>
             </w:pict>
@@ -4190,7 +4176,7 @@
         <mc:AlternateContent>
           <mc:Choice Requires="wpg">
             <w:drawing>
-              <wp:anchor distT="0" distB="0" distL="114300" distR="114300" simplePos="0" relativeHeight="251667456" behindDoc="0" locked="0" layoutInCell="1" allowOverlap="1" wp14:editId="6776E3CC">
+              <wp:anchor distT="0" distB="0" distL="114300" distR="114300" simplePos="0" relativeHeight="251667456" behindDoc="0" locked="0" layoutInCell="1" allowOverlap="1" wp14:anchorId="70CE6C71" wp14:editId="70CE6C72">
                 <wp:simplePos x="0" y="0"/>
                 <mc:AlternateContent>
                   <mc:Choice Requires="wp14">
@@ -4326,12 +4312,12 @@
           </mc:Choice>
           <mc:Fallback>
             <w:pict>
-              <v:group id="Groupe 2" o:spid="_x0000_s1026" style="position:absolute;margin-left:0;margin-top:10in;width:43.2pt;height:43.2pt;z-index:251667456;mso-left-percent:770;mso-position-horizontal-relative:margin;mso-position-vertical-relative:bottom-margin-area;mso-left-percent:770;mso-width-relative:margin;mso-height-relative:margin" coordorigin="10653,14697" coordsize="864,864" o:gfxdata="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">
-                <v:oval id="Oval 3" o:spid="_x0000_s1027" style="position:absolute;left:10860;top:14898;width:297;height:303;flip:x;visibility:visible;mso-wrap-style:square;v-text-anchor:top" o:gfxdata="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" fillcolor="#fe8637" strokecolor="#fe8637" strokeweight="3pt">
+              <v:group w14:anchorId="51E8D52E" id="Groupe 2" o:spid="_x0000_s1026" style="position:absolute;margin-left:0;margin-top:10in;width:43.2pt;height:43.2pt;z-index:251667456;mso-left-percent:770;mso-position-horizontal-relative:margin;mso-position-vertical-relative:bottom-margin-area;mso-left-percent:770;mso-width-relative:margin;mso-height-relative:margin" coordorigin="10653,14697" coordsize="864,864" o:gfxdata="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">
+                <v:oval id="Oval 3" o:spid="_x0000_s1027" style="position:absolute;left:10860;top:14898;width:297;height:303;flip:x;visibility:visible;mso-wrap-style:square;v-text-anchor:top" o:gfxdata="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" fillcolor="#fe8637" strokecolor="#fe8637" strokeweight="3pt">
                   <v:stroke linestyle="thinThin"/>
                   <v:shadow color="#1f2f3f" opacity=".5" offset=",3pt"/>
                 </v:oval>
-                <v:rect id="Rectangle 4" o:spid="_x0000_s1028" style="position:absolute;left:10653;top:14697;width:864;height:864;visibility:visible;mso-wrap-style:square;v-text-anchor:top" o:gfxdata="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" filled="f" stroked="f"/>
+                <v:rect id="Rectangle 4" o:spid="_x0000_s1028" style="position:absolute;left:10653;top:14697;width:864;height:864;visibility:visible;mso-wrap-style:square;v-text-anchor:top" o:gfxdata="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" filled="f" stroked="f"/>
                 <w10:wrap anchorx="margin" anchory="margin"/>
               </v:group>
             </w:pict>
@@ -4365,20 +4351,21 @@
     </w:p>
     <w:sdt>
       <w:sdtPr>
+        <w:rPr>
+          <w:rFonts w:asciiTheme="minorHAnsi" w:eastAsiaTheme="minorHAnsi" w:hAnsiTheme="minorHAnsi" w:cstheme="minorBidi"/>
+          <w:b w:val="0"/>
+          <w:bCs w:val="0"/>
+          <w:color w:val="313240" w:themeColor="text2" w:themeShade="BF"/>
+          <w:sz w:val="20"/>
+          <w:szCs w:val="20"/>
+        </w:rPr>
         <w:id w:val="452904636"/>
         <w:docPartObj>
           <w:docPartGallery w:val="Table of Contents"/>
           <w:docPartUnique/>
         </w:docPartObj>
       </w:sdtPr>
-      <w:sdtEndPr>
-        <w:rPr>
-          <w:rFonts w:asciiTheme="minorHAnsi" w:eastAsiaTheme="minorHAnsi" w:hAnsiTheme="minorHAnsi" w:cstheme="minorBidi"/>
-          <w:color w:val="313240" w:themeColor="text2" w:themeShade="BF"/>
-          <w:sz w:val="20"/>
-          <w:szCs w:val="20"/>
-        </w:rPr>
-      </w:sdtEndPr>
+      <w:sdtEndPr/>
       <w:sdtContent>
         <w:p>
           <w:pPr>
@@ -5313,28 +5300,12 @@
     </w:p>
     <w:p>
       <w:r>
-        <w:t xml:space="preserve">Ce projet s'inscrit dans le cursus de seconde année à l'ISIMA. Le but est d'implémenter la simulation d'un capteur de température sur une machine hôte. Ce capteur devra être géré par un serveur, en utilisant une carte embarquée de type </w:t>
-      </w:r>
-      <w:proofErr w:type="spellStart"/>
-      <w:r>
-        <w:t>Raspberry</w:t>
-      </w:r>
-      <w:proofErr w:type="spellEnd"/>
-      <w:r>
-        <w:t xml:space="preserve"> Pi.</w:t>
+        <w:t>Ce projet s'inscrit dans le cursus de seconde année à l'ISIMA. Le but est d'implémenter la simulation d'un capteur de température sur une machine hôte. Ce capteur devra être géré par un serveur, en utilisant une carte embarquée de type Raspberry Pi.</w:t>
       </w:r>
     </w:p>
     <w:p>
       <w:r>
-        <w:t xml:space="preserve">L'affichage des résultats du capteur sera effectué par le biais d'un site web, également hébergé sur la carte </w:t>
-      </w:r>
-      <w:proofErr w:type="spellStart"/>
-      <w:r>
-        <w:t>Raspberry</w:t>
-      </w:r>
-      <w:proofErr w:type="spellEnd"/>
-      <w:r>
-        <w:t xml:space="preserve"> Pi. L'utilisateur sera également en mesure d'interagir avec le capteur, pour stopper l'acquisition de température ou modifier la fréquence d'acquisition.</w:t>
+        <w:t>L'affichage des résultats du capteur sera effectué par le biais d'un site web, également hébergé sur la carte Raspberry Pi. L'utilisateur sera également en mesure d'interagir avec le capteur, pour stopper l'acquisition de température ou modifier la fréquence d'acquisition.</w:t>
       </w:r>
     </w:p>
     <w:p>
@@ -5364,106 +5335,81 @@
       <w:r>
         <w:t>Le PC hôte</w:t>
       </w:r>
+      <w:bookmarkStart w:id="3" w:name="_GoBack"/>
       <w:bookmarkEnd w:id="2"/>
+      <w:bookmarkEnd w:id="3"/>
     </w:p>
     <w:p/>
     <w:p>
       <w:pPr>
         <w:pStyle w:val="Titre2"/>
       </w:pPr>
-      <w:bookmarkStart w:id="3" w:name="_Toc435366075"/>
+      <w:bookmarkStart w:id="4" w:name="_Toc435366075"/>
       <w:r>
-        <w:t xml:space="preserve">La carte </w:t>
+        <w:t>La carte Raspberry Pi</w:t>
       </w:r>
-      <w:proofErr w:type="spellStart"/>
-      <w:r>
-        <w:t>Raspberry</w:t>
-      </w:r>
-      <w:proofErr w:type="spellEnd"/>
-      <w:r>
-        <w:t xml:space="preserve"> Pi</w:t>
-      </w:r>
-      <w:bookmarkEnd w:id="3"/>
+      <w:bookmarkEnd w:id="4"/>
     </w:p>
     <w:p>
       <w:pPr>
         <w:pStyle w:val="Titre3"/>
       </w:pPr>
-      <w:bookmarkStart w:id="4" w:name="_Toc435366076"/>
+      <w:bookmarkStart w:id="5" w:name="_Toc435366076"/>
       <w:r>
         <w:t>Description</w:t>
       </w:r>
-      <w:bookmarkEnd w:id="4"/>
+      <w:bookmarkEnd w:id="5"/>
     </w:p>
     <w:p/>
     <w:p>
       <w:pPr>
         <w:pStyle w:val="Titre3"/>
       </w:pPr>
-      <w:bookmarkStart w:id="5" w:name="_Toc435366077"/>
+      <w:bookmarkStart w:id="6" w:name="_Toc435366077"/>
       <w:r>
         <w:t>Configuration</w:t>
       </w:r>
-      <w:bookmarkEnd w:id="5"/>
+      <w:bookmarkEnd w:id="6"/>
     </w:p>
     <w:p/>
     <w:p>
       <w:pPr>
         <w:pStyle w:val="Titre1"/>
       </w:pPr>
-      <w:bookmarkStart w:id="6" w:name="_Toc435366078"/>
+      <w:bookmarkStart w:id="7" w:name="_Toc435366078"/>
       <w:r>
         <w:t>Présentation de la solution</w:t>
       </w:r>
-      <w:bookmarkEnd w:id="6"/>
+      <w:bookmarkEnd w:id="7"/>
     </w:p>
     <w:p>
       <w:pPr>
         <w:pStyle w:val="Titre2"/>
       </w:pPr>
-      <w:bookmarkStart w:id="7" w:name="_Toc435366079"/>
+      <w:bookmarkStart w:id="8" w:name="_Toc435366079"/>
       <w:r>
         <w:t>Capteur de température</w:t>
       </w:r>
-      <w:bookmarkEnd w:id="7"/>
+      <w:bookmarkEnd w:id="8"/>
     </w:p>
     <w:p/>
     <w:p>
       <w:pPr>
         <w:pStyle w:val="Titre2"/>
       </w:pPr>
-      <w:bookmarkStart w:id="8" w:name="_Toc435366080"/>
+      <w:bookmarkStart w:id="9" w:name="_Toc435366080"/>
       <w:r>
-        <w:t xml:space="preserve">Serveur </w:t>
+        <w:t>Serveur Raspberry Pi</w:t>
       </w:r>
-      <w:proofErr w:type="spellStart"/>
-      <w:r>
-        <w:t>Raspberry</w:t>
-      </w:r>
-      <w:proofErr w:type="spellEnd"/>
-      <w:r>
-        <w:t xml:space="preserve"> Pi</w:t>
-      </w:r>
-      <w:bookmarkEnd w:id="8"/>
+      <w:bookmarkEnd w:id="9"/>
     </w:p>
     <w:p>
       <w:pPr>
         <w:pStyle w:val="Titre3"/>
       </w:pPr>
-      <w:bookmarkStart w:id="9" w:name="_Toc435366081"/>
+      <w:bookmarkStart w:id="10" w:name="_Toc435366081"/>
       <w:r>
         <w:t>Acquisitions</w:t>
-      </w:r>
-      <w:bookmarkEnd w:id="9"/>
-    </w:p>
-    <w:p/>
-    <w:p>
-      <w:pPr>
-        <w:pStyle w:val="Titre3"/>
-      </w:pPr>
-      <w:bookmarkStart w:id="10" w:name="_Toc435366082"/>
-      <w:r>
-        <w:t>Site web</w:t>
       </w:r>
       <w:bookmarkEnd w:id="10"/>
     </w:p>
@@ -5472,30 +5418,38 @@
       <w:pPr>
         <w:pStyle w:val="Titre3"/>
       </w:pPr>
-      <w:bookmarkStart w:id="11" w:name="_Toc435366083"/>
+      <w:bookmarkStart w:id="11" w:name="_Toc435366082"/>
       <w:r>
-        <w:t>Interactions</w:t>
+        <w:t>Site web</w:t>
       </w:r>
       <w:bookmarkEnd w:id="11"/>
     </w:p>
     <w:p/>
     <w:p>
       <w:pPr>
+        <w:pStyle w:val="Titre3"/>
+      </w:pPr>
+      <w:bookmarkStart w:id="12" w:name="_Toc435366083"/>
+      <w:r>
+        <w:t>Interactions</w:t>
+      </w:r>
+      <w:bookmarkEnd w:id="12"/>
+    </w:p>
+    <w:p/>
+    <w:p>
+      <w:pPr>
         <w:pStyle w:val="Titre1"/>
       </w:pPr>
-      <w:bookmarkStart w:id="12" w:name="_Toc435366084"/>
+      <w:bookmarkStart w:id="13" w:name="_Toc435366084"/>
       <w:r>
         <w:t>Conclusion</w:t>
       </w:r>
-      <w:bookmarkEnd w:id="12"/>
-    </w:p>
-    <w:p>
-      <w:bookmarkStart w:id="13" w:name="_GoBack"/>
       <w:bookmarkEnd w:id="13"/>
     </w:p>
+    <w:p/>
     <w:sectPr>
-      <w:headerReference w:type="default" r:id="rId12"/>
-      <w:footerReference w:type="default" r:id="rId13"/>
+      <w:headerReference w:type="default" r:id="rId11"/>
+      <w:footerReference w:type="default" r:id="rId12"/>
       <w:pgSz w:w="11907" w:h="16839"/>
       <w:pgMar w:top="1440" w:right="1751" w:bottom="1440" w:left="1751" w:header="709" w:footer="459" w:gutter="0"/>
       <w:pgNumType w:start="0"/>
@@ -5508,7 +5462,7 @@
 </file>
 
 <file path=word/endnotes.xml><?xml version="1.0" encoding="utf-8"?>
-<w:endnotes xmlns:wpc="http://schemas.microsoft.com/office/word/2010/wordprocessingCanvas" xmlns:mc="http://schemas.openxmlformats.org/markup-compatibility/2006" xmlns:o="urn:schemas-microsoft-com:office:office" xmlns:r="http://schemas.openxmlformats.org/officeDocument/2006/relationships" xmlns:m="http://schemas.openxmlformats.org/officeDocument/2006/math" xmlns:v="urn:schemas-microsoft-com:vml" xmlns:wp14="http://schemas.microsoft.com/office/word/2010/wordprocessingDrawing" xmlns:wp="http://schemas.openxmlformats.org/drawingml/2006/wordprocessingDrawing" xmlns:w10="urn:schemas-microsoft-com:office:word" xmlns:w="http://schemas.openxmlformats.org/wordprocessingml/2006/main" xmlns:w14="http://schemas.microsoft.com/office/word/2010/wordml" xmlns:wpg="http://schemas.microsoft.com/office/word/2010/wordprocessingGroup" xmlns:wpi="http://schemas.microsoft.com/office/word/2010/wordprocessingInk" xmlns:wne="http://schemas.microsoft.com/office/word/2006/wordml" xmlns:wps="http://schemas.microsoft.com/office/word/2010/wordprocessingShape" mc:Ignorable="w14 wp14">
+<w:endnotes xmlns:wpc="http://schemas.microsoft.com/office/word/2010/wordprocessingCanvas" xmlns:cx="http://schemas.microsoft.com/office/drawing/2014/chartex" xmlns:cx1="http://schemas.microsoft.com/office/drawing/2015/9/8/chartex" xmlns:mc="http://schemas.openxmlformats.org/markup-compatibility/2006" xmlns:o="urn:schemas-microsoft-com:office:office" xmlns:r="http://schemas.openxmlformats.org/officeDocument/2006/relationships" xmlns:m="http://schemas.openxmlformats.org/officeDocument/2006/math" xmlns:v="urn:schemas-microsoft-com:vml" xmlns:wp14="http://schemas.microsoft.com/office/word/2010/wordprocessingDrawing" xmlns:wp="http://schemas.openxmlformats.org/drawingml/2006/wordprocessingDrawing" xmlns:w10="urn:schemas-microsoft-com:office:word" xmlns:w="http://schemas.openxmlformats.org/wordprocessingml/2006/main" xmlns:w14="http://schemas.microsoft.com/office/word/2010/wordml" xmlns:w15="http://schemas.microsoft.com/office/word/2012/wordml" xmlns:w16se="http://schemas.microsoft.com/office/word/2015/wordml/symex" xmlns:wpg="http://schemas.microsoft.com/office/word/2010/wordprocessingGroup" xmlns:wpi="http://schemas.microsoft.com/office/word/2010/wordprocessingInk" xmlns:wne="http://schemas.microsoft.com/office/word/2006/wordml" xmlns:wps="http://schemas.microsoft.com/office/word/2010/wordprocessingShape" mc:Ignorable="w14 w15 w16se wp14">
   <w:endnote w:type="separator" w:id="-1">
     <w:p>
       <w:pPr>
@@ -5533,7 +5487,7 @@
 </file>
 
 <file path=word/footer1.xml><?xml version="1.0" encoding="utf-8"?>
-<w:ftr xmlns:wpc="http://schemas.microsoft.com/office/word/2010/wordprocessingCanvas" xmlns:mc="http://schemas.openxmlformats.org/markup-compatibility/2006" xmlns:o="urn:schemas-microsoft-com:office:office" xmlns:r="http://schemas.openxmlformats.org/officeDocument/2006/relationships" xmlns:m="http://schemas.openxmlformats.org/officeDocument/2006/math" xmlns:v="urn:schemas-microsoft-com:vml" xmlns:wp14="http://schemas.microsoft.com/office/word/2010/wordprocessingDrawing" xmlns:wp="http://schemas.openxmlformats.org/drawingml/2006/wordprocessingDrawing" xmlns:w10="urn:schemas-microsoft-com:office:word" xmlns:w="http://schemas.openxmlformats.org/wordprocessingml/2006/main" xmlns:w14="http://schemas.microsoft.com/office/word/2010/wordml" xmlns:wpg="http://schemas.microsoft.com/office/word/2010/wordprocessingGroup" xmlns:wpi="http://schemas.microsoft.com/office/word/2010/wordprocessingInk" xmlns:wne="http://schemas.microsoft.com/office/word/2006/wordml" xmlns:wps="http://schemas.microsoft.com/office/word/2010/wordprocessingShape" mc:Ignorable="w14 wp14">
+<w:ftr xmlns:wpc="http://schemas.microsoft.com/office/word/2010/wordprocessingCanvas" xmlns:cx="http://schemas.microsoft.com/office/drawing/2014/chartex" xmlns:cx1="http://schemas.microsoft.com/office/drawing/2015/9/8/chartex" xmlns:mc="http://schemas.openxmlformats.org/markup-compatibility/2006" xmlns:o="urn:schemas-microsoft-com:office:office" xmlns:r="http://schemas.openxmlformats.org/officeDocument/2006/relationships" xmlns:m="http://schemas.openxmlformats.org/officeDocument/2006/math" xmlns:v="urn:schemas-microsoft-com:vml" xmlns:wp14="http://schemas.microsoft.com/office/word/2010/wordprocessingDrawing" xmlns:wp="http://schemas.openxmlformats.org/drawingml/2006/wordprocessingDrawing" xmlns:w10="urn:schemas-microsoft-com:office:word" xmlns:w="http://schemas.openxmlformats.org/wordprocessingml/2006/main" xmlns:w14="http://schemas.microsoft.com/office/word/2010/wordml" xmlns:w15="http://schemas.microsoft.com/office/word/2012/wordml" xmlns:w16se="http://schemas.microsoft.com/office/word/2015/wordml/symex" xmlns:wpg="http://schemas.microsoft.com/office/word/2010/wordprocessingGroup" xmlns:wpi="http://schemas.microsoft.com/office/word/2010/wordprocessingInk" xmlns:wne="http://schemas.microsoft.com/office/word/2006/wordml" xmlns:wps="http://schemas.microsoft.com/office/word/2010/wordprocessingShape" mc:Ignorable="w14 w15 w16se wp14">
   <w:p>
     <w:pPr>
       <w:pStyle w:val="Pieddepage"/>
@@ -5569,7 +5523,7 @@
       <mc:AlternateContent>
         <mc:Choice Requires="wps">
           <w:drawing>
-            <wp:inline distT="0" distB="0" distL="0" distR="0" wp14:editId="11101075">
+            <wp:inline distT="0" distB="0" distL="0" distR="0" wp14:anchorId="70CE6C7B" wp14:editId="70CE6C7C">
               <wp:extent cx="91440" cy="91440"/>
               <wp:effectExtent l="19050" t="19050" r="22860" b="22860"/>
               <wp:docPr id="72" name="Ellipse 12"/>
@@ -5635,7 +5589,7 @@
         </mc:Choice>
         <mc:Fallback>
           <w:pict>
-            <v:oval id="Ellipse 12" o:spid="_x0000_s1026" style="width:7.2pt;height:7.2pt;flip:x;visibility:visible;mso-wrap-style:square;mso-left-percent:-10001;mso-top-percent:-10001;mso-position-horizontal:absolute;mso-position-horizontal-relative:char;mso-position-vertical:absolute;mso-position-vertical-relative:line;mso-left-percent:-10001;mso-top-percent:-10001;v-text-anchor:top" o:gfxdata="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" filled="f" fillcolor="#ff7d26" strokecolor="#53548a [3204]" strokeweight="3pt">
+            <v:oval w14:anchorId="29A0E9B2" id="Ellipse 12" o:spid="_x0000_s1026" style="width:7.2pt;height:7.2pt;flip:x;visibility:visible;mso-wrap-style:square;mso-left-percent:-10001;mso-top-percent:-10001;mso-position-horizontal:absolute;mso-position-horizontal-relative:char;mso-position-vertical:absolute;mso-position-vertical-relative:line;mso-left-percent:-10001;mso-top-percent:-10001;v-text-anchor:top" o:gfxdata="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" filled="f" fillcolor="#ff7d26" strokecolor="#53548a [3204]" strokeweight="3pt">
               <v:stroke linestyle="thinThin"/>
               <v:shadow color="#1f2f3f" opacity=".5" offset=",3pt"/>
               <w10:anchorlock/>
@@ -5649,7 +5603,7 @@
 </file>
 
 <file path=word/footnotes.xml><?xml version="1.0" encoding="utf-8"?>
-<w:footnotes xmlns:wpc="http://schemas.microsoft.com/office/word/2010/wordprocessingCanvas" xmlns:mc="http://schemas.openxmlformats.org/markup-compatibility/2006" xmlns:o="urn:schemas-microsoft-com:office:office" xmlns:r="http://schemas.openxmlformats.org/officeDocument/2006/relationships" xmlns:m="http://schemas.openxmlformats.org/officeDocument/2006/math" xmlns:v="urn:schemas-microsoft-com:vml" xmlns:wp14="http://schemas.microsoft.com/office/word/2010/wordprocessingDrawing" xmlns:wp="http://schemas.openxmlformats.org/drawingml/2006/wordprocessingDrawing" xmlns:w10="urn:schemas-microsoft-com:office:word" xmlns:w="http://schemas.openxmlformats.org/wordprocessingml/2006/main" xmlns:w14="http://schemas.microsoft.com/office/word/2010/wordml" xmlns:wpg="http://schemas.microsoft.com/office/word/2010/wordprocessingGroup" xmlns:wpi="http://schemas.microsoft.com/office/word/2010/wordprocessingInk" xmlns:wne="http://schemas.microsoft.com/office/word/2006/wordml" xmlns:wps="http://schemas.microsoft.com/office/word/2010/wordprocessingShape" mc:Ignorable="w14 wp14">
+<w:footnotes xmlns:wpc="http://schemas.microsoft.com/office/word/2010/wordprocessingCanvas" xmlns:cx="http://schemas.microsoft.com/office/drawing/2014/chartex" xmlns:cx1="http://schemas.microsoft.com/office/drawing/2015/9/8/chartex" xmlns:mc="http://schemas.openxmlformats.org/markup-compatibility/2006" xmlns:o="urn:schemas-microsoft-com:office:office" xmlns:r="http://schemas.openxmlformats.org/officeDocument/2006/relationships" xmlns:m="http://schemas.openxmlformats.org/officeDocument/2006/math" xmlns:v="urn:schemas-microsoft-com:vml" xmlns:wp14="http://schemas.microsoft.com/office/word/2010/wordprocessingDrawing" xmlns:wp="http://schemas.openxmlformats.org/drawingml/2006/wordprocessingDrawing" xmlns:w10="urn:schemas-microsoft-com:office:word" xmlns:w="http://schemas.openxmlformats.org/wordprocessingml/2006/main" xmlns:w14="http://schemas.microsoft.com/office/word/2010/wordml" xmlns:w15="http://schemas.microsoft.com/office/word/2012/wordml" xmlns:w16se="http://schemas.microsoft.com/office/word/2015/wordml/symex" xmlns:wpg="http://schemas.microsoft.com/office/word/2010/wordprocessingGroup" xmlns:wpi="http://schemas.microsoft.com/office/word/2010/wordprocessingInk" xmlns:wne="http://schemas.microsoft.com/office/word/2006/wordml" xmlns:wps="http://schemas.microsoft.com/office/word/2010/wordprocessingShape" mc:Ignorable="w14 w15 w16se wp14">
   <w:footnote w:type="separator" w:id="-1">
     <w:p>
       <w:pPr>
@@ -5674,7 +5628,7 @@
 </file>
 
 <file path=word/header1.xml><?xml version="1.0" encoding="utf-8"?>
-<w:hdr xmlns:wpc="http://schemas.microsoft.com/office/word/2010/wordprocessingCanvas" xmlns:mc="http://schemas.openxmlformats.org/markup-compatibility/2006" xmlns:o="urn:schemas-microsoft-com:office:office" xmlns:r="http://schemas.openxmlformats.org/officeDocument/2006/relationships" xmlns:m="http://schemas.openxmlformats.org/officeDocument/2006/math" xmlns:v="urn:schemas-microsoft-com:vml" xmlns:wp14="http://schemas.microsoft.com/office/word/2010/wordprocessingDrawing" xmlns:wp="http://schemas.openxmlformats.org/drawingml/2006/wordprocessingDrawing" xmlns:w10="urn:schemas-microsoft-com:office:word" xmlns:w="http://schemas.openxmlformats.org/wordprocessingml/2006/main" xmlns:w14="http://schemas.microsoft.com/office/word/2010/wordml" xmlns:wpg="http://schemas.microsoft.com/office/word/2010/wordprocessingGroup" xmlns:wpi="http://schemas.microsoft.com/office/word/2010/wordprocessingInk" xmlns:wne="http://schemas.microsoft.com/office/word/2006/wordml" xmlns:wps="http://schemas.microsoft.com/office/word/2010/wordprocessingShape" mc:Ignorable="w14 wp14">
+<w:hdr xmlns:wpc="http://schemas.microsoft.com/office/word/2010/wordprocessingCanvas" xmlns:cx="http://schemas.microsoft.com/office/drawing/2014/chartex" xmlns:cx1="http://schemas.microsoft.com/office/drawing/2015/9/8/chartex" xmlns:mc="http://schemas.openxmlformats.org/markup-compatibility/2006" xmlns:o="urn:schemas-microsoft-com:office:office" xmlns:r="http://schemas.openxmlformats.org/officeDocument/2006/relationships" xmlns:m="http://schemas.openxmlformats.org/officeDocument/2006/math" xmlns:v="urn:schemas-microsoft-com:vml" xmlns:wp14="http://schemas.microsoft.com/office/word/2010/wordprocessingDrawing" xmlns:wp="http://schemas.openxmlformats.org/drawingml/2006/wordprocessingDrawing" xmlns:w10="urn:schemas-microsoft-com:office:word" xmlns:w="http://schemas.openxmlformats.org/wordprocessingml/2006/main" xmlns:w14="http://schemas.microsoft.com/office/word/2010/wordml" xmlns:w15="http://schemas.microsoft.com/office/word/2012/wordml" xmlns:w16se="http://schemas.microsoft.com/office/word/2015/wordml/symex" xmlns:wpg="http://schemas.microsoft.com/office/word/2010/wordprocessingGroup" xmlns:wpi="http://schemas.microsoft.com/office/word/2010/wordprocessingInk" xmlns:wne="http://schemas.microsoft.com/office/word/2006/wordml" xmlns:wps="http://schemas.microsoft.com/office/word/2010/wordprocessingShape" mc:Ignorable="w14 w15 w16se wp14">
   <w:p>
     <w:pPr>
       <w:pStyle w:val="En-tte"/>
@@ -5685,7 +5639,6 @@
     <w:sdt>
       <w:sdtPr>
         <w:id w:val="80127134"/>
-        <w:placeholder/>
         <w:dataBinding w:prefixMappings="xmlns:ns0='http://schemas.microsoft.com/office/2006/coverPageProps'" w:xpath="/ns0:CoverPageProperties[1]/ns0:PublishDate[1]" w:storeItemID="{55AF091B-3C7A-41E3-B477-F2FDAA23CFDA}"/>
         <w:date w:fullDate="2015-11-15T00:00:00Z">
           <w:dateFormat w:val="dd/MM/yyyy"/>
@@ -5708,7 +5661,7 @@
       <mc:AlternateContent>
         <mc:Choice Requires="wps">
           <w:drawing>
-            <wp:anchor distT="0" distB="0" distL="114300" distR="114300" simplePos="0" relativeHeight="251659264" behindDoc="0" locked="0" layoutInCell="1" allowOverlap="1" wp14:anchorId="0BCF3480" wp14:editId="271DD710">
+            <wp:anchor distT="0" distB="0" distL="114300" distR="114300" simplePos="0" relativeHeight="251659264" behindDoc="0" locked="0" layoutInCell="1" allowOverlap="1" wp14:anchorId="70CE6C79" wp14:editId="70CE6C7A">
               <wp:simplePos x="0" y="0"/>
               <mc:AlternateContent>
                 <mc:Choice Requires="wp14">
@@ -5781,7 +5734,7 @@
         </mc:Choice>
         <mc:Fallback>
           <w:pict>
-            <v:shapetype id="_x0000_t32" coordsize="21600,21600" o:spt="32" o:oned="t" path="m,l21600,21600e" filled="f">
+            <v:shapetype w14:anchorId="5685C571" id="_x0000_t32" coordsize="21600,21600" o:spt="32" o:oned="t" path="m,l21600,21600e" filled="f">
               <v:path arrowok="t" fillok="f" o:connecttype="none"/>
               <o:lock v:ext="edit" shapetype="t"/>
             </v:shapetype>
@@ -5797,8 +5750,8 @@
 </file>
 
 <file path=word/numbering.xml><?xml version="1.0" encoding="utf-8"?>
-<w:numbering xmlns:wpc="http://schemas.microsoft.com/office/word/2010/wordprocessingCanvas" xmlns:mc="http://schemas.openxmlformats.org/markup-compatibility/2006" xmlns:o="urn:schemas-microsoft-com:office:office" xmlns:r="http://schemas.openxmlformats.org/officeDocument/2006/relationships" xmlns:m="http://schemas.openxmlformats.org/officeDocument/2006/math" xmlns:v="urn:schemas-microsoft-com:vml" xmlns:wp14="http://schemas.microsoft.com/office/word/2010/wordprocessingDrawing" xmlns:wp="http://schemas.openxmlformats.org/drawingml/2006/wordprocessingDrawing" xmlns:w10="urn:schemas-microsoft-com:office:word" xmlns:w="http://schemas.openxmlformats.org/wordprocessingml/2006/main" xmlns:w14="http://schemas.microsoft.com/office/word/2010/wordml" xmlns:wpg="http://schemas.microsoft.com/office/word/2010/wordprocessingGroup" xmlns:wpi="http://schemas.microsoft.com/office/word/2010/wordprocessingInk" xmlns:wne="http://schemas.microsoft.com/office/word/2006/wordml" xmlns:wps="http://schemas.microsoft.com/office/word/2010/wordprocessingShape" mc:Ignorable="w14 wp14">
-  <w:abstractNum w:abstractNumId="0">
+<w:numbering xmlns:wpc="http://schemas.microsoft.com/office/word/2010/wordprocessingCanvas" xmlns:cx="http://schemas.microsoft.com/office/drawing/2014/chartex" xmlns:cx1="http://schemas.microsoft.com/office/drawing/2015/9/8/chartex" xmlns:mc="http://schemas.openxmlformats.org/markup-compatibility/2006" xmlns:o="urn:schemas-microsoft-com:office:office" xmlns:r="http://schemas.openxmlformats.org/officeDocument/2006/relationships" xmlns:m="http://schemas.openxmlformats.org/officeDocument/2006/math" xmlns:v="urn:schemas-microsoft-com:vml" xmlns:wp14="http://schemas.microsoft.com/office/word/2010/wordprocessingDrawing" xmlns:wp="http://schemas.openxmlformats.org/drawingml/2006/wordprocessingDrawing" xmlns:w10="urn:schemas-microsoft-com:office:word" xmlns:w="http://schemas.openxmlformats.org/wordprocessingml/2006/main" xmlns:w14="http://schemas.microsoft.com/office/word/2010/wordml" xmlns:w15="http://schemas.microsoft.com/office/word/2012/wordml" xmlns:w16se="http://schemas.microsoft.com/office/word/2015/wordml/symex" xmlns:wpg="http://schemas.microsoft.com/office/word/2010/wordprocessingGroup" xmlns:wpi="http://schemas.microsoft.com/office/word/2010/wordprocessingInk" xmlns:wne="http://schemas.microsoft.com/office/word/2006/wordml" xmlns:wps="http://schemas.microsoft.com/office/word/2010/wordprocessingShape" mc:Ignorable="w14 w15 w16se wp14">
+  <w:abstractNum w:abstractNumId="0" w15:restartNumberingAfterBreak="0">
     <w:nsid w:val="0C3F09ED"/>
     <w:multiLevelType w:val="multilevel"/>
     <w:tmpl w:val="CD40BF9A"/>
@@ -5930,7 +5883,7 @@
       </w:rPr>
     </w:lvl>
   </w:abstractNum>
-  <w:abstractNum w:abstractNumId="1">
+  <w:abstractNum w:abstractNumId="1" w15:restartNumberingAfterBreak="0">
     <w:nsid w:val="197E3499"/>
     <w:multiLevelType w:val="multilevel"/>
     <w:tmpl w:val="85C08436"/>
@@ -6074,7 +6027,7 @@
 </file>
 
 <file path=word/styles.xml><?xml version="1.0" encoding="utf-8"?>
-<w:styles xmlns:mc="http://schemas.openxmlformats.org/markup-compatibility/2006" xmlns:r="http://schemas.openxmlformats.org/officeDocument/2006/relationships" xmlns:w="http://schemas.openxmlformats.org/wordprocessingml/2006/main" xmlns:w14="http://schemas.microsoft.com/office/word/2010/wordml" mc:Ignorable="w14">
+<w:styles xmlns:mc="http://schemas.openxmlformats.org/markup-compatibility/2006" xmlns:r="http://schemas.openxmlformats.org/officeDocument/2006/relationships" xmlns:w="http://schemas.openxmlformats.org/wordprocessingml/2006/main" xmlns:w14="http://schemas.microsoft.com/office/word/2010/wordml" xmlns:w15="http://schemas.microsoft.com/office/word/2012/wordml" xmlns:w16se="http://schemas.microsoft.com/office/word/2015/wordml/symex" mc:Ignorable="w14 w15 w16se">
   <w:docDefaults>
     <w:rPrDefault>
       <w:rPr>
@@ -6090,144 +6043,378 @@
       </w:pPr>
     </w:pPrDefault>
   </w:docDefaults>
-  <w:latentStyles w:defLockedState="0" w:defUIPriority="99" w:defSemiHidden="1" w:defUnhideWhenUsed="1" w:defQFormat="0" w:count="267">
-    <w:lsdException w:name="Normal" w:semiHidden="0" w:uiPriority="0" w:unhideWhenUsed="0" w:qFormat="1"/>
-    <w:lsdException w:name="heading 1" w:semiHidden="0" w:uiPriority="9" w:unhideWhenUsed="0" w:qFormat="1"/>
-    <w:lsdException w:name="heading 2" w:semiHidden="0" w:uiPriority="9" w:unhideWhenUsed="0" w:qFormat="1"/>
-    <w:lsdException w:name="heading 3" w:semiHidden="0" w:uiPriority="9" w:unhideWhenUsed="0" w:qFormat="1"/>
-    <w:lsdException w:name="heading 4" w:uiPriority="9" w:qFormat="1"/>
-    <w:lsdException w:name="heading 5" w:uiPriority="9" w:qFormat="1"/>
-    <w:lsdException w:name="heading 6" w:uiPriority="9" w:qFormat="1"/>
-    <w:lsdException w:name="heading 7" w:uiPriority="9" w:qFormat="1"/>
-    <w:lsdException w:name="heading 8" w:uiPriority="9" w:qFormat="1"/>
-    <w:lsdException w:name="heading 9" w:uiPriority="9" w:qFormat="1"/>
-    <w:lsdException w:name="toc 1" w:uiPriority="39" w:qFormat="1"/>
-    <w:lsdException w:name="toc 2" w:uiPriority="39" w:qFormat="1"/>
-    <w:lsdException w:name="toc 3" w:uiPriority="39" w:qFormat="1"/>
-    <w:lsdException w:name="toc 4" w:uiPriority="39" w:qFormat="1"/>
-    <w:lsdException w:name="toc 5" w:uiPriority="39" w:qFormat="1"/>
-    <w:lsdException w:name="toc 6" w:uiPriority="39" w:qFormat="1"/>
-    <w:lsdException w:name="toc 7" w:uiPriority="39" w:qFormat="1"/>
-    <w:lsdException w:name="toc 8" w:uiPriority="39" w:qFormat="1"/>
-    <w:lsdException w:name="toc 9" w:uiPriority="39" w:qFormat="1"/>
-    <w:lsdException w:name="caption" w:semiHidden="0" w:unhideWhenUsed="0" w:qFormat="1"/>
-    <w:lsdException w:name="Title" w:semiHidden="0" w:uiPriority="10" w:unhideWhenUsed="0" w:qFormat="1"/>
-    <w:lsdException w:name="Default Paragraph Font" w:uiPriority="1"/>
-    <w:lsdException w:name="Subtitle" w:semiHidden="0" w:uiPriority="11" w:unhideWhenUsed="0" w:qFormat="1"/>
-    <w:lsdException w:name="Strong" w:semiHidden="0" w:uiPriority="22" w:unhideWhenUsed="0" w:qFormat="1"/>
-    <w:lsdException w:name="Emphasis" w:semiHidden="0" w:uiPriority="20" w:unhideWhenUsed="0" w:qFormat="1"/>
-    <w:lsdException w:name="Table Grid" w:semiHidden="0" w:uiPriority="1" w:unhideWhenUsed="0"/>
-    <w:lsdException w:name="Placeholder Text" w:unhideWhenUsed="0"/>
-    <w:lsdException w:name="No Spacing" w:semiHidden="0" w:uiPriority="1" w:unhideWhenUsed="0" w:qFormat="1"/>
-    <w:lsdException w:name="Light Shading" w:semiHidden="0" w:uiPriority="40" w:unhideWhenUsed="0"/>
-    <w:lsdException w:name="Light List" w:semiHidden="0" w:uiPriority="40" w:unhideWhenUsed="0"/>
-    <w:lsdException w:name="Light Grid" w:semiHidden="0" w:uiPriority="40" w:unhideWhenUsed="0"/>
-    <w:lsdException w:name="Medium Shading 1" w:semiHidden="0" w:uiPriority="40" w:unhideWhenUsed="0"/>
-    <w:lsdException w:name="Medium Shading 2" w:semiHidden="0" w:uiPriority="40" w:unhideWhenUsed="0"/>
-    <w:lsdException w:name="Medium List 1" w:semiHidden="0" w:uiPriority="40" w:unhideWhenUsed="0"/>
-    <w:lsdException w:name="Medium List 2" w:semiHidden="0" w:uiPriority="40" w:unhideWhenUsed="0"/>
-    <w:lsdException w:name="Medium Grid 1" w:semiHidden="0" w:uiPriority="40" w:unhideWhenUsed="0"/>
-    <w:lsdException w:name="Medium Grid 2" w:semiHidden="0" w:uiPriority="40" w:unhideWhenUsed="0"/>
-    <w:lsdException w:name="Medium Grid 3" w:semiHidden="0" w:uiPriority="40" w:unhideWhenUsed="0"/>
-    <w:lsdException w:name="Dark List" w:semiHidden="0" w:uiPriority="40" w:unhideWhenUsed="0"/>
-    <w:lsdException w:name="Colorful Shading" w:semiHidden="0" w:uiPriority="40" w:unhideWhenUsed="0"/>
-    <w:lsdException w:name="Colorful List" w:semiHidden="0" w:uiPriority="40" w:unhideWhenUsed="0"/>
-    <w:lsdException w:name="Colorful Grid" w:semiHidden="0" w:uiPriority="40" w:unhideWhenUsed="0"/>
-    <w:lsdException w:name="Light Shading Accent 1" w:semiHidden="0" w:uiPriority="41" w:unhideWhenUsed="0"/>
-    <w:lsdException w:name="Light List Accent 1" w:semiHidden="0" w:uiPriority="41" w:unhideWhenUsed="0"/>
-    <w:lsdException w:name="Light Grid Accent 1" w:semiHidden="0" w:uiPriority="41" w:unhideWhenUsed="0"/>
-    <w:lsdException w:name="Medium Shading 1 Accent 1" w:semiHidden="0" w:uiPriority="41" w:unhideWhenUsed="0"/>
-    <w:lsdException w:name="Medium Shading 2 Accent 1" w:semiHidden="0" w:uiPriority="41" w:unhideWhenUsed="0"/>
-    <w:lsdException w:name="Medium List 1 Accent 1" w:semiHidden="0" w:uiPriority="41" w:unhideWhenUsed="0"/>
-    <w:lsdException w:name="Revision" w:unhideWhenUsed="0"/>
-    <w:lsdException w:name="List Paragraph" w:semiHidden="0" w:uiPriority="36" w:unhideWhenUsed="0" w:qFormat="1"/>
-    <w:lsdException w:name="Quote" w:semiHidden="0" w:uiPriority="29" w:unhideWhenUsed="0" w:qFormat="1"/>
-    <w:lsdException w:name="Intense Quote" w:semiHidden="0" w:uiPriority="30" w:unhideWhenUsed="0" w:qFormat="1"/>
-    <w:lsdException w:name="Medium List 2 Accent 1" w:semiHidden="0" w:uiPriority="41" w:unhideWhenUsed="0"/>
-    <w:lsdException w:name="Medium Grid 1 Accent 1" w:semiHidden="0" w:uiPriority="41" w:unhideWhenUsed="0"/>
-    <w:lsdException w:name="Medium Grid 2 Accent 1" w:semiHidden="0" w:uiPriority="41" w:unhideWhenUsed="0"/>
-    <w:lsdException w:name="Medium Grid 3 Accent 1" w:semiHidden="0" w:uiPriority="41" w:unhideWhenUsed="0"/>
-    <w:lsdException w:name="Dark List Accent 1" w:semiHidden="0" w:uiPriority="41" w:unhideWhenUsed="0"/>
-    <w:lsdException w:name="Colorful Shading Accent 1" w:semiHidden="0" w:uiPriority="41" w:unhideWhenUsed="0"/>
-    <w:lsdException w:name="Colorful List Accent 1" w:semiHidden="0" w:uiPriority="41" w:unhideWhenUsed="0"/>
-    <w:lsdException w:name="Colorful Grid Accent 1" w:semiHidden="0" w:uiPriority="41" w:unhideWhenUsed="0"/>
-    <w:lsdException w:name="Light Shading Accent 2" w:semiHidden="0" w:uiPriority="42" w:unhideWhenUsed="0"/>
-    <w:lsdException w:name="Light List Accent 2" w:semiHidden="0" w:uiPriority="42" w:unhideWhenUsed="0"/>
-    <w:lsdException w:name="Light Grid Accent 2" w:semiHidden="0" w:uiPriority="42" w:unhideWhenUsed="0"/>
-    <w:lsdException w:name="Medium Shading 1 Accent 2" w:semiHidden="0" w:uiPriority="42" w:unhideWhenUsed="0"/>
-    <w:lsdException w:name="Medium Shading 2 Accent 2" w:semiHidden="0" w:uiPriority="42" w:unhideWhenUsed="0"/>
-    <w:lsdException w:name="Medium List 1 Accent 2" w:semiHidden="0" w:uiPriority="42" w:unhideWhenUsed="0"/>
-    <w:lsdException w:name="Medium List 2 Accent 2" w:semiHidden="0" w:uiPriority="42" w:unhideWhenUsed="0"/>
-    <w:lsdException w:name="Medium Grid 1 Accent 2" w:semiHidden="0" w:uiPriority="42" w:unhideWhenUsed="0"/>
-    <w:lsdException w:name="Medium Grid 2 Accent 2" w:semiHidden="0" w:uiPriority="42" w:unhideWhenUsed="0"/>
-    <w:lsdException w:name="Medium Grid 3 Accent 2" w:semiHidden="0" w:uiPriority="42" w:unhideWhenUsed="0"/>
-    <w:lsdException w:name="Dark List Accent 2" w:semiHidden="0" w:uiPriority="42" w:unhideWhenUsed="0"/>
-    <w:lsdException w:name="Colorful Shading Accent 2" w:semiHidden="0" w:uiPriority="42" w:unhideWhenUsed="0"/>
-    <w:lsdException w:name="Colorful List Accent 2" w:semiHidden="0" w:uiPriority="42" w:unhideWhenUsed="0"/>
-    <w:lsdException w:name="Colorful Grid Accent 2" w:semiHidden="0" w:uiPriority="42" w:unhideWhenUsed="0"/>
-    <w:lsdException w:name="Light Shading Accent 3" w:semiHidden="0" w:uiPriority="43" w:unhideWhenUsed="0"/>
-    <w:lsdException w:name="Light List Accent 3" w:semiHidden="0" w:uiPriority="43" w:unhideWhenUsed="0"/>
-    <w:lsdException w:name="Light Grid Accent 3" w:semiHidden="0" w:uiPriority="43" w:unhideWhenUsed="0"/>
-    <w:lsdException w:name="Medium Shading 1 Accent 3" w:semiHidden="0" w:uiPriority="43" w:unhideWhenUsed="0"/>
-    <w:lsdException w:name="Medium Shading 2 Accent 3" w:semiHidden="0" w:uiPriority="43" w:unhideWhenUsed="0"/>
-    <w:lsdException w:name="Medium List 1 Accent 3" w:semiHidden="0" w:uiPriority="43" w:unhideWhenUsed="0"/>
-    <w:lsdException w:name="Medium List 2 Accent 3" w:semiHidden="0" w:uiPriority="43" w:unhideWhenUsed="0"/>
-    <w:lsdException w:name="Medium Grid 1 Accent 3" w:semiHidden="0" w:uiPriority="43" w:unhideWhenUsed="0"/>
-    <w:lsdException w:name="Medium Grid 2 Accent 3" w:semiHidden="0" w:uiPriority="43" w:unhideWhenUsed="0"/>
-    <w:lsdException w:name="Medium Grid 3 Accent 3" w:semiHidden="0" w:uiPriority="43" w:unhideWhenUsed="0"/>
-    <w:lsdException w:name="Dark List Accent 3" w:semiHidden="0" w:uiPriority="43" w:unhideWhenUsed="0"/>
-    <w:lsdException w:name="Colorful Shading Accent 3" w:semiHidden="0" w:uiPriority="43" w:unhideWhenUsed="0"/>
-    <w:lsdException w:name="Colorful List Accent 3" w:semiHidden="0" w:uiPriority="43" w:unhideWhenUsed="0"/>
-    <w:lsdException w:name="Colorful Grid Accent 3" w:semiHidden="0" w:uiPriority="43" w:unhideWhenUsed="0"/>
-    <w:lsdException w:name="Light Shading Accent 4" w:semiHidden="0" w:uiPriority="44" w:unhideWhenUsed="0"/>
-    <w:lsdException w:name="Light List Accent 4" w:semiHidden="0" w:uiPriority="44" w:unhideWhenUsed="0"/>
-    <w:lsdException w:name="Light Grid Accent 4" w:semiHidden="0" w:uiPriority="44" w:unhideWhenUsed="0"/>
-    <w:lsdException w:name="Medium Shading 1 Accent 4" w:semiHidden="0" w:uiPriority="44" w:unhideWhenUsed="0"/>
-    <w:lsdException w:name="Medium Shading 2 Accent 4" w:semiHidden="0" w:uiPriority="44" w:unhideWhenUsed="0"/>
-    <w:lsdException w:name="Medium List 1 Accent 4" w:semiHidden="0" w:uiPriority="44" w:unhideWhenUsed="0"/>
-    <w:lsdException w:name="Medium List 2 Accent 4" w:semiHidden="0" w:uiPriority="44" w:unhideWhenUsed="0"/>
-    <w:lsdException w:name="Medium Grid 1 Accent 4" w:semiHidden="0" w:uiPriority="44" w:unhideWhenUsed="0"/>
-    <w:lsdException w:name="Medium Grid 2 Accent 4" w:semiHidden="0" w:uiPriority="44" w:unhideWhenUsed="0"/>
-    <w:lsdException w:name="Medium Grid 3 Accent 4" w:semiHidden="0" w:uiPriority="44" w:unhideWhenUsed="0"/>
-    <w:lsdException w:name="Dark List Accent 4" w:semiHidden="0" w:uiPriority="44" w:unhideWhenUsed="0"/>
-    <w:lsdException w:name="Colorful Shading Accent 4" w:semiHidden="0" w:uiPriority="44" w:unhideWhenUsed="0"/>
-    <w:lsdException w:name="Colorful List Accent 4" w:semiHidden="0" w:uiPriority="44" w:unhideWhenUsed="0"/>
-    <w:lsdException w:name="Colorful Grid Accent 4" w:semiHidden="0" w:uiPriority="44" w:unhideWhenUsed="0"/>
-    <w:lsdException w:name="Light Shading Accent 5" w:semiHidden="0" w:uiPriority="45" w:unhideWhenUsed="0"/>
-    <w:lsdException w:name="Light List Accent 5" w:semiHidden="0" w:uiPriority="45" w:unhideWhenUsed="0"/>
-    <w:lsdException w:name="Light Grid Accent 5" w:semiHidden="0" w:uiPriority="45" w:unhideWhenUsed="0"/>
-    <w:lsdException w:name="Medium Shading 1 Accent 5" w:semiHidden="0" w:uiPriority="45" w:unhideWhenUsed="0"/>
-    <w:lsdException w:name="Medium Shading 2 Accent 5" w:semiHidden="0" w:uiPriority="45" w:unhideWhenUsed="0"/>
-    <w:lsdException w:name="Medium List 1 Accent 5" w:semiHidden="0" w:uiPriority="45" w:unhideWhenUsed="0"/>
-    <w:lsdException w:name="Medium List 2 Accent 5" w:semiHidden="0" w:uiPriority="45" w:unhideWhenUsed="0"/>
-    <w:lsdException w:name="Medium Grid 1 Accent 5" w:semiHidden="0" w:uiPriority="45" w:unhideWhenUsed="0"/>
-    <w:lsdException w:name="Medium Grid 2 Accent 5" w:semiHidden="0" w:uiPriority="45" w:unhideWhenUsed="0"/>
-    <w:lsdException w:name="Medium Grid 3 Accent 5" w:semiHidden="0" w:uiPriority="45" w:unhideWhenUsed="0"/>
-    <w:lsdException w:name="Dark List Accent 5" w:semiHidden="0" w:uiPriority="45" w:unhideWhenUsed="0"/>
-    <w:lsdException w:name="Colorful Shading Accent 5" w:semiHidden="0" w:uiPriority="45" w:unhideWhenUsed="0"/>
-    <w:lsdException w:name="Colorful List Accent 5" w:semiHidden="0" w:uiPriority="45" w:unhideWhenUsed="0"/>
-    <w:lsdException w:name="Colorful Grid Accent 5" w:semiHidden="0" w:uiPriority="45" w:unhideWhenUsed="0"/>
-    <w:lsdException w:name="Light Shading Accent 6" w:semiHidden="0" w:uiPriority="46" w:unhideWhenUsed="0"/>
-    <w:lsdException w:name="Light List Accent 6" w:semiHidden="0" w:uiPriority="46" w:unhideWhenUsed="0"/>
-    <w:lsdException w:name="Light Grid Accent 6" w:semiHidden="0" w:uiPriority="46" w:unhideWhenUsed="0"/>
-    <w:lsdException w:name="Medium Shading 1 Accent 6" w:semiHidden="0" w:uiPriority="46" w:unhideWhenUsed="0"/>
-    <w:lsdException w:name="Medium Shading 2 Accent 6" w:semiHidden="0" w:uiPriority="46" w:unhideWhenUsed="0"/>
-    <w:lsdException w:name="Medium List 1 Accent 6" w:semiHidden="0" w:uiPriority="46" w:unhideWhenUsed="0"/>
-    <w:lsdException w:name="Medium List 2 Accent 6" w:semiHidden="0" w:uiPriority="46" w:unhideWhenUsed="0"/>
-    <w:lsdException w:name="Medium Grid 1 Accent 6" w:semiHidden="0" w:uiPriority="46" w:unhideWhenUsed="0"/>
-    <w:lsdException w:name="Medium Grid 2 Accent 6" w:semiHidden="0" w:uiPriority="46" w:unhideWhenUsed="0"/>
-    <w:lsdException w:name="Medium Grid 3 Accent 6" w:semiHidden="0" w:uiPriority="46" w:unhideWhenUsed="0"/>
-    <w:lsdException w:name="Dark List Accent 6" w:semiHidden="0" w:uiPriority="46" w:unhideWhenUsed="0"/>
-    <w:lsdException w:name="Colorful Shading Accent 6" w:semiHidden="0" w:uiPriority="46" w:unhideWhenUsed="0"/>
-    <w:lsdException w:name="Colorful List Accent 6" w:semiHidden="0" w:uiPriority="46" w:unhideWhenUsed="0"/>
-    <w:lsdException w:name="Colorful Grid Accent 6" w:semiHidden="0" w:uiPriority="46" w:unhideWhenUsed="0"/>
-    <w:lsdException w:name="Subtle Emphasis" w:semiHidden="0" w:uiPriority="19" w:unhideWhenUsed="0" w:qFormat="1"/>
-    <w:lsdException w:name="Intense Emphasis" w:semiHidden="0" w:uiPriority="21" w:unhideWhenUsed="0" w:qFormat="1"/>
-    <w:lsdException w:name="Subtle Reference" w:semiHidden="0" w:uiPriority="31" w:unhideWhenUsed="0" w:qFormat="1"/>
-    <w:lsdException w:name="Intense Reference" w:semiHidden="0" w:uiPriority="32" w:unhideWhenUsed="0" w:qFormat="1"/>
-    <w:lsdException w:name="Book Title" w:semiHidden="0" w:uiPriority="33" w:unhideWhenUsed="0" w:qFormat="1"/>
-    <w:lsdException w:name="Bibliography" w:uiPriority="37"/>
-    <w:lsdException w:name="TOC Heading" w:uiPriority="39" w:qFormat="1"/>
+  <w:latentStyles w:defLockedState="0" w:defUIPriority="99" w:defSemiHidden="0" w:defUnhideWhenUsed="0" w:defQFormat="0" w:count="371">
+    <w:lsdException w:name="Normal" w:uiPriority="0" w:qFormat="1"/>
+    <w:lsdException w:name="heading 1" w:uiPriority="9" w:qFormat="1"/>
+    <w:lsdException w:name="heading 2" w:uiPriority="9" w:qFormat="1"/>
+    <w:lsdException w:name="heading 3" w:uiPriority="9" w:qFormat="1"/>
+    <w:lsdException w:name="heading 4" w:semiHidden="1" w:uiPriority="9" w:unhideWhenUsed="1" w:qFormat="1"/>
+    <w:lsdException w:name="heading 5" w:semiHidden="1" w:uiPriority="9" w:unhideWhenUsed="1" w:qFormat="1"/>
+    <w:lsdException w:name="heading 6" w:semiHidden="1" w:uiPriority="9" w:unhideWhenUsed="1" w:qFormat="1"/>
+    <w:lsdException w:name="heading 7" w:semiHidden="1" w:uiPriority="9" w:unhideWhenUsed="1" w:qFormat="1"/>
+    <w:lsdException w:name="heading 8" w:semiHidden="1" w:uiPriority="9" w:unhideWhenUsed="1" w:qFormat="1"/>
+    <w:lsdException w:name="heading 9" w:semiHidden="1" w:uiPriority="9" w:unhideWhenUsed="1" w:qFormat="1"/>
+    <w:lsdException w:name="index 1" w:semiHidden="1" w:unhideWhenUsed="1"/>
+    <w:lsdException w:name="index 2" w:semiHidden="1" w:unhideWhenUsed="1"/>
+    <w:lsdException w:name="index 3" w:semiHidden="1" w:unhideWhenUsed="1"/>
+    <w:lsdException w:name="index 4" w:semiHidden="1" w:unhideWhenUsed="1"/>
+    <w:lsdException w:name="index 5" w:semiHidden="1" w:unhideWhenUsed="1"/>
+    <w:lsdException w:name="index 6" w:semiHidden="1" w:unhideWhenUsed="1"/>
+    <w:lsdException w:name="index 7" w:semiHidden="1" w:unhideWhenUsed="1"/>
+    <w:lsdException w:name="index 8" w:semiHidden="1" w:unhideWhenUsed="1"/>
+    <w:lsdException w:name="index 9" w:semiHidden="1" w:unhideWhenUsed="1"/>
+    <w:lsdException w:name="toc 1" w:semiHidden="1" w:uiPriority="39" w:unhideWhenUsed="1" w:qFormat="1"/>
+    <w:lsdException w:name="toc 2" w:semiHidden="1" w:uiPriority="39" w:unhideWhenUsed="1" w:qFormat="1"/>
+    <w:lsdException w:name="toc 3" w:semiHidden="1" w:uiPriority="39" w:unhideWhenUsed="1" w:qFormat="1"/>
+    <w:lsdException w:name="toc 4" w:semiHidden="1" w:uiPriority="39" w:unhideWhenUsed="1" w:qFormat="1"/>
+    <w:lsdException w:name="toc 5" w:semiHidden="1" w:uiPriority="39" w:unhideWhenUsed="1" w:qFormat="1"/>
+    <w:lsdException w:name="toc 6" w:semiHidden="1" w:uiPriority="39" w:unhideWhenUsed="1" w:qFormat="1"/>
+    <w:lsdException w:name="toc 7" w:semiHidden="1" w:uiPriority="39" w:unhideWhenUsed="1" w:qFormat="1"/>
+    <w:lsdException w:name="toc 8" w:semiHidden="1" w:uiPriority="39" w:unhideWhenUsed="1" w:qFormat="1"/>
+    <w:lsdException w:name="toc 9" w:semiHidden="1" w:uiPriority="39" w:unhideWhenUsed="1" w:qFormat="1"/>
+    <w:lsdException w:name="Normal Indent" w:semiHidden="1" w:unhideWhenUsed="1"/>
+    <w:lsdException w:name="footnote text" w:semiHidden="1" w:unhideWhenUsed="1"/>
+    <w:lsdException w:name="annotation text" w:semiHidden="1" w:unhideWhenUsed="1"/>
+    <w:lsdException w:name="header" w:semiHidden="1" w:unhideWhenUsed="1"/>
+    <w:lsdException w:name="footer" w:semiHidden="1" w:unhideWhenUsed="1"/>
+    <w:lsdException w:name="index heading" w:semiHidden="1" w:unhideWhenUsed="1"/>
+    <w:lsdException w:name="caption" w:qFormat="1"/>
+    <w:lsdException w:name="table of figures" w:semiHidden="1" w:unhideWhenUsed="1"/>
+    <w:lsdException w:name="envelope address" w:semiHidden="1" w:unhideWhenUsed="1"/>
+    <w:lsdException w:name="envelope return" w:semiHidden="1" w:unhideWhenUsed="1"/>
+    <w:lsdException w:name="footnote reference" w:semiHidden="1" w:unhideWhenUsed="1"/>
+    <w:lsdException w:name="annotation reference" w:semiHidden="1" w:unhideWhenUsed="1"/>
+    <w:lsdException w:name="line number" w:semiHidden="1" w:unhideWhenUsed="1"/>
+    <w:lsdException w:name="page number" w:semiHidden="1" w:unhideWhenUsed="1"/>
+    <w:lsdException w:name="endnote reference" w:semiHidden="1" w:unhideWhenUsed="1"/>
+    <w:lsdException w:name="endnote text" w:semiHidden="1" w:unhideWhenUsed="1"/>
+    <w:lsdException w:name="table of authorities" w:semiHidden="1" w:unhideWhenUsed="1"/>
+    <w:lsdException w:name="macro" w:semiHidden="1" w:unhideWhenUsed="1"/>
+    <w:lsdException w:name="toa heading" w:semiHidden="1" w:unhideWhenUsed="1"/>
+    <w:lsdException w:name="List" w:semiHidden="1" w:unhideWhenUsed="1"/>
+    <w:lsdException w:name="List Bullet" w:semiHidden="1" w:unhideWhenUsed="1"/>
+    <w:lsdException w:name="List Number" w:semiHidden="1" w:unhideWhenUsed="1"/>
+    <w:lsdException w:name="List 2" w:semiHidden="1" w:unhideWhenUsed="1"/>
+    <w:lsdException w:name="List 3" w:semiHidden="1" w:unhideWhenUsed="1"/>
+    <w:lsdException w:name="List 4" w:semiHidden="1" w:unhideWhenUsed="1"/>
+    <w:lsdException w:name="List 5" w:semiHidden="1" w:unhideWhenUsed="1"/>
+    <w:lsdException w:name="List Bullet 2" w:semiHidden="1" w:unhideWhenUsed="1"/>
+    <w:lsdException w:name="List Bullet 3" w:semiHidden="1" w:unhideWhenUsed="1"/>
+    <w:lsdException w:name="List Bullet 4" w:semiHidden="1" w:unhideWhenUsed="1"/>
+    <w:lsdException w:name="List Bullet 5" w:semiHidden="1" w:unhideWhenUsed="1"/>
+    <w:lsdException w:name="List Number 2" w:semiHidden="1" w:unhideWhenUsed="1"/>
+    <w:lsdException w:name="List Number 3" w:semiHidden="1" w:unhideWhenUsed="1"/>
+    <w:lsdException w:name="List Number 4" w:semiHidden="1" w:unhideWhenUsed="1"/>
+    <w:lsdException w:name="List Number 5" w:semiHidden="1" w:unhideWhenUsed="1"/>
+    <w:lsdException w:name="Title" w:uiPriority="10" w:qFormat="1"/>
+    <w:lsdException w:name="Closing" w:semiHidden="1" w:unhideWhenUsed="1"/>
+    <w:lsdException w:name="Signature" w:semiHidden="1" w:unhideWhenUsed="1"/>
+    <w:lsdException w:name="Default Paragraph Font" w:semiHidden="1" w:uiPriority="1" w:unhideWhenUsed="1"/>
+    <w:lsdException w:name="Body Text" w:semiHidden="1" w:unhideWhenUsed="1"/>
+    <w:lsdException w:name="Body Text Indent" w:semiHidden="1" w:unhideWhenUsed="1"/>
+    <w:lsdException w:name="List Continue" w:semiHidden="1" w:unhideWhenUsed="1"/>
+    <w:lsdException w:name="List Continue 2" w:semiHidden="1" w:unhideWhenUsed="1"/>
+    <w:lsdException w:name="List Continue 3" w:semiHidden="1" w:unhideWhenUsed="1"/>
+    <w:lsdException w:name="List Continue 4" w:semiHidden="1" w:unhideWhenUsed="1"/>
+    <w:lsdException w:name="List Continue 5" w:semiHidden="1" w:unhideWhenUsed="1"/>
+    <w:lsdException w:name="Message Header" w:semiHidden="1" w:unhideWhenUsed="1"/>
+    <w:lsdException w:name="Subtitle" w:uiPriority="11" w:qFormat="1"/>
+    <w:lsdException w:name="Salutation" w:semiHidden="1" w:unhideWhenUsed="1"/>
+    <w:lsdException w:name="Date" w:semiHidden="1" w:unhideWhenUsed="1"/>
+    <w:lsdException w:name="Body Text First Indent" w:semiHidden="1" w:unhideWhenUsed="1"/>
+    <w:lsdException w:name="Body Text First Indent 2" w:semiHidden="1" w:unhideWhenUsed="1"/>
+    <w:lsdException w:name="Note Heading" w:semiHidden="1" w:unhideWhenUsed="1"/>
+    <w:lsdException w:name="Body Text 2" w:semiHidden="1" w:unhideWhenUsed="1"/>
+    <w:lsdException w:name="Body Text 3" w:semiHidden="1" w:unhideWhenUsed="1"/>
+    <w:lsdException w:name="Body Text Indent 2" w:semiHidden="1" w:unhideWhenUsed="1"/>
+    <w:lsdException w:name="Body Text Indent 3" w:semiHidden="1" w:unhideWhenUsed="1"/>
+    <w:lsdException w:name="Block Text" w:semiHidden="1" w:unhideWhenUsed="1"/>
+    <w:lsdException w:name="Hyperlink" w:semiHidden="1" w:unhideWhenUsed="1"/>
+    <w:lsdException w:name="FollowedHyperlink" w:semiHidden="1" w:unhideWhenUsed="1"/>
+    <w:lsdException w:name="Strong" w:uiPriority="22" w:qFormat="1"/>
+    <w:lsdException w:name="Emphasis" w:uiPriority="20" w:qFormat="1"/>
+    <w:lsdException w:name="Document Map" w:semiHidden="1" w:unhideWhenUsed="1"/>
+    <w:lsdException w:name="Plain Text" w:semiHidden="1" w:unhideWhenUsed="1"/>
+    <w:lsdException w:name="E-mail Signature" w:semiHidden="1" w:unhideWhenUsed="1"/>
+    <w:lsdException w:name="HTML Top of Form" w:semiHidden="1" w:unhideWhenUsed="1"/>
+    <w:lsdException w:name="HTML Bottom of Form" w:semiHidden="1" w:unhideWhenUsed="1"/>
+    <w:lsdException w:name="Normal (Web)" w:semiHidden="1" w:unhideWhenUsed="1"/>
+    <w:lsdException w:name="HTML Acronym" w:semiHidden="1" w:unhideWhenUsed="1"/>
+    <w:lsdException w:name="HTML Address" w:semiHidden="1" w:unhideWhenUsed="1"/>
+    <w:lsdException w:name="HTML Cite" w:semiHidden="1" w:unhideWhenUsed="1"/>
+    <w:lsdException w:name="HTML Code" w:semiHidden="1" w:unhideWhenUsed="1"/>
+    <w:lsdException w:name="HTML Definition" w:semiHidden="1" w:unhideWhenUsed="1"/>
+    <w:lsdException w:name="HTML Keyboard" w:semiHidden="1" w:unhideWhenUsed="1"/>
+    <w:lsdException w:name="HTML Preformatted" w:semiHidden="1" w:unhideWhenUsed="1"/>
+    <w:lsdException w:name="HTML Sample" w:semiHidden="1" w:unhideWhenUsed="1"/>
+    <w:lsdException w:name="HTML Typewriter" w:semiHidden="1" w:unhideWhenUsed="1"/>
+    <w:lsdException w:name="HTML Variable" w:semiHidden="1" w:unhideWhenUsed="1"/>
+    <w:lsdException w:name="Normal Table" w:semiHidden="1" w:unhideWhenUsed="1"/>
+    <w:lsdException w:name="annotation subject" w:semiHidden="1" w:unhideWhenUsed="1"/>
+    <w:lsdException w:name="No List" w:semiHidden="1" w:unhideWhenUsed="1"/>
+    <w:lsdException w:name="Outline List 1" w:semiHidden="1" w:unhideWhenUsed="1"/>
+    <w:lsdException w:name="Outline List 2" w:semiHidden="1" w:unhideWhenUsed="1"/>
+    <w:lsdException w:name="Outline List 3" w:semiHidden="1" w:unhideWhenUsed="1"/>
+    <w:lsdException w:name="Table Simple 1" w:semiHidden="1" w:unhideWhenUsed="1"/>
+    <w:lsdException w:name="Table Simple 2" w:semiHidden="1" w:unhideWhenUsed="1"/>
+    <w:lsdException w:name="Table Simple 3" w:semiHidden="1" w:unhideWhenUsed="1"/>
+    <w:lsdException w:name="Table Classic 1" w:semiHidden="1" w:unhideWhenUsed="1"/>
+    <w:lsdException w:name="Table Classic 2" w:semiHidden="1" w:unhideWhenUsed="1"/>
+    <w:lsdException w:name="Table Classic 3" w:semiHidden="1" w:unhideWhenUsed="1"/>
+    <w:lsdException w:name="Table Classic 4" w:semiHidden="1" w:unhideWhenUsed="1"/>
+    <w:lsdException w:name="Table Colorful 1" w:semiHidden="1" w:unhideWhenUsed="1"/>
+    <w:lsdException w:name="Table Colorful 2" w:semiHidden="1" w:unhideWhenUsed="1"/>
+    <w:lsdException w:name="Table Colorful 3" w:semiHidden="1" w:unhideWhenUsed="1"/>
+    <w:lsdException w:name="Table Columns 1" w:semiHidden="1" w:unhideWhenUsed="1"/>
+    <w:lsdException w:name="Table Columns 2" w:semiHidden="1" w:unhideWhenUsed="1"/>
+    <w:lsdException w:name="Table Columns 3" w:semiHidden="1" w:unhideWhenUsed="1"/>
+    <w:lsdException w:name="Table Columns 4" w:semiHidden="1" w:unhideWhenUsed="1"/>
+    <w:lsdException w:name="Table Columns 5" w:semiHidden="1" w:unhideWhenUsed="1"/>
+    <w:lsdException w:name="Table Grid 1" w:semiHidden="1" w:unhideWhenUsed="1"/>
+    <w:lsdException w:name="Table Grid 2" w:semiHidden="1" w:unhideWhenUsed="1"/>
+    <w:lsdException w:name="Table Grid 3" w:semiHidden="1" w:unhideWhenUsed="1"/>
+    <w:lsdException w:name="Table Grid 4" w:semiHidden="1" w:unhideWhenUsed="1"/>
+    <w:lsdException w:name="Table Grid 5" w:semiHidden="1" w:unhideWhenUsed="1"/>
+    <w:lsdException w:name="Table Grid 6" w:semiHidden="1" w:unhideWhenUsed="1"/>
+    <w:lsdException w:name="Table Grid 7" w:semiHidden="1" w:unhideWhenUsed="1"/>
+    <w:lsdException w:name="Table Grid 8" w:semiHidden="1" w:unhideWhenUsed="1"/>
+    <w:lsdException w:name="Table List 1" w:semiHidden="1" w:unhideWhenUsed="1"/>
+    <w:lsdException w:name="Table List 2" w:semiHidden="1" w:unhideWhenUsed="1"/>
+    <w:lsdException w:name="Table List 3" w:semiHidden="1" w:unhideWhenUsed="1"/>
+    <w:lsdException w:name="Table List 4" w:semiHidden="1" w:unhideWhenUsed="1"/>
+    <w:lsdException w:name="Table List 5" w:semiHidden="1" w:unhideWhenUsed="1"/>
+    <w:lsdException w:name="Table List 6" w:semiHidden="1" w:unhideWhenUsed="1"/>
+    <w:lsdException w:name="Table List 7" w:semiHidden="1" w:unhideWhenUsed="1"/>
+    <w:lsdException w:name="Table List 8" w:semiHidden="1" w:unhideWhenUsed="1"/>
+    <w:lsdException w:name="Table 3D effects 1" w:semiHidden="1" w:unhideWhenUsed="1"/>
+    <w:lsdException w:name="Table 3D effects 2" w:semiHidden="1" w:unhideWhenUsed="1"/>
+    <w:lsdException w:name="Table 3D effects 3" w:semiHidden="1" w:unhideWhenUsed="1"/>
+    <w:lsdException w:name="Table Contemporary" w:semiHidden="1" w:unhideWhenUsed="1"/>
+    <w:lsdException w:name="Table Elegant" w:semiHidden="1" w:unhideWhenUsed="1"/>
+    <w:lsdException w:name="Table Professional" w:semiHidden="1" w:unhideWhenUsed="1"/>
+    <w:lsdException w:name="Table Subtle 1" w:semiHidden="1" w:unhideWhenUsed="1"/>
+    <w:lsdException w:name="Table Subtle 2" w:semiHidden="1" w:unhideWhenUsed="1"/>
+    <w:lsdException w:name="Table Web 1" w:semiHidden="1" w:unhideWhenUsed="1"/>
+    <w:lsdException w:name="Table Web 2" w:semiHidden="1" w:unhideWhenUsed="1"/>
+    <w:lsdException w:name="Table Web 3" w:semiHidden="1" w:unhideWhenUsed="1"/>
+    <w:lsdException w:name="Balloon Text" w:semiHidden="1" w:unhideWhenUsed="1"/>
+    <w:lsdException w:name="Table Grid" w:uiPriority="1"/>
+    <w:lsdException w:name="Table Theme" w:semiHidden="1" w:unhideWhenUsed="1"/>
+    <w:lsdException w:name="Placeholder Text" w:semiHidden="1"/>
+    <w:lsdException w:name="No Spacing" w:uiPriority="1" w:qFormat="1"/>
+    <w:lsdException w:name="Light Shading" w:uiPriority="40"/>
+    <w:lsdException w:name="Light List" w:uiPriority="40"/>
+    <w:lsdException w:name="Light Grid" w:uiPriority="40"/>
+    <w:lsdException w:name="Medium Shading 1" w:uiPriority="40"/>
+    <w:lsdException w:name="Medium Shading 2" w:uiPriority="40"/>
+    <w:lsdException w:name="Medium List 1" w:uiPriority="40"/>
+    <w:lsdException w:name="Medium List 2" w:uiPriority="40"/>
+    <w:lsdException w:name="Medium Grid 1" w:uiPriority="40"/>
+    <w:lsdException w:name="Medium Grid 2" w:uiPriority="40"/>
+    <w:lsdException w:name="Medium Grid 3" w:uiPriority="40"/>
+    <w:lsdException w:name="Dark List" w:uiPriority="40"/>
+    <w:lsdException w:name="Colorful Shading" w:uiPriority="40"/>
+    <w:lsdException w:name="Colorful List" w:uiPriority="40"/>
+    <w:lsdException w:name="Colorful Grid" w:uiPriority="40"/>
+    <w:lsdException w:name="Light Shading Accent 1" w:uiPriority="41"/>
+    <w:lsdException w:name="Light List Accent 1" w:uiPriority="41"/>
+    <w:lsdException w:name="Light Grid Accent 1" w:uiPriority="41"/>
+    <w:lsdException w:name="Medium Shading 1 Accent 1" w:uiPriority="41"/>
+    <w:lsdException w:name="Medium Shading 2 Accent 1" w:uiPriority="41"/>
+    <w:lsdException w:name="Medium List 1 Accent 1" w:uiPriority="41"/>
+    <w:lsdException w:name="Revision" w:semiHidden="1"/>
+    <w:lsdException w:name="List Paragraph" w:uiPriority="36" w:qFormat="1"/>
+    <w:lsdException w:name="Quote" w:uiPriority="29" w:qFormat="1"/>
+    <w:lsdException w:name="Intense Quote" w:uiPriority="30" w:qFormat="1"/>
+    <w:lsdException w:name="Medium List 2 Accent 1" w:uiPriority="41"/>
+    <w:lsdException w:name="Medium Grid 1 Accent 1" w:uiPriority="41"/>
+    <w:lsdException w:name="Medium Grid 2 Accent 1" w:uiPriority="41"/>
+    <w:lsdException w:name="Medium Grid 3 Accent 1" w:uiPriority="41"/>
+    <w:lsdException w:name="Dark List Accent 1" w:uiPriority="41"/>
+    <w:lsdException w:name="Colorful Shading Accent 1" w:uiPriority="41"/>
+    <w:lsdException w:name="Colorful List Accent 1" w:uiPriority="41"/>
+    <w:lsdException w:name="Colorful Grid Accent 1" w:uiPriority="41"/>
+    <w:lsdException w:name="Light Shading Accent 2" w:uiPriority="42"/>
+    <w:lsdException w:name="Light List Accent 2" w:uiPriority="42"/>
+    <w:lsdException w:name="Light Grid Accent 2" w:uiPriority="42"/>
+    <w:lsdException w:name="Medium Shading 1 Accent 2" w:uiPriority="42"/>
+    <w:lsdException w:name="Medium Shading 2 Accent 2" w:uiPriority="42"/>
+    <w:lsdException w:name="Medium List 1 Accent 2" w:uiPriority="42"/>
+    <w:lsdException w:name="Medium List 2 Accent 2" w:uiPriority="42"/>
+    <w:lsdException w:name="Medium Grid 1 Accent 2" w:uiPriority="42"/>
+    <w:lsdException w:name="Medium Grid 2 Accent 2" w:uiPriority="42"/>
+    <w:lsdException w:name="Medium Grid 3 Accent 2" w:uiPriority="42"/>
+    <w:lsdException w:name="Dark List Accent 2" w:uiPriority="42"/>
+    <w:lsdException w:name="Colorful Shading Accent 2" w:uiPriority="42"/>
+    <w:lsdException w:name="Colorful List Accent 2" w:uiPriority="42"/>
+    <w:lsdException w:name="Colorful Grid Accent 2" w:uiPriority="42"/>
+    <w:lsdException w:name="Light Shading Accent 3" w:uiPriority="43"/>
+    <w:lsdException w:name="Light List Accent 3" w:uiPriority="43"/>
+    <w:lsdException w:name="Light Grid Accent 3" w:uiPriority="43"/>
+    <w:lsdException w:name="Medium Shading 1 Accent 3" w:uiPriority="43"/>
+    <w:lsdException w:name="Medium Shading 2 Accent 3" w:uiPriority="43"/>
+    <w:lsdException w:name="Medium List 1 Accent 3" w:uiPriority="43"/>
+    <w:lsdException w:name="Medium List 2 Accent 3" w:uiPriority="43"/>
+    <w:lsdException w:name="Medium Grid 1 Accent 3" w:uiPriority="43"/>
+    <w:lsdException w:name="Medium Grid 2 Accent 3" w:uiPriority="43"/>
+    <w:lsdException w:name="Medium Grid 3 Accent 3" w:uiPriority="43"/>
+    <w:lsdException w:name="Dark List Accent 3" w:uiPriority="43"/>
+    <w:lsdException w:name="Colorful Shading Accent 3" w:uiPriority="43"/>
+    <w:lsdException w:name="Colorful List Accent 3" w:uiPriority="43"/>
+    <w:lsdException w:name="Colorful Grid Accent 3" w:uiPriority="43"/>
+    <w:lsdException w:name="Light Shading Accent 4" w:uiPriority="44"/>
+    <w:lsdException w:name="Light List Accent 4" w:uiPriority="44"/>
+    <w:lsdException w:name="Light Grid Accent 4" w:uiPriority="44"/>
+    <w:lsdException w:name="Medium Shading 1 Accent 4" w:uiPriority="44"/>
+    <w:lsdException w:name="Medium Shading 2 Accent 4" w:uiPriority="44"/>
+    <w:lsdException w:name="Medium List 1 Accent 4" w:uiPriority="44"/>
+    <w:lsdException w:name="Medium List 2 Accent 4" w:uiPriority="44"/>
+    <w:lsdException w:name="Medium Grid 1 Accent 4" w:uiPriority="44"/>
+    <w:lsdException w:name="Medium Grid 2 Accent 4" w:uiPriority="44"/>
+    <w:lsdException w:name="Medium Grid 3 Accent 4" w:uiPriority="44"/>
+    <w:lsdException w:name="Dark List Accent 4" w:uiPriority="44"/>
+    <w:lsdException w:name="Colorful Shading Accent 4" w:uiPriority="44"/>
+    <w:lsdException w:name="Colorful List Accent 4" w:uiPriority="44"/>
+    <w:lsdException w:name="Colorful Grid Accent 4" w:uiPriority="44"/>
+    <w:lsdException w:name="Light Shading Accent 5" w:uiPriority="45"/>
+    <w:lsdException w:name="Light List Accent 5" w:uiPriority="45"/>
+    <w:lsdException w:name="Light Grid Accent 5" w:uiPriority="45"/>
+    <w:lsdException w:name="Medium Shading 1 Accent 5" w:uiPriority="45"/>
+    <w:lsdException w:name="Medium Shading 2 Accent 5" w:uiPriority="45"/>
+    <w:lsdException w:name="Medium List 1 Accent 5" w:uiPriority="45"/>
+    <w:lsdException w:name="Medium List 2 Accent 5" w:uiPriority="45"/>
+    <w:lsdException w:name="Medium Grid 1 Accent 5" w:uiPriority="45"/>
+    <w:lsdException w:name="Medium Grid 2 Accent 5" w:uiPriority="45"/>
+    <w:lsdException w:name="Medium Grid 3 Accent 5" w:uiPriority="45"/>
+    <w:lsdException w:name="Dark List Accent 5" w:uiPriority="45"/>
+    <w:lsdException w:name="Colorful Shading Accent 5" w:uiPriority="45"/>
+    <w:lsdException w:name="Colorful List Accent 5" w:uiPriority="45"/>
+    <w:lsdException w:name="Colorful Grid Accent 5" w:uiPriority="45"/>
+    <w:lsdException w:name="Light Shading Accent 6" w:uiPriority="46"/>
+    <w:lsdException w:name="Light List Accent 6" w:uiPriority="46"/>
+    <w:lsdException w:name="Light Grid Accent 6" w:uiPriority="46"/>
+    <w:lsdException w:name="Medium Shading 1 Accent 6" w:uiPriority="46"/>
+    <w:lsdException w:name="Medium Shading 2 Accent 6" w:uiPriority="46"/>
+    <w:lsdException w:name="Medium List 1 Accent 6" w:uiPriority="46"/>
+    <w:lsdException w:name="Medium List 2 Accent 6" w:uiPriority="46"/>
+    <w:lsdException w:name="Medium Grid 1 Accent 6" w:uiPriority="46"/>
+    <w:lsdException w:name="Medium Grid 2 Accent 6" w:uiPriority="46"/>
+    <w:lsdException w:name="Medium Grid 3 Accent 6" w:uiPriority="46"/>
+    <w:lsdException w:name="Dark List Accent 6" w:uiPriority="46"/>
+    <w:lsdException w:name="Colorful Shading Accent 6" w:uiPriority="46"/>
+    <w:lsdException w:name="Colorful List Accent 6" w:uiPriority="46"/>
+    <w:lsdException w:name="Colorful Grid Accent 6" w:uiPriority="46"/>
+    <w:lsdException w:name="Subtle Emphasis" w:uiPriority="19" w:qFormat="1"/>
+    <w:lsdException w:name="Intense Emphasis" w:uiPriority="21" w:qFormat="1"/>
+    <w:lsdException w:name="Subtle Reference" w:uiPriority="31" w:qFormat="1"/>
+    <w:lsdException w:name="Intense Reference" w:uiPriority="32" w:qFormat="1"/>
+    <w:lsdException w:name="Book Title" w:uiPriority="33" w:qFormat="1"/>
+    <w:lsdException w:name="Bibliography" w:semiHidden="1" w:uiPriority="37" w:unhideWhenUsed="1"/>
+    <w:lsdException w:name="TOC Heading" w:semiHidden="1" w:uiPriority="39" w:unhideWhenUsed="1" w:qFormat="1"/>
+    <w:lsdException w:name="Plain Table 1" w:uiPriority="41"/>
+    <w:lsdException w:name="Plain Table 2" w:uiPriority="42"/>
+    <w:lsdException w:name="Plain Table 3" w:uiPriority="43"/>
+    <w:lsdException w:name="Plain Table 4" w:uiPriority="44"/>
+    <w:lsdException w:name="Plain Table 5" w:uiPriority="45"/>
+    <w:lsdException w:name="Grid Table Light" w:uiPriority="40"/>
+    <w:lsdException w:name="Grid Table 1 Light" w:uiPriority="46"/>
+    <w:lsdException w:name="Grid Table 2" w:uiPriority="47"/>
+    <w:lsdException w:name="Grid Table 3" w:uiPriority="48"/>
+    <w:lsdException w:name="Grid Table 4" w:uiPriority="49"/>
+    <w:lsdException w:name="Grid Table 5 Dark" w:uiPriority="50"/>
+    <w:lsdException w:name="Grid Table 6 Colorful" w:uiPriority="51"/>
+    <w:lsdException w:name="Grid Table 7 Colorful" w:uiPriority="52"/>
+    <w:lsdException w:name="Grid Table 1 Light Accent 1" w:uiPriority="46"/>
+    <w:lsdException w:name="Grid Table 2 Accent 1" w:uiPriority="47"/>
+    <w:lsdException w:name="Grid Table 3 Accent 1" w:uiPriority="48"/>
+    <w:lsdException w:name="Grid Table 4 Accent 1" w:uiPriority="49"/>
+    <w:lsdException w:name="Grid Table 5 Dark Accent 1" w:uiPriority="50"/>
+    <w:lsdException w:name="Grid Table 6 Colorful Accent 1" w:uiPriority="51"/>
+    <w:lsdException w:name="Grid Table 7 Colorful Accent 1" w:uiPriority="52"/>
+    <w:lsdException w:name="Grid Table 1 Light Accent 2" w:uiPriority="46"/>
+    <w:lsdException w:name="Grid Table 2 Accent 2" w:uiPriority="47"/>
+    <w:lsdException w:name="Grid Table 3 Accent 2" w:uiPriority="48"/>
+    <w:lsdException w:name="Grid Table 4 Accent 2" w:uiPriority="49"/>
+    <w:lsdException w:name="Grid Table 5 Dark Accent 2" w:uiPriority="50"/>
+    <w:lsdException w:name="Grid Table 6 Colorful Accent 2" w:uiPriority="51"/>
+    <w:lsdException w:name="Grid Table 7 Colorful Accent 2" w:uiPriority="52"/>
+    <w:lsdException w:name="Grid Table 1 Light Accent 3" w:uiPriority="46"/>
+    <w:lsdException w:name="Grid Table 2 Accent 3" w:uiPriority="47"/>
+    <w:lsdException w:name="Grid Table 3 Accent 3" w:uiPriority="48"/>
+    <w:lsdException w:name="Grid Table 4 Accent 3" w:uiPriority="49"/>
+    <w:lsdException w:name="Grid Table 5 Dark Accent 3" w:uiPriority="50"/>
+    <w:lsdException w:name="Grid Table 6 Colorful Accent 3" w:uiPriority="51"/>
+    <w:lsdException w:name="Grid Table 7 Colorful Accent 3" w:uiPriority="52"/>
+    <w:lsdException w:name="Grid Table 1 Light Accent 4" w:uiPriority="46"/>
+    <w:lsdException w:name="Grid Table 2 Accent 4" w:uiPriority="47"/>
+    <w:lsdException w:name="Grid Table 3 Accent 4" w:uiPriority="48"/>
+    <w:lsdException w:name="Grid Table 4 Accent 4" w:uiPriority="49"/>
+    <w:lsdException w:name="Grid Table 5 Dark Accent 4" w:uiPriority="50"/>
+    <w:lsdException w:name="Grid Table 6 Colorful Accent 4" w:uiPriority="51"/>
+    <w:lsdException w:name="Grid Table 7 Colorful Accent 4" w:uiPriority="52"/>
+    <w:lsdException w:name="Grid Table 1 Light Accent 5" w:uiPriority="46"/>
+    <w:lsdException w:name="Grid Table 2 Accent 5" w:uiPriority="47"/>
+    <w:lsdException w:name="Grid Table 3 Accent 5" w:uiPriority="48"/>
+    <w:lsdException w:name="Grid Table 4 Accent 5" w:uiPriority="49"/>
+    <w:lsdException w:name="Grid Table 5 Dark Accent 5" w:uiPriority="50"/>
+    <w:lsdException w:name="Grid Table 6 Colorful Accent 5" w:uiPriority="51"/>
+    <w:lsdException w:name="Grid Table 7 Colorful Accent 5" w:uiPriority="52"/>
+    <w:lsdException w:name="Grid Table 1 Light Accent 6" w:uiPriority="46"/>
+    <w:lsdException w:name="Grid Table 2 Accent 6" w:uiPriority="47"/>
+    <w:lsdException w:name="Grid Table 3 Accent 6" w:uiPriority="48"/>
+    <w:lsdException w:name="Grid Table 4 Accent 6" w:uiPriority="49"/>
+    <w:lsdException w:name="Grid Table 5 Dark Accent 6" w:uiPriority="50"/>
+    <w:lsdException w:name="Grid Table 6 Colorful Accent 6" w:uiPriority="51"/>
+    <w:lsdException w:name="Grid Table 7 Colorful Accent 6" w:uiPriority="52"/>
+    <w:lsdException w:name="List Table 1 Light" w:uiPriority="46"/>
+    <w:lsdException w:name="List Table 2" w:uiPriority="47"/>
+    <w:lsdException w:name="List Table 3" w:uiPriority="48"/>
+    <w:lsdException w:name="List Table 4" w:uiPriority="49"/>
+    <w:lsdException w:name="List Table 5 Dark" w:uiPriority="50"/>
+    <w:lsdException w:name="List Table 6 Colorful" w:uiPriority="51"/>
+    <w:lsdException w:name="List Table 7 Colorful" w:uiPriority="52"/>
+    <w:lsdException w:name="List Table 1 Light Accent 1" w:uiPriority="46"/>
+    <w:lsdException w:name="List Table 2 Accent 1" w:uiPriority="47"/>
+    <w:lsdException w:name="List Table 3 Accent 1" w:uiPriority="48"/>
+    <w:lsdException w:name="List Table 4 Accent 1" w:uiPriority="49"/>
+    <w:lsdException w:name="List Table 5 Dark Accent 1" w:uiPriority="50"/>
+    <w:lsdException w:name="List Table 6 Colorful Accent 1" w:uiPriority="51"/>
+    <w:lsdException w:name="List Table 7 Colorful Accent 1" w:uiPriority="52"/>
+    <w:lsdException w:name="List Table 1 Light Accent 2" w:uiPriority="46"/>
+    <w:lsdException w:name="List Table 2 Accent 2" w:uiPriority="47"/>
+    <w:lsdException w:name="List Table 3 Accent 2" w:uiPriority="48"/>
+    <w:lsdException w:name="List Table 4 Accent 2" w:uiPriority="49"/>
+    <w:lsdException w:name="List Table 5 Dark Accent 2" w:uiPriority="50"/>
+    <w:lsdException w:name="List Table 6 Colorful Accent 2" w:uiPriority="51"/>
+    <w:lsdException w:name="List Table 7 Colorful Accent 2" w:uiPriority="52"/>
+    <w:lsdException w:name="List Table 1 Light Accent 3" w:uiPriority="46"/>
+    <w:lsdException w:name="List Table 2 Accent 3" w:uiPriority="47"/>
+    <w:lsdException w:name="List Table 3 Accent 3" w:uiPriority="48"/>
+    <w:lsdException w:name="List Table 4 Accent 3" w:uiPriority="49"/>
+    <w:lsdException w:name="List Table 5 Dark Accent 3" w:uiPriority="50"/>
+    <w:lsdException w:name="List Table 6 Colorful Accent 3" w:uiPriority="51"/>
+    <w:lsdException w:name="List Table 7 Colorful Accent 3" w:uiPriority="52"/>
+    <w:lsdException w:name="List Table 1 Light Accent 4" w:uiPriority="46"/>
+    <w:lsdException w:name="List Table 2 Accent 4" w:uiPriority="47"/>
+    <w:lsdException w:name="List Table 3 Accent 4" w:uiPriority="48"/>
+    <w:lsdException w:name="List Table 4 Accent 4" w:uiPriority="49"/>
+    <w:lsdException w:name="List Table 5 Dark Accent 4" w:uiPriority="50"/>
+    <w:lsdException w:name="List Table 6 Colorful Accent 4" w:uiPriority="51"/>
+    <w:lsdException w:name="List Table 7 Colorful Accent 4" w:uiPriority="52"/>
+    <w:lsdException w:name="List Table 1 Light Accent 5" w:uiPriority="46"/>
+    <w:lsdException w:name="List Table 2 Accent 5" w:uiPriority="47"/>
+    <w:lsdException w:name="List Table 3 Accent 5" w:uiPriority="48"/>
+    <w:lsdException w:name="List Table 4 Accent 5" w:uiPriority="49"/>
+    <w:lsdException w:name="List Table 5 Dark Accent 5" w:uiPriority="50"/>
+    <w:lsdException w:name="List Table 6 Colorful Accent 5" w:uiPriority="51"/>
+    <w:lsdException w:name="List Table 7 Colorful Accent 5" w:uiPriority="52"/>
+    <w:lsdException w:name="List Table 1 Light Accent 6" w:uiPriority="46"/>
+    <w:lsdException w:name="List Table 2 Accent 6" w:uiPriority="47"/>
+    <w:lsdException w:name="List Table 3 Accent 6" w:uiPriority="48"/>
+    <w:lsdException w:name="List Table 4 Accent 6" w:uiPriority="49"/>
+    <w:lsdException w:name="List Table 5 Dark Accent 6" w:uiPriority="50"/>
+    <w:lsdException w:name="List Table 6 Colorful Accent 6" w:uiPriority="51"/>
+    <w:lsdException w:name="List Table 7 Colorful Accent 6" w:uiPriority="52"/>
   </w:latentStyles>
   <w:style w:type="paragraph" w:default="1" w:styleId="Normal">
     <w:name w:val="Normal"/>
@@ -6913,7 +7100,6 @@
       <w:spacing w:after="0" w:line="240" w:lineRule="auto"/>
     </w:pPr>
     <w:tblPr>
-      <w:tblInd w:w="0" w:type="dxa"/>
       <w:tblBorders>
         <w:top w:val="single" w:sz="4" w:space="0" w:color="000000" w:themeColor="text1"/>
         <w:left w:val="single" w:sz="4" w:space="0" w:color="000000" w:themeColor="text1"/>
@@ -6922,950 +7108,6 @@
         <w:insideH w:val="single" w:sz="4" w:space="0" w:color="000000" w:themeColor="text1"/>
         <w:insideV w:val="single" w:sz="4" w:space="0" w:color="000000" w:themeColor="text1"/>
       </w:tblBorders>
-      <w:tblCellMar>
-        <w:top w:w="0" w:type="dxa"/>
-        <w:left w:w="108" w:type="dxa"/>
-        <w:bottom w:w="0" w:type="dxa"/>
-        <w:right w:w="108" w:type="dxa"/>
-      </w:tblCellMar>
-    </w:tblPr>
-  </w:style>
-  <w:style w:type="paragraph" w:styleId="En-ttedetabledesmatires">
-    <w:name w:val="TOC Heading"/>
-    <w:basedOn w:val="Titre1"/>
-    <w:next w:val="Normal"/>
-    <w:uiPriority w:val="39"/>
-    <w:semiHidden/>
-    <w:unhideWhenUsed/>
-    <w:qFormat/>
-    <w:rsid w:val="00C042CF"/>
-    <w:pPr>
-      <w:keepNext/>
-      <w:keepLines/>
-      <w:spacing w:before="480" w:after="0"/>
-      <w:outlineLvl w:val="9"/>
-    </w:pPr>
-    <w:rPr>
-      <w:rFonts w:eastAsiaTheme="majorEastAsia" w:cstheme="majorBidi"/>
-      <w:b/>
-      <w:bCs/>
-      <w:smallCaps w:val="0"/>
-      <w:color w:val="3E3E67" w:themeColor="accent1" w:themeShade="BF"/>
-      <w:spacing w:val="0"/>
-      <w:sz w:val="28"/>
-      <w:szCs w:val="28"/>
-    </w:rPr>
-  </w:style>
-  <w:style w:type="paragraph" w:styleId="TM1">
-    <w:name w:val="toc 1"/>
-    <w:basedOn w:val="Normal"/>
-    <w:next w:val="Normal"/>
-    <w:autoRedefine/>
-    <w:uiPriority w:val="39"/>
-    <w:unhideWhenUsed/>
-    <w:qFormat/>
-    <w:rsid w:val="0081096C"/>
-    <w:pPr>
-      <w:spacing w:after="100"/>
-    </w:pPr>
-  </w:style>
-  <w:style w:type="paragraph" w:styleId="TM2">
-    <w:name w:val="toc 2"/>
-    <w:basedOn w:val="Normal"/>
-    <w:next w:val="Normal"/>
-    <w:autoRedefine/>
-    <w:uiPriority w:val="39"/>
-    <w:unhideWhenUsed/>
-    <w:qFormat/>
-    <w:rsid w:val="0081096C"/>
-    <w:pPr>
-      <w:spacing w:after="100"/>
-      <w:ind w:left="200"/>
-    </w:pPr>
-  </w:style>
-  <w:style w:type="paragraph" w:styleId="TM3">
-    <w:name w:val="toc 3"/>
-    <w:basedOn w:val="Normal"/>
-    <w:next w:val="Normal"/>
-    <w:autoRedefine/>
-    <w:uiPriority w:val="39"/>
-    <w:unhideWhenUsed/>
-    <w:qFormat/>
-    <w:rsid w:val="0081096C"/>
-    <w:pPr>
-      <w:spacing w:after="100"/>
-      <w:ind w:left="400"/>
-    </w:pPr>
-  </w:style>
-  <w:style w:type="character" w:styleId="Lienhypertexte">
-    <w:name w:val="Hyperlink"/>
-    <w:basedOn w:val="Policepardfaut"/>
-    <w:uiPriority w:val="99"/>
-    <w:unhideWhenUsed/>
-    <w:rsid w:val="0081096C"/>
-    <w:rPr>
-      <w:color w:val="67AFBD" w:themeColor="hyperlink"/>
-      <w:u w:val="single"/>
-    </w:rPr>
-  </w:style>
-</w:styles>
-</file>
-
-<file path=word/stylesWithEffects.xml><?xml version="1.0" encoding="utf-8"?>
-<w:styles xmlns:wpc="http://schemas.microsoft.com/office/word/2010/wordprocessingCanvas" xmlns:mc="http://schemas.openxmlformats.org/markup-compatibility/2006" xmlns:o="urn:schemas-microsoft-com:office:office" xmlns:r="http://schemas.openxmlformats.org/officeDocument/2006/relationships" xmlns:m="http://schemas.openxmlformats.org/officeDocument/2006/math" xmlns:v="urn:schemas-microsoft-com:vml" xmlns:wp14="http://schemas.microsoft.com/office/word/2010/wordprocessingDrawing" xmlns:wp="http://schemas.openxmlformats.org/drawingml/2006/wordprocessingDrawing" xmlns:w10="urn:schemas-microsoft-com:office:word" xmlns:w="http://schemas.openxmlformats.org/wordprocessingml/2006/main" xmlns:w14="http://schemas.microsoft.com/office/word/2010/wordml" xmlns:wpg="http://schemas.microsoft.com/office/word/2010/wordprocessingGroup" xmlns:wpi="http://schemas.microsoft.com/office/word/2010/wordprocessingInk" xmlns:wne="http://schemas.microsoft.com/office/word/2006/wordml" xmlns:wps="http://schemas.microsoft.com/office/word/2010/wordprocessingShape" mc:Ignorable="w14 wp14">
-  <w:docDefaults>
-    <w:rPrDefault>
-      <w:rPr>
-        <w:rFonts w:asciiTheme="minorHAnsi" w:eastAsiaTheme="minorHAnsi" w:hAnsiTheme="minorHAnsi" w:cstheme="minorBidi"/>
-        <w:sz w:val="22"/>
-        <w:szCs w:val="22"/>
-        <w:lang w:val="fr-FR" w:eastAsia="fr-FR" w:bidi="ar-SA"/>
-      </w:rPr>
-    </w:rPrDefault>
-    <w:pPrDefault>
-      <w:pPr>
-        <w:spacing w:after="200" w:line="276" w:lineRule="auto"/>
-      </w:pPr>
-    </w:pPrDefault>
-  </w:docDefaults>
-  <w:latentStyles w:defLockedState="0" w:defUIPriority="99" w:defSemiHidden="1" w:defUnhideWhenUsed="1" w:defQFormat="0" w:count="267">
-    <w:lsdException w:name="Normal" w:semiHidden="0" w:uiPriority="0" w:unhideWhenUsed="0" w:qFormat="1"/>
-    <w:lsdException w:name="heading 1" w:semiHidden="0" w:uiPriority="9" w:unhideWhenUsed="0" w:qFormat="1"/>
-    <w:lsdException w:name="heading 2" w:semiHidden="0" w:uiPriority="9" w:unhideWhenUsed="0" w:qFormat="1"/>
-    <w:lsdException w:name="heading 3" w:semiHidden="0" w:uiPriority="9" w:unhideWhenUsed="0" w:qFormat="1"/>
-    <w:lsdException w:name="heading 4" w:uiPriority="9" w:qFormat="1"/>
-    <w:lsdException w:name="heading 5" w:uiPriority="9" w:qFormat="1"/>
-    <w:lsdException w:name="heading 6" w:uiPriority="9" w:qFormat="1"/>
-    <w:lsdException w:name="heading 7" w:uiPriority="9" w:qFormat="1"/>
-    <w:lsdException w:name="heading 8" w:uiPriority="9" w:qFormat="1"/>
-    <w:lsdException w:name="heading 9" w:uiPriority="9" w:qFormat="1"/>
-    <w:lsdException w:name="toc 1" w:uiPriority="39" w:qFormat="1"/>
-    <w:lsdException w:name="toc 2" w:uiPriority="39" w:qFormat="1"/>
-    <w:lsdException w:name="toc 3" w:uiPriority="39" w:qFormat="1"/>
-    <w:lsdException w:name="toc 4" w:uiPriority="39" w:qFormat="1"/>
-    <w:lsdException w:name="toc 5" w:uiPriority="39" w:qFormat="1"/>
-    <w:lsdException w:name="toc 6" w:uiPriority="39" w:qFormat="1"/>
-    <w:lsdException w:name="toc 7" w:uiPriority="39" w:qFormat="1"/>
-    <w:lsdException w:name="toc 8" w:uiPriority="39" w:qFormat="1"/>
-    <w:lsdException w:name="toc 9" w:uiPriority="39" w:qFormat="1"/>
-    <w:lsdException w:name="caption" w:semiHidden="0" w:unhideWhenUsed="0" w:qFormat="1"/>
-    <w:lsdException w:name="Title" w:semiHidden="0" w:uiPriority="10" w:unhideWhenUsed="0" w:qFormat="1"/>
-    <w:lsdException w:name="Default Paragraph Font" w:uiPriority="1"/>
-    <w:lsdException w:name="Subtitle" w:semiHidden="0" w:uiPriority="11" w:unhideWhenUsed="0" w:qFormat="1"/>
-    <w:lsdException w:name="Strong" w:semiHidden="0" w:uiPriority="22" w:unhideWhenUsed="0" w:qFormat="1"/>
-    <w:lsdException w:name="Emphasis" w:semiHidden="0" w:uiPriority="20" w:unhideWhenUsed="0" w:qFormat="1"/>
-    <w:lsdException w:name="Table Grid" w:semiHidden="0" w:uiPriority="1" w:unhideWhenUsed="0"/>
-    <w:lsdException w:name="Placeholder Text" w:unhideWhenUsed="0"/>
-    <w:lsdException w:name="No Spacing" w:semiHidden="0" w:uiPriority="1" w:unhideWhenUsed="0" w:qFormat="1"/>
-    <w:lsdException w:name="Light Shading" w:semiHidden="0" w:uiPriority="40" w:unhideWhenUsed="0"/>
-    <w:lsdException w:name="Light List" w:semiHidden="0" w:uiPriority="40" w:unhideWhenUsed="0"/>
-    <w:lsdException w:name="Light Grid" w:semiHidden="0" w:uiPriority="40" w:unhideWhenUsed="0"/>
-    <w:lsdException w:name="Medium Shading 1" w:semiHidden="0" w:uiPriority="40" w:unhideWhenUsed="0"/>
-    <w:lsdException w:name="Medium Shading 2" w:semiHidden="0" w:uiPriority="40" w:unhideWhenUsed="0"/>
-    <w:lsdException w:name="Medium List 1" w:semiHidden="0" w:uiPriority="40" w:unhideWhenUsed="0"/>
-    <w:lsdException w:name="Medium List 2" w:semiHidden="0" w:uiPriority="40" w:unhideWhenUsed="0"/>
-    <w:lsdException w:name="Medium Grid 1" w:semiHidden="0" w:uiPriority="40" w:unhideWhenUsed="0"/>
-    <w:lsdException w:name="Medium Grid 2" w:semiHidden="0" w:uiPriority="40" w:unhideWhenUsed="0"/>
-    <w:lsdException w:name="Medium Grid 3" w:semiHidden="0" w:uiPriority="40" w:unhideWhenUsed="0"/>
-    <w:lsdException w:name="Dark List" w:semiHidden="0" w:uiPriority="40" w:unhideWhenUsed="0"/>
-    <w:lsdException w:name="Colorful Shading" w:semiHidden="0" w:uiPriority="40" w:unhideWhenUsed="0"/>
-    <w:lsdException w:name="Colorful List" w:semiHidden="0" w:uiPriority="40" w:unhideWhenUsed="0"/>
-    <w:lsdException w:name="Colorful Grid" w:semiHidden="0" w:uiPriority="40" w:unhideWhenUsed="0"/>
-    <w:lsdException w:name="Light Shading Accent 1" w:semiHidden="0" w:uiPriority="41" w:unhideWhenUsed="0"/>
-    <w:lsdException w:name="Light List Accent 1" w:semiHidden="0" w:uiPriority="41" w:unhideWhenUsed="0"/>
-    <w:lsdException w:name="Light Grid Accent 1" w:semiHidden="0" w:uiPriority="41" w:unhideWhenUsed="0"/>
-    <w:lsdException w:name="Medium Shading 1 Accent 1" w:semiHidden="0" w:uiPriority="41" w:unhideWhenUsed="0"/>
-    <w:lsdException w:name="Medium Shading 2 Accent 1" w:semiHidden="0" w:uiPriority="41" w:unhideWhenUsed="0"/>
-    <w:lsdException w:name="Medium List 1 Accent 1" w:semiHidden="0" w:uiPriority="41" w:unhideWhenUsed="0"/>
-    <w:lsdException w:name="Revision" w:unhideWhenUsed="0"/>
-    <w:lsdException w:name="List Paragraph" w:semiHidden="0" w:uiPriority="36" w:unhideWhenUsed="0" w:qFormat="1"/>
-    <w:lsdException w:name="Quote" w:semiHidden="0" w:uiPriority="29" w:unhideWhenUsed="0" w:qFormat="1"/>
-    <w:lsdException w:name="Intense Quote" w:semiHidden="0" w:uiPriority="30" w:unhideWhenUsed="0" w:qFormat="1"/>
-    <w:lsdException w:name="Medium List 2 Accent 1" w:semiHidden="0" w:uiPriority="41" w:unhideWhenUsed="0"/>
-    <w:lsdException w:name="Medium Grid 1 Accent 1" w:semiHidden="0" w:uiPriority="41" w:unhideWhenUsed="0"/>
-    <w:lsdException w:name="Medium Grid 2 Accent 1" w:semiHidden="0" w:uiPriority="41" w:unhideWhenUsed="0"/>
-    <w:lsdException w:name="Medium Grid 3 Accent 1" w:semiHidden="0" w:uiPriority="41" w:unhideWhenUsed="0"/>
-    <w:lsdException w:name="Dark List Accent 1" w:semiHidden="0" w:uiPriority="41" w:unhideWhenUsed="0"/>
-    <w:lsdException w:name="Colorful Shading Accent 1" w:semiHidden="0" w:uiPriority="41" w:unhideWhenUsed="0"/>
-    <w:lsdException w:name="Colorful List Accent 1" w:semiHidden="0" w:uiPriority="41" w:unhideWhenUsed="0"/>
-    <w:lsdException w:name="Colorful Grid Accent 1" w:semiHidden="0" w:uiPriority="41" w:unhideWhenUsed="0"/>
-    <w:lsdException w:name="Light Shading Accent 2" w:semiHidden="0" w:uiPriority="42" w:unhideWhenUsed="0"/>
-    <w:lsdException w:name="Light List Accent 2" w:semiHidden="0" w:uiPriority="42" w:unhideWhenUsed="0"/>
-    <w:lsdException w:name="Light Grid Accent 2" w:semiHidden="0" w:uiPriority="42" w:unhideWhenUsed="0"/>
-    <w:lsdException w:name="Medium Shading 1 Accent 2" w:semiHidden="0" w:uiPriority="42" w:unhideWhenUsed="0"/>
-    <w:lsdException w:name="Medium Shading 2 Accent 2" w:semiHidden="0" w:uiPriority="42" w:unhideWhenUsed="0"/>
-    <w:lsdException w:name="Medium List 1 Accent 2" w:semiHidden="0" w:uiPriority="42" w:unhideWhenUsed="0"/>
-    <w:lsdException w:name="Medium List 2 Accent 2" w:semiHidden="0" w:uiPriority="42" w:unhideWhenUsed="0"/>
-    <w:lsdException w:name="Medium Grid 1 Accent 2" w:semiHidden="0" w:uiPriority="42" w:unhideWhenUsed="0"/>
-    <w:lsdException w:name="Medium Grid 2 Accent 2" w:semiHidden="0" w:uiPriority="42" w:unhideWhenUsed="0"/>
-    <w:lsdException w:name="Medium Grid 3 Accent 2" w:semiHidden="0" w:uiPriority="42" w:unhideWhenUsed="0"/>
-    <w:lsdException w:name="Dark List Accent 2" w:semiHidden="0" w:uiPriority="42" w:unhideWhenUsed="0"/>
-    <w:lsdException w:name="Colorful Shading Accent 2" w:semiHidden="0" w:uiPriority="42" w:unhideWhenUsed="0"/>
-    <w:lsdException w:name="Colorful List Accent 2" w:semiHidden="0" w:uiPriority="42" w:unhideWhenUsed="0"/>
-    <w:lsdException w:name="Colorful Grid Accent 2" w:semiHidden="0" w:uiPriority="42" w:unhideWhenUsed="0"/>
-    <w:lsdException w:name="Light Shading Accent 3" w:semiHidden="0" w:uiPriority="43" w:unhideWhenUsed="0"/>
-    <w:lsdException w:name="Light List Accent 3" w:semiHidden="0" w:uiPriority="43" w:unhideWhenUsed="0"/>
-    <w:lsdException w:name="Light Grid Accent 3" w:semiHidden="0" w:uiPriority="43" w:unhideWhenUsed="0"/>
-    <w:lsdException w:name="Medium Shading 1 Accent 3" w:semiHidden="0" w:uiPriority="43" w:unhideWhenUsed="0"/>
-    <w:lsdException w:name="Medium Shading 2 Accent 3" w:semiHidden="0" w:uiPriority="43" w:unhideWhenUsed="0"/>
-    <w:lsdException w:name="Medium List 1 Accent 3" w:semiHidden="0" w:uiPriority="43" w:unhideWhenUsed="0"/>
-    <w:lsdException w:name="Medium List 2 Accent 3" w:semiHidden="0" w:uiPriority="43" w:unhideWhenUsed="0"/>
-    <w:lsdException w:name="Medium Grid 1 Accent 3" w:semiHidden="0" w:uiPriority="43" w:unhideWhenUsed="0"/>
-    <w:lsdException w:name="Medium Grid 2 Accent 3" w:semiHidden="0" w:uiPriority="43" w:unhideWhenUsed="0"/>
-    <w:lsdException w:name="Medium Grid 3 Accent 3" w:semiHidden="0" w:uiPriority="43" w:unhideWhenUsed="0"/>
-    <w:lsdException w:name="Dark List Accent 3" w:semiHidden="0" w:uiPriority="43" w:unhideWhenUsed="0"/>
-    <w:lsdException w:name="Colorful Shading Accent 3" w:semiHidden="0" w:uiPriority="43" w:unhideWhenUsed="0"/>
-    <w:lsdException w:name="Colorful List Accent 3" w:semiHidden="0" w:uiPriority="43" w:unhideWhenUsed="0"/>
-    <w:lsdException w:name="Colorful Grid Accent 3" w:semiHidden="0" w:uiPriority="43" w:unhideWhenUsed="0"/>
-    <w:lsdException w:name="Light Shading Accent 4" w:semiHidden="0" w:uiPriority="44" w:unhideWhenUsed="0"/>
-    <w:lsdException w:name="Light List Accent 4" w:semiHidden="0" w:uiPriority="44" w:unhideWhenUsed="0"/>
-    <w:lsdException w:name="Light Grid Accent 4" w:semiHidden="0" w:uiPriority="44" w:unhideWhenUsed="0"/>
-    <w:lsdException w:name="Medium Shading 1 Accent 4" w:semiHidden="0" w:uiPriority="44" w:unhideWhenUsed="0"/>
-    <w:lsdException w:name="Medium Shading 2 Accent 4" w:semiHidden="0" w:uiPriority="44" w:unhideWhenUsed="0"/>
-    <w:lsdException w:name="Medium List 1 Accent 4" w:semiHidden="0" w:uiPriority="44" w:unhideWhenUsed="0"/>
-    <w:lsdException w:name="Medium List 2 Accent 4" w:semiHidden="0" w:uiPriority="44" w:unhideWhenUsed="0"/>
-    <w:lsdException w:name="Medium Grid 1 Accent 4" w:semiHidden="0" w:uiPriority="44" w:unhideWhenUsed="0"/>
-    <w:lsdException w:name="Medium Grid 2 Accent 4" w:semiHidden="0" w:uiPriority="44" w:unhideWhenUsed="0"/>
-    <w:lsdException w:name="Medium Grid 3 Accent 4" w:semiHidden="0" w:uiPriority="44" w:unhideWhenUsed="0"/>
-    <w:lsdException w:name="Dark List Accent 4" w:semiHidden="0" w:uiPriority="44" w:unhideWhenUsed="0"/>
-    <w:lsdException w:name="Colorful Shading Accent 4" w:semiHidden="0" w:uiPriority="44" w:unhideWhenUsed="0"/>
-    <w:lsdException w:name="Colorful List Accent 4" w:semiHidden="0" w:uiPriority="44" w:unhideWhenUsed="0"/>
-    <w:lsdException w:name="Colorful Grid Accent 4" w:semiHidden="0" w:uiPriority="44" w:unhideWhenUsed="0"/>
-    <w:lsdException w:name="Light Shading Accent 5" w:semiHidden="0" w:uiPriority="45" w:unhideWhenUsed="0"/>
-    <w:lsdException w:name="Light List Accent 5" w:semiHidden="0" w:uiPriority="45" w:unhideWhenUsed="0"/>
-    <w:lsdException w:name="Light Grid Accent 5" w:semiHidden="0" w:uiPriority="45" w:unhideWhenUsed="0"/>
-    <w:lsdException w:name="Medium Shading 1 Accent 5" w:semiHidden="0" w:uiPriority="45" w:unhideWhenUsed="0"/>
-    <w:lsdException w:name="Medium Shading 2 Accent 5" w:semiHidden="0" w:uiPriority="45" w:unhideWhenUsed="0"/>
-    <w:lsdException w:name="Medium List 1 Accent 5" w:semiHidden="0" w:uiPriority="45" w:unhideWhenUsed="0"/>
-    <w:lsdException w:name="Medium List 2 Accent 5" w:semiHidden="0" w:uiPriority="45" w:unhideWhenUsed="0"/>
-    <w:lsdException w:name="Medium Grid 1 Accent 5" w:semiHidden="0" w:uiPriority="45" w:unhideWhenUsed="0"/>
-    <w:lsdException w:name="Medium Grid 2 Accent 5" w:semiHidden="0" w:uiPriority="45" w:unhideWhenUsed="0"/>
-    <w:lsdException w:name="Medium Grid 3 Accent 5" w:semiHidden="0" w:uiPriority="45" w:unhideWhenUsed="0"/>
-    <w:lsdException w:name="Dark List Accent 5" w:semiHidden="0" w:uiPriority="45" w:unhideWhenUsed="0"/>
-    <w:lsdException w:name="Colorful Shading Accent 5" w:semiHidden="0" w:uiPriority="45" w:unhideWhenUsed="0"/>
-    <w:lsdException w:name="Colorful List Accent 5" w:semiHidden="0" w:uiPriority="45" w:unhideWhenUsed="0"/>
-    <w:lsdException w:name="Colorful Grid Accent 5" w:semiHidden="0" w:uiPriority="45" w:unhideWhenUsed="0"/>
-    <w:lsdException w:name="Light Shading Accent 6" w:semiHidden="0" w:uiPriority="46" w:unhideWhenUsed="0"/>
-    <w:lsdException w:name="Light List Accent 6" w:semiHidden="0" w:uiPriority="46" w:unhideWhenUsed="0"/>
-    <w:lsdException w:name="Light Grid Accent 6" w:semiHidden="0" w:uiPriority="46" w:unhideWhenUsed="0"/>
-    <w:lsdException w:name="Medium Shading 1 Accent 6" w:semiHidden="0" w:uiPriority="46" w:unhideWhenUsed="0"/>
-    <w:lsdException w:name="Medium Shading 2 Accent 6" w:semiHidden="0" w:uiPriority="46" w:unhideWhenUsed="0"/>
-    <w:lsdException w:name="Medium List 1 Accent 6" w:semiHidden="0" w:uiPriority="46" w:unhideWhenUsed="0"/>
-    <w:lsdException w:name="Medium List 2 Accent 6" w:semiHidden="0" w:uiPriority="46" w:unhideWhenUsed="0"/>
-    <w:lsdException w:name="Medium Grid 1 Accent 6" w:semiHidden="0" w:uiPriority="46" w:unhideWhenUsed="0"/>
-    <w:lsdException w:name="Medium Grid 2 Accent 6" w:semiHidden="0" w:uiPriority="46" w:unhideWhenUsed="0"/>
-    <w:lsdException w:name="Medium Grid 3 Accent 6" w:semiHidden="0" w:uiPriority="46" w:unhideWhenUsed="0"/>
-    <w:lsdException w:name="Dark List Accent 6" w:semiHidden="0" w:uiPriority="46" w:unhideWhenUsed="0"/>
-    <w:lsdException w:name="Colorful Shading Accent 6" w:semiHidden="0" w:uiPriority="46" w:unhideWhenUsed="0"/>
-    <w:lsdException w:name="Colorful List Accent 6" w:semiHidden="0" w:uiPriority="46" w:unhideWhenUsed="0"/>
-    <w:lsdException w:name="Colorful Grid Accent 6" w:semiHidden="0" w:uiPriority="46" w:unhideWhenUsed="0"/>
-    <w:lsdException w:name="Subtle Emphasis" w:semiHidden="0" w:uiPriority="19" w:unhideWhenUsed="0" w:qFormat="1"/>
-    <w:lsdException w:name="Intense Emphasis" w:semiHidden="0" w:uiPriority="21" w:unhideWhenUsed="0" w:qFormat="1"/>
-    <w:lsdException w:name="Subtle Reference" w:semiHidden="0" w:uiPriority="31" w:unhideWhenUsed="0" w:qFormat="1"/>
-    <w:lsdException w:name="Intense Reference" w:semiHidden="0" w:uiPriority="32" w:unhideWhenUsed="0" w:qFormat="1"/>
-    <w:lsdException w:name="Book Title" w:semiHidden="0" w:uiPriority="33" w:unhideWhenUsed="0" w:qFormat="1"/>
-    <w:lsdException w:name="Bibliography" w:uiPriority="37"/>
-    <w:lsdException w:name="TOC Heading" w:uiPriority="39" w:qFormat="1"/>
-  </w:latentStyles>
-  <w:style w:type="paragraph" w:default="1" w:styleId="Normal">
-    <w:name w:val="Normal"/>
-    <w:qFormat/>
-    <w:rsid w:val="00C042CF"/>
-    <w:pPr>
-      <w:jc w:val="both"/>
-    </w:pPr>
-    <w:rPr>
-      <w:color w:val="313240" w:themeColor="text2" w:themeShade="BF"/>
-      <w:sz w:val="20"/>
-      <w:szCs w:val="20"/>
-    </w:rPr>
-  </w:style>
-  <w:style w:type="paragraph" w:styleId="Titre1">
-    <w:name w:val="heading 1"/>
-    <w:basedOn w:val="Normal"/>
-    <w:next w:val="Normal"/>
-    <w:link w:val="Titre1Car"/>
-    <w:uiPriority w:val="9"/>
-    <w:unhideWhenUsed/>
-    <w:qFormat/>
-    <w:pPr>
-      <w:spacing w:before="360" w:after="40"/>
-      <w:outlineLvl w:val="0"/>
-    </w:pPr>
-    <w:rPr>
-      <w:rFonts w:asciiTheme="majorHAnsi" w:hAnsiTheme="majorHAnsi"/>
-      <w:smallCaps/>
-      <w:spacing w:val="5"/>
-      <w:sz w:val="32"/>
-      <w:szCs w:val="32"/>
-    </w:rPr>
-  </w:style>
-  <w:style w:type="paragraph" w:styleId="Titre2">
-    <w:name w:val="heading 2"/>
-    <w:basedOn w:val="Normal"/>
-    <w:next w:val="Normal"/>
-    <w:link w:val="Titre2Car"/>
-    <w:uiPriority w:val="9"/>
-    <w:unhideWhenUsed/>
-    <w:qFormat/>
-    <w:pPr>
-      <w:spacing w:after="0"/>
-      <w:outlineLvl w:val="1"/>
-    </w:pPr>
-    <w:rPr>
-      <w:rFonts w:asciiTheme="majorHAnsi" w:hAnsiTheme="majorHAnsi"/>
-      <w:sz w:val="28"/>
-      <w:szCs w:val="28"/>
-    </w:rPr>
-  </w:style>
-  <w:style w:type="paragraph" w:styleId="Titre3">
-    <w:name w:val="heading 3"/>
-    <w:basedOn w:val="Normal"/>
-    <w:next w:val="Normal"/>
-    <w:link w:val="Titre3Car"/>
-    <w:uiPriority w:val="9"/>
-    <w:unhideWhenUsed/>
-    <w:qFormat/>
-    <w:pPr>
-      <w:spacing w:after="0"/>
-      <w:outlineLvl w:val="2"/>
-    </w:pPr>
-    <w:rPr>
-      <w:rFonts w:asciiTheme="majorHAnsi" w:hAnsiTheme="majorHAnsi"/>
-      <w:spacing w:val="5"/>
-      <w:sz w:val="24"/>
-      <w:szCs w:val="24"/>
-    </w:rPr>
-  </w:style>
-  <w:style w:type="paragraph" w:styleId="Titre4">
-    <w:name w:val="heading 4"/>
-    <w:basedOn w:val="Normal"/>
-    <w:next w:val="Normal"/>
-    <w:link w:val="Titre4Car"/>
-    <w:uiPriority w:val="9"/>
-    <w:semiHidden/>
-    <w:unhideWhenUsed/>
-    <w:qFormat/>
-    <w:pPr>
-      <w:spacing w:after="0"/>
-      <w:outlineLvl w:val="3"/>
-    </w:pPr>
-    <w:rPr>
-      <w:rFonts w:asciiTheme="majorHAnsi" w:hAnsiTheme="majorHAnsi"/>
-      <w:color w:val="3E3E67" w:themeColor="accent1" w:themeShade="BF"/>
-      <w:sz w:val="22"/>
-      <w:szCs w:val="22"/>
-    </w:rPr>
-  </w:style>
-  <w:style w:type="paragraph" w:styleId="Titre5">
-    <w:name w:val="heading 5"/>
-    <w:basedOn w:val="Normal"/>
-    <w:next w:val="Normal"/>
-    <w:link w:val="Titre5Car"/>
-    <w:uiPriority w:val="9"/>
-    <w:semiHidden/>
-    <w:unhideWhenUsed/>
-    <w:qFormat/>
-    <w:pPr>
-      <w:spacing w:after="0"/>
-      <w:outlineLvl w:val="4"/>
-    </w:pPr>
-    <w:rPr>
-      <w:i/>
-      <w:color w:val="3E3E67" w:themeColor="accent1" w:themeShade="BF"/>
-      <w:sz w:val="22"/>
-      <w:szCs w:val="22"/>
-    </w:rPr>
-  </w:style>
-  <w:style w:type="paragraph" w:styleId="Titre6">
-    <w:name w:val="heading 6"/>
-    <w:basedOn w:val="Normal"/>
-    <w:next w:val="Normal"/>
-    <w:link w:val="Titre6Car"/>
-    <w:uiPriority w:val="9"/>
-    <w:semiHidden/>
-    <w:unhideWhenUsed/>
-    <w:qFormat/>
-    <w:pPr>
-      <w:spacing w:after="0"/>
-      <w:outlineLvl w:val="5"/>
-    </w:pPr>
-    <w:rPr>
-      <w:b/>
-      <w:color w:val="3E3E67" w:themeColor="accent1" w:themeShade="BF"/>
-    </w:rPr>
-  </w:style>
-  <w:style w:type="paragraph" w:styleId="Titre7">
-    <w:name w:val="heading 7"/>
-    <w:basedOn w:val="Normal"/>
-    <w:next w:val="Normal"/>
-    <w:link w:val="Titre7Car"/>
-    <w:uiPriority w:val="9"/>
-    <w:semiHidden/>
-    <w:unhideWhenUsed/>
-    <w:qFormat/>
-    <w:pPr>
-      <w:spacing w:after="0"/>
-      <w:outlineLvl w:val="6"/>
-    </w:pPr>
-    <w:rPr>
-      <w:b/>
-      <w:i/>
-      <w:color w:val="3E3E67" w:themeColor="accent1" w:themeShade="BF"/>
-    </w:rPr>
-  </w:style>
-  <w:style w:type="paragraph" w:styleId="Titre8">
-    <w:name w:val="heading 8"/>
-    <w:basedOn w:val="Normal"/>
-    <w:next w:val="Normal"/>
-    <w:link w:val="Titre8Car"/>
-    <w:uiPriority w:val="9"/>
-    <w:semiHidden/>
-    <w:unhideWhenUsed/>
-    <w:qFormat/>
-    <w:pPr>
-      <w:spacing w:after="0"/>
-      <w:outlineLvl w:val="7"/>
-    </w:pPr>
-    <w:rPr>
-      <w:b/>
-      <w:color w:val="325F64" w:themeColor="accent2" w:themeShade="BF"/>
-    </w:rPr>
-  </w:style>
-  <w:style w:type="paragraph" w:styleId="Titre9">
-    <w:name w:val="heading 9"/>
-    <w:basedOn w:val="Normal"/>
-    <w:next w:val="Normal"/>
-    <w:link w:val="Titre9Car"/>
-    <w:uiPriority w:val="9"/>
-    <w:semiHidden/>
-    <w:unhideWhenUsed/>
-    <w:qFormat/>
-    <w:pPr>
-      <w:spacing w:after="0"/>
-      <w:outlineLvl w:val="8"/>
-    </w:pPr>
-    <w:rPr>
-      <w:b/>
-      <w:i/>
-      <w:color w:val="325F64" w:themeColor="accent2" w:themeShade="BF"/>
-      <w:sz w:val="18"/>
-      <w:szCs w:val="18"/>
-    </w:rPr>
-  </w:style>
-  <w:style w:type="character" w:default="1" w:styleId="Policepardfaut">
-    <w:name w:val="Default Paragraph Font"/>
-    <w:uiPriority w:val="1"/>
-    <w:semiHidden/>
-    <w:unhideWhenUsed/>
-  </w:style>
-  <w:style w:type="table" w:default="1" w:styleId="TableauNormal">
-    <w:name w:val="Normal Table"/>
-    <w:uiPriority w:val="99"/>
-    <w:semiHidden/>
-    <w:unhideWhenUsed/>
-    <w:tblPr>
-      <w:tblInd w:w="0" w:type="dxa"/>
-      <w:tblCellMar>
-        <w:top w:w="0" w:type="dxa"/>
-        <w:left w:w="108" w:type="dxa"/>
-        <w:bottom w:w="0" w:type="dxa"/>
-        <w:right w:w="108" w:type="dxa"/>
-      </w:tblCellMar>
-    </w:tblPr>
-  </w:style>
-  <w:style w:type="numbering" w:default="1" w:styleId="Aucuneliste">
-    <w:name w:val="No List"/>
-    <w:uiPriority w:val="99"/>
-    <w:semiHidden/>
-    <w:unhideWhenUsed/>
-  </w:style>
-  <w:style w:type="character" w:customStyle="1" w:styleId="Titre1Car">
-    <w:name w:val="Titre 1 Car"/>
-    <w:basedOn w:val="Policepardfaut"/>
-    <w:link w:val="Titre1"/>
-    <w:uiPriority w:val="9"/>
-    <w:rPr>
-      <w:rFonts w:asciiTheme="majorHAnsi" w:hAnsiTheme="majorHAnsi" w:cstheme="minorBidi"/>
-      <w:smallCaps/>
-      <w:color w:val="313240" w:themeColor="text2" w:themeShade="BF"/>
-      <w:spacing w:val="5"/>
-      <w:sz w:val="32"/>
-      <w:szCs w:val="32"/>
-    </w:rPr>
-  </w:style>
-  <w:style w:type="character" w:customStyle="1" w:styleId="Titre2Car">
-    <w:name w:val="Titre 2 Car"/>
-    <w:basedOn w:val="Policepardfaut"/>
-    <w:link w:val="Titre2"/>
-    <w:uiPriority w:val="9"/>
-    <w:rPr>
-      <w:rFonts w:asciiTheme="majorHAnsi" w:hAnsiTheme="majorHAnsi" w:cstheme="minorBidi"/>
-      <w:color w:val="313240" w:themeColor="text2" w:themeShade="BF"/>
-      <w:sz w:val="28"/>
-      <w:szCs w:val="28"/>
-    </w:rPr>
-  </w:style>
-  <w:style w:type="paragraph" w:styleId="Titre">
-    <w:name w:val="Title"/>
-    <w:basedOn w:val="Normal"/>
-    <w:link w:val="TitreCar"/>
-    <w:uiPriority w:val="10"/>
-    <w:qFormat/>
-    <w:rPr>
-      <w:rFonts w:asciiTheme="majorHAnsi" w:hAnsiTheme="majorHAnsi"/>
-      <w:smallCaps/>
-      <w:color w:val="53548A" w:themeColor="accent1"/>
-      <w:spacing w:val="10"/>
-      <w:sz w:val="48"/>
-      <w:szCs w:val="48"/>
-    </w:rPr>
-  </w:style>
-  <w:style w:type="character" w:customStyle="1" w:styleId="TitreCar">
-    <w:name w:val="Titre Car"/>
-    <w:basedOn w:val="Policepardfaut"/>
-    <w:link w:val="Titre"/>
-    <w:uiPriority w:val="10"/>
-    <w:rPr>
-      <w:rFonts w:asciiTheme="majorHAnsi" w:hAnsiTheme="majorHAnsi" w:cstheme="minorBidi"/>
-      <w:smallCaps/>
-      <w:color w:val="53548A" w:themeColor="accent1"/>
-      <w:spacing w:val="10"/>
-      <w:sz w:val="48"/>
-      <w:szCs w:val="48"/>
-    </w:rPr>
-  </w:style>
-  <w:style w:type="paragraph" w:styleId="Sous-titre">
-    <w:name w:val="Subtitle"/>
-    <w:basedOn w:val="Normal"/>
-    <w:link w:val="Sous-titreCar"/>
-    <w:uiPriority w:val="11"/>
-    <w:qFormat/>
-    <w:rPr>
-      <w:i/>
-      <w:color w:val="424456" w:themeColor="text2"/>
-      <w:spacing w:val="5"/>
-      <w:sz w:val="24"/>
-      <w:szCs w:val="24"/>
-    </w:rPr>
-  </w:style>
-  <w:style w:type="character" w:customStyle="1" w:styleId="Sous-titreCar">
-    <w:name w:val="Sous-titre Car"/>
-    <w:basedOn w:val="Policepardfaut"/>
-    <w:link w:val="Sous-titre"/>
-    <w:uiPriority w:val="11"/>
-    <w:rPr>
-      <w:rFonts w:cstheme="minorBidi"/>
-      <w:i/>
-      <w:color w:val="424456" w:themeColor="text2"/>
-      <w:spacing w:val="5"/>
-      <w:sz w:val="24"/>
-      <w:szCs w:val="24"/>
-    </w:rPr>
-  </w:style>
-  <w:style w:type="paragraph" w:styleId="Textedebulles">
-    <w:name w:val="Balloon Text"/>
-    <w:basedOn w:val="Normal"/>
-    <w:link w:val="TextedebullesCar"/>
-    <w:uiPriority w:val="99"/>
-    <w:semiHidden/>
-    <w:unhideWhenUsed/>
-    <w:pPr>
-      <w:spacing w:after="0" w:line="240" w:lineRule="auto"/>
-    </w:pPr>
-    <w:rPr>
-      <w:rFonts w:ascii="Tahoma" w:hAnsi="Tahoma" w:cs="Tahoma"/>
-      <w:sz w:val="16"/>
-      <w:szCs w:val="16"/>
-    </w:rPr>
-  </w:style>
-  <w:style w:type="character" w:customStyle="1" w:styleId="TextedebullesCar">
-    <w:name w:val="Texte de bulles Car"/>
-    <w:basedOn w:val="Policepardfaut"/>
-    <w:link w:val="Textedebulles"/>
-    <w:uiPriority w:val="99"/>
-    <w:semiHidden/>
-    <w:rPr>
-      <w:rFonts w:ascii="Tahoma" w:hAnsi="Tahoma" w:cs="Tahoma"/>
-      <w:color w:val="313240" w:themeColor="text2" w:themeShade="BF"/>
-      <w:sz w:val="16"/>
-      <w:szCs w:val="16"/>
-    </w:rPr>
-  </w:style>
-  <w:style w:type="character" w:styleId="Titredulivre">
-    <w:name w:val="Book Title"/>
-    <w:basedOn w:val="Policepardfaut"/>
-    <w:uiPriority w:val="33"/>
-    <w:qFormat/>
-    <w:rPr>
-      <w:rFonts w:cs="Times New Roman"/>
-      <w:smallCaps/>
-      <w:color w:val="000000"/>
-      <w:spacing w:val="10"/>
-    </w:rPr>
-  </w:style>
-  <w:style w:type="numbering" w:customStyle="1" w:styleId="Listepuces1">
-    <w:name w:val="Liste à puces1"/>
-    <w:uiPriority w:val="99"/>
-    <w:pPr>
-      <w:numPr>
-        <w:numId w:val="1"/>
-      </w:numPr>
-    </w:pPr>
-  </w:style>
-  <w:style w:type="paragraph" w:styleId="Lgende">
-    <w:name w:val="caption"/>
-    <w:basedOn w:val="Normal"/>
-    <w:next w:val="Normal"/>
-    <w:uiPriority w:val="99"/>
-    <w:unhideWhenUsed/>
-    <w:pPr>
-      <w:spacing w:line="240" w:lineRule="auto"/>
-      <w:jc w:val="right"/>
-    </w:pPr>
-    <w:rPr>
-      <w:b/>
-      <w:bCs/>
-      <w:color w:val="3E3E67" w:themeColor="accent1" w:themeShade="BF"/>
-      <w:sz w:val="16"/>
-      <w:szCs w:val="16"/>
-    </w:rPr>
-  </w:style>
-  <w:style w:type="character" w:styleId="Accentuation">
-    <w:name w:val="Emphasis"/>
-    <w:uiPriority w:val="20"/>
-    <w:qFormat/>
-    <w:rPr>
-      <w:b/>
-      <w:i/>
-      <w:color w:val="21222A" w:themeColor="text2" w:themeShade="80"/>
-      <w:spacing w:val="10"/>
-      <w:sz w:val="18"/>
-      <w:szCs w:val="18"/>
-    </w:rPr>
-  </w:style>
-  <w:style w:type="paragraph" w:styleId="Pieddepage">
-    <w:name w:val="footer"/>
-    <w:basedOn w:val="Normal"/>
-    <w:link w:val="PieddepageCar"/>
-    <w:uiPriority w:val="99"/>
-    <w:unhideWhenUsed/>
-    <w:pPr>
-      <w:tabs>
-        <w:tab w:val="center" w:pos="4680"/>
-        <w:tab w:val="right" w:pos="9360"/>
-      </w:tabs>
-      <w:spacing w:after="0" w:line="240" w:lineRule="auto"/>
-    </w:pPr>
-  </w:style>
-  <w:style w:type="character" w:customStyle="1" w:styleId="PieddepageCar">
-    <w:name w:val="Pied de page Car"/>
-    <w:basedOn w:val="Policepardfaut"/>
-    <w:link w:val="Pieddepage"/>
-    <w:uiPriority w:val="99"/>
-    <w:rPr>
-      <w:rFonts w:cstheme="minorBidi"/>
-      <w:color w:val="313240" w:themeColor="text2" w:themeShade="BF"/>
-      <w:sz w:val="20"/>
-      <w:szCs w:val="20"/>
-    </w:rPr>
-  </w:style>
-  <w:style w:type="paragraph" w:styleId="En-tte">
-    <w:name w:val="header"/>
-    <w:basedOn w:val="Normal"/>
-    <w:link w:val="En-tteCar"/>
-    <w:uiPriority w:val="99"/>
-    <w:unhideWhenUsed/>
-    <w:pPr>
-      <w:tabs>
-        <w:tab w:val="center" w:pos="4680"/>
-        <w:tab w:val="right" w:pos="9360"/>
-      </w:tabs>
-      <w:spacing w:after="0" w:line="240" w:lineRule="auto"/>
-    </w:pPr>
-  </w:style>
-  <w:style w:type="character" w:customStyle="1" w:styleId="En-tteCar">
-    <w:name w:val="En-tête Car"/>
-    <w:basedOn w:val="Policepardfaut"/>
-    <w:link w:val="En-tte"/>
-    <w:uiPriority w:val="99"/>
-    <w:rPr>
-      <w:rFonts w:cstheme="minorBidi"/>
-      <w:color w:val="313240" w:themeColor="text2" w:themeShade="BF"/>
-      <w:sz w:val="20"/>
-      <w:szCs w:val="20"/>
-    </w:rPr>
-  </w:style>
-  <w:style w:type="character" w:customStyle="1" w:styleId="Titre3Car">
-    <w:name w:val="Titre 3 Car"/>
-    <w:basedOn w:val="Policepardfaut"/>
-    <w:link w:val="Titre3"/>
-    <w:uiPriority w:val="9"/>
-    <w:rPr>
-      <w:rFonts w:asciiTheme="majorHAnsi" w:hAnsiTheme="majorHAnsi" w:cstheme="minorBidi"/>
-      <w:color w:val="313240" w:themeColor="text2" w:themeShade="BF"/>
-      <w:spacing w:val="5"/>
-      <w:sz w:val="24"/>
-      <w:szCs w:val="24"/>
-    </w:rPr>
-  </w:style>
-  <w:style w:type="character" w:customStyle="1" w:styleId="Titre4Car">
-    <w:name w:val="Titre 4 Car"/>
-    <w:basedOn w:val="Policepardfaut"/>
-    <w:link w:val="Titre4"/>
-    <w:uiPriority w:val="9"/>
-    <w:semiHidden/>
-    <w:rPr>
-      <w:rFonts w:asciiTheme="majorHAnsi" w:hAnsiTheme="majorHAnsi" w:cstheme="minorBidi"/>
-      <w:color w:val="3E3E67" w:themeColor="accent1" w:themeShade="BF"/>
-    </w:rPr>
-  </w:style>
-  <w:style w:type="character" w:customStyle="1" w:styleId="Titre5Car">
-    <w:name w:val="Titre 5 Car"/>
-    <w:basedOn w:val="Policepardfaut"/>
-    <w:link w:val="Titre5"/>
-    <w:uiPriority w:val="9"/>
-    <w:semiHidden/>
-    <w:rPr>
-      <w:rFonts w:cstheme="minorBidi"/>
-      <w:i/>
-      <w:color w:val="3E3E67" w:themeColor="accent1" w:themeShade="BF"/>
-    </w:rPr>
-  </w:style>
-  <w:style w:type="character" w:customStyle="1" w:styleId="Titre6Car">
-    <w:name w:val="Titre 6 Car"/>
-    <w:basedOn w:val="Policepardfaut"/>
-    <w:link w:val="Titre6"/>
-    <w:uiPriority w:val="9"/>
-    <w:semiHidden/>
-    <w:rPr>
-      <w:rFonts w:cstheme="minorBidi"/>
-      <w:b/>
-      <w:color w:val="3E3E67" w:themeColor="accent1" w:themeShade="BF"/>
-      <w:sz w:val="20"/>
-      <w:szCs w:val="20"/>
-    </w:rPr>
-  </w:style>
-  <w:style w:type="character" w:customStyle="1" w:styleId="Titre7Car">
-    <w:name w:val="Titre 7 Car"/>
-    <w:basedOn w:val="Policepardfaut"/>
-    <w:link w:val="Titre7"/>
-    <w:uiPriority w:val="9"/>
-    <w:semiHidden/>
-    <w:rPr>
-      <w:rFonts w:cstheme="minorBidi"/>
-      <w:b/>
-      <w:i/>
-      <w:color w:val="3E3E67" w:themeColor="accent1" w:themeShade="BF"/>
-      <w:sz w:val="20"/>
-      <w:szCs w:val="20"/>
-    </w:rPr>
-  </w:style>
-  <w:style w:type="character" w:customStyle="1" w:styleId="Titre8Car">
-    <w:name w:val="Titre 8 Car"/>
-    <w:basedOn w:val="Policepardfaut"/>
-    <w:link w:val="Titre8"/>
-    <w:uiPriority w:val="9"/>
-    <w:semiHidden/>
-    <w:rPr>
-      <w:rFonts w:cstheme="minorBidi"/>
-      <w:b/>
-      <w:color w:val="325F64" w:themeColor="accent2" w:themeShade="BF"/>
-      <w:sz w:val="20"/>
-      <w:szCs w:val="20"/>
-    </w:rPr>
-  </w:style>
-  <w:style w:type="character" w:customStyle="1" w:styleId="Titre9Car">
-    <w:name w:val="Titre 9 Car"/>
-    <w:basedOn w:val="Policepardfaut"/>
-    <w:link w:val="Titre9"/>
-    <w:uiPriority w:val="9"/>
-    <w:semiHidden/>
-    <w:rPr>
-      <w:rFonts w:cstheme="minorBidi"/>
-      <w:b/>
-      <w:i/>
-      <w:color w:val="325F64" w:themeColor="accent2" w:themeShade="BF"/>
-      <w:sz w:val="18"/>
-      <w:szCs w:val="18"/>
-    </w:rPr>
-  </w:style>
-  <w:style w:type="character" w:styleId="Emphaseintense">
-    <w:name w:val="Intense Emphasis"/>
-    <w:basedOn w:val="Policepardfaut"/>
-    <w:uiPriority w:val="21"/>
-    <w:qFormat/>
-    <w:rPr>
-      <w:i/>
-      <w:caps/>
-      <w:color w:val="3E3E67" w:themeColor="accent1" w:themeShade="BF"/>
-      <w:spacing w:val="10"/>
-      <w:sz w:val="18"/>
-      <w:szCs w:val="18"/>
-    </w:rPr>
-  </w:style>
-  <w:style w:type="paragraph" w:styleId="Citation">
-    <w:name w:val="Quote"/>
-    <w:basedOn w:val="Normal"/>
-    <w:link w:val="CitationCar"/>
-    <w:uiPriority w:val="29"/>
-    <w:qFormat/>
-    <w:rPr>
-      <w:i/>
-    </w:rPr>
-  </w:style>
-  <w:style w:type="character" w:customStyle="1" w:styleId="CitationCar">
-    <w:name w:val="Citation Car"/>
-    <w:basedOn w:val="Policepardfaut"/>
-    <w:link w:val="Citation"/>
-    <w:uiPriority w:val="29"/>
-    <w:rPr>
-      <w:rFonts w:cstheme="minorBidi"/>
-      <w:i/>
-      <w:color w:val="313240" w:themeColor="text2" w:themeShade="BF"/>
-      <w:sz w:val="20"/>
-      <w:szCs w:val="20"/>
-    </w:rPr>
-  </w:style>
-  <w:style w:type="paragraph" w:styleId="Citationintense">
-    <w:name w:val="Intense Quote"/>
-    <w:basedOn w:val="Citation"/>
-    <w:link w:val="CitationintenseCar"/>
-    <w:uiPriority w:val="30"/>
-    <w:qFormat/>
-    <w:pPr>
-      <w:pBdr>
-        <w:bottom w:val="double" w:sz="4" w:space="4" w:color="53548A" w:themeColor="accent1"/>
-      </w:pBdr>
-      <w:spacing w:line="300" w:lineRule="auto"/>
-      <w:ind w:left="936" w:right="936"/>
-    </w:pPr>
-    <w:rPr>
-      <w:i w:val="0"/>
-      <w:color w:val="3E3E67" w:themeColor="accent1" w:themeShade="BF"/>
-    </w:rPr>
-  </w:style>
-  <w:style w:type="character" w:customStyle="1" w:styleId="CitationintenseCar">
-    <w:name w:val="Citation intense Car"/>
-    <w:basedOn w:val="Policepardfaut"/>
-    <w:link w:val="Citationintense"/>
-    <w:uiPriority w:val="30"/>
-    <w:rPr>
-      <w:rFonts w:cstheme="minorBidi"/>
-      <w:color w:val="3E3E67" w:themeColor="accent1" w:themeShade="BF"/>
-      <w:sz w:val="20"/>
-      <w:szCs w:val="20"/>
-    </w:rPr>
-  </w:style>
-  <w:style w:type="character" w:styleId="Rfrenceintense">
-    <w:name w:val="Intense Reference"/>
-    <w:basedOn w:val="Policepardfaut"/>
-    <w:uiPriority w:val="32"/>
-    <w:qFormat/>
-    <w:rPr>
-      <w:rFonts w:cs="Times New Roman"/>
-      <w:b/>
-      <w:caps/>
-      <w:color w:val="325F64" w:themeColor="accent2" w:themeShade="BF"/>
-      <w:spacing w:val="5"/>
-      <w:sz w:val="18"/>
-      <w:szCs w:val="18"/>
-    </w:rPr>
-  </w:style>
-  <w:style w:type="paragraph" w:styleId="Paragraphedeliste">
-    <w:name w:val="List Paragraph"/>
-    <w:basedOn w:val="Normal"/>
-    <w:uiPriority w:val="36"/>
-    <w:unhideWhenUsed/>
-    <w:qFormat/>
-    <w:pPr>
-      <w:ind w:left="720"/>
-      <w:contextualSpacing/>
-    </w:pPr>
-  </w:style>
-  <w:style w:type="paragraph" w:styleId="Retraitnormal">
-    <w:name w:val="Normal Indent"/>
-    <w:basedOn w:val="Normal"/>
-    <w:uiPriority w:val="99"/>
-    <w:unhideWhenUsed/>
-    <w:pPr>
-      <w:ind w:left="720"/>
-      <w:contextualSpacing/>
-    </w:pPr>
-  </w:style>
-  <w:style w:type="numbering" w:customStyle="1" w:styleId="Listenumrote">
-    <w:name w:val="Liste numérotée"/>
-    <w:uiPriority w:val="99"/>
-    <w:pPr>
-      <w:numPr>
-        <w:numId w:val="2"/>
-      </w:numPr>
-    </w:pPr>
-  </w:style>
-  <w:style w:type="character" w:styleId="Textedelespacerserv">
-    <w:name w:val="Placeholder Text"/>
-    <w:basedOn w:val="Policepardfaut"/>
-    <w:uiPriority w:val="99"/>
-    <w:unhideWhenUsed/>
-    <w:rPr>
-      <w:color w:val="808080"/>
-    </w:rPr>
-  </w:style>
-  <w:style w:type="character" w:styleId="lev">
-    <w:name w:val="Strong"/>
-    <w:basedOn w:val="Policepardfaut"/>
-    <w:uiPriority w:val="22"/>
-    <w:qFormat/>
-    <w:rPr>
-      <w:b/>
-      <w:bCs/>
-    </w:rPr>
-  </w:style>
-  <w:style w:type="character" w:styleId="Emphaseple">
-    <w:name w:val="Subtle Emphasis"/>
-    <w:basedOn w:val="Policepardfaut"/>
-    <w:uiPriority w:val="19"/>
-    <w:qFormat/>
-    <w:rPr>
-      <w:i/>
-      <w:color w:val="3E3E67" w:themeColor="accent1" w:themeShade="BF"/>
-    </w:rPr>
-  </w:style>
-  <w:style w:type="character" w:styleId="Rfrenceple">
-    <w:name w:val="Subtle Reference"/>
-    <w:basedOn w:val="Policepardfaut"/>
-    <w:uiPriority w:val="31"/>
-    <w:qFormat/>
-    <w:rPr>
-      <w:rFonts w:cs="Times New Roman"/>
-      <w:b/>
-      <w:i/>
-      <w:color w:val="325F64" w:themeColor="accent2" w:themeShade="BF"/>
-    </w:rPr>
-  </w:style>
-  <w:style w:type="table" w:styleId="Grilledutableau">
-    <w:name w:val="Table Grid"/>
-    <w:basedOn w:val="TableauNormal"/>
-    <w:uiPriority w:val="1"/>
-    <w:pPr>
-      <w:spacing w:after="0" w:line="240" w:lineRule="auto"/>
-    </w:pPr>
-    <w:tblPr>
-      <w:tblInd w:w="0" w:type="dxa"/>
-      <w:tblBorders>
-        <w:top w:val="single" w:sz="4" w:space="0" w:color="000000" w:themeColor="text1"/>
-        <w:left w:val="single" w:sz="4" w:space="0" w:color="000000" w:themeColor="text1"/>
-        <w:bottom w:val="single" w:sz="4" w:space="0" w:color="000000" w:themeColor="text1"/>
-        <w:right w:val="single" w:sz="4" w:space="0" w:color="000000" w:themeColor="text1"/>
-        <w:insideH w:val="single" w:sz="4" w:space="0" w:color="000000" w:themeColor="text1"/>
-        <w:insideV w:val="single" w:sz="4" w:space="0" w:color="000000" w:themeColor="text1"/>
-      </w:tblBorders>
-      <w:tblCellMar>
-        <w:top w:w="0" w:type="dxa"/>
-        <w:left w:w="108" w:type="dxa"/>
-        <w:bottom w:w="0" w:type="dxa"/>
-        <w:right w:w="108" w:type="dxa"/>
-      </w:tblCellMar>
     </w:tblPr>
   </w:style>
   <w:style w:type="paragraph" w:styleId="En-ttedetabledesmatires">
@@ -7950,7 +7192,7 @@
 </file>
 
 <file path=word/glossary/document.xml><?xml version="1.0" encoding="utf-8"?>
-<w:glossaryDocument xmlns:wpc="http://schemas.microsoft.com/office/word/2010/wordprocessingCanvas" xmlns:mc="http://schemas.openxmlformats.org/markup-compatibility/2006" xmlns:o="urn:schemas-microsoft-com:office:office" xmlns:r="http://schemas.openxmlformats.org/officeDocument/2006/relationships" xmlns:m="http://schemas.openxmlformats.org/officeDocument/2006/math" xmlns:v="urn:schemas-microsoft-com:vml" xmlns:wp14="http://schemas.microsoft.com/office/word/2010/wordprocessingDrawing" xmlns:wp="http://schemas.openxmlformats.org/drawingml/2006/wordprocessingDrawing" xmlns:w10="urn:schemas-microsoft-com:office:word" xmlns:w="http://schemas.openxmlformats.org/wordprocessingml/2006/main" xmlns:w14="http://schemas.microsoft.com/office/word/2010/wordml" xmlns:wpg="http://schemas.microsoft.com/office/word/2010/wordprocessingGroup" xmlns:wpi="http://schemas.microsoft.com/office/word/2010/wordprocessingInk" xmlns:wne="http://schemas.microsoft.com/office/word/2006/wordml" xmlns:wps="http://schemas.microsoft.com/office/word/2010/wordprocessingShape" mc:Ignorable="w14 wp14">
+<w:glossaryDocument xmlns:wpc="http://schemas.microsoft.com/office/word/2010/wordprocessingCanvas" xmlns:cx="http://schemas.microsoft.com/office/drawing/2014/chartex" xmlns:cx1="http://schemas.microsoft.com/office/drawing/2015/9/8/chartex" xmlns:mc="http://schemas.openxmlformats.org/markup-compatibility/2006" xmlns:o="urn:schemas-microsoft-com:office:office" xmlns:r="http://schemas.openxmlformats.org/officeDocument/2006/relationships" xmlns:m="http://schemas.openxmlformats.org/officeDocument/2006/math" xmlns:v="urn:schemas-microsoft-com:vml" xmlns:wp14="http://schemas.microsoft.com/office/word/2010/wordprocessingDrawing" xmlns:wp="http://schemas.openxmlformats.org/drawingml/2006/wordprocessingDrawing" xmlns:w10="urn:schemas-microsoft-com:office:word" xmlns:w="http://schemas.openxmlformats.org/wordprocessingml/2006/main" xmlns:w14="http://schemas.microsoft.com/office/word/2010/wordml" xmlns:w15="http://schemas.microsoft.com/office/word/2012/wordml" xmlns:w16se="http://schemas.microsoft.com/office/word/2015/wordml/symex" xmlns:wpg="http://schemas.microsoft.com/office/word/2010/wordprocessingGroup" xmlns:wpi="http://schemas.microsoft.com/office/word/2010/wordprocessingInk" xmlns:wne="http://schemas.microsoft.com/office/word/2006/wordml" xmlns:wps="http://schemas.microsoft.com/office/word/2010/wordprocessingShape" mc:Ignorable="w14 w15 w16se wp14">
   <w:docParts>
     <w:docPart>
       <w:docPartPr>
@@ -8028,7 +7270,7 @@
             <w:rPr>
               <w:rFonts w:asciiTheme="majorHAnsi" w:eastAsiaTheme="majorEastAsia" w:hAnsiTheme="majorHAnsi" w:cstheme="majorBidi"/>
               <w:smallCaps/>
-              <w:color w:val="632423" w:themeColor="accent2" w:themeShade="80"/>
+              <w:color w:val="833C0B" w:themeColor="accent2" w:themeShade="80"/>
               <w:spacing w:val="20"/>
               <w:sz w:val="56"/>
               <w:szCs w:val="56"/>
@@ -8062,7 +7304,7 @@
             <w:rPr>
               <w:i/>
               <w:iCs/>
-              <w:color w:val="632423" w:themeColor="accent2" w:themeShade="80"/>
+              <w:color w:val="833C0B" w:themeColor="accent2" w:themeShade="80"/>
               <w:sz w:val="28"/>
               <w:szCs w:val="28"/>
             </w:rPr>
@@ -8076,7 +7318,7 @@
 </file>
 
 <file path=word/glossary/fontTable.xml><?xml version="1.0" encoding="utf-8"?>
-<w:fonts xmlns:mc="http://schemas.openxmlformats.org/markup-compatibility/2006" xmlns:r="http://schemas.openxmlformats.org/officeDocument/2006/relationships" xmlns:w="http://schemas.openxmlformats.org/wordprocessingml/2006/main" xmlns:w14="http://schemas.microsoft.com/office/word/2010/wordml" mc:Ignorable="w14">
+<w:fonts xmlns:mc="http://schemas.openxmlformats.org/markup-compatibility/2006" xmlns:r="http://schemas.openxmlformats.org/officeDocument/2006/relationships" xmlns:w="http://schemas.openxmlformats.org/wordprocessingml/2006/main" xmlns:w14="http://schemas.microsoft.com/office/word/2010/wordml" xmlns:w15="http://schemas.microsoft.com/office/word/2012/wordml" xmlns:w16se="http://schemas.microsoft.com/office/word/2015/wordml/symex" mc:Ignorable="w14 w15 w16se">
   <w:font w:name="Wingdings 2">
     <w:panose1 w:val="05020102010507070707"/>
     <w:charset w:val="02"/>
@@ -8133,18 +7375,18 @@
     <w:pitch w:val="variable"/>
     <w:sig w:usb0="E00002FF" w:usb1="4000ACFF" w:usb2="00000001" w:usb3="00000000" w:csb0="0000019F" w:csb1="00000000"/>
   </w:font>
-  <w:font w:name="Cambria">
-    <w:panose1 w:val="02040503050406030204"/>
+  <w:font w:name="Calibri Light">
+    <w:panose1 w:val="020F0302020204030204"/>
     <w:charset w:val="00"/>
-    <w:family w:val="roman"/>
+    <w:family w:val="swiss"/>
     <w:pitch w:val="variable"/>
-    <w:sig w:usb0="E00002FF" w:usb1="400004FF" w:usb2="00000000" w:usb3="00000000" w:csb0="0000019F" w:csb1="00000000"/>
+    <w:sig w:usb0="A00002EF" w:usb1="4000207B" w:usb2="00000000" w:usb3="00000000" w:csb0="0000019F" w:csb1="00000000"/>
   </w:font>
 </w:fonts>
 </file>
 
 <file path=word/glossary/settings.xml><?xml version="1.0" encoding="utf-8"?>
-<w:settings xmlns:mc="http://schemas.openxmlformats.org/markup-compatibility/2006" xmlns:o="urn:schemas-microsoft-com:office:office" xmlns:r="http://schemas.openxmlformats.org/officeDocument/2006/relationships" xmlns:m="http://schemas.openxmlformats.org/officeDocument/2006/math" xmlns:v="urn:schemas-microsoft-com:vml" xmlns:w10="urn:schemas-microsoft-com:office:word" xmlns:w="http://schemas.openxmlformats.org/wordprocessingml/2006/main" xmlns:w14="http://schemas.microsoft.com/office/word/2010/wordml" xmlns:sl="http://schemas.openxmlformats.org/schemaLibrary/2006/main" mc:Ignorable="w14">
+<w:settings xmlns:mc="http://schemas.openxmlformats.org/markup-compatibility/2006" xmlns:o="urn:schemas-microsoft-com:office:office" xmlns:r="http://schemas.openxmlformats.org/officeDocument/2006/relationships" xmlns:m="http://schemas.openxmlformats.org/officeDocument/2006/math" xmlns:v="urn:schemas-microsoft-com:vml" xmlns:w10="urn:schemas-microsoft-com:office:word" xmlns:w="http://schemas.openxmlformats.org/wordprocessingml/2006/main" xmlns:w14="http://schemas.microsoft.com/office/word/2010/wordml" xmlns:w15="http://schemas.microsoft.com/office/word/2012/wordml" xmlns:w16se="http://schemas.microsoft.com/office/word/2015/wordml/symex" xmlns:sl="http://schemas.openxmlformats.org/schemaLibrary/2006/main" mc:Ignorable="w14 w15 w16se">
   <w:view w:val="normal"/>
   <w:defaultTabStop w:val="708"/>
   <w:hyphenationZone w:val="425"/>
@@ -8158,6 +7400,7 @@
   </w:compat>
   <w:rsids>
     <w:rsidRoot w:val="00A73114"/>
+    <w:rsid w:val="001035EF"/>
     <w:rsid w:val="00A73114"/>
   </w:rsids>
   <m:mathPr>
@@ -8181,7 +7424,7 @@
 </file>
 
 <file path=word/glossary/styles.xml><?xml version="1.0" encoding="utf-8"?>
-<w:styles xmlns:mc="http://schemas.openxmlformats.org/markup-compatibility/2006" xmlns:r="http://schemas.openxmlformats.org/officeDocument/2006/relationships" xmlns:w="http://schemas.openxmlformats.org/wordprocessingml/2006/main" xmlns:w14="http://schemas.microsoft.com/office/word/2010/wordml" mc:Ignorable="w14">
+<w:styles xmlns:mc="http://schemas.openxmlformats.org/markup-compatibility/2006" xmlns:r="http://schemas.openxmlformats.org/officeDocument/2006/relationships" xmlns:w="http://schemas.openxmlformats.org/wordprocessingml/2006/main" xmlns:w14="http://schemas.microsoft.com/office/word/2010/wordml" xmlns:w15="http://schemas.microsoft.com/office/word/2012/wordml" xmlns:w16se="http://schemas.microsoft.com/office/word/2015/wordml/symex" mc:Ignorable="w14 w15 w16se">
   <w:docDefaults>
     <w:rPrDefault>
       <w:rPr>
@@ -8197,144 +7440,378 @@
       </w:pPr>
     </w:pPrDefault>
   </w:docDefaults>
-  <w:latentStyles w:defLockedState="0" w:defUIPriority="99" w:defSemiHidden="1" w:defUnhideWhenUsed="1" w:defQFormat="0" w:count="267">
-    <w:lsdException w:name="Normal" w:semiHidden="0" w:uiPriority="0" w:unhideWhenUsed="0" w:qFormat="1"/>
-    <w:lsdException w:name="heading 1" w:semiHidden="0" w:uiPriority="1" w:unhideWhenUsed="0" w:qFormat="1"/>
-    <w:lsdException w:name="heading 2" w:uiPriority="9" w:qFormat="1"/>
-    <w:lsdException w:name="heading 3" w:uiPriority="9" w:qFormat="1"/>
-    <w:lsdException w:name="heading 4" w:uiPriority="9" w:qFormat="1"/>
-    <w:lsdException w:name="heading 5" w:uiPriority="9" w:qFormat="1"/>
-    <w:lsdException w:name="heading 6" w:uiPriority="9" w:qFormat="1"/>
-    <w:lsdException w:name="heading 7" w:uiPriority="9" w:qFormat="1"/>
-    <w:lsdException w:name="heading 8" w:uiPriority="9" w:qFormat="1"/>
-    <w:lsdException w:name="heading 9" w:uiPriority="9" w:qFormat="1"/>
-    <w:lsdException w:name="toc 1" w:uiPriority="39"/>
-    <w:lsdException w:name="toc 2" w:uiPriority="39"/>
-    <w:lsdException w:name="toc 3" w:uiPriority="39"/>
-    <w:lsdException w:name="toc 4" w:uiPriority="39"/>
-    <w:lsdException w:name="toc 5" w:uiPriority="39"/>
-    <w:lsdException w:name="toc 6" w:uiPriority="39"/>
-    <w:lsdException w:name="toc 7" w:uiPriority="39"/>
-    <w:lsdException w:name="toc 8" w:uiPriority="39"/>
-    <w:lsdException w:name="toc 9" w:uiPriority="39"/>
-    <w:lsdException w:name="caption" w:uiPriority="35" w:qFormat="1"/>
-    <w:lsdException w:name="Title" w:semiHidden="0" w:uiPriority="10" w:unhideWhenUsed="0" w:qFormat="1"/>
-    <w:lsdException w:name="Default Paragraph Font" w:uiPriority="1"/>
-    <w:lsdException w:name="Subtitle" w:semiHidden="0" w:uiPriority="11" w:unhideWhenUsed="0" w:qFormat="1"/>
-    <w:lsdException w:name="Strong" w:semiHidden="0" w:uiPriority="22" w:unhideWhenUsed="0" w:qFormat="1"/>
-    <w:lsdException w:name="Emphasis" w:semiHidden="0" w:uiPriority="20" w:unhideWhenUsed="0" w:qFormat="1"/>
-    <w:lsdException w:name="Table Grid" w:semiHidden="0" w:uiPriority="59" w:unhideWhenUsed="0"/>
-    <w:lsdException w:name="Placeholder Text" w:unhideWhenUsed="0"/>
-    <w:lsdException w:name="No Spacing" w:semiHidden="0" w:uiPriority="1" w:unhideWhenUsed="0" w:qFormat="1"/>
-    <w:lsdException w:name="Light Shading" w:semiHidden="0" w:uiPriority="60" w:unhideWhenUsed="0"/>
-    <w:lsdException w:name="Light List" w:semiHidden="0" w:uiPriority="61" w:unhideWhenUsed="0"/>
-    <w:lsdException w:name="Light Grid" w:semiHidden="0" w:uiPriority="62" w:unhideWhenUsed="0"/>
-    <w:lsdException w:name="Medium Shading 1" w:semiHidden="0" w:uiPriority="63" w:unhideWhenUsed="0"/>
-    <w:lsdException w:name="Medium Shading 2" w:semiHidden="0" w:uiPriority="64" w:unhideWhenUsed="0"/>
-    <w:lsdException w:name="Medium List 1" w:semiHidden="0" w:uiPriority="65" w:unhideWhenUsed="0"/>
-    <w:lsdException w:name="Medium List 2" w:semiHidden="0" w:uiPriority="66" w:unhideWhenUsed="0"/>
-    <w:lsdException w:name="Medium Grid 1" w:semiHidden="0" w:uiPriority="67" w:unhideWhenUsed="0"/>
-    <w:lsdException w:name="Medium Grid 2" w:semiHidden="0" w:uiPriority="68" w:unhideWhenUsed="0"/>
-    <w:lsdException w:name="Medium Grid 3" w:semiHidden="0" w:uiPriority="69" w:unhideWhenUsed="0"/>
-    <w:lsdException w:name="Dark List" w:semiHidden="0" w:uiPriority="70" w:unhideWhenUsed="0"/>
-    <w:lsdException w:name="Colorful Shading" w:semiHidden="0" w:uiPriority="71" w:unhideWhenUsed="0"/>
-    <w:lsdException w:name="Colorful List" w:semiHidden="0" w:uiPriority="72" w:unhideWhenUsed="0"/>
-    <w:lsdException w:name="Colorful Grid" w:semiHidden="0" w:uiPriority="73" w:unhideWhenUsed="0"/>
-    <w:lsdException w:name="Light Shading Accent 1" w:semiHidden="0" w:uiPriority="60" w:unhideWhenUsed="0"/>
-    <w:lsdException w:name="Light List Accent 1" w:semiHidden="0" w:uiPriority="61" w:unhideWhenUsed="0"/>
-    <w:lsdException w:name="Light Grid Accent 1" w:semiHidden="0" w:uiPriority="62" w:unhideWhenUsed="0"/>
-    <w:lsdException w:name="Medium Shading 1 Accent 1" w:semiHidden="0" w:uiPriority="63" w:unhideWhenUsed="0"/>
-    <w:lsdException w:name="Medium Shading 2 Accent 1" w:semiHidden="0" w:uiPriority="64" w:unhideWhenUsed="0"/>
-    <w:lsdException w:name="Medium List 1 Accent 1" w:semiHidden="0" w:uiPriority="65" w:unhideWhenUsed="0"/>
-    <w:lsdException w:name="Revision" w:unhideWhenUsed="0"/>
-    <w:lsdException w:name="List Paragraph" w:semiHidden="0" w:uiPriority="34" w:unhideWhenUsed="0" w:qFormat="1"/>
-    <w:lsdException w:name="Quote" w:semiHidden="0" w:uiPriority="29" w:unhideWhenUsed="0" w:qFormat="1"/>
-    <w:lsdException w:name="Intense Quote" w:semiHidden="0" w:uiPriority="30" w:unhideWhenUsed="0" w:qFormat="1"/>
-    <w:lsdException w:name="Medium List 2 Accent 1" w:semiHidden="0" w:uiPriority="66" w:unhideWhenUsed="0"/>
-    <w:lsdException w:name="Medium Grid 1 Accent 1" w:semiHidden="0" w:uiPriority="67" w:unhideWhenUsed="0"/>
-    <w:lsdException w:name="Medium Grid 2 Accent 1" w:semiHidden="0" w:uiPriority="68" w:unhideWhenUsed="0"/>
-    <w:lsdException w:name="Medium Grid 3 Accent 1" w:semiHidden="0" w:uiPriority="69" w:unhideWhenUsed="0"/>
-    <w:lsdException w:name="Dark List Accent 1" w:semiHidden="0" w:uiPriority="70" w:unhideWhenUsed="0"/>
-    <w:lsdException w:name="Colorful Shading Accent 1" w:semiHidden="0" w:uiPriority="71" w:unhideWhenUsed="0"/>
-    <w:lsdException w:name="Colorful List Accent 1" w:semiHidden="0" w:uiPriority="72" w:unhideWhenUsed="0"/>
-    <w:lsdException w:name="Colorful Grid Accent 1" w:semiHidden="0" w:uiPriority="73" w:unhideWhenUsed="0"/>
-    <w:lsdException w:name="Light Shading Accent 2" w:semiHidden="0" w:uiPriority="60" w:unhideWhenUsed="0"/>
-    <w:lsdException w:name="Light List Accent 2" w:semiHidden="0" w:uiPriority="61" w:unhideWhenUsed="0"/>
-    <w:lsdException w:name="Light Grid Accent 2" w:semiHidden="0" w:uiPriority="62" w:unhideWhenUsed="0"/>
-    <w:lsdException w:name="Medium Shading 1 Accent 2" w:semiHidden="0" w:uiPriority="63" w:unhideWhenUsed="0"/>
-    <w:lsdException w:name="Medium Shading 2 Accent 2" w:semiHidden="0" w:uiPriority="64" w:unhideWhenUsed="0"/>
-    <w:lsdException w:name="Medium List 1 Accent 2" w:semiHidden="0" w:uiPriority="65" w:unhideWhenUsed="0"/>
-    <w:lsdException w:name="Medium List 2 Accent 2" w:semiHidden="0" w:uiPriority="66" w:unhideWhenUsed="0"/>
-    <w:lsdException w:name="Medium Grid 1 Accent 2" w:semiHidden="0" w:uiPriority="67" w:unhideWhenUsed="0"/>
-    <w:lsdException w:name="Medium Grid 2 Accent 2" w:semiHidden="0" w:uiPriority="68" w:unhideWhenUsed="0"/>
-    <w:lsdException w:name="Medium Grid 3 Accent 2" w:semiHidden="0" w:uiPriority="69" w:unhideWhenUsed="0"/>
-    <w:lsdException w:name="Dark List Accent 2" w:semiHidden="0" w:uiPriority="70" w:unhideWhenUsed="0"/>
-    <w:lsdException w:name="Colorful Shading Accent 2" w:semiHidden="0" w:uiPriority="71" w:unhideWhenUsed="0"/>
-    <w:lsdException w:name="Colorful List Accent 2" w:semiHidden="0" w:uiPriority="72" w:unhideWhenUsed="0"/>
-    <w:lsdException w:name="Colorful Grid Accent 2" w:semiHidden="0" w:uiPriority="73" w:unhideWhenUsed="0"/>
-    <w:lsdException w:name="Light Shading Accent 3" w:semiHidden="0" w:uiPriority="60" w:unhideWhenUsed="0"/>
-    <w:lsdException w:name="Light List Accent 3" w:semiHidden="0" w:uiPriority="61" w:unhideWhenUsed="0"/>
-    <w:lsdException w:name="Light Grid Accent 3" w:semiHidden="0" w:uiPriority="62" w:unhideWhenUsed="0"/>
-    <w:lsdException w:name="Medium Shading 1 Accent 3" w:semiHidden="0" w:uiPriority="63" w:unhideWhenUsed="0"/>
-    <w:lsdException w:name="Medium Shading 2 Accent 3" w:semiHidden="0" w:uiPriority="64" w:unhideWhenUsed="0"/>
-    <w:lsdException w:name="Medium List 1 Accent 3" w:semiHidden="0" w:uiPriority="65" w:unhideWhenUsed="0"/>
-    <w:lsdException w:name="Medium List 2 Accent 3" w:semiHidden="0" w:uiPriority="66" w:unhideWhenUsed="0"/>
-    <w:lsdException w:name="Medium Grid 1 Accent 3" w:semiHidden="0" w:uiPriority="67" w:unhideWhenUsed="0"/>
-    <w:lsdException w:name="Medium Grid 2 Accent 3" w:semiHidden="0" w:uiPriority="68" w:unhideWhenUsed="0"/>
-    <w:lsdException w:name="Medium Grid 3 Accent 3" w:semiHidden="0" w:uiPriority="69" w:unhideWhenUsed="0"/>
-    <w:lsdException w:name="Dark List Accent 3" w:semiHidden="0" w:uiPriority="70" w:unhideWhenUsed="0"/>
-    <w:lsdException w:name="Colorful Shading Accent 3" w:semiHidden="0" w:uiPriority="71" w:unhideWhenUsed="0"/>
-    <w:lsdException w:name="Colorful List Accent 3" w:semiHidden="0" w:uiPriority="72" w:unhideWhenUsed="0"/>
-    <w:lsdException w:name="Colorful Grid Accent 3" w:semiHidden="0" w:uiPriority="73" w:unhideWhenUsed="0"/>
-    <w:lsdException w:name="Light Shading Accent 4" w:semiHidden="0" w:uiPriority="60" w:unhideWhenUsed="0"/>
-    <w:lsdException w:name="Light List Accent 4" w:semiHidden="0" w:uiPriority="61" w:unhideWhenUsed="0"/>
-    <w:lsdException w:name="Light Grid Accent 4" w:semiHidden="0" w:uiPriority="62" w:unhideWhenUsed="0"/>
-    <w:lsdException w:name="Medium Shading 1 Accent 4" w:semiHidden="0" w:uiPriority="63" w:unhideWhenUsed="0"/>
-    <w:lsdException w:name="Medium Shading 2 Accent 4" w:semiHidden="0" w:uiPriority="64" w:unhideWhenUsed="0"/>
-    <w:lsdException w:name="Medium List 1 Accent 4" w:semiHidden="0" w:uiPriority="65" w:unhideWhenUsed="0"/>
-    <w:lsdException w:name="Medium List 2 Accent 4" w:semiHidden="0" w:uiPriority="66" w:unhideWhenUsed="0"/>
-    <w:lsdException w:name="Medium Grid 1 Accent 4" w:semiHidden="0" w:uiPriority="67" w:unhideWhenUsed="0"/>
-    <w:lsdException w:name="Medium Grid 2 Accent 4" w:semiHidden="0" w:uiPriority="68" w:unhideWhenUsed="0"/>
-    <w:lsdException w:name="Medium Grid 3 Accent 4" w:semiHidden="0" w:uiPriority="69" w:unhideWhenUsed="0"/>
-    <w:lsdException w:name="Dark List Accent 4" w:semiHidden="0" w:uiPriority="70" w:unhideWhenUsed="0"/>
-    <w:lsdException w:name="Colorful Shading Accent 4" w:semiHidden="0" w:uiPriority="71" w:unhideWhenUsed="0"/>
-    <w:lsdException w:name="Colorful List Accent 4" w:semiHidden="0" w:uiPriority="72" w:unhideWhenUsed="0"/>
-    <w:lsdException w:name="Colorful Grid Accent 4" w:semiHidden="0" w:uiPriority="73" w:unhideWhenUsed="0"/>
-    <w:lsdException w:name="Light Shading Accent 5" w:semiHidden="0" w:uiPriority="60" w:unhideWhenUsed="0"/>
-    <w:lsdException w:name="Light List Accent 5" w:semiHidden="0" w:uiPriority="61" w:unhideWhenUsed="0"/>
-    <w:lsdException w:name="Light Grid Accent 5" w:semiHidden="0" w:uiPriority="62" w:unhideWhenUsed="0"/>
-    <w:lsdException w:name="Medium Shading 1 Accent 5" w:semiHidden="0" w:uiPriority="63" w:unhideWhenUsed="0"/>
-    <w:lsdException w:name="Medium Shading 2 Accent 5" w:semiHidden="0" w:uiPriority="64" w:unhideWhenUsed="0"/>
-    <w:lsdException w:name="Medium List 1 Accent 5" w:semiHidden="0" w:uiPriority="65" w:unhideWhenUsed="0"/>
-    <w:lsdException w:name="Medium List 2 Accent 5" w:semiHidden="0" w:uiPriority="66" w:unhideWhenUsed="0"/>
-    <w:lsdException w:name="Medium Grid 1 Accent 5" w:semiHidden="0" w:uiPriority="67" w:unhideWhenUsed="0"/>
-    <w:lsdException w:name="Medium Grid 2 Accent 5" w:semiHidden="0" w:uiPriority="68" w:unhideWhenUsed="0"/>
-    <w:lsdException w:name="Medium Grid 3 Accent 5" w:semiHidden="0" w:uiPriority="69" w:unhideWhenUsed="0"/>
-    <w:lsdException w:name="Dark List Accent 5" w:semiHidden="0" w:uiPriority="70" w:unhideWhenUsed="0"/>
-    <w:lsdException w:name="Colorful Shading Accent 5" w:semiHidden="0" w:uiPriority="71" w:unhideWhenUsed="0"/>
-    <w:lsdException w:name="Colorful List Accent 5" w:semiHidden="0" w:uiPriority="72" w:unhideWhenUsed="0"/>
-    <w:lsdException w:name="Colorful Grid Accent 5" w:semiHidden="0" w:uiPriority="73" w:unhideWhenUsed="0"/>
-    <w:lsdException w:name="Light Shading Accent 6" w:semiHidden="0" w:uiPriority="60" w:unhideWhenUsed="0"/>
-    <w:lsdException w:name="Light List Accent 6" w:semiHidden="0" w:uiPriority="61" w:unhideWhenUsed="0"/>
-    <w:lsdException w:name="Light Grid Accent 6" w:semiHidden="0" w:uiPriority="62" w:unhideWhenUsed="0"/>
-    <w:lsdException w:name="Medium Shading 1 Accent 6" w:semiHidden="0" w:uiPriority="63" w:unhideWhenUsed="0"/>
-    <w:lsdException w:name="Medium Shading 2 Accent 6" w:semiHidden="0" w:uiPriority="64" w:unhideWhenUsed="0"/>
-    <w:lsdException w:name="Medium List 1 Accent 6" w:semiHidden="0" w:uiPriority="65" w:unhideWhenUsed="0"/>
-    <w:lsdException w:name="Medium List 2 Accent 6" w:semiHidden="0" w:uiPriority="66" w:unhideWhenUsed="0"/>
-    <w:lsdException w:name="Medium Grid 1 Accent 6" w:semiHidden="0" w:uiPriority="67" w:unhideWhenUsed="0"/>
-    <w:lsdException w:name="Medium Grid 2 Accent 6" w:semiHidden="0" w:uiPriority="68" w:unhideWhenUsed="0"/>
-    <w:lsdException w:name="Medium Grid 3 Accent 6" w:semiHidden="0" w:uiPriority="69" w:unhideWhenUsed="0"/>
-    <w:lsdException w:name="Dark List Accent 6" w:semiHidden="0" w:uiPriority="70" w:unhideWhenUsed="0"/>
-    <w:lsdException w:name="Colorful Shading Accent 6" w:semiHidden="0" w:uiPriority="71" w:unhideWhenUsed="0"/>
-    <w:lsdException w:name="Colorful List Accent 6" w:semiHidden="0" w:uiPriority="72" w:unhideWhenUsed="0"/>
-    <w:lsdException w:name="Colorful Grid Accent 6" w:semiHidden="0" w:uiPriority="73" w:unhideWhenUsed="0"/>
-    <w:lsdException w:name="Subtle Emphasis" w:semiHidden="0" w:uiPriority="19" w:unhideWhenUsed="0" w:qFormat="1"/>
-    <w:lsdException w:name="Intense Emphasis" w:semiHidden="0" w:uiPriority="21" w:unhideWhenUsed="0" w:qFormat="1"/>
-    <w:lsdException w:name="Subtle Reference" w:semiHidden="0" w:uiPriority="31" w:unhideWhenUsed="0" w:qFormat="1"/>
-    <w:lsdException w:name="Intense Reference" w:semiHidden="0" w:uiPriority="32" w:unhideWhenUsed="0" w:qFormat="1"/>
-    <w:lsdException w:name="Book Title" w:semiHidden="0" w:uiPriority="33" w:unhideWhenUsed="0" w:qFormat="1"/>
-    <w:lsdException w:name="Bibliography" w:uiPriority="37"/>
-    <w:lsdException w:name="TOC Heading" w:uiPriority="39" w:qFormat="1"/>
+  <w:latentStyles w:defLockedState="0" w:defUIPriority="99" w:defSemiHidden="0" w:defUnhideWhenUsed="0" w:defQFormat="0" w:count="371">
+    <w:lsdException w:name="Normal" w:uiPriority="0" w:qFormat="1"/>
+    <w:lsdException w:name="heading 1" w:uiPriority="1" w:qFormat="1"/>
+    <w:lsdException w:name="heading 2" w:semiHidden="1" w:uiPriority="9" w:unhideWhenUsed="1" w:qFormat="1"/>
+    <w:lsdException w:name="heading 3" w:semiHidden="1" w:uiPriority="9" w:unhideWhenUsed="1" w:qFormat="1"/>
+    <w:lsdException w:name="heading 4" w:semiHidden="1" w:uiPriority="9" w:unhideWhenUsed="1" w:qFormat="1"/>
+    <w:lsdException w:name="heading 5" w:semiHidden="1" w:uiPriority="9" w:unhideWhenUsed="1" w:qFormat="1"/>
+    <w:lsdException w:name="heading 6" w:semiHidden="1" w:uiPriority="9" w:unhideWhenUsed="1" w:qFormat="1"/>
+    <w:lsdException w:name="heading 7" w:semiHidden="1" w:uiPriority="9" w:unhideWhenUsed="1" w:qFormat="1"/>
+    <w:lsdException w:name="heading 8" w:semiHidden="1" w:uiPriority="9" w:unhideWhenUsed="1" w:qFormat="1"/>
+    <w:lsdException w:name="heading 9" w:semiHidden="1" w:uiPriority="9" w:unhideWhenUsed="1" w:qFormat="1"/>
+    <w:lsdException w:name="index 1" w:semiHidden="1" w:unhideWhenUsed="1"/>
+    <w:lsdException w:name="index 2" w:semiHidden="1" w:unhideWhenUsed="1"/>
+    <w:lsdException w:name="index 3" w:semiHidden="1" w:unhideWhenUsed="1"/>
+    <w:lsdException w:name="index 4" w:semiHidden="1" w:unhideWhenUsed="1"/>
+    <w:lsdException w:name="index 5" w:semiHidden="1" w:unhideWhenUsed="1"/>
+    <w:lsdException w:name="index 6" w:semiHidden="1" w:unhideWhenUsed="1"/>
+    <w:lsdException w:name="index 7" w:semiHidden="1" w:unhideWhenUsed="1"/>
+    <w:lsdException w:name="index 8" w:semiHidden="1" w:unhideWhenUsed="1"/>
+    <w:lsdException w:name="index 9" w:semiHidden="1" w:unhideWhenUsed="1"/>
+    <w:lsdException w:name="toc 1" w:semiHidden="1" w:uiPriority="39" w:unhideWhenUsed="1"/>
+    <w:lsdException w:name="toc 2" w:semiHidden="1" w:uiPriority="39" w:unhideWhenUsed="1"/>
+    <w:lsdException w:name="toc 3" w:semiHidden="1" w:uiPriority="39" w:unhideWhenUsed="1"/>
+    <w:lsdException w:name="toc 4" w:semiHidden="1" w:uiPriority="39" w:unhideWhenUsed="1"/>
+    <w:lsdException w:name="toc 5" w:semiHidden="1" w:uiPriority="39" w:unhideWhenUsed="1"/>
+    <w:lsdException w:name="toc 6" w:semiHidden="1" w:uiPriority="39" w:unhideWhenUsed="1"/>
+    <w:lsdException w:name="toc 7" w:semiHidden="1" w:uiPriority="39" w:unhideWhenUsed="1"/>
+    <w:lsdException w:name="toc 8" w:semiHidden="1" w:uiPriority="39" w:unhideWhenUsed="1"/>
+    <w:lsdException w:name="toc 9" w:semiHidden="1" w:uiPriority="39" w:unhideWhenUsed="1"/>
+    <w:lsdException w:name="Normal Indent" w:semiHidden="1" w:unhideWhenUsed="1"/>
+    <w:lsdException w:name="footnote text" w:semiHidden="1" w:unhideWhenUsed="1"/>
+    <w:lsdException w:name="annotation text" w:semiHidden="1" w:unhideWhenUsed="1"/>
+    <w:lsdException w:name="header" w:semiHidden="1" w:unhideWhenUsed="1"/>
+    <w:lsdException w:name="footer" w:semiHidden="1" w:unhideWhenUsed="1"/>
+    <w:lsdException w:name="index heading" w:semiHidden="1" w:unhideWhenUsed="1"/>
+    <w:lsdException w:name="caption" w:semiHidden="1" w:uiPriority="35" w:unhideWhenUsed="1" w:qFormat="1"/>
+    <w:lsdException w:name="table of figures" w:semiHidden="1" w:unhideWhenUsed="1"/>
+    <w:lsdException w:name="envelope address" w:semiHidden="1" w:unhideWhenUsed="1"/>
+    <w:lsdException w:name="envelope return" w:semiHidden="1" w:unhideWhenUsed="1"/>
+    <w:lsdException w:name="footnote reference" w:semiHidden="1" w:unhideWhenUsed="1"/>
+    <w:lsdException w:name="annotation reference" w:semiHidden="1" w:unhideWhenUsed="1"/>
+    <w:lsdException w:name="line number" w:semiHidden="1" w:unhideWhenUsed="1"/>
+    <w:lsdException w:name="page number" w:semiHidden="1" w:unhideWhenUsed="1"/>
+    <w:lsdException w:name="endnote reference" w:semiHidden="1" w:unhideWhenUsed="1"/>
+    <w:lsdException w:name="endnote text" w:semiHidden="1" w:unhideWhenUsed="1"/>
+    <w:lsdException w:name="table of authorities" w:semiHidden="1" w:unhideWhenUsed="1"/>
+    <w:lsdException w:name="macro" w:semiHidden="1" w:unhideWhenUsed="1"/>
+    <w:lsdException w:name="toa heading" w:semiHidden="1" w:unhideWhenUsed="1"/>
+    <w:lsdException w:name="List" w:semiHidden="1" w:unhideWhenUsed="1"/>
+    <w:lsdException w:name="List Bullet" w:semiHidden="1" w:unhideWhenUsed="1"/>
+    <w:lsdException w:name="List Number" w:semiHidden="1" w:unhideWhenUsed="1"/>
+    <w:lsdException w:name="List 2" w:semiHidden="1" w:unhideWhenUsed="1"/>
+    <w:lsdException w:name="List 3" w:semiHidden="1" w:unhideWhenUsed="1"/>
+    <w:lsdException w:name="List 4" w:semiHidden="1" w:unhideWhenUsed="1"/>
+    <w:lsdException w:name="List 5" w:semiHidden="1" w:unhideWhenUsed="1"/>
+    <w:lsdException w:name="List Bullet 2" w:semiHidden="1" w:unhideWhenUsed="1"/>
+    <w:lsdException w:name="List Bullet 3" w:semiHidden="1" w:unhideWhenUsed="1"/>
+    <w:lsdException w:name="List Bullet 4" w:semiHidden="1" w:unhideWhenUsed="1"/>
+    <w:lsdException w:name="List Bullet 5" w:semiHidden="1" w:unhideWhenUsed="1"/>
+    <w:lsdException w:name="List Number 2" w:semiHidden="1" w:unhideWhenUsed="1"/>
+    <w:lsdException w:name="List Number 3" w:semiHidden="1" w:unhideWhenUsed="1"/>
+    <w:lsdException w:name="List Number 4" w:semiHidden="1" w:unhideWhenUsed="1"/>
+    <w:lsdException w:name="List Number 5" w:semiHidden="1" w:unhideWhenUsed="1"/>
+    <w:lsdException w:name="Title" w:uiPriority="10" w:qFormat="1"/>
+    <w:lsdException w:name="Closing" w:semiHidden="1" w:unhideWhenUsed="1"/>
+    <w:lsdException w:name="Signature" w:semiHidden="1" w:unhideWhenUsed="1"/>
+    <w:lsdException w:name="Default Paragraph Font" w:semiHidden="1" w:uiPriority="1" w:unhideWhenUsed="1"/>
+    <w:lsdException w:name="Body Text" w:semiHidden="1" w:unhideWhenUsed="1"/>
+    <w:lsdException w:name="Body Text Indent" w:semiHidden="1" w:unhideWhenUsed="1"/>
+    <w:lsdException w:name="List Continue" w:semiHidden="1" w:unhideWhenUsed="1"/>
+    <w:lsdException w:name="List Continue 2" w:semiHidden="1" w:unhideWhenUsed="1"/>
+    <w:lsdException w:name="List Continue 3" w:semiHidden="1" w:unhideWhenUsed="1"/>
+    <w:lsdException w:name="List Continue 4" w:semiHidden="1" w:unhideWhenUsed="1"/>
+    <w:lsdException w:name="List Continue 5" w:semiHidden="1" w:unhideWhenUsed="1"/>
+    <w:lsdException w:name="Message Header" w:semiHidden="1" w:unhideWhenUsed="1"/>
+    <w:lsdException w:name="Subtitle" w:uiPriority="11" w:qFormat="1"/>
+    <w:lsdException w:name="Salutation" w:semiHidden="1" w:unhideWhenUsed="1"/>
+    <w:lsdException w:name="Date" w:semiHidden="1" w:unhideWhenUsed="1"/>
+    <w:lsdException w:name="Body Text First Indent" w:semiHidden="1" w:unhideWhenUsed="1"/>
+    <w:lsdException w:name="Body Text First Indent 2" w:semiHidden="1" w:unhideWhenUsed="1"/>
+    <w:lsdException w:name="Note Heading" w:semiHidden="1" w:unhideWhenUsed="1"/>
+    <w:lsdException w:name="Body Text 2" w:semiHidden="1" w:unhideWhenUsed="1"/>
+    <w:lsdException w:name="Body Text 3" w:semiHidden="1" w:unhideWhenUsed="1"/>
+    <w:lsdException w:name="Body Text Indent 2" w:semiHidden="1" w:unhideWhenUsed="1"/>
+    <w:lsdException w:name="Body Text Indent 3" w:semiHidden="1" w:unhideWhenUsed="1"/>
+    <w:lsdException w:name="Block Text" w:semiHidden="1" w:unhideWhenUsed="1"/>
+    <w:lsdException w:name="Hyperlink" w:semiHidden="1" w:unhideWhenUsed="1"/>
+    <w:lsdException w:name="FollowedHyperlink" w:semiHidden="1" w:unhideWhenUsed="1"/>
+    <w:lsdException w:name="Strong" w:uiPriority="22" w:qFormat="1"/>
+    <w:lsdException w:name="Emphasis" w:uiPriority="20" w:qFormat="1"/>
+    <w:lsdException w:name="Document Map" w:semiHidden="1" w:unhideWhenUsed="1"/>
+    <w:lsdException w:name="Plain Text" w:semiHidden="1" w:unhideWhenUsed="1"/>
+    <w:lsdException w:name="E-mail Signature" w:semiHidden="1" w:unhideWhenUsed="1"/>
+    <w:lsdException w:name="HTML Top of Form" w:semiHidden="1" w:unhideWhenUsed="1"/>
+    <w:lsdException w:name="HTML Bottom of Form" w:semiHidden="1" w:unhideWhenUsed="1"/>
+    <w:lsdException w:name="Normal (Web)" w:semiHidden="1" w:unhideWhenUsed="1"/>
+    <w:lsdException w:name="HTML Acronym" w:semiHidden="1" w:unhideWhenUsed="1"/>
+    <w:lsdException w:name="HTML Address" w:semiHidden="1" w:unhideWhenUsed="1"/>
+    <w:lsdException w:name="HTML Cite" w:semiHidden="1" w:unhideWhenUsed="1"/>
+    <w:lsdException w:name="HTML Code" w:semiHidden="1" w:unhideWhenUsed="1"/>
+    <w:lsdException w:name="HTML Definition" w:semiHidden="1" w:unhideWhenUsed="1"/>
+    <w:lsdException w:name="HTML Keyboard" w:semiHidden="1" w:unhideWhenUsed="1"/>
+    <w:lsdException w:name="HTML Preformatted" w:semiHidden="1" w:unhideWhenUsed="1"/>
+    <w:lsdException w:name="HTML Sample" w:semiHidden="1" w:unhideWhenUsed="1"/>
+    <w:lsdException w:name="HTML Typewriter" w:semiHidden="1" w:unhideWhenUsed="1"/>
+    <w:lsdException w:name="HTML Variable" w:semiHidden="1" w:unhideWhenUsed="1"/>
+    <w:lsdException w:name="Normal Table" w:semiHidden="1" w:unhideWhenUsed="1"/>
+    <w:lsdException w:name="annotation subject" w:semiHidden="1" w:unhideWhenUsed="1"/>
+    <w:lsdException w:name="No List" w:semiHidden="1" w:unhideWhenUsed="1"/>
+    <w:lsdException w:name="Outline List 1" w:semiHidden="1" w:unhideWhenUsed="1"/>
+    <w:lsdException w:name="Outline List 2" w:semiHidden="1" w:unhideWhenUsed="1"/>
+    <w:lsdException w:name="Outline List 3" w:semiHidden="1" w:unhideWhenUsed="1"/>
+    <w:lsdException w:name="Table Simple 1" w:semiHidden="1" w:unhideWhenUsed="1"/>
+    <w:lsdException w:name="Table Simple 2" w:semiHidden="1" w:unhideWhenUsed="1"/>
+    <w:lsdException w:name="Table Simple 3" w:semiHidden="1" w:unhideWhenUsed="1"/>
+    <w:lsdException w:name="Table Classic 1" w:semiHidden="1" w:unhideWhenUsed="1"/>
+    <w:lsdException w:name="Table Classic 2" w:semiHidden="1" w:unhideWhenUsed="1"/>
+    <w:lsdException w:name="Table Classic 3" w:semiHidden="1" w:unhideWhenUsed="1"/>
+    <w:lsdException w:name="Table Classic 4" w:semiHidden="1" w:unhideWhenUsed="1"/>
+    <w:lsdException w:name="Table Colorful 1" w:semiHidden="1" w:unhideWhenUsed="1"/>
+    <w:lsdException w:name="Table Colorful 2" w:semiHidden="1" w:unhideWhenUsed="1"/>
+    <w:lsdException w:name="Table Colorful 3" w:semiHidden="1" w:unhideWhenUsed="1"/>
+    <w:lsdException w:name="Table Columns 1" w:semiHidden="1" w:unhideWhenUsed="1"/>
+    <w:lsdException w:name="Table Columns 2" w:semiHidden="1" w:unhideWhenUsed="1"/>
+    <w:lsdException w:name="Table Columns 3" w:semiHidden="1" w:unhideWhenUsed="1"/>
+    <w:lsdException w:name="Table Columns 4" w:semiHidden="1" w:unhideWhenUsed="1"/>
+    <w:lsdException w:name="Table Columns 5" w:semiHidden="1" w:unhideWhenUsed="1"/>
+    <w:lsdException w:name="Table Grid 1" w:semiHidden="1" w:unhideWhenUsed="1"/>
+    <w:lsdException w:name="Table Grid 2" w:semiHidden="1" w:unhideWhenUsed="1"/>
+    <w:lsdException w:name="Table Grid 3" w:semiHidden="1" w:unhideWhenUsed="1"/>
+    <w:lsdException w:name="Table Grid 4" w:semiHidden="1" w:unhideWhenUsed="1"/>
+    <w:lsdException w:name="Table Grid 5" w:semiHidden="1" w:unhideWhenUsed="1"/>
+    <w:lsdException w:name="Table Grid 6" w:semiHidden="1" w:unhideWhenUsed="1"/>
+    <w:lsdException w:name="Table Grid 7" w:semiHidden="1" w:unhideWhenUsed="1"/>
+    <w:lsdException w:name="Table Grid 8" w:semiHidden="1" w:unhideWhenUsed="1"/>
+    <w:lsdException w:name="Table List 1" w:semiHidden="1" w:unhideWhenUsed="1"/>
+    <w:lsdException w:name="Table List 2" w:semiHidden="1" w:unhideWhenUsed="1"/>
+    <w:lsdException w:name="Table List 3" w:semiHidden="1" w:unhideWhenUsed="1"/>
+    <w:lsdException w:name="Table List 4" w:semiHidden="1" w:unhideWhenUsed="1"/>
+    <w:lsdException w:name="Table List 5" w:semiHidden="1" w:unhideWhenUsed="1"/>
+    <w:lsdException w:name="Table List 6" w:semiHidden="1" w:unhideWhenUsed="1"/>
+    <w:lsdException w:name="Table List 7" w:semiHidden="1" w:unhideWhenUsed="1"/>
+    <w:lsdException w:name="Table List 8" w:semiHidden="1" w:unhideWhenUsed="1"/>
+    <w:lsdException w:name="Table 3D effects 1" w:semiHidden="1" w:unhideWhenUsed="1"/>
+    <w:lsdException w:name="Table 3D effects 2" w:semiHidden="1" w:unhideWhenUsed="1"/>
+    <w:lsdException w:name="Table 3D effects 3" w:semiHidden="1" w:unhideWhenUsed="1"/>
+    <w:lsdException w:name="Table Contemporary" w:semiHidden="1" w:unhideWhenUsed="1"/>
+    <w:lsdException w:name="Table Elegant" w:semiHidden="1" w:unhideWhenUsed="1"/>
+    <w:lsdException w:name="Table Professional" w:semiHidden="1" w:unhideWhenUsed="1"/>
+    <w:lsdException w:name="Table Subtle 1" w:semiHidden="1" w:unhideWhenUsed="1"/>
+    <w:lsdException w:name="Table Subtle 2" w:semiHidden="1" w:unhideWhenUsed="1"/>
+    <w:lsdException w:name="Table Web 1" w:semiHidden="1" w:unhideWhenUsed="1"/>
+    <w:lsdException w:name="Table Web 2" w:semiHidden="1" w:unhideWhenUsed="1"/>
+    <w:lsdException w:name="Table Web 3" w:semiHidden="1" w:unhideWhenUsed="1"/>
+    <w:lsdException w:name="Balloon Text" w:semiHidden="1" w:unhideWhenUsed="1"/>
+    <w:lsdException w:name="Table Grid" w:uiPriority="59"/>
+    <w:lsdException w:name="Table Theme" w:semiHidden="1" w:unhideWhenUsed="1"/>
+    <w:lsdException w:name="Placeholder Text" w:semiHidden="1"/>
+    <w:lsdException w:name="No Spacing" w:uiPriority="1" w:qFormat="1"/>
+    <w:lsdException w:name="Light Shading" w:uiPriority="60"/>
+    <w:lsdException w:name="Light List" w:uiPriority="61"/>
+    <w:lsdException w:name="Light Grid" w:uiPriority="62"/>
+    <w:lsdException w:name="Medium Shading 1" w:uiPriority="63"/>
+    <w:lsdException w:name="Medium Shading 2" w:uiPriority="64"/>
+    <w:lsdException w:name="Medium List 1" w:uiPriority="65"/>
+    <w:lsdException w:name="Medium List 2" w:uiPriority="66"/>
+    <w:lsdException w:name="Medium Grid 1" w:uiPriority="67"/>
+    <w:lsdException w:name="Medium Grid 2" w:uiPriority="68"/>
+    <w:lsdException w:name="Medium Grid 3" w:uiPriority="69"/>
+    <w:lsdException w:name="Dark List" w:uiPriority="70"/>
+    <w:lsdException w:name="Colorful Shading" w:uiPriority="71"/>
+    <w:lsdException w:name="Colorful List" w:uiPriority="72"/>
+    <w:lsdException w:name="Colorful Grid" w:uiPriority="73"/>
+    <w:lsdException w:name="Light Shading Accent 1" w:uiPriority="60"/>
+    <w:lsdException w:name="Light List Accent 1" w:uiPriority="61"/>
+    <w:lsdException w:name="Light Grid Accent 1" w:uiPriority="62"/>
+    <w:lsdException w:name="Medium Shading 1 Accent 1" w:uiPriority="63"/>
+    <w:lsdException w:name="Medium Shading 2 Accent 1" w:uiPriority="64"/>
+    <w:lsdException w:name="Medium List 1 Accent 1" w:uiPriority="65"/>
+    <w:lsdException w:name="Revision" w:semiHidden="1"/>
+    <w:lsdException w:name="List Paragraph" w:uiPriority="34" w:qFormat="1"/>
+    <w:lsdException w:name="Quote" w:uiPriority="29" w:qFormat="1"/>
+    <w:lsdException w:name="Intense Quote" w:uiPriority="30" w:qFormat="1"/>
+    <w:lsdException w:name="Medium List 2 Accent 1" w:uiPriority="66"/>
+    <w:lsdException w:name="Medium Grid 1 Accent 1" w:uiPriority="67"/>
+    <w:lsdException w:name="Medium Grid 2 Accent 1" w:uiPriority="68"/>
+    <w:lsdException w:name="Medium Grid 3 Accent 1" w:uiPriority="69"/>
+    <w:lsdException w:name="Dark List Accent 1" w:uiPriority="70"/>
+    <w:lsdException w:name="Colorful Shading Accent 1" w:uiPriority="71"/>
+    <w:lsdException w:name="Colorful List Accent 1" w:uiPriority="72"/>
+    <w:lsdException w:name="Colorful Grid Accent 1" w:uiPriority="73"/>
+    <w:lsdException w:name="Light Shading Accent 2" w:uiPriority="60"/>
+    <w:lsdException w:name="Light List Accent 2" w:uiPriority="61"/>
+    <w:lsdException w:name="Light Grid Accent 2" w:uiPriority="62"/>
+    <w:lsdException w:name="Medium Shading 1 Accent 2" w:uiPriority="63"/>
+    <w:lsdException w:name="Medium Shading 2 Accent 2" w:uiPriority="64"/>
+    <w:lsdException w:name="Medium List 1 Accent 2" w:uiPriority="65"/>
+    <w:lsdException w:name="Medium List 2 Accent 2" w:uiPriority="66"/>
+    <w:lsdException w:name="Medium Grid 1 Accent 2" w:uiPriority="67"/>
+    <w:lsdException w:name="Medium Grid 2 Accent 2" w:uiPriority="68"/>
+    <w:lsdException w:name="Medium Grid 3 Accent 2" w:uiPriority="69"/>
+    <w:lsdException w:name="Dark List Accent 2" w:uiPriority="70"/>
+    <w:lsdException w:name="Colorful Shading Accent 2" w:uiPriority="71"/>
+    <w:lsdException w:name="Colorful List Accent 2" w:uiPriority="72"/>
+    <w:lsdException w:name="Colorful Grid Accent 2" w:uiPriority="73"/>
+    <w:lsdException w:name="Light Shading Accent 3" w:uiPriority="60"/>
+    <w:lsdException w:name="Light List Accent 3" w:uiPriority="61"/>
+    <w:lsdException w:name="Light Grid Accent 3" w:uiPriority="62"/>
+    <w:lsdException w:name="Medium Shading 1 Accent 3" w:uiPriority="63"/>
+    <w:lsdException w:name="Medium Shading 2 Accent 3" w:uiPriority="64"/>
+    <w:lsdException w:name="Medium List 1 Accent 3" w:uiPriority="65"/>
+    <w:lsdException w:name="Medium List 2 Accent 3" w:uiPriority="66"/>
+    <w:lsdException w:name="Medium Grid 1 Accent 3" w:uiPriority="67"/>
+    <w:lsdException w:name="Medium Grid 2 Accent 3" w:uiPriority="68"/>
+    <w:lsdException w:name="Medium Grid 3 Accent 3" w:uiPriority="69"/>
+    <w:lsdException w:name="Dark List Accent 3" w:uiPriority="70"/>
+    <w:lsdException w:name="Colorful Shading Accent 3" w:uiPriority="71"/>
+    <w:lsdException w:name="Colorful List Accent 3" w:uiPriority="72"/>
+    <w:lsdException w:name="Colorful Grid Accent 3" w:uiPriority="73"/>
+    <w:lsdException w:name="Light Shading Accent 4" w:uiPriority="60"/>
+    <w:lsdException w:name="Light List Accent 4" w:uiPriority="61"/>
+    <w:lsdException w:name="Light Grid Accent 4" w:uiPriority="62"/>
+    <w:lsdException w:name="Medium Shading 1 Accent 4" w:uiPriority="63"/>
+    <w:lsdException w:name="Medium Shading 2 Accent 4" w:uiPriority="64"/>
+    <w:lsdException w:name="Medium List 1 Accent 4" w:uiPriority="65"/>
+    <w:lsdException w:name="Medium List 2 Accent 4" w:uiPriority="66"/>
+    <w:lsdException w:name="Medium Grid 1 Accent 4" w:uiPriority="67"/>
+    <w:lsdException w:name="Medium Grid 2 Accent 4" w:uiPriority="68"/>
+    <w:lsdException w:name="Medium Grid 3 Accent 4" w:uiPriority="69"/>
+    <w:lsdException w:name="Dark List Accent 4" w:uiPriority="70"/>
+    <w:lsdException w:name="Colorful Shading Accent 4" w:uiPriority="71"/>
+    <w:lsdException w:name="Colorful List Accent 4" w:uiPriority="72"/>
+    <w:lsdException w:name="Colorful Grid Accent 4" w:uiPriority="73"/>
+    <w:lsdException w:name="Light Shading Accent 5" w:uiPriority="60"/>
+    <w:lsdException w:name="Light List Accent 5" w:uiPriority="61"/>
+    <w:lsdException w:name="Light Grid Accent 5" w:uiPriority="62"/>
+    <w:lsdException w:name="Medium Shading 1 Accent 5" w:uiPriority="63"/>
+    <w:lsdException w:name="Medium Shading 2 Accent 5" w:uiPriority="64"/>
+    <w:lsdException w:name="Medium List 1 Accent 5" w:uiPriority="65"/>
+    <w:lsdException w:name="Medium List 2 Accent 5" w:uiPriority="66"/>
+    <w:lsdException w:name="Medium Grid 1 Accent 5" w:uiPriority="67"/>
+    <w:lsdException w:name="Medium Grid 2 Accent 5" w:uiPriority="68"/>
+    <w:lsdException w:name="Medium Grid 3 Accent 5" w:uiPriority="69"/>
+    <w:lsdException w:name="Dark List Accent 5" w:uiPriority="70"/>
+    <w:lsdException w:name="Colorful Shading Accent 5" w:uiPriority="71"/>
+    <w:lsdException w:name="Colorful List Accent 5" w:uiPriority="72"/>
+    <w:lsdException w:name="Colorful Grid Accent 5" w:uiPriority="73"/>
+    <w:lsdException w:name="Light Shading Accent 6" w:uiPriority="60"/>
+    <w:lsdException w:name="Light List Accent 6" w:uiPriority="61"/>
+    <w:lsdException w:name="Light Grid Accent 6" w:uiPriority="62"/>
+    <w:lsdException w:name="Medium Shading 1 Accent 6" w:uiPriority="63"/>
+    <w:lsdException w:name="Medium Shading 2 Accent 6" w:uiPriority="64"/>
+    <w:lsdException w:name="Medium List 1 Accent 6" w:uiPriority="65"/>
+    <w:lsdException w:name="Medium List 2 Accent 6" w:uiPriority="66"/>
+    <w:lsdException w:name="Medium Grid 1 Accent 6" w:uiPriority="67"/>
+    <w:lsdException w:name="Medium Grid 2 Accent 6" w:uiPriority="68"/>
+    <w:lsdException w:name="Medium Grid 3 Accent 6" w:uiPriority="69"/>
+    <w:lsdException w:name="Dark List Accent 6" w:uiPriority="70"/>
+    <w:lsdException w:name="Colorful Shading Accent 6" w:uiPriority="71"/>
+    <w:lsdException w:name="Colorful List Accent 6" w:uiPriority="72"/>
+    <w:lsdException w:name="Colorful Grid Accent 6" w:uiPriority="73"/>
+    <w:lsdException w:name="Subtle Emphasis" w:uiPriority="19" w:qFormat="1"/>
+    <w:lsdException w:name="Intense Emphasis" w:uiPriority="21" w:qFormat="1"/>
+    <w:lsdException w:name="Subtle Reference" w:uiPriority="31" w:qFormat="1"/>
+    <w:lsdException w:name="Intense Reference" w:uiPriority="32" w:qFormat="1"/>
+    <w:lsdException w:name="Book Title" w:uiPriority="33" w:qFormat="1"/>
+    <w:lsdException w:name="Bibliography" w:semiHidden="1" w:uiPriority="37" w:unhideWhenUsed="1"/>
+    <w:lsdException w:name="TOC Heading" w:semiHidden="1" w:uiPriority="39" w:unhideWhenUsed="1" w:qFormat="1"/>
+    <w:lsdException w:name="Plain Table 1" w:uiPriority="41"/>
+    <w:lsdException w:name="Plain Table 2" w:uiPriority="42"/>
+    <w:lsdException w:name="Plain Table 3" w:uiPriority="43"/>
+    <w:lsdException w:name="Plain Table 4" w:uiPriority="44"/>
+    <w:lsdException w:name="Plain Table 5" w:uiPriority="45"/>
+    <w:lsdException w:name="Grid Table Light" w:uiPriority="40"/>
+    <w:lsdException w:name="Grid Table 1 Light" w:uiPriority="46"/>
+    <w:lsdException w:name="Grid Table 2" w:uiPriority="47"/>
+    <w:lsdException w:name="Grid Table 3" w:uiPriority="48"/>
+    <w:lsdException w:name="Grid Table 4" w:uiPriority="49"/>
+    <w:lsdException w:name="Grid Table 5 Dark" w:uiPriority="50"/>
+    <w:lsdException w:name="Grid Table 6 Colorful" w:uiPriority="51"/>
+    <w:lsdException w:name="Grid Table 7 Colorful" w:uiPriority="52"/>
+    <w:lsdException w:name="Grid Table 1 Light Accent 1" w:uiPriority="46"/>
+    <w:lsdException w:name="Grid Table 2 Accent 1" w:uiPriority="47"/>
+    <w:lsdException w:name="Grid Table 3 Accent 1" w:uiPriority="48"/>
+    <w:lsdException w:name="Grid Table 4 Accent 1" w:uiPriority="49"/>
+    <w:lsdException w:name="Grid Table 5 Dark Accent 1" w:uiPriority="50"/>
+    <w:lsdException w:name="Grid Table 6 Colorful Accent 1" w:uiPriority="51"/>
+    <w:lsdException w:name="Grid Table 7 Colorful Accent 1" w:uiPriority="52"/>
+    <w:lsdException w:name="Grid Table 1 Light Accent 2" w:uiPriority="46"/>
+    <w:lsdException w:name="Grid Table 2 Accent 2" w:uiPriority="47"/>
+    <w:lsdException w:name="Grid Table 3 Accent 2" w:uiPriority="48"/>
+    <w:lsdException w:name="Grid Table 4 Accent 2" w:uiPriority="49"/>
+    <w:lsdException w:name="Grid Table 5 Dark Accent 2" w:uiPriority="50"/>
+    <w:lsdException w:name="Grid Table 6 Colorful Accent 2" w:uiPriority="51"/>
+    <w:lsdException w:name="Grid Table 7 Colorful Accent 2" w:uiPriority="52"/>
+    <w:lsdException w:name="Grid Table 1 Light Accent 3" w:uiPriority="46"/>
+    <w:lsdException w:name="Grid Table 2 Accent 3" w:uiPriority="47"/>
+    <w:lsdException w:name="Grid Table 3 Accent 3" w:uiPriority="48"/>
+    <w:lsdException w:name="Grid Table 4 Accent 3" w:uiPriority="49"/>
+    <w:lsdException w:name="Grid Table 5 Dark Accent 3" w:uiPriority="50"/>
+    <w:lsdException w:name="Grid Table 6 Colorful Accent 3" w:uiPriority="51"/>
+    <w:lsdException w:name="Grid Table 7 Colorful Accent 3" w:uiPriority="52"/>
+    <w:lsdException w:name="Grid Table 1 Light Accent 4" w:uiPriority="46"/>
+    <w:lsdException w:name="Grid Table 2 Accent 4" w:uiPriority="47"/>
+    <w:lsdException w:name="Grid Table 3 Accent 4" w:uiPriority="48"/>
+    <w:lsdException w:name="Grid Table 4 Accent 4" w:uiPriority="49"/>
+    <w:lsdException w:name="Grid Table 5 Dark Accent 4" w:uiPriority="50"/>
+    <w:lsdException w:name="Grid Table 6 Colorful Accent 4" w:uiPriority="51"/>
+    <w:lsdException w:name="Grid Table 7 Colorful Accent 4" w:uiPriority="52"/>
+    <w:lsdException w:name="Grid Table 1 Light Accent 5" w:uiPriority="46"/>
+    <w:lsdException w:name="Grid Table 2 Accent 5" w:uiPriority="47"/>
+    <w:lsdException w:name="Grid Table 3 Accent 5" w:uiPriority="48"/>
+    <w:lsdException w:name="Grid Table 4 Accent 5" w:uiPriority="49"/>
+    <w:lsdException w:name="Grid Table 5 Dark Accent 5" w:uiPriority="50"/>
+    <w:lsdException w:name="Grid Table 6 Colorful Accent 5" w:uiPriority="51"/>
+    <w:lsdException w:name="Grid Table 7 Colorful Accent 5" w:uiPriority="52"/>
+    <w:lsdException w:name="Grid Table 1 Light Accent 6" w:uiPriority="46"/>
+    <w:lsdException w:name="Grid Table 2 Accent 6" w:uiPriority="47"/>
+    <w:lsdException w:name="Grid Table 3 Accent 6" w:uiPriority="48"/>
+    <w:lsdException w:name="Grid Table 4 Accent 6" w:uiPriority="49"/>
+    <w:lsdException w:name="Grid Table 5 Dark Accent 6" w:uiPriority="50"/>
+    <w:lsdException w:name="Grid Table 6 Colorful Accent 6" w:uiPriority="51"/>
+    <w:lsdException w:name="Grid Table 7 Colorful Accent 6" w:uiPriority="52"/>
+    <w:lsdException w:name="List Table 1 Light" w:uiPriority="46"/>
+    <w:lsdException w:name="List Table 2" w:uiPriority="47"/>
+    <w:lsdException w:name="List Table 3" w:uiPriority="48"/>
+    <w:lsdException w:name="List Table 4" w:uiPriority="49"/>
+    <w:lsdException w:name="List Table 5 Dark" w:uiPriority="50"/>
+    <w:lsdException w:name="List Table 6 Colorful" w:uiPriority="51"/>
+    <w:lsdException w:name="List Table 7 Colorful" w:uiPriority="52"/>
+    <w:lsdException w:name="List Table 1 Light Accent 1" w:uiPriority="46"/>
+    <w:lsdException w:name="List Table 2 Accent 1" w:uiPriority="47"/>
+    <w:lsdException w:name="List Table 3 Accent 1" w:uiPriority="48"/>
+    <w:lsdException w:name="List Table 4 Accent 1" w:uiPriority="49"/>
+    <w:lsdException w:name="List Table 5 Dark Accent 1" w:uiPriority="50"/>
+    <w:lsdException w:name="List Table 6 Colorful Accent 1" w:uiPriority="51"/>
+    <w:lsdException w:name="List Table 7 Colorful Accent 1" w:uiPriority="52"/>
+    <w:lsdException w:name="List Table 1 Light Accent 2" w:uiPriority="46"/>
+    <w:lsdException w:name="List Table 2 Accent 2" w:uiPriority="47"/>
+    <w:lsdException w:name="List Table 3 Accent 2" w:uiPriority="48"/>
+    <w:lsdException w:name="List Table 4 Accent 2" w:uiPriority="49"/>
+    <w:lsdException w:name="List Table 5 Dark Accent 2" w:uiPriority="50"/>
+    <w:lsdException w:name="List Table 6 Colorful Accent 2" w:uiPriority="51"/>
+    <w:lsdException w:name="List Table 7 Colorful Accent 2" w:uiPriority="52"/>
+    <w:lsdException w:name="List Table 1 Light Accent 3" w:uiPriority="46"/>
+    <w:lsdException w:name="List Table 2 Accent 3" w:uiPriority="47"/>
+    <w:lsdException w:name="List Table 3 Accent 3" w:uiPriority="48"/>
+    <w:lsdException w:name="List Table 4 Accent 3" w:uiPriority="49"/>
+    <w:lsdException w:name="List Table 5 Dark Accent 3" w:uiPriority="50"/>
+    <w:lsdException w:name="List Table 6 Colorful Accent 3" w:uiPriority="51"/>
+    <w:lsdException w:name="List Table 7 Colorful Accent 3" w:uiPriority="52"/>
+    <w:lsdException w:name="List Table 1 Light Accent 4" w:uiPriority="46"/>
+    <w:lsdException w:name="List Table 2 Accent 4" w:uiPriority="47"/>
+    <w:lsdException w:name="List Table 3 Accent 4" w:uiPriority="48"/>
+    <w:lsdException w:name="List Table 4 Accent 4" w:uiPriority="49"/>
+    <w:lsdException w:name="List Table 5 Dark Accent 4" w:uiPriority="50"/>
+    <w:lsdException w:name="List Table 6 Colorful Accent 4" w:uiPriority="51"/>
+    <w:lsdException w:name="List Table 7 Colorful Accent 4" w:uiPriority="52"/>
+    <w:lsdException w:name="List Table 1 Light Accent 5" w:uiPriority="46"/>
+    <w:lsdException w:name="List Table 2 Accent 5" w:uiPriority="47"/>
+    <w:lsdException w:name="List Table 3 Accent 5" w:uiPriority="48"/>
+    <w:lsdException w:name="List Table 4 Accent 5" w:uiPriority="49"/>
+    <w:lsdException w:name="List Table 5 Dark Accent 5" w:uiPriority="50"/>
+    <w:lsdException w:name="List Table 6 Colorful Accent 5" w:uiPriority="51"/>
+    <w:lsdException w:name="List Table 7 Colorful Accent 5" w:uiPriority="52"/>
+    <w:lsdException w:name="List Table 1 Light Accent 6" w:uiPriority="46"/>
+    <w:lsdException w:name="List Table 2 Accent 6" w:uiPriority="47"/>
+    <w:lsdException w:name="List Table 3 Accent 6" w:uiPriority="48"/>
+    <w:lsdException w:name="List Table 4 Accent 6" w:uiPriority="49"/>
+    <w:lsdException w:name="List Table 5 Dark Accent 6" w:uiPriority="50"/>
+    <w:lsdException w:name="List Table 6 Colorful Accent 6" w:uiPriority="51"/>
+    <w:lsdException w:name="List Table 7 Colorful Accent 6" w:uiPriority="52"/>
   </w:latentStyles>
   <w:style w:type="paragraph" w:default="1" w:styleId="Normal">
     <w:name w:val="Normal"/>
@@ -8354,7 +7831,7 @@
     <w:rPr>
       <w:rFonts w:asciiTheme="majorHAnsi" w:eastAsiaTheme="minorHAnsi" w:hAnsiTheme="majorHAnsi"/>
       <w:smallCaps/>
-      <w:color w:val="17365D" w:themeColor="text2" w:themeShade="BF"/>
+      <w:color w:val="323E4F" w:themeColor="text2" w:themeShade="BF"/>
       <w:spacing w:val="5"/>
       <w:sz w:val="32"/>
       <w:szCs w:val="32"/>
@@ -8374,7 +7851,7 @@
     </w:pPr>
     <w:rPr>
       <w:rFonts w:asciiTheme="majorHAnsi" w:eastAsiaTheme="minorHAnsi" w:hAnsiTheme="majorHAnsi"/>
-      <w:color w:val="17365D" w:themeColor="text2" w:themeShade="BF"/>
+      <w:color w:val="323E4F" w:themeColor="text2" w:themeShade="BF"/>
       <w:sz w:val="28"/>
       <w:szCs w:val="28"/>
     </w:rPr>
@@ -8420,7 +7897,7 @@
     <w:rPr>
       <w:rFonts w:asciiTheme="majorHAnsi" w:eastAsiaTheme="minorHAnsi" w:hAnsiTheme="majorHAnsi"/>
       <w:smallCaps/>
-      <w:color w:val="17365D" w:themeColor="text2" w:themeShade="BF"/>
+      <w:color w:val="323E4F" w:themeColor="text2" w:themeShade="BF"/>
       <w:spacing w:val="5"/>
       <w:sz w:val="32"/>
       <w:szCs w:val="32"/>
@@ -8433,280 +7910,7 @@
     <w:uiPriority w:val="9"/>
     <w:rPr>
       <w:rFonts w:asciiTheme="majorHAnsi" w:eastAsiaTheme="minorHAnsi" w:hAnsiTheme="majorHAnsi"/>
-      <w:color w:val="17365D" w:themeColor="text2" w:themeShade="BF"/>
-      <w:sz w:val="28"/>
-      <w:szCs w:val="28"/>
-    </w:rPr>
-  </w:style>
-  <w:style w:type="paragraph" w:customStyle="1" w:styleId="7D537694EDEA41DDA6349DCDAE5C8401">
-    <w:name w:val="7D537694EDEA41DDA6349DCDAE5C8401"/>
-  </w:style>
-  <w:style w:type="paragraph" w:customStyle="1" w:styleId="354218020602422695FBCA7D9BEE068A">
-    <w:name w:val="354218020602422695FBCA7D9BEE068A"/>
-  </w:style>
-  <w:style w:type="paragraph" w:customStyle="1" w:styleId="282929F9B0EB440886D72915F4508164">
-    <w:name w:val="282929F9B0EB440886D72915F4508164"/>
-  </w:style>
-  <w:style w:type="paragraph" w:customStyle="1" w:styleId="97D939ECFF324B80B4ACC8393F022E0F">
-    <w:name w:val="97D939ECFF324B80B4ACC8393F022E0F"/>
-  </w:style>
-</w:styles>
-</file>
-
-<file path=word/glossary/stylesWithEffects.xml><?xml version="1.0" encoding="utf-8"?>
-<w:styles xmlns:wpc="http://schemas.microsoft.com/office/word/2010/wordprocessingCanvas" xmlns:mc="http://schemas.openxmlformats.org/markup-compatibility/2006" xmlns:o="urn:schemas-microsoft-com:office:office" xmlns:r="http://schemas.openxmlformats.org/officeDocument/2006/relationships" xmlns:m="http://schemas.openxmlformats.org/officeDocument/2006/math" xmlns:v="urn:schemas-microsoft-com:vml" xmlns:wp14="http://schemas.microsoft.com/office/word/2010/wordprocessingDrawing" xmlns:wp="http://schemas.openxmlformats.org/drawingml/2006/wordprocessingDrawing" xmlns:w10="urn:schemas-microsoft-com:office:word" xmlns:w="http://schemas.openxmlformats.org/wordprocessingml/2006/main" xmlns:w14="http://schemas.microsoft.com/office/word/2010/wordml" xmlns:wpg="http://schemas.microsoft.com/office/word/2010/wordprocessingGroup" xmlns:wpi="http://schemas.microsoft.com/office/word/2010/wordprocessingInk" xmlns:wne="http://schemas.microsoft.com/office/word/2006/wordml" xmlns:wps="http://schemas.microsoft.com/office/word/2010/wordprocessingShape" mc:Ignorable="w14 wp14">
-  <w:docDefaults>
-    <w:rPrDefault>
-      <w:rPr>
-        <w:rFonts w:asciiTheme="minorHAnsi" w:eastAsiaTheme="minorEastAsia" w:hAnsiTheme="minorHAnsi" w:cstheme="minorBidi"/>
-        <w:sz w:val="22"/>
-        <w:szCs w:val="22"/>
-        <w:lang w:val="fr-FR" w:eastAsia="fr-FR" w:bidi="ar-SA"/>
-      </w:rPr>
-    </w:rPrDefault>
-    <w:pPrDefault>
-      <w:pPr>
-        <w:spacing w:after="200" w:line="276" w:lineRule="auto"/>
-      </w:pPr>
-    </w:pPrDefault>
-  </w:docDefaults>
-  <w:latentStyles w:defLockedState="0" w:defUIPriority="99" w:defSemiHidden="1" w:defUnhideWhenUsed="1" w:defQFormat="0" w:count="267">
-    <w:lsdException w:name="Normal" w:semiHidden="0" w:uiPriority="0" w:unhideWhenUsed="0" w:qFormat="1"/>
-    <w:lsdException w:name="heading 1" w:semiHidden="0" w:uiPriority="1" w:unhideWhenUsed="0" w:qFormat="1"/>
-    <w:lsdException w:name="heading 2" w:uiPriority="9" w:qFormat="1"/>
-    <w:lsdException w:name="heading 3" w:uiPriority="9" w:qFormat="1"/>
-    <w:lsdException w:name="heading 4" w:uiPriority="9" w:qFormat="1"/>
-    <w:lsdException w:name="heading 5" w:uiPriority="9" w:qFormat="1"/>
-    <w:lsdException w:name="heading 6" w:uiPriority="9" w:qFormat="1"/>
-    <w:lsdException w:name="heading 7" w:uiPriority="9" w:qFormat="1"/>
-    <w:lsdException w:name="heading 8" w:uiPriority="9" w:qFormat="1"/>
-    <w:lsdException w:name="heading 9" w:uiPriority="9" w:qFormat="1"/>
-    <w:lsdException w:name="toc 1" w:uiPriority="39"/>
-    <w:lsdException w:name="toc 2" w:uiPriority="39"/>
-    <w:lsdException w:name="toc 3" w:uiPriority="39"/>
-    <w:lsdException w:name="toc 4" w:uiPriority="39"/>
-    <w:lsdException w:name="toc 5" w:uiPriority="39"/>
-    <w:lsdException w:name="toc 6" w:uiPriority="39"/>
-    <w:lsdException w:name="toc 7" w:uiPriority="39"/>
-    <w:lsdException w:name="toc 8" w:uiPriority="39"/>
-    <w:lsdException w:name="toc 9" w:uiPriority="39"/>
-    <w:lsdException w:name="caption" w:uiPriority="35" w:qFormat="1"/>
-    <w:lsdException w:name="Title" w:semiHidden="0" w:uiPriority="10" w:unhideWhenUsed="0" w:qFormat="1"/>
-    <w:lsdException w:name="Default Paragraph Font" w:uiPriority="1"/>
-    <w:lsdException w:name="Subtitle" w:semiHidden="0" w:uiPriority="11" w:unhideWhenUsed="0" w:qFormat="1"/>
-    <w:lsdException w:name="Strong" w:semiHidden="0" w:uiPriority="22" w:unhideWhenUsed="0" w:qFormat="1"/>
-    <w:lsdException w:name="Emphasis" w:semiHidden="0" w:uiPriority="20" w:unhideWhenUsed="0" w:qFormat="1"/>
-    <w:lsdException w:name="Table Grid" w:semiHidden="0" w:uiPriority="59" w:unhideWhenUsed="0"/>
-    <w:lsdException w:name="Placeholder Text" w:unhideWhenUsed="0"/>
-    <w:lsdException w:name="No Spacing" w:semiHidden="0" w:uiPriority="1" w:unhideWhenUsed="0" w:qFormat="1"/>
-    <w:lsdException w:name="Light Shading" w:semiHidden="0" w:uiPriority="60" w:unhideWhenUsed="0"/>
-    <w:lsdException w:name="Light List" w:semiHidden="0" w:uiPriority="61" w:unhideWhenUsed="0"/>
-    <w:lsdException w:name="Light Grid" w:semiHidden="0" w:uiPriority="62" w:unhideWhenUsed="0"/>
-    <w:lsdException w:name="Medium Shading 1" w:semiHidden="0" w:uiPriority="63" w:unhideWhenUsed="0"/>
-    <w:lsdException w:name="Medium Shading 2" w:semiHidden="0" w:uiPriority="64" w:unhideWhenUsed="0"/>
-    <w:lsdException w:name="Medium List 1" w:semiHidden="0" w:uiPriority="65" w:unhideWhenUsed="0"/>
-    <w:lsdException w:name="Medium List 2" w:semiHidden="0" w:uiPriority="66" w:unhideWhenUsed="0"/>
-    <w:lsdException w:name="Medium Grid 1" w:semiHidden="0" w:uiPriority="67" w:unhideWhenUsed="0"/>
-    <w:lsdException w:name="Medium Grid 2" w:semiHidden="0" w:uiPriority="68" w:unhideWhenUsed="0"/>
-    <w:lsdException w:name="Medium Grid 3" w:semiHidden="0" w:uiPriority="69" w:unhideWhenUsed="0"/>
-    <w:lsdException w:name="Dark List" w:semiHidden="0" w:uiPriority="70" w:unhideWhenUsed="0"/>
-    <w:lsdException w:name="Colorful Shading" w:semiHidden="0" w:uiPriority="71" w:unhideWhenUsed="0"/>
-    <w:lsdException w:name="Colorful List" w:semiHidden="0" w:uiPriority="72" w:unhideWhenUsed="0"/>
-    <w:lsdException w:name="Colorful Grid" w:semiHidden="0" w:uiPriority="73" w:unhideWhenUsed="0"/>
-    <w:lsdException w:name="Light Shading Accent 1" w:semiHidden="0" w:uiPriority="60" w:unhideWhenUsed="0"/>
-    <w:lsdException w:name="Light List Accent 1" w:semiHidden="0" w:uiPriority="61" w:unhideWhenUsed="0"/>
-    <w:lsdException w:name="Light Grid Accent 1" w:semiHidden="0" w:uiPriority="62" w:unhideWhenUsed="0"/>
-    <w:lsdException w:name="Medium Shading 1 Accent 1" w:semiHidden="0" w:uiPriority="63" w:unhideWhenUsed="0"/>
-    <w:lsdException w:name="Medium Shading 2 Accent 1" w:semiHidden="0" w:uiPriority="64" w:unhideWhenUsed="0"/>
-    <w:lsdException w:name="Medium List 1 Accent 1" w:semiHidden="0" w:uiPriority="65" w:unhideWhenUsed="0"/>
-    <w:lsdException w:name="Revision" w:unhideWhenUsed="0"/>
-    <w:lsdException w:name="List Paragraph" w:semiHidden="0" w:uiPriority="34" w:unhideWhenUsed="0" w:qFormat="1"/>
-    <w:lsdException w:name="Quote" w:semiHidden="0" w:uiPriority="29" w:unhideWhenUsed="0" w:qFormat="1"/>
-    <w:lsdException w:name="Intense Quote" w:semiHidden="0" w:uiPriority="30" w:unhideWhenUsed="0" w:qFormat="1"/>
-    <w:lsdException w:name="Medium List 2 Accent 1" w:semiHidden="0" w:uiPriority="66" w:unhideWhenUsed="0"/>
-    <w:lsdException w:name="Medium Grid 1 Accent 1" w:semiHidden="0" w:uiPriority="67" w:unhideWhenUsed="0"/>
-    <w:lsdException w:name="Medium Grid 2 Accent 1" w:semiHidden="0" w:uiPriority="68" w:unhideWhenUsed="0"/>
-    <w:lsdException w:name="Medium Grid 3 Accent 1" w:semiHidden="0" w:uiPriority="69" w:unhideWhenUsed="0"/>
-    <w:lsdException w:name="Dark List Accent 1" w:semiHidden="0" w:uiPriority="70" w:unhideWhenUsed="0"/>
-    <w:lsdException w:name="Colorful Shading Accent 1" w:semiHidden="0" w:uiPriority="71" w:unhideWhenUsed="0"/>
-    <w:lsdException w:name="Colorful List Accent 1" w:semiHidden="0" w:uiPriority="72" w:unhideWhenUsed="0"/>
-    <w:lsdException w:name="Colorful Grid Accent 1" w:semiHidden="0" w:uiPriority="73" w:unhideWhenUsed="0"/>
-    <w:lsdException w:name="Light Shading Accent 2" w:semiHidden="0" w:uiPriority="60" w:unhideWhenUsed="0"/>
-    <w:lsdException w:name="Light List Accent 2" w:semiHidden="0" w:uiPriority="61" w:unhideWhenUsed="0"/>
-    <w:lsdException w:name="Light Grid Accent 2" w:semiHidden="0" w:uiPriority="62" w:unhideWhenUsed="0"/>
-    <w:lsdException w:name="Medium Shading 1 Accent 2" w:semiHidden="0" w:uiPriority="63" w:unhideWhenUsed="0"/>
-    <w:lsdException w:name="Medium Shading 2 Accent 2" w:semiHidden="0" w:uiPriority="64" w:unhideWhenUsed="0"/>
-    <w:lsdException w:name="Medium List 1 Accent 2" w:semiHidden="0" w:uiPriority="65" w:unhideWhenUsed="0"/>
-    <w:lsdException w:name="Medium List 2 Accent 2" w:semiHidden="0" w:uiPriority="66" w:unhideWhenUsed="0"/>
-    <w:lsdException w:name="Medium Grid 1 Accent 2" w:semiHidden="0" w:uiPriority="67" w:unhideWhenUsed="0"/>
-    <w:lsdException w:name="Medium Grid 2 Accent 2" w:semiHidden="0" w:uiPriority="68" w:unhideWhenUsed="0"/>
-    <w:lsdException w:name="Medium Grid 3 Accent 2" w:semiHidden="0" w:uiPriority="69" w:unhideWhenUsed="0"/>
-    <w:lsdException w:name="Dark List Accent 2" w:semiHidden="0" w:uiPriority="70" w:unhideWhenUsed="0"/>
-    <w:lsdException w:name="Colorful Shading Accent 2" w:semiHidden="0" w:uiPriority="71" w:unhideWhenUsed="0"/>
-    <w:lsdException w:name="Colorful List Accent 2" w:semiHidden="0" w:uiPriority="72" w:unhideWhenUsed="0"/>
-    <w:lsdException w:name="Colorful Grid Accent 2" w:semiHidden="0" w:uiPriority="73" w:unhideWhenUsed="0"/>
-    <w:lsdException w:name="Light Shading Accent 3" w:semiHidden="0" w:uiPriority="60" w:unhideWhenUsed="0"/>
-    <w:lsdException w:name="Light List Accent 3" w:semiHidden="0" w:uiPriority="61" w:unhideWhenUsed="0"/>
-    <w:lsdException w:name="Light Grid Accent 3" w:semiHidden="0" w:uiPriority="62" w:unhideWhenUsed="0"/>
-    <w:lsdException w:name="Medium Shading 1 Accent 3" w:semiHidden="0" w:uiPriority="63" w:unhideWhenUsed="0"/>
-    <w:lsdException w:name="Medium Shading 2 Accent 3" w:semiHidden="0" w:uiPriority="64" w:unhideWhenUsed="0"/>
-    <w:lsdException w:name="Medium List 1 Accent 3" w:semiHidden="0" w:uiPriority="65" w:unhideWhenUsed="0"/>
-    <w:lsdException w:name="Medium List 2 Accent 3" w:semiHidden="0" w:uiPriority="66" w:unhideWhenUsed="0"/>
-    <w:lsdException w:name="Medium Grid 1 Accent 3" w:semiHidden="0" w:uiPriority="67" w:unhideWhenUsed="0"/>
-    <w:lsdException w:name="Medium Grid 2 Accent 3" w:semiHidden="0" w:uiPriority="68" w:unhideWhenUsed="0"/>
-    <w:lsdException w:name="Medium Grid 3 Accent 3" w:semiHidden="0" w:uiPriority="69" w:unhideWhenUsed="0"/>
-    <w:lsdException w:name="Dark List Accent 3" w:semiHidden="0" w:uiPriority="70" w:unhideWhenUsed="0"/>
-    <w:lsdException w:name="Colorful Shading Accent 3" w:semiHidden="0" w:uiPriority="71" w:unhideWhenUsed="0"/>
-    <w:lsdException w:name="Colorful List Accent 3" w:semiHidden="0" w:uiPriority="72" w:unhideWhenUsed="0"/>
-    <w:lsdException w:name="Colorful Grid Accent 3" w:semiHidden="0" w:uiPriority="73" w:unhideWhenUsed="0"/>
-    <w:lsdException w:name="Light Shading Accent 4" w:semiHidden="0" w:uiPriority="60" w:unhideWhenUsed="0"/>
-    <w:lsdException w:name="Light List Accent 4" w:semiHidden="0" w:uiPriority="61" w:unhideWhenUsed="0"/>
-    <w:lsdException w:name="Light Grid Accent 4" w:semiHidden="0" w:uiPriority="62" w:unhideWhenUsed="0"/>
-    <w:lsdException w:name="Medium Shading 1 Accent 4" w:semiHidden="0" w:uiPriority="63" w:unhideWhenUsed="0"/>
-    <w:lsdException w:name="Medium Shading 2 Accent 4" w:semiHidden="0" w:uiPriority="64" w:unhideWhenUsed="0"/>
-    <w:lsdException w:name="Medium List 1 Accent 4" w:semiHidden="0" w:uiPriority="65" w:unhideWhenUsed="0"/>
-    <w:lsdException w:name="Medium List 2 Accent 4" w:semiHidden="0" w:uiPriority="66" w:unhideWhenUsed="0"/>
-    <w:lsdException w:name="Medium Grid 1 Accent 4" w:semiHidden="0" w:uiPriority="67" w:unhideWhenUsed="0"/>
-    <w:lsdException w:name="Medium Grid 2 Accent 4" w:semiHidden="0" w:uiPriority="68" w:unhideWhenUsed="0"/>
-    <w:lsdException w:name="Medium Grid 3 Accent 4" w:semiHidden="0" w:uiPriority="69" w:unhideWhenUsed="0"/>
-    <w:lsdException w:name="Dark List Accent 4" w:semiHidden="0" w:uiPriority="70" w:unhideWhenUsed="0"/>
-    <w:lsdException w:name="Colorful Shading Accent 4" w:semiHidden="0" w:uiPriority="71" w:unhideWhenUsed="0"/>
-    <w:lsdException w:name="Colorful List Accent 4" w:semiHidden="0" w:uiPriority="72" w:unhideWhenUsed="0"/>
-    <w:lsdException w:name="Colorful Grid Accent 4" w:semiHidden="0" w:uiPriority="73" w:unhideWhenUsed="0"/>
-    <w:lsdException w:name="Light Shading Accent 5" w:semiHidden="0" w:uiPriority="60" w:unhideWhenUsed="0"/>
-    <w:lsdException w:name="Light List Accent 5" w:semiHidden="0" w:uiPriority="61" w:unhideWhenUsed="0"/>
-    <w:lsdException w:name="Light Grid Accent 5" w:semiHidden="0" w:uiPriority="62" w:unhideWhenUsed="0"/>
-    <w:lsdException w:name="Medium Shading 1 Accent 5" w:semiHidden="0" w:uiPriority="63" w:unhideWhenUsed="0"/>
-    <w:lsdException w:name="Medium Shading 2 Accent 5" w:semiHidden="0" w:uiPriority="64" w:unhideWhenUsed="0"/>
-    <w:lsdException w:name="Medium List 1 Accent 5" w:semiHidden="0" w:uiPriority="65" w:unhideWhenUsed="0"/>
-    <w:lsdException w:name="Medium List 2 Accent 5" w:semiHidden="0" w:uiPriority="66" w:unhideWhenUsed="0"/>
-    <w:lsdException w:name="Medium Grid 1 Accent 5" w:semiHidden="0" w:uiPriority="67" w:unhideWhenUsed="0"/>
-    <w:lsdException w:name="Medium Grid 2 Accent 5" w:semiHidden="0" w:uiPriority="68" w:unhideWhenUsed="0"/>
-    <w:lsdException w:name="Medium Grid 3 Accent 5" w:semiHidden="0" w:uiPriority="69" w:unhideWhenUsed="0"/>
-    <w:lsdException w:name="Dark List Accent 5" w:semiHidden="0" w:uiPriority="70" w:unhideWhenUsed="0"/>
-    <w:lsdException w:name="Colorful Shading Accent 5" w:semiHidden="0" w:uiPriority="71" w:unhideWhenUsed="0"/>
-    <w:lsdException w:name="Colorful List Accent 5" w:semiHidden="0" w:uiPriority="72" w:unhideWhenUsed="0"/>
-    <w:lsdException w:name="Colorful Grid Accent 5" w:semiHidden="0" w:uiPriority="73" w:unhideWhenUsed="0"/>
-    <w:lsdException w:name="Light Shading Accent 6" w:semiHidden="0" w:uiPriority="60" w:unhideWhenUsed="0"/>
-    <w:lsdException w:name="Light List Accent 6" w:semiHidden="0" w:uiPriority="61" w:unhideWhenUsed="0"/>
-    <w:lsdException w:name="Light Grid Accent 6" w:semiHidden="0" w:uiPriority="62" w:unhideWhenUsed="0"/>
-    <w:lsdException w:name="Medium Shading 1 Accent 6" w:semiHidden="0" w:uiPriority="63" w:unhideWhenUsed="0"/>
-    <w:lsdException w:name="Medium Shading 2 Accent 6" w:semiHidden="0" w:uiPriority="64" w:unhideWhenUsed="0"/>
-    <w:lsdException w:name="Medium List 1 Accent 6" w:semiHidden="0" w:uiPriority="65" w:unhideWhenUsed="0"/>
-    <w:lsdException w:name="Medium List 2 Accent 6" w:semiHidden="0" w:uiPriority="66" w:unhideWhenUsed="0"/>
-    <w:lsdException w:name="Medium Grid 1 Accent 6" w:semiHidden="0" w:uiPriority="67" w:unhideWhenUsed="0"/>
-    <w:lsdException w:name="Medium Grid 2 Accent 6" w:semiHidden="0" w:uiPriority="68" w:unhideWhenUsed="0"/>
-    <w:lsdException w:name="Medium Grid 3 Accent 6" w:semiHidden="0" w:uiPriority="69" w:unhideWhenUsed="0"/>
-    <w:lsdException w:name="Dark List Accent 6" w:semiHidden="0" w:uiPriority="70" w:unhideWhenUsed="0"/>
-    <w:lsdException w:name="Colorful Shading Accent 6" w:semiHidden="0" w:uiPriority="71" w:unhideWhenUsed="0"/>
-    <w:lsdException w:name="Colorful List Accent 6" w:semiHidden="0" w:uiPriority="72" w:unhideWhenUsed="0"/>
-    <w:lsdException w:name="Colorful Grid Accent 6" w:semiHidden="0" w:uiPriority="73" w:unhideWhenUsed="0"/>
-    <w:lsdException w:name="Subtle Emphasis" w:semiHidden="0" w:uiPriority="19" w:unhideWhenUsed="0" w:qFormat="1"/>
-    <w:lsdException w:name="Intense Emphasis" w:semiHidden="0" w:uiPriority="21" w:unhideWhenUsed="0" w:qFormat="1"/>
-    <w:lsdException w:name="Subtle Reference" w:semiHidden="0" w:uiPriority="31" w:unhideWhenUsed="0" w:qFormat="1"/>
-    <w:lsdException w:name="Intense Reference" w:semiHidden="0" w:uiPriority="32" w:unhideWhenUsed="0" w:qFormat="1"/>
-    <w:lsdException w:name="Book Title" w:semiHidden="0" w:uiPriority="33" w:unhideWhenUsed="0" w:qFormat="1"/>
-    <w:lsdException w:name="Bibliography" w:uiPriority="37"/>
-    <w:lsdException w:name="TOC Heading" w:uiPriority="39" w:qFormat="1"/>
-  </w:latentStyles>
-  <w:style w:type="paragraph" w:default="1" w:styleId="Normal">
-    <w:name w:val="Normal"/>
-    <w:qFormat/>
-  </w:style>
-  <w:style w:type="paragraph" w:styleId="Titre1">
-    <w:name w:val="heading 1"/>
-    <w:basedOn w:val="Normal"/>
-    <w:next w:val="Normal"/>
-    <w:link w:val="Titre1Car"/>
-    <w:uiPriority w:val="1"/>
-    <w:qFormat/>
-    <w:pPr>
-      <w:spacing w:before="360" w:after="40"/>
-      <w:outlineLvl w:val="0"/>
-    </w:pPr>
-    <w:rPr>
-      <w:rFonts w:asciiTheme="majorHAnsi" w:eastAsiaTheme="minorHAnsi" w:hAnsiTheme="majorHAnsi"/>
-      <w:smallCaps/>
-      <w:color w:val="17365D" w:themeColor="text2" w:themeShade="BF"/>
-      <w:spacing w:val="5"/>
-      <w:sz w:val="32"/>
-      <w:szCs w:val="32"/>
-    </w:rPr>
-  </w:style>
-  <w:style w:type="paragraph" w:styleId="Titre2">
-    <w:name w:val="heading 2"/>
-    <w:basedOn w:val="Normal"/>
-    <w:next w:val="Normal"/>
-    <w:link w:val="Titre2Car"/>
-    <w:uiPriority w:val="9"/>
-    <w:unhideWhenUsed/>
-    <w:qFormat/>
-    <w:pPr>
-      <w:spacing w:after="0"/>
-      <w:outlineLvl w:val="1"/>
-    </w:pPr>
-    <w:rPr>
-      <w:rFonts w:asciiTheme="majorHAnsi" w:eastAsiaTheme="minorHAnsi" w:hAnsiTheme="majorHAnsi"/>
-      <w:color w:val="17365D" w:themeColor="text2" w:themeShade="BF"/>
-      <w:sz w:val="28"/>
-      <w:szCs w:val="28"/>
-    </w:rPr>
-  </w:style>
-  <w:style w:type="character" w:default="1" w:styleId="Policepardfaut">
-    <w:name w:val="Default Paragraph Font"/>
-    <w:uiPriority w:val="1"/>
-    <w:semiHidden/>
-    <w:unhideWhenUsed/>
-  </w:style>
-  <w:style w:type="table" w:default="1" w:styleId="TableauNormal">
-    <w:name w:val="Normal Table"/>
-    <w:uiPriority w:val="99"/>
-    <w:semiHidden/>
-    <w:unhideWhenUsed/>
-    <w:tblPr>
-      <w:tblInd w:w="0" w:type="dxa"/>
-      <w:tblCellMar>
-        <w:top w:w="0" w:type="dxa"/>
-        <w:left w:w="108" w:type="dxa"/>
-        <w:bottom w:w="0" w:type="dxa"/>
-        <w:right w:w="108" w:type="dxa"/>
-      </w:tblCellMar>
-    </w:tblPr>
-  </w:style>
-  <w:style w:type="numbering" w:default="1" w:styleId="Aucuneliste">
-    <w:name w:val="No List"/>
-    <w:uiPriority w:val="99"/>
-    <w:semiHidden/>
-    <w:unhideWhenUsed/>
-  </w:style>
-  <w:style w:type="paragraph" w:customStyle="1" w:styleId="4A1D8471C5D24F6F88831E9E73782431">
-    <w:name w:val="4A1D8471C5D24F6F88831E9E73782431"/>
-  </w:style>
-  <w:style w:type="paragraph" w:customStyle="1" w:styleId="BF5C4AE6F63B413A99498AAB299085EA">
-    <w:name w:val="BF5C4AE6F63B413A99498AAB299085EA"/>
-  </w:style>
-  <w:style w:type="character" w:customStyle="1" w:styleId="Titre1Car">
-    <w:name w:val="Titre 1 Car"/>
-    <w:basedOn w:val="Policepardfaut"/>
-    <w:link w:val="Titre1"/>
-    <w:uiPriority w:val="1"/>
-    <w:rPr>
-      <w:rFonts w:asciiTheme="majorHAnsi" w:eastAsiaTheme="minorHAnsi" w:hAnsiTheme="majorHAnsi"/>
-      <w:smallCaps/>
-      <w:color w:val="17365D" w:themeColor="text2" w:themeShade="BF"/>
-      <w:spacing w:val="5"/>
-      <w:sz w:val="32"/>
-      <w:szCs w:val="32"/>
-    </w:rPr>
-  </w:style>
-  <w:style w:type="character" w:customStyle="1" w:styleId="Titre2Car">
-    <w:name w:val="Titre 2 Car"/>
-    <w:basedOn w:val="Policepardfaut"/>
-    <w:link w:val="Titre2"/>
-    <w:uiPriority w:val="9"/>
-    <w:rPr>
-      <w:rFonts w:asciiTheme="majorHAnsi" w:eastAsiaTheme="minorHAnsi" w:hAnsiTheme="majorHAnsi"/>
-      <w:color w:val="17365D" w:themeColor="text2" w:themeShade="BF"/>
+      <w:color w:val="323E4F" w:themeColor="text2" w:themeShade="BF"/>
       <w:sz w:val="28"/>
       <w:szCs w:val="28"/>
     </w:rPr>
@@ -8727,7 +7931,7 @@
 </file>
 
 <file path=word/glossary/webSettings.xml><?xml version="1.0" encoding="utf-8"?>
-<w:webSettings xmlns:mc="http://schemas.openxmlformats.org/markup-compatibility/2006" xmlns:r="http://schemas.openxmlformats.org/officeDocument/2006/relationships" xmlns:w="http://schemas.openxmlformats.org/wordprocessingml/2006/main" xmlns:w14="http://schemas.microsoft.com/office/word/2010/wordml" mc:Ignorable="w14">
+<w:webSettings xmlns:mc="http://schemas.openxmlformats.org/markup-compatibility/2006" xmlns:r="http://schemas.openxmlformats.org/officeDocument/2006/relationships" xmlns:w="http://schemas.openxmlformats.org/wordprocessingml/2006/main" xmlns:w14="http://schemas.microsoft.com/office/word/2010/wordml" xmlns:w15="http://schemas.microsoft.com/office/word/2012/wordml" xmlns:w16se="http://schemas.microsoft.com/office/word/2015/wordml/symex" mc:Ignorable="w14 w15 w16se">
   <w:optimizeForBrowser/>
   <w:allowPNG/>
 </w:webSettings>
@@ -9016,15 +8220,6 @@
 </file>
 
 <file path=customXml/item1.xml><?xml version="1.0" encoding="utf-8"?>
-<?mso-contentType ?>
-<FormTemplates xmlns="http://schemas.microsoft.com/sharepoint/v3/contenttype/forms">
-  <Display>DocumentLibraryForm</Display>
-  <Edit>AssetEditForm</Edit>
-  <New>DocumentLibraryForm</New>
-</FormTemplates>
-</file>
-
-<file path=customXml/item2.xml><?xml version="1.0" encoding="utf-8"?>
 <CoverPageProperties xmlns="http://schemas.microsoft.com/office/2006/coverPageProps">
   <PublishDate>2015-11-15T00:00:00</PublishDate>
   <Abstract>Gestion et simulation d'un capteur de température en utilisant une plateforme embarquée de type Raspberry Pi.</Abstract>
@@ -9035,11 +8230,28 @@
 </CoverPageProperties>
 </file>
 
+<file path=customXml/item2.xml><?xml version="1.0" encoding="utf-8"?>
+<?mso-contentType ?>
+<FormTemplates xmlns="http://schemas.microsoft.com/sharepoint/v3/contenttype/forms">
+  <Display>DocumentLibraryForm</Display>
+  <Edit>AssetEditForm</Edit>
+  <New>DocumentLibraryForm</New>
+</FormTemplates>
+</file>
+
 <file path=customXml/item3.xml><?xml version="1.0" encoding="utf-8"?>
 <b:Sources xmlns:b="http://schemas.openxmlformats.org/officeDocument/2006/bibliography" xmlns="http://schemas.openxmlformats.org/officeDocument/2006/bibliography" SelectedStyle="\APA.XSL" StyleName="APA"/>
 </file>
 
 <file path=customXml/itemProps1.xml><?xml version="1.0" encoding="utf-8"?>
+<ds:datastoreItem xmlns:ds="http://schemas.openxmlformats.org/officeDocument/2006/customXml" ds:itemID="{55AF091B-3C7A-41E3-B477-F2FDAA23CFDA}">
+  <ds:schemaRefs>
+    <ds:schemaRef ds:uri="http://schemas.microsoft.com/office/2006/coverPageProps"/>
+  </ds:schemaRefs>
+</ds:datastoreItem>
+</file>
+
+<file path=customXml/itemProps2.xml><?xml version="1.0" encoding="utf-8"?>
 <ds:datastoreItem xmlns:ds="http://schemas.openxmlformats.org/officeDocument/2006/customXml" ds:itemID="{6FED80B8-254D-4923-B229-FA4166875100}">
   <ds:schemaRefs>
     <ds:schemaRef ds:uri="http://schemas.microsoft.com/sharepoint/v3/contenttype/forms"/>
@@ -9047,16 +8259,8 @@
 </ds:datastoreItem>
 </file>
 
-<file path=customXml/itemProps2.xml><?xml version="1.0" encoding="utf-8"?>
-<ds:datastoreItem xmlns:ds="http://schemas.openxmlformats.org/officeDocument/2006/customXml" ds:itemID="{55AF091B-3C7A-41E3-B477-F2FDAA23CFDA}">
-  <ds:schemaRefs>
-    <ds:schemaRef ds:uri="http://schemas.microsoft.com/office/2006/coverPageProps"/>
-  </ds:schemaRefs>
-</ds:datastoreItem>
-</file>
-
 <file path=customXml/itemProps3.xml><?xml version="1.0" encoding="utf-8"?>
-<ds:datastoreItem xmlns:ds="http://schemas.openxmlformats.org/officeDocument/2006/customXml" ds:itemID="{DD64F32D-F732-49B4-9601-07C5231F64D2}">
+<ds:datastoreItem xmlns:ds="http://schemas.openxmlformats.org/officeDocument/2006/customXml" ds:itemID="{646CE2A0-B411-4CB6-9334-0C9781C98B4F}">
   <ds:schemaRefs>
     <ds:schemaRef ds:uri="http://schemas.openxmlformats.org/officeDocument/2006/bibliography"/>
   </ds:schemaRefs>

</xml_diff>

<commit_message>
Ajout de la description des trames
</commit_message>
<xml_diff>
--- a/rapports/Linux Embarqué - Rapport.docx
+++ b/rapports/Linux Embarqué - Rapport.docx
@@ -2,7 +2,6 @@
 <file path=word/document.xml><?xml version="1.0" encoding="utf-8"?>
 <w:document xmlns:wpc="http://schemas.microsoft.com/office/word/2010/wordprocessingCanvas" xmlns:mc="http://schemas.openxmlformats.org/markup-compatibility/2006" xmlns:o="urn:schemas-microsoft-com:office:office" xmlns:r="http://schemas.openxmlformats.org/officeDocument/2006/relationships" xmlns:m="http://schemas.openxmlformats.org/officeDocument/2006/math" xmlns:v="urn:schemas-microsoft-com:vml" xmlns:wp14="http://schemas.microsoft.com/office/word/2010/wordprocessingDrawing" xmlns:wp="http://schemas.openxmlformats.org/drawingml/2006/wordprocessingDrawing" xmlns:w10="urn:schemas-microsoft-com:office:word" xmlns:w="http://schemas.openxmlformats.org/wordprocessingml/2006/main" xmlns:w14="http://schemas.microsoft.com/office/word/2010/wordml" xmlns:wpg="http://schemas.microsoft.com/office/word/2010/wordprocessingGroup" xmlns:wpi="http://schemas.microsoft.com/office/word/2010/wordprocessingInk" xmlns:wne="http://schemas.microsoft.com/office/word/2006/wordml" xmlns:wps="http://schemas.microsoft.com/office/word/2010/wordprocessingShape" mc:Ignorable="w14 wp14">
   <w:body>
-    <w:bookmarkStart w:id="0" w:name="_GoBack"/>
     <w:p>
       <w:pPr>
         <w:rPr>
@@ -14,6 +13,327 @@
           <w:szCs w:val="24"/>
         </w:rPr>
       </w:pPr>
+      <w:r>
+        <w:rPr>
+          <w:i/>
+          <w:iCs/>
+          <w:smallCaps/>
+          <w:noProof/>
+          <w:color w:val="424456" w:themeColor="text2"/>
+          <w:spacing w:val="5"/>
+          <w:sz w:val="24"/>
+          <w:szCs w:val="24"/>
+        </w:rPr>
+        <mc:AlternateContent>
+          <mc:Choice Requires="wpg">
+            <w:drawing>
+              <wp:anchor distT="0" distB="0" distL="114300" distR="114300" simplePos="0" relativeHeight="251673600" behindDoc="0" locked="0" layoutInCell="1" allowOverlap="1" wp14:anchorId="1C528033" wp14:editId="240CD528">
+                <wp:simplePos x="0" y="0"/>
+                <mc:AlternateContent>
+                  <mc:Choice Requires="wp14">
+                    <wp:positionH relativeFrom="page">
+                      <wp14:pctPosHOffset>75000</wp14:pctPosHOffset>
+                    </wp:positionH>
+                  </mc:Choice>
+                  <mc:Fallback>
+                    <wp:positionH relativeFrom="page">
+                      <wp:posOffset>5670550</wp:posOffset>
+                    </wp:positionH>
+                  </mc:Fallback>
+                </mc:AlternateContent>
+                <wp:positionV relativeFrom="page">
+                  <wp:posOffset>-6350</wp:posOffset>
+                </wp:positionV>
+                <wp:extent cx="1773555" cy="10698480"/>
+                <wp:effectExtent l="19050" t="0" r="17145" b="26670"/>
+                <wp:wrapNone/>
+                <wp:docPr id="3" name="Groupe 3"/>
+                <wp:cNvGraphicFramePr/>
+                <a:graphic xmlns:a="http://schemas.openxmlformats.org/drawingml/2006/main">
+                  <a:graphicData uri="http://schemas.microsoft.com/office/word/2010/wordprocessingGroup">
+                    <wpg:wgp>
+                      <wpg:cNvGrpSpPr/>
+                      <wpg:grpSpPr>
+                        <a:xfrm>
+                          <a:off x="0" y="0"/>
+                          <a:ext cx="1773937" cy="10698480"/>
+                          <a:chOff x="0" y="0"/>
+                          <a:chExt cx="1774293" cy="10698480"/>
+                        </a:xfrm>
+                        <a:gradFill>
+                          <a:gsLst>
+                            <a:gs pos="0">
+                              <a:schemeClr val="accent6">
+                                <a:lumMod val="50000"/>
+                              </a:schemeClr>
+                            </a:gs>
+                            <a:gs pos="50000">
+                              <a:schemeClr val="accent6">
+                                <a:lumMod val="60000"/>
+                                <a:lumOff val="40000"/>
+                              </a:schemeClr>
+                            </a:gs>
+                            <a:gs pos="100000">
+                              <a:schemeClr val="accent1">
+                                <a:tint val="23500"/>
+                                <a:satMod val="160000"/>
+                              </a:schemeClr>
+                            </a:gs>
+                          </a:gsLst>
+                          <a:lin ang="0" scaled="0"/>
+                        </a:gradFill>
+                      </wpg:grpSpPr>
+                      <wpg:grpSp>
+                        <wpg:cNvPr id="4" name="Group 77"/>
+                        <wpg:cNvGrpSpPr>
+                          <a:grpSpLocks/>
+                        </wpg:cNvGrpSpPr>
+                        <wpg:grpSpPr bwMode="auto">
+                          <a:xfrm>
+                            <a:off x="308919" y="0"/>
+                            <a:ext cx="1465374" cy="10698480"/>
+                            <a:chOff x="6022" y="8835"/>
+                            <a:chExt cx="2310" cy="16114"/>
+                          </a:xfrm>
+                          <a:grpFill/>
+                        </wpg:grpSpPr>
+                        <wps:wsp>
+                          <wps:cNvPr id="5" name="Rectangle 78"/>
+                          <wps:cNvSpPr>
+                            <a:spLocks noChangeArrowheads="1"/>
+                          </wps:cNvSpPr>
+                          <wps:spPr bwMode="auto">
+                            <a:xfrm>
+                              <a:off x="6676" y="8835"/>
+                              <a:ext cx="1512" cy="16114"/>
+                            </a:xfrm>
+                            <a:prstGeom prst="rect">
+                              <a:avLst/>
+                            </a:prstGeom>
+                            <a:grpFill/>
+                            <a:ln w="9525">
+                              <a:solidFill>
+                                <a:srgbClr val="BFB675"/>
+                              </a:solidFill>
+                              <a:miter lim="800000"/>
+                              <a:headEnd/>
+                              <a:tailEnd/>
+                            </a:ln>
+                            <a:extLst/>
+                          </wps:spPr>
+                          <wps:bodyPr rot="0" vert="horz" wrap="square" lIns="91440" tIns="45720" rIns="91440" bIns="45720" anchor="t" anchorCtr="0" upright="1">
+                            <a:noAutofit/>
+                          </wps:bodyPr>
+                        </wps:wsp>
+                        <wps:wsp>
+                          <wps:cNvPr id="6" name="AutoShape 79"/>
+                          <wps:cNvCnPr>
+                            <a:cxnSpLocks noChangeShapeType="1"/>
+                          </wps:cNvCnPr>
+                          <wps:spPr bwMode="auto">
+                            <a:xfrm>
+                              <a:off x="6359" y="8835"/>
+                              <a:ext cx="0" cy="16114"/>
+                            </a:xfrm>
+                            <a:prstGeom prst="straightConnector1">
+                              <a:avLst/>
+                            </a:prstGeom>
+                            <a:grpFill/>
+                            <a:ln w="12700">
+                              <a:solidFill>
+                                <a:schemeClr val="accent1"/>
+                              </a:solidFill>
+                              <a:round/>
+                              <a:headEnd/>
+                              <a:tailEnd/>
+                            </a:ln>
+                            <a:extLst/>
+                          </wps:spPr>
+                          <wps:bodyPr/>
+                        </wps:wsp>
+                        <wps:wsp>
+                          <wps:cNvPr id="7" name="AutoShape 80"/>
+                          <wps:cNvCnPr>
+                            <a:cxnSpLocks noChangeShapeType="1"/>
+                          </wps:cNvCnPr>
+                          <wps:spPr bwMode="auto">
+                            <a:xfrm>
+                              <a:off x="8332" y="8835"/>
+                              <a:ext cx="0" cy="16111"/>
+                            </a:xfrm>
+                            <a:prstGeom prst="straightConnector1">
+                              <a:avLst/>
+                            </a:prstGeom>
+                            <a:grpFill/>
+                            <a:ln w="28575">
+                              <a:solidFill>
+                                <a:schemeClr val="accent1"/>
+                              </a:solidFill>
+                              <a:round/>
+                              <a:headEnd/>
+                              <a:tailEnd/>
+                            </a:ln>
+                            <a:extLst/>
+                          </wps:spPr>
+                          <wps:bodyPr/>
+                        </wps:wsp>
+                        <wps:wsp>
+                          <wps:cNvPr id="8" name="AutoShape 81"/>
+                          <wps:cNvCnPr>
+                            <a:cxnSpLocks noChangeShapeType="1"/>
+                          </wps:cNvCnPr>
+                          <wps:spPr bwMode="auto">
+                            <a:xfrm>
+                              <a:off x="6587" y="8835"/>
+                              <a:ext cx="0" cy="16114"/>
+                            </a:xfrm>
+                            <a:prstGeom prst="straightConnector1">
+                              <a:avLst/>
+                            </a:prstGeom>
+                            <a:grpFill/>
+                            <a:ln w="57150">
+                              <a:solidFill>
+                                <a:schemeClr val="accent1"/>
+                              </a:solidFill>
+                              <a:round/>
+                              <a:headEnd/>
+                              <a:tailEnd/>
+                            </a:ln>
+                            <a:extLst/>
+                          </wps:spPr>
+                          <wps:bodyPr/>
+                        </wps:wsp>
+                        <wps:wsp>
+                          <wps:cNvPr id="9" name="AutoShape 82"/>
+                          <wps:cNvCnPr>
+                            <a:cxnSpLocks noChangeShapeType="1"/>
+                          </wps:cNvCnPr>
+                          <wps:spPr bwMode="auto">
+                            <a:xfrm>
+                              <a:off x="6022" y="8835"/>
+                              <a:ext cx="0" cy="16109"/>
+                            </a:xfrm>
+                            <a:prstGeom prst="straightConnector1">
+                              <a:avLst/>
+                            </a:prstGeom>
+                            <a:grpFill/>
+                            <a:ln w="28575">
+                              <a:solidFill>
+                                <a:schemeClr val="accent1"/>
+                              </a:solidFill>
+                              <a:round/>
+                              <a:headEnd/>
+                              <a:tailEnd/>
+                            </a:ln>
+                            <a:extLst/>
+                          </wps:spPr>
+                          <wps:bodyPr/>
+                        </wps:wsp>
+                      </wpg:grpSp>
+                      <wps:wsp>
+                        <wps:cNvPr id="10" name="Oval 83"/>
+                        <wps:cNvSpPr>
+                          <a:spLocks noChangeArrowheads="1"/>
+                        </wps:cNvSpPr>
+                        <wps:spPr bwMode="auto">
+                          <a:xfrm>
+                            <a:off x="0" y="7945394"/>
+                            <a:ext cx="1101885" cy="1071218"/>
+                          </a:xfrm>
+                          <a:prstGeom prst="ellipse">
+                            <a:avLst/>
+                          </a:prstGeom>
+                          <a:grpFill/>
+                          <a:ln w="38100" cmpd="dbl">
+                            <a:solidFill>
+                              <a:schemeClr val="accent1"/>
+                            </a:solidFill>
+                            <a:round/>
+                            <a:headEnd/>
+                            <a:tailEnd/>
+                          </a:ln>
+                        </wps:spPr>
+                        <wps:bodyPr rot="0" vert="horz" wrap="square" lIns="91440" tIns="45720" rIns="91440" bIns="45720" anchor="t" anchorCtr="0" upright="1">
+                          <a:noAutofit/>
+                        </wps:bodyPr>
+                      </wps:wsp>
+                      <wps:wsp>
+                        <wps:cNvPr id="11" name="Oval 85"/>
+                        <wps:cNvSpPr>
+                          <a:spLocks noChangeArrowheads="1"/>
+                        </wps:cNvSpPr>
+                        <wps:spPr bwMode="auto">
+                          <a:xfrm flipH="1">
+                            <a:off x="259492" y="9378778"/>
+                            <a:ext cx="188405" cy="192400"/>
+                          </a:xfrm>
+                          <a:prstGeom prst="ellipse">
+                            <a:avLst/>
+                          </a:prstGeom>
+                          <a:grpFill/>
+                          <a:ln w="38100" cmpd="dbl">
+                            <a:solidFill>
+                              <a:schemeClr val="accent1"/>
+                            </a:solidFill>
+                            <a:round/>
+                            <a:headEnd/>
+                            <a:tailEnd/>
+                          </a:ln>
+                          <a:effectLst/>
+                          <a:extLst>
+                            <a:ext uri="{AF507438-7753-43E0-B8FC-AC1667EBCBE1}">
+                              <a14:hiddenEffects xmlns:a14="http://schemas.microsoft.com/office/drawing/2010/main">
+                                <a:effectLst>
+                                  <a:outerShdw dist="45791" dir="3378596" algn="ctr" rotWithShape="0">
+                                    <a:srgbClr val="1F2F3F">
+                                      <a:alpha val="50000"/>
+                                    </a:srgbClr>
+                                  </a:outerShdw>
+                                </a:effectLst>
+                              </a14:hiddenEffects>
+                            </a:ext>
+                          </a:extLst>
+                        </wps:spPr>
+                        <wps:bodyPr rot="0" vert="horz" wrap="square" lIns="91440" tIns="45720" rIns="91440" bIns="45720" anchor="t" anchorCtr="0" upright="1">
+                          <a:noAutofit/>
+                        </wps:bodyPr>
+                      </wps:wsp>
+                    </wpg:wgp>
+                  </a:graphicData>
+                </a:graphic>
+                <wp14:sizeRelH relativeFrom="margin">
+                  <wp14:pctWidth>0</wp14:pctWidth>
+                </wp14:sizeRelH>
+              </wp:anchor>
+            </w:drawing>
+          </mc:Choice>
+          <mc:Fallback>
+            <w:pict>
+              <v:group id="Groupe 3" o:spid="_x0000_s1026" style="position:absolute;margin-left:0;margin-top:-.5pt;width:139.65pt;height:842.4pt;z-index:251673600;mso-left-percent:750;mso-position-horizontal-relative:page;mso-position-vertical-relative:page;mso-left-percent:750;mso-width-relative:margin" coordsize="17742,106984" o:gfxdata="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">
+                <v:group id="Group 77" o:spid="_x0000_s1027" style="position:absolute;left:3089;width:14653;height:106984" coordorigin="6022,8835" coordsize="2310,16114" o:gfxdata="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">
+                  <v:rect id="Rectangle 78" o:spid="_x0000_s1028" style="position:absolute;left:6676;top:8835;width:1512;height:16114;visibility:visible;mso-wrap-style:square;v-text-anchor:top" o:gfxdata="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" filled="f" strokecolor="#bfb675"/>
+                  <v:shapetype id="_x0000_t32" coordsize="21600,21600" o:spt="32" o:oned="t" path="m,l21600,21600e" filled="f">
+                    <v:path arrowok="t" fillok="f" o:connecttype="none"/>
+                    <o:lock v:ext="edit" shapetype="t"/>
+                  </v:shapetype>
+                  <v:shape id="AutoShape 79" o:spid="_x0000_s1029" type="#_x0000_t32" style="position:absolute;left:6359;top:8835;width:0;height:16114;visibility:visible;mso-wrap-style:square" o:connectortype="straight" o:gfxdata="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" strokecolor="#53548a [3204]" strokeweight="1pt"/>
+                  <v:shape id="AutoShape 80" o:spid="_x0000_s1030" type="#_x0000_t32" style="position:absolute;left:8332;top:8835;width:0;height:16111;visibility:visible;mso-wrap-style:square" o:connectortype="straight" o:gfxdata="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" strokecolor="#53548a [3204]" strokeweight="2.25pt"/>
+                  <v:shape id="AutoShape 81" o:spid="_x0000_s1031" type="#_x0000_t32" style="position:absolute;left:6587;top:8835;width:0;height:16114;visibility:visible;mso-wrap-style:square" o:connectortype="straight" o:gfxdata="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" strokecolor="#53548a [3204]" strokeweight="4.5pt"/>
+                  <v:shape id="AutoShape 82" o:spid="_x0000_s1032" type="#_x0000_t32" style="position:absolute;left:6022;top:8835;width:0;height:16109;visibility:visible;mso-wrap-style:square" o:connectortype="straight" o:gfxdata="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" strokecolor="#53548a [3204]" strokeweight="2.25pt"/>
+                </v:group>
+                <v:oval id="Oval 83" o:spid="_x0000_s1033" style="position:absolute;top:79453;width:11018;height:10713;visibility:visible;mso-wrap-style:square;v-text-anchor:top" o:gfxdata="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" filled="f" strokecolor="#53548a [3204]" strokeweight="3pt">
+                  <v:stroke linestyle="thinThin"/>
+                </v:oval>
+                <v:oval id="Oval 85" o:spid="_x0000_s1034" style="position:absolute;left:2594;top:93787;width:1884;height:1924;flip:x;visibility:visible;mso-wrap-style:square;v-text-anchor:top" o:gfxdata="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" filled="f" strokecolor="#53548a [3204]" strokeweight="3pt">
+                  <v:stroke linestyle="thinThin"/>
+                  <v:shadow color="#1f2f3f" opacity=".5" offset=",3pt"/>
+                </v:oval>
+                <w10:wrap anchorx="page" anchory="page"/>
+              </v:group>
+            </w:pict>
+          </mc:Fallback>
+        </mc:AlternateContent>
+      </w:r>
       <w:sdt>
         <w:sdtPr>
           <w:rPr>
@@ -45,7 +365,7 @@
               <w:szCs w:val="24"/>
             </w:rPr>
             <w:drawing>
-              <wp:inline distT="0" distB="0" distL="0" distR="0" wp14:anchorId="6D59E05F" wp14:editId="2C01803E">
+              <wp:inline distT="0" distB="0" distL="0" distR="0" wp14:anchorId="07AB40CC" wp14:editId="4FE1965E">
                 <wp:extent cx="1847850" cy="458830"/>
                 <wp:effectExtent l="0" t="0" r="0" b="0"/>
                 <wp:docPr id="77" name="Image 77"/>
@@ -98,330 +418,9 @@
               <w:szCs w:val="24"/>
             </w:rPr>
             <mc:AlternateContent>
-              <mc:Choice Requires="wpg">
-                <w:drawing>
-                  <wp:anchor distT="0" distB="0" distL="114300" distR="114300" simplePos="0" relativeHeight="251673600" behindDoc="0" locked="0" layoutInCell="1" allowOverlap="1" wp14:anchorId="27A550DC" wp14:editId="0C1BC657">
-                    <wp:simplePos x="0" y="0"/>
-                    <mc:AlternateContent>
-                      <mc:Choice Requires="wp14">
-                        <wp:positionH relativeFrom="page">
-                          <wp14:pctPosHOffset>75000</wp14:pctPosHOffset>
-                        </wp:positionH>
-                      </mc:Choice>
-                      <mc:Fallback>
-                        <wp:positionH relativeFrom="page">
-                          <wp:posOffset>5670550</wp:posOffset>
-                        </wp:positionH>
-                      </mc:Fallback>
-                    </mc:AlternateContent>
-                    <wp:positionV relativeFrom="page">
-                      <wp:align>center</wp:align>
-                    </wp:positionV>
-                    <wp:extent cx="1773936" cy="10698480"/>
-                    <wp:effectExtent l="19050" t="0" r="17145" b="26670"/>
-                    <wp:wrapNone/>
-                    <wp:docPr id="1" name="Groupe 1"/>
-                    <wp:cNvGraphicFramePr/>
-                    <a:graphic xmlns:a="http://schemas.openxmlformats.org/drawingml/2006/main">
-                      <a:graphicData uri="http://schemas.microsoft.com/office/word/2010/wordprocessingGroup">
-                        <wpg:wgp>
-                          <wpg:cNvGrpSpPr/>
-                          <wpg:grpSpPr>
-                            <a:xfrm>
-                              <a:off x="0" y="0"/>
-                              <a:ext cx="1773937" cy="10698480"/>
-                              <a:chOff x="0" y="0"/>
-                              <a:chExt cx="1774293" cy="10698480"/>
-                            </a:xfrm>
-                            <a:gradFill>
-                              <a:gsLst>
-                                <a:gs pos="0">
-                                  <a:schemeClr val="accent6">
-                                    <a:lumMod val="50000"/>
-                                  </a:schemeClr>
-                                </a:gs>
-                                <a:gs pos="50000">
-                                  <a:schemeClr val="accent6">
-                                    <a:lumMod val="60000"/>
-                                    <a:lumOff val="40000"/>
-                                  </a:schemeClr>
-                                </a:gs>
-                                <a:gs pos="100000">
-                                  <a:schemeClr val="accent1">
-                                    <a:tint val="23500"/>
-                                    <a:satMod val="160000"/>
-                                  </a:schemeClr>
-                                </a:gs>
-                              </a:gsLst>
-                              <a:lin ang="0" scaled="0"/>
-                            </a:gradFill>
-                          </wpg:grpSpPr>
-                          <wpg:grpSp>
-                            <wpg:cNvPr id="65" name="Group 77"/>
-                            <wpg:cNvGrpSpPr>
-                              <a:grpSpLocks/>
-                            </wpg:cNvGrpSpPr>
-                            <wpg:grpSpPr bwMode="auto">
-                              <a:xfrm>
-                                <a:off x="308919" y="0"/>
-                                <a:ext cx="1465374" cy="10698480"/>
-                                <a:chOff x="6022" y="8835"/>
-                                <a:chExt cx="2310" cy="16114"/>
-                              </a:xfrm>
-                              <a:grpFill/>
-                            </wpg:grpSpPr>
-                            <wps:wsp>
-                              <wps:cNvPr id="66" name="Rectangle 78"/>
-                              <wps:cNvSpPr>
-                                <a:spLocks noChangeArrowheads="1"/>
-                              </wps:cNvSpPr>
-                              <wps:spPr bwMode="auto">
-                                <a:xfrm>
-                                  <a:off x="6676" y="8835"/>
-                                  <a:ext cx="1512" cy="16114"/>
-                                </a:xfrm>
-                                <a:prstGeom prst="rect">
-                                  <a:avLst/>
-                                </a:prstGeom>
-                                <a:grpFill/>
-                                <a:ln w="9525">
-                                  <a:solidFill>
-                                    <a:srgbClr val="BFB675"/>
-                                  </a:solidFill>
-                                  <a:miter lim="800000"/>
-                                  <a:headEnd/>
-                                  <a:tailEnd/>
-                                </a:ln>
-                                <a:extLst/>
-                              </wps:spPr>
-                              <wps:bodyPr rot="0" vert="horz" wrap="square" lIns="91440" tIns="45720" rIns="91440" bIns="45720" anchor="t" anchorCtr="0" upright="1">
-                                <a:noAutofit/>
-                              </wps:bodyPr>
-                            </wps:wsp>
-                            <wps:wsp>
-                              <wps:cNvPr id="67" name="AutoShape 79"/>
-                              <wps:cNvCnPr>
-                                <a:cxnSpLocks noChangeShapeType="1"/>
-                              </wps:cNvCnPr>
-                              <wps:spPr bwMode="auto">
-                                <a:xfrm>
-                                  <a:off x="6359" y="8835"/>
-                                  <a:ext cx="0" cy="16114"/>
-                                </a:xfrm>
-                                <a:prstGeom prst="straightConnector1">
-                                  <a:avLst/>
-                                </a:prstGeom>
-                                <a:grpFill/>
-                                <a:ln w="12700">
-                                  <a:solidFill>
-                                    <a:schemeClr val="accent1"/>
-                                  </a:solidFill>
-                                  <a:round/>
-                                  <a:headEnd/>
-                                  <a:tailEnd/>
-                                </a:ln>
-                                <a:extLst/>
-                              </wps:spPr>
-                              <wps:bodyPr/>
-                            </wps:wsp>
-                            <wps:wsp>
-                              <wps:cNvPr id="68" name="AutoShape 80"/>
-                              <wps:cNvCnPr>
-                                <a:cxnSpLocks noChangeShapeType="1"/>
-                              </wps:cNvCnPr>
-                              <wps:spPr bwMode="auto">
-                                <a:xfrm>
-                                  <a:off x="8332" y="8835"/>
-                                  <a:ext cx="0" cy="16111"/>
-                                </a:xfrm>
-                                <a:prstGeom prst="straightConnector1">
-                                  <a:avLst/>
-                                </a:prstGeom>
-                                <a:grpFill/>
-                                <a:ln w="28575">
-                                  <a:solidFill>
-                                    <a:schemeClr val="accent1"/>
-                                  </a:solidFill>
-                                  <a:round/>
-                                  <a:headEnd/>
-                                  <a:tailEnd/>
-                                </a:ln>
-                                <a:extLst/>
-                              </wps:spPr>
-                              <wps:bodyPr/>
-                            </wps:wsp>
-                            <wps:wsp>
-                              <wps:cNvPr id="69" name="AutoShape 81"/>
-                              <wps:cNvCnPr>
-                                <a:cxnSpLocks noChangeShapeType="1"/>
-                              </wps:cNvCnPr>
-                              <wps:spPr bwMode="auto">
-                                <a:xfrm>
-                                  <a:off x="6587" y="8835"/>
-                                  <a:ext cx="0" cy="16114"/>
-                                </a:xfrm>
-                                <a:prstGeom prst="straightConnector1">
-                                  <a:avLst/>
-                                </a:prstGeom>
-                                <a:grpFill/>
-                                <a:ln w="57150">
-                                  <a:solidFill>
-                                    <a:schemeClr val="accent1"/>
-                                  </a:solidFill>
-                                  <a:round/>
-                                  <a:headEnd/>
-                                  <a:tailEnd/>
-                                </a:ln>
-                                <a:extLst/>
-                              </wps:spPr>
-                              <wps:bodyPr/>
-                            </wps:wsp>
-                            <wps:wsp>
-                              <wps:cNvPr id="70" name="AutoShape 82"/>
-                              <wps:cNvCnPr>
-                                <a:cxnSpLocks noChangeShapeType="1"/>
-                              </wps:cNvCnPr>
-                              <wps:spPr bwMode="auto">
-                                <a:xfrm>
-                                  <a:off x="6022" y="8835"/>
-                                  <a:ext cx="0" cy="16109"/>
-                                </a:xfrm>
-                                <a:prstGeom prst="straightConnector1">
-                                  <a:avLst/>
-                                </a:prstGeom>
-                                <a:grpFill/>
-                                <a:ln w="28575">
-                                  <a:solidFill>
-                                    <a:schemeClr val="accent1"/>
-                                  </a:solidFill>
-                                  <a:round/>
-                                  <a:headEnd/>
-                                  <a:tailEnd/>
-                                </a:ln>
-                                <a:extLst/>
-                              </wps:spPr>
-                              <wps:bodyPr/>
-                            </wps:wsp>
-                          </wpg:grpSp>
-                          <wps:wsp>
-                            <wps:cNvPr id="71" name="Oval 83"/>
-                            <wps:cNvSpPr>
-                              <a:spLocks noChangeArrowheads="1"/>
-                            </wps:cNvSpPr>
-                            <wps:spPr bwMode="auto">
-                              <a:xfrm>
-                                <a:off x="0" y="7945394"/>
-                                <a:ext cx="1101885" cy="1071218"/>
-                              </a:xfrm>
-                              <a:prstGeom prst="ellipse">
-                                <a:avLst/>
-                              </a:prstGeom>
-                              <a:grpFill/>
-                              <a:ln w="38100" cmpd="dbl">
-                                <a:solidFill>
-                                  <a:schemeClr val="accent1"/>
-                                </a:solidFill>
-                                <a:round/>
-                                <a:headEnd/>
-                                <a:tailEnd/>
-                              </a:ln>
-                            </wps:spPr>
-                            <wps:bodyPr rot="0" vert="horz" wrap="square" lIns="91440" tIns="45720" rIns="91440" bIns="45720" anchor="t" anchorCtr="0" upright="1">
-                              <a:noAutofit/>
-                            </wps:bodyPr>
-                          </wps:wsp>
-                          <wps:wsp>
-                            <wps:cNvPr id="72" name="Oval 85"/>
-                            <wps:cNvSpPr>
-                              <a:spLocks noChangeArrowheads="1"/>
-                            </wps:cNvSpPr>
-                            <wps:spPr bwMode="auto">
-                              <a:xfrm flipH="1">
-                                <a:off x="259492" y="9378778"/>
-                                <a:ext cx="188405" cy="192400"/>
-                              </a:xfrm>
-                              <a:prstGeom prst="ellipse">
-                                <a:avLst/>
-                              </a:prstGeom>
-                              <a:grpFill/>
-                              <a:ln w="38100" cmpd="dbl">
-                                <a:solidFill>
-                                  <a:schemeClr val="accent1"/>
-                                </a:solidFill>
-                                <a:round/>
-                                <a:headEnd/>
-                                <a:tailEnd/>
-                              </a:ln>
-                              <a:effectLst/>
-                              <a:extLst>
-                                <a:ext uri="{AF507438-7753-43E0-B8FC-AC1667EBCBE1}">
-                                  <a14:hiddenEffects xmlns:a14="http://schemas.microsoft.com/office/drawing/2010/main">
-                                    <a:effectLst>
-                                      <a:outerShdw dist="45791" dir="3378596" algn="ctr" rotWithShape="0">
-                                        <a:srgbClr val="1F2F3F">
-                                          <a:alpha val="50000"/>
-                                        </a:srgbClr>
-                                      </a:outerShdw>
-                                    </a:effectLst>
-                                  </a14:hiddenEffects>
-                                </a:ext>
-                              </a:extLst>
-                            </wps:spPr>
-                            <wps:bodyPr rot="0" vert="horz" wrap="square" lIns="91440" tIns="45720" rIns="91440" bIns="45720" anchor="t" anchorCtr="0" upright="1">
-                              <a:noAutofit/>
-                            </wps:bodyPr>
-                          </wps:wsp>
-                        </wpg:wgp>
-                      </a:graphicData>
-                    </a:graphic>
-                    <wp14:sizeRelH relativeFrom="margin">
-                      <wp14:pctWidth>0</wp14:pctWidth>
-                    </wp14:sizeRelH>
-                  </wp:anchor>
-                </w:drawing>
-              </mc:Choice>
-              <mc:Fallback>
-                <w:pict>
-                  <v:group id="Groupe 1" o:spid="_x0000_s1026" style="position:absolute;margin-left:0;margin-top:0;width:139.7pt;height:842.4pt;z-index:251673600;mso-left-percent:750;mso-position-horizontal-relative:page;mso-position-vertical:center;mso-position-vertical-relative:page;mso-left-percent:750;mso-width-relative:margin" coordsize="17742,106984" o:gfxdata="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">
-                    <v:group id="Group 77" o:spid="_x0000_s1027" style="position:absolute;left:3089;width:14653;height:106984" coordorigin="6022,8835" coordsize="2310,16114" o:gfxdata="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">
-                      <v:rect id="Rectangle 78" o:spid="_x0000_s1028" style="position:absolute;left:6676;top:8835;width:1512;height:16114;visibility:visible;mso-wrap-style:square;v-text-anchor:top" o:gfxdata="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" filled="f" strokecolor="#bfb675"/>
-                      <v:shapetype id="_x0000_t32" coordsize="21600,21600" o:spt="32" o:oned="t" path="m,l21600,21600e" filled="f">
-                        <v:path arrowok="t" fillok="f" o:connecttype="none"/>
-                        <o:lock v:ext="edit" shapetype="t"/>
-                      </v:shapetype>
-                      <v:shape id="AutoShape 79" o:spid="_x0000_s1029" type="#_x0000_t32" style="position:absolute;left:6359;top:8835;width:0;height:16114;visibility:visible;mso-wrap-style:square" o:connectortype="straight" o:gfxdata="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" strokecolor="#53548a [3204]" strokeweight="1pt"/>
-                      <v:shape id="AutoShape 80" o:spid="_x0000_s1030" type="#_x0000_t32" style="position:absolute;left:8332;top:8835;width:0;height:16111;visibility:visible;mso-wrap-style:square" o:connectortype="straight" o:gfxdata="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" strokecolor="#53548a [3204]" strokeweight="2.25pt"/>
-                      <v:shape id="AutoShape 81" o:spid="_x0000_s1031" type="#_x0000_t32" style="position:absolute;left:6587;top:8835;width:0;height:16114;visibility:visible;mso-wrap-style:square" o:connectortype="straight" o:gfxdata="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" strokecolor="#53548a [3204]" strokeweight="4.5pt"/>
-                      <v:shape id="AutoShape 82" o:spid="_x0000_s1032" type="#_x0000_t32" style="position:absolute;left:6022;top:8835;width:0;height:16109;visibility:visible;mso-wrap-style:square" o:connectortype="straight" o:gfxdata="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" strokecolor="#53548a [3204]" strokeweight="2.25pt"/>
-                    </v:group>
-                    <v:oval id="Oval 83" o:spid="_x0000_s1033" style="position:absolute;top:79453;width:11018;height:10713;visibility:visible;mso-wrap-style:square;v-text-anchor:top" o:gfxdata="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" filled="f" strokecolor="#53548a [3204]" strokeweight="3pt">
-                      <v:stroke linestyle="thinThin"/>
-                    </v:oval>
-                    <v:oval id="Oval 85" o:spid="_x0000_s1034" style="position:absolute;left:2594;top:93787;width:1884;height:1924;flip:x;visibility:visible;mso-wrap-style:square;v-text-anchor:top" o:gfxdata="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" filled="f" strokecolor="#53548a [3204]" strokeweight="3pt">
-                      <v:stroke linestyle="thinThin"/>
-                      <v:shadow color="#1f2f3f" opacity=".5" offset=",3pt"/>
-                    </v:oval>
-                    <w10:wrap anchorx="page" anchory="page"/>
-                  </v:group>
-                </w:pict>
-              </mc:Fallback>
-            </mc:AlternateContent>
-          </w:r>
-          <w:r>
-            <w:rPr>
-              <w:i/>
-              <w:iCs/>
-              <w:smallCaps/>
-              <w:noProof/>
-              <w:color w:val="424456" w:themeColor="text2"/>
-              <w:spacing w:val="5"/>
-              <w:sz w:val="24"/>
-              <w:szCs w:val="24"/>
-            </w:rPr>
-            <mc:AlternateContent>
               <mc:Choice Requires="wps">
                 <w:drawing>
-                  <wp:anchor distT="0" distB="0" distL="114300" distR="114300" simplePos="0" relativeHeight="251672576" behindDoc="0" locked="0" layoutInCell="0" allowOverlap="1" wp14:anchorId="2094B6D9" wp14:editId="04376200">
+                  <wp:anchor distT="0" distB="0" distL="114300" distR="114300" simplePos="0" relativeHeight="251672576" behindDoc="0" locked="0" layoutInCell="0" allowOverlap="1" wp14:anchorId="1B5A34F4" wp14:editId="6EAE2AD0">
                     <wp:simplePos x="0" y="0"/>
                     <wp:positionH relativeFrom="margin">
                       <wp:align>left</wp:align>
@@ -753,7 +752,7 @@
             <mc:AlternateContent>
               <mc:Choice Requires="wps">
                 <w:drawing>
-                  <wp:anchor distT="0" distB="0" distL="114300" distR="114300" simplePos="0" relativeHeight="251671552" behindDoc="0" locked="0" layoutInCell="0" allowOverlap="1" wp14:anchorId="5BB75232" wp14:editId="22D92AD9">
+                  <wp:anchor distT="0" distB="0" distL="114300" distR="114300" simplePos="0" relativeHeight="251671552" behindDoc="0" locked="0" layoutInCell="0" allowOverlap="1" wp14:anchorId="2AAD53EB" wp14:editId="567916A4">
                     <wp:simplePos x="0" y="0"/>
                     <wp:positionH relativeFrom="margin">
                       <wp:align>left</wp:align>
@@ -2227,12 +2226,12 @@
       <w:pPr>
         <w:pStyle w:val="Titre1"/>
       </w:pPr>
-      <w:bookmarkStart w:id="1" w:name="_Toc436073788"/>
+      <w:bookmarkStart w:id="0" w:name="_Toc436073788"/>
       <w:r>
         <w:lastRenderedPageBreak/>
         <w:t>Introduction</w:t>
       </w:r>
-      <w:bookmarkEnd w:id="1"/>
+      <w:bookmarkEnd w:id="0"/>
     </w:p>
     <w:p>
       <w:r>
@@ -2272,11 +2271,9 @@
       <w:r>
         <w:t xml:space="preserve"> que nous avions </w:t>
       </w:r>
-      <w:proofErr w:type="gramStart"/>
-      <w:r>
-        <w:t>connecté</w:t>
-      </w:r>
-      <w:proofErr w:type="gramEnd"/>
+      <w:r>
+        <w:t>connectées</w:t>
+      </w:r>
       <w:r>
         <w:t xml:space="preserve"> sur le port GPIO du </w:t>
       </w:r>
@@ -2301,76 +2298,76 @@
       <w:pPr>
         <w:pStyle w:val="Titre1"/>
       </w:pPr>
-      <w:bookmarkStart w:id="2" w:name="_Toc436073789"/>
+      <w:bookmarkStart w:id="1" w:name="_Toc436073789"/>
       <w:r>
         <w:lastRenderedPageBreak/>
         <w:t>Présentation de l'environnement</w:t>
       </w:r>
+      <w:bookmarkEnd w:id="1"/>
+    </w:p>
+    <w:p>
+      <w:pPr>
+        <w:pStyle w:val="Titre2"/>
+      </w:pPr>
+      <w:bookmarkStart w:id="2" w:name="_Toc436073790"/>
+      <w:r>
+        <w:t>Le PC hôte</w:t>
+      </w:r>
       <w:bookmarkEnd w:id="2"/>
     </w:p>
     <w:p>
+      <w:r>
+        <w:t>Nous disposons d'un PC hôte sur lequel nous allons simuler le capteur de température. Il est équipé d'</w:t>
+      </w:r>
+      <w:proofErr w:type="spellStart"/>
+      <w:r>
+        <w:t>Ubuntu</w:t>
+      </w:r>
+      <w:proofErr w:type="spellEnd"/>
+      <w:r>
+        <w:t xml:space="preserve"> 12.04 et permet de communiquer avec la carte </w:t>
+      </w:r>
+      <w:proofErr w:type="spellStart"/>
+      <w:r>
+        <w:t>Raspberry</w:t>
+      </w:r>
+      <w:proofErr w:type="spellEnd"/>
+      <w:r>
+        <w:t xml:space="preserve"> Pi que nous détaillerons plus tard.</w:t>
+      </w:r>
+    </w:p>
+    <w:p>
+      <w:r>
+        <w:t>Sur cette machine, nous avons un accès internet ainsi que les droits d'administrateur afin de pouvoir gérer au mieux notre projet.</w:t>
+      </w:r>
+    </w:p>
+    <w:p>
       <w:pPr>
         <w:pStyle w:val="Titre2"/>
       </w:pPr>
-      <w:bookmarkStart w:id="3" w:name="_Toc436073790"/>
-      <w:r>
-        <w:t>Le PC hôte</w:t>
+      <w:bookmarkStart w:id="3" w:name="_Toc436073791"/>
+      <w:r>
+        <w:t xml:space="preserve">La carte </w:t>
+      </w:r>
+      <w:proofErr w:type="spellStart"/>
+      <w:r>
+        <w:t>Raspberry</w:t>
+      </w:r>
+      <w:proofErr w:type="spellEnd"/>
+      <w:r>
+        <w:t xml:space="preserve"> Pi</w:t>
       </w:r>
       <w:bookmarkEnd w:id="3"/>
     </w:p>
     <w:p>
-      <w:r>
-        <w:t>Nous disposons d'un PC hôte sur lequel nous allons simuler le capteur de température. Il est équipé d'</w:t>
-      </w:r>
-      <w:proofErr w:type="spellStart"/>
-      <w:r>
-        <w:t>Ubuntu</w:t>
-      </w:r>
-      <w:proofErr w:type="spellEnd"/>
-      <w:r>
-        <w:t xml:space="preserve"> 12.04 et permet de communiquer avec la carte </w:t>
-      </w:r>
-      <w:proofErr w:type="spellStart"/>
-      <w:r>
-        <w:t>Raspberry</w:t>
-      </w:r>
-      <w:proofErr w:type="spellEnd"/>
-      <w:r>
-        <w:t xml:space="preserve"> Pi que nous détaillerons plus tard.</w:t>
-      </w:r>
-    </w:p>
-    <w:p>
-      <w:r>
-        <w:t>Sur cette machine, nous avons un accès internet ainsi que les droits d'administrateur afin de pouvoir gérer au mieux notre projet.</w:t>
-      </w:r>
-    </w:p>
-    <w:p>
-      <w:pPr>
-        <w:pStyle w:val="Titre2"/>
-      </w:pPr>
-      <w:bookmarkStart w:id="4" w:name="_Toc436073791"/>
-      <w:r>
-        <w:t xml:space="preserve">La carte </w:t>
-      </w:r>
-      <w:proofErr w:type="spellStart"/>
-      <w:r>
-        <w:t>Raspberry</w:t>
-      </w:r>
-      <w:proofErr w:type="spellEnd"/>
-      <w:r>
-        <w:t xml:space="preserve"> Pi</w:t>
+      <w:pPr>
+        <w:pStyle w:val="Titre3"/>
+      </w:pPr>
+      <w:bookmarkStart w:id="4" w:name="_Toc436073792"/>
+      <w:r>
+        <w:t>Description</w:t>
       </w:r>
       <w:bookmarkEnd w:id="4"/>
-    </w:p>
-    <w:p>
-      <w:pPr>
-        <w:pStyle w:val="Titre3"/>
-      </w:pPr>
-      <w:bookmarkStart w:id="5" w:name="_Toc436073792"/>
-      <w:r>
-        <w:t>Description</w:t>
-      </w:r>
-      <w:bookmarkEnd w:id="5"/>
     </w:p>
     <w:p>
       <w:r>
@@ -2526,11 +2523,11 @@
       <w:pPr>
         <w:pStyle w:val="Titre3"/>
       </w:pPr>
-      <w:bookmarkStart w:id="6" w:name="_Toc436073793"/>
+      <w:bookmarkStart w:id="5" w:name="_Toc436073793"/>
       <w:r>
         <w:t>Configuration</w:t>
       </w:r>
-      <w:bookmarkEnd w:id="6"/>
+      <w:bookmarkEnd w:id="5"/>
     </w:p>
     <w:p>
       <w:r>
@@ -2628,30 +2625,30 @@
       <w:pPr>
         <w:pStyle w:val="Titre1"/>
       </w:pPr>
-      <w:bookmarkStart w:id="7" w:name="_Toc436073794"/>
+      <w:bookmarkStart w:id="6" w:name="_Toc436073794"/>
       <w:r>
         <w:lastRenderedPageBreak/>
         <w:t>Présentation de la solution</w:t>
       </w:r>
+      <w:bookmarkEnd w:id="6"/>
+    </w:p>
+    <w:p>
+      <w:r>
+        <w:t>Vous trouverez tous les fichiers de ce projet dans l</w:t>
+      </w:r>
+      <w:r>
+        <w:t>'archive jointe avec ce rapport si vous le consultez numériquement.</w:t>
+      </w:r>
+    </w:p>
+    <w:p>
+      <w:pPr>
+        <w:pStyle w:val="Titre2"/>
+      </w:pPr>
+      <w:bookmarkStart w:id="7" w:name="_Toc436073795"/>
+      <w:r>
+        <w:t>Capteur de température</w:t>
+      </w:r>
       <w:bookmarkEnd w:id="7"/>
-    </w:p>
-    <w:p>
-      <w:r>
-        <w:t>Vous trouverez tous les fichiers de ce projet dans l</w:t>
-      </w:r>
-      <w:r>
-        <w:t>'archive jointe avec ce rapport si vous le consultez numériquement.</w:t>
-      </w:r>
-    </w:p>
-    <w:p>
-      <w:pPr>
-        <w:pStyle w:val="Titre2"/>
-      </w:pPr>
-      <w:bookmarkStart w:id="8" w:name="_Toc436073795"/>
-      <w:r>
-        <w:t>Capteur de température</w:t>
-      </w:r>
-      <w:bookmarkEnd w:id="8"/>
     </w:p>
     <w:p>
       <w:r>
@@ -3242,37 +3239,23 @@
       <w:pPr>
         <w:pStyle w:val="Lgende"/>
         <w:spacing w:before="120"/>
-        <w:jc w:val="center"/>
-      </w:pPr>
-      <w:bookmarkStart w:id="9" w:name="_Toc436073802"/>
+      </w:pPr>
+      <w:bookmarkStart w:id="8" w:name="_Toc436073802"/>
       <w:r>
         <w:t xml:space="preserve">Figure </w:t>
       </w:r>
-      <w:r>
-        <w:fldChar w:fldCharType="begin"/>
-      </w:r>
-      <w:r>
-        <w:instrText xml:space="preserve"> SEQ Figure \* ARABIC </w:instrText>
-      </w:r>
-      <w:r>
-        <w:fldChar w:fldCharType="separate"/>
-      </w:r>
-      <w:r>
-        <w:rPr>
-          <w:noProof/>
-        </w:rPr>
-        <w:t>1</w:t>
-      </w:r>
-      <w:r>
-        <w:rPr>
-          <w:noProof/>
-        </w:rPr>
-        <w:fldChar w:fldCharType="end"/>
-      </w:r>
+      <w:fldSimple w:instr=" SEQ Figure \* ARABIC ">
+        <w:r>
+          <w:rPr>
+            <w:noProof/>
+          </w:rPr>
+          <w:t>1</w:t>
+        </w:r>
+      </w:fldSimple>
       <w:r>
         <w:t xml:space="preserve"> –Format de la trame de température</w:t>
       </w:r>
-      <w:bookmarkEnd w:id="9"/>
+      <w:bookmarkEnd w:id="8"/>
     </w:p>
     <w:p>
       <w:r>
@@ -3404,11 +3387,9 @@
       <w:r>
         <w:t xml:space="preserve"> afin de sécuriser l'écriture dans les files de réceptions et d'envoi des trames. La première étape de ce programme est d'établir la connexion avec la carte </w:t>
       </w:r>
-      <w:proofErr w:type="gramStart"/>
-      <w:r>
-        <w:t>embarqué</w:t>
-      </w:r>
-      <w:proofErr w:type="gramEnd"/>
+      <w:r>
+        <w:t>embarquée</w:t>
+      </w:r>
       <w:r>
         <w:t xml:space="preserve"> par le port RS232.</w:t>
       </w:r>
@@ -3423,8 +3404,389 @@
         <w:t>Dans le cas où on reçoit une trame de commande (changement de fréquence ou arrêt du capteur), on doit traiter celle-ci et envoyer un acquittement prioritairement, et donc laisser de côté l'envoi de trames pour le moment.</w:t>
       </w:r>
     </w:p>
-    <w:p>
-      <w:r>
+    <w:tbl>
+      <w:tblPr>
+        <w:tblW w:w="3178" w:type="dxa"/>
+        <w:jc w:val="center"/>
+        <w:tblBorders>
+          <w:top w:val="outset" w:sz="6" w:space="0" w:color="auto"/>
+          <w:left w:val="outset" w:sz="6" w:space="0" w:color="auto"/>
+          <w:bottom w:val="outset" w:sz="6" w:space="0" w:color="auto"/>
+          <w:right w:val="outset" w:sz="6" w:space="0" w:color="auto"/>
+        </w:tblBorders>
+        <w:tblCellMar>
+          <w:left w:w="0" w:type="dxa"/>
+          <w:right w:w="0" w:type="dxa"/>
+        </w:tblCellMar>
+        <w:tblLook w:val="04A0" w:firstRow="1" w:lastRow="0" w:firstColumn="1" w:lastColumn="0" w:noHBand="0" w:noVBand="1"/>
+      </w:tblPr>
+      <w:tblGrid>
+        <w:gridCol w:w="454"/>
+        <w:gridCol w:w="454"/>
+        <w:gridCol w:w="454"/>
+        <w:gridCol w:w="454"/>
+        <w:gridCol w:w="454"/>
+        <w:gridCol w:w="454"/>
+        <w:gridCol w:w="454"/>
+      </w:tblGrid>
+      <w:tr>
+        <w:trPr>
+          <w:trHeight w:val="397"/>
+          <w:jc w:val="center"/>
+        </w:trPr>
+        <w:tc>
+          <w:tcPr>
+            <w:tcW w:w="454" w:type="dxa"/>
+            <w:tcBorders>
+              <w:top w:val="single" w:sz="12" w:space="0" w:color="000000"/>
+              <w:left w:val="single" w:sz="12" w:space="0" w:color="000000"/>
+              <w:bottom w:val="single" w:sz="12" w:space="0" w:color="000000"/>
+              <w:right w:val="single" w:sz="12" w:space="0" w:color="000000"/>
+            </w:tcBorders>
+            <w:shd w:val="clear" w:color="auto" w:fill="D8D8D8"/>
+            <w:vAlign w:val="center"/>
+            <w:hideMark/>
+          </w:tcPr>
+          <w:p>
+            <w:pPr>
+              <w:spacing w:beforeAutospacing="1" w:after="0" w:afterAutospacing="1" w:line="240" w:lineRule="auto"/>
+              <w:ind w:right="30"/>
+              <w:jc w:val="center"/>
+              <w:textAlignment w:val="baseline"/>
+              <w:rPr>
+                <w:rFonts w:ascii="Segoe UI" w:eastAsia="Times New Roman" w:hAnsi="Segoe UI" w:cs="Segoe UI"/>
+                <w:color w:val="000000"/>
+                <w:sz w:val="12"/>
+                <w:szCs w:val="12"/>
+              </w:rPr>
+            </w:pPr>
+            <w:r>
+              <w:rPr>
+                <w:rFonts w:ascii="Cambria" w:eastAsia="Times New Roman" w:hAnsi="Cambria" w:cs="Segoe UI"/>
+                <w:color w:val="000000"/>
+                <w:sz w:val="24"/>
+                <w:szCs w:val="24"/>
+              </w:rPr>
+              <w:t>Y</w:t>
+            </w:r>
+          </w:p>
+        </w:tc>
+        <w:tc>
+          <w:tcPr>
+            <w:tcW w:w="454" w:type="dxa"/>
+            <w:tcBorders>
+              <w:top w:val="single" w:sz="12" w:space="0" w:color="000000"/>
+              <w:left w:val="single" w:sz="12" w:space="0" w:color="000000"/>
+              <w:bottom w:val="single" w:sz="12" w:space="0" w:color="000000"/>
+              <w:right w:val="single" w:sz="18" w:space="0" w:color="000000"/>
+            </w:tcBorders>
+            <w:shd w:val="clear" w:color="auto" w:fill="DDD8C2"/>
+            <w:vAlign w:val="center"/>
+            <w:hideMark/>
+          </w:tcPr>
+          <w:p>
+            <w:pPr>
+              <w:spacing w:beforeAutospacing="1" w:after="0" w:afterAutospacing="1" w:line="240" w:lineRule="auto"/>
+              <w:ind w:right="60"/>
+              <w:jc w:val="center"/>
+              <w:textAlignment w:val="baseline"/>
+              <w:rPr>
+                <w:rFonts w:ascii="Segoe UI" w:eastAsia="Times New Roman" w:hAnsi="Segoe UI" w:cs="Segoe UI"/>
+                <w:color w:val="000000"/>
+                <w:sz w:val="12"/>
+                <w:szCs w:val="12"/>
+              </w:rPr>
+            </w:pPr>
+            <w:r>
+              <w:rPr>
+                <w:rFonts w:ascii="Cambria" w:eastAsia="Times New Roman" w:hAnsi="Cambria" w:cs="Segoe UI"/>
+                <w:color w:val="000000"/>
+                <w:sz w:val="24"/>
+                <w:szCs w:val="24"/>
+              </w:rPr>
+              <w:t>0</w:t>
+            </w:r>
+          </w:p>
+        </w:tc>
+        <w:tc>
+          <w:tcPr>
+            <w:tcW w:w="454" w:type="dxa"/>
+            <w:tcBorders>
+              <w:top w:val="single" w:sz="12" w:space="0" w:color="000000"/>
+              <w:left w:val="single" w:sz="18" w:space="0" w:color="000000"/>
+              <w:bottom w:val="single" w:sz="12" w:space="0" w:color="000000"/>
+              <w:right w:val="single" w:sz="12" w:space="0" w:color="000000"/>
+            </w:tcBorders>
+            <w:shd w:val="clear" w:color="auto" w:fill="DDD8C2"/>
+            <w:vAlign w:val="center"/>
+            <w:hideMark/>
+          </w:tcPr>
+          <w:p>
+            <w:pPr>
+              <w:spacing w:beforeAutospacing="1" w:after="0" w:afterAutospacing="1" w:line="240" w:lineRule="auto"/>
+              <w:ind w:right="60"/>
+              <w:jc w:val="center"/>
+              <w:textAlignment w:val="baseline"/>
+              <w:rPr>
+                <w:rFonts w:ascii="Segoe UI" w:eastAsia="Times New Roman" w:hAnsi="Segoe UI" w:cs="Segoe UI"/>
+                <w:color w:val="000000"/>
+                <w:sz w:val="12"/>
+                <w:szCs w:val="12"/>
+              </w:rPr>
+            </w:pPr>
+            <w:r>
+              <w:rPr>
+                <w:rFonts w:ascii="Cambria" w:eastAsia="Times New Roman" w:hAnsi="Cambria" w:cs="Segoe UI"/>
+                <w:color w:val="000000"/>
+                <w:sz w:val="24"/>
+                <w:szCs w:val="24"/>
+              </w:rPr>
+              <w:t>0</w:t>
+            </w:r>
+          </w:p>
+        </w:tc>
+        <w:tc>
+          <w:tcPr>
+            <w:tcW w:w="454" w:type="dxa"/>
+            <w:tcBorders>
+              <w:top w:val="single" w:sz="12" w:space="0" w:color="000000"/>
+              <w:left w:val="single" w:sz="12" w:space="0" w:color="000000"/>
+              <w:bottom w:val="single" w:sz="12" w:space="0" w:color="000000"/>
+              <w:right w:val="single" w:sz="12" w:space="0" w:color="000000"/>
+            </w:tcBorders>
+            <w:shd w:val="clear" w:color="auto" w:fill="CCFFCC"/>
+            <w:vAlign w:val="center"/>
+            <w:hideMark/>
+          </w:tcPr>
+          <w:p>
+            <w:pPr>
+              <w:spacing w:beforeAutospacing="1" w:after="0" w:afterAutospacing="1" w:line="240" w:lineRule="auto"/>
+              <w:ind w:right="45"/>
+              <w:jc w:val="center"/>
+              <w:textAlignment w:val="baseline"/>
+              <w:rPr>
+                <w:rFonts w:ascii="Segoe UI" w:eastAsia="Times New Roman" w:hAnsi="Segoe UI" w:cs="Segoe UI"/>
+                <w:color w:val="000000"/>
+                <w:sz w:val="12"/>
+                <w:szCs w:val="12"/>
+              </w:rPr>
+            </w:pPr>
+            <w:r>
+              <w:rPr>
+                <w:rFonts w:ascii="Cambria" w:eastAsia="Times New Roman" w:hAnsi="Cambria" w:cs="Segoe UI"/>
+                <w:color w:val="000000"/>
+                <w:sz w:val="24"/>
+                <w:szCs w:val="24"/>
+              </w:rPr>
+              <w:t>A</w:t>
+            </w:r>
+          </w:p>
+        </w:tc>
+        <w:tc>
+          <w:tcPr>
+            <w:tcW w:w="454" w:type="dxa"/>
+            <w:tcBorders>
+              <w:top w:val="single" w:sz="12" w:space="0" w:color="000000"/>
+              <w:left w:val="single" w:sz="12" w:space="0" w:color="000000"/>
+              <w:bottom w:val="single" w:sz="12" w:space="0" w:color="000000"/>
+              <w:right w:val="single" w:sz="12" w:space="0" w:color="000000"/>
+            </w:tcBorders>
+            <w:shd w:val="clear" w:color="auto" w:fill="CCFFCC"/>
+            <w:vAlign w:val="center"/>
+            <w:hideMark/>
+          </w:tcPr>
+          <w:p>
+            <w:pPr>
+              <w:spacing w:beforeAutospacing="1" w:after="0" w:afterAutospacing="1" w:line="240" w:lineRule="auto"/>
+              <w:ind w:right="60"/>
+              <w:jc w:val="center"/>
+              <w:textAlignment w:val="baseline"/>
+              <w:rPr>
+                <w:rFonts w:ascii="Segoe UI" w:eastAsia="Times New Roman" w:hAnsi="Segoe UI" w:cs="Segoe UI"/>
+                <w:color w:val="000000"/>
+                <w:sz w:val="12"/>
+                <w:szCs w:val="12"/>
+              </w:rPr>
+            </w:pPr>
+            <w:r>
+              <w:rPr>
+                <w:rFonts w:ascii="Cambria" w:eastAsia="Times New Roman" w:hAnsi="Cambria" w:cs="Segoe UI"/>
+                <w:color w:val="000000"/>
+                <w:sz w:val="24"/>
+                <w:szCs w:val="24"/>
+              </w:rPr>
+              <w:t>C</w:t>
+            </w:r>
+          </w:p>
+        </w:tc>
+        <w:tc>
+          <w:tcPr>
+            <w:tcW w:w="454" w:type="dxa"/>
+            <w:tcBorders>
+              <w:top w:val="single" w:sz="12" w:space="0" w:color="000000"/>
+              <w:left w:val="single" w:sz="12" w:space="0" w:color="000000"/>
+              <w:bottom w:val="single" w:sz="12" w:space="0" w:color="000000"/>
+              <w:right w:val="single" w:sz="12" w:space="0" w:color="000000"/>
+            </w:tcBorders>
+            <w:shd w:val="clear" w:color="auto" w:fill="CCFFCC"/>
+            <w:vAlign w:val="center"/>
+            <w:hideMark/>
+          </w:tcPr>
+          <w:p>
+            <w:pPr>
+              <w:spacing w:beforeAutospacing="1" w:after="0" w:afterAutospacing="1" w:line="240" w:lineRule="auto"/>
+              <w:ind w:right="60"/>
+              <w:jc w:val="center"/>
+              <w:textAlignment w:val="baseline"/>
+              <w:rPr>
+                <w:rFonts w:ascii="Segoe UI" w:eastAsia="Times New Roman" w:hAnsi="Segoe UI" w:cs="Segoe UI"/>
+                <w:color w:val="000000"/>
+                <w:sz w:val="12"/>
+                <w:szCs w:val="12"/>
+              </w:rPr>
+            </w:pPr>
+            <w:r>
+              <w:rPr>
+                <w:rFonts w:ascii="Cambria" w:eastAsia="Times New Roman" w:hAnsi="Cambria" w:cs="Segoe UI"/>
+                <w:color w:val="000000"/>
+                <w:sz w:val="24"/>
+                <w:szCs w:val="24"/>
+              </w:rPr>
+              <w:t>K</w:t>
+            </w:r>
+          </w:p>
+        </w:tc>
+        <w:tc>
+          <w:tcPr>
+            <w:tcW w:w="454" w:type="dxa"/>
+            <w:tcBorders>
+              <w:top w:val="single" w:sz="12" w:space="0" w:color="000000"/>
+              <w:left w:val="single" w:sz="12" w:space="0" w:color="000000"/>
+              <w:bottom w:val="single" w:sz="12" w:space="0" w:color="000000"/>
+              <w:right w:val="single" w:sz="12" w:space="0" w:color="000000"/>
+            </w:tcBorders>
+            <w:shd w:val="clear" w:color="auto" w:fill="D8D8D8"/>
+            <w:vAlign w:val="center"/>
+            <w:hideMark/>
+          </w:tcPr>
+          <w:p>
+            <w:pPr>
+              <w:spacing w:beforeAutospacing="1" w:after="0" w:afterAutospacing="1" w:line="240" w:lineRule="auto"/>
+              <w:jc w:val="center"/>
+              <w:textAlignment w:val="baseline"/>
+              <w:rPr>
+                <w:rFonts w:ascii="Segoe UI" w:eastAsia="Times New Roman" w:hAnsi="Segoe UI" w:cs="Segoe UI"/>
+                <w:color w:val="000000"/>
+                <w:sz w:val="12"/>
+                <w:szCs w:val="12"/>
+              </w:rPr>
+            </w:pPr>
+            <w:r>
+              <w:rPr>
+                <w:rFonts w:ascii="Cambria" w:eastAsia="Times New Roman" w:hAnsi="Cambria" w:cs="Segoe UI"/>
+                <w:color w:val="000000"/>
+                <w:sz w:val="24"/>
+                <w:szCs w:val="24"/>
+              </w:rPr>
+              <w:t>W</w:t>
+            </w:r>
+          </w:p>
+        </w:tc>
+      </w:tr>
+    </w:tbl>
+    <w:p>
+      <w:pPr>
+        <w:pStyle w:val="Lgende"/>
+      </w:pPr>
+      <w:r>
+        <w:t xml:space="preserve">Figure </w:t>
+      </w:r>
+      <w:fldSimple w:instr=" SEQ Figure \* ARABIC ">
+        <w:r>
+          <w:rPr>
+            <w:noProof/>
+          </w:rPr>
+          <w:t>2</w:t>
+        </w:r>
+      </w:fldSimple>
+      <w:r>
+        <w:t xml:space="preserve"> – Format d'une trame d'acquittement</w:t>
+      </w:r>
+    </w:p>
+    <w:p>
+      <w:r>
+        <w:t>La trame d'un acquittement de compose de la manière suivante :</w:t>
+      </w:r>
+    </w:p>
+    <w:p>
+      <w:pPr>
+        <w:pStyle w:val="Paragraphedeliste"/>
+        <w:numPr>
+          <w:ilvl w:val="0"/>
+          <w:numId w:val="13"/>
+        </w:numPr>
+      </w:pPr>
+      <w:r>
+        <w:t>Le premier  caractère 'Y' indique</w:t>
+      </w:r>
+      <w:r>
+        <w:t xml:space="preserve"> le déb</w:t>
+      </w:r>
+      <w:r>
+        <w:t>ut,</w:t>
+      </w:r>
+    </w:p>
+    <w:p>
+      <w:pPr>
+        <w:pStyle w:val="Paragraphedeliste"/>
+        <w:numPr>
+          <w:ilvl w:val="0"/>
+          <w:numId w:val="13"/>
+        </w:numPr>
+      </w:pPr>
+      <w:r>
+        <w:t xml:space="preserve">Le deuxième et le troisième caractère identifient le type </w:t>
+      </w:r>
+      <w:r>
+        <w:t>de la trame,</w:t>
+      </w:r>
+    </w:p>
+    <w:p>
+      <w:pPr>
+        <w:pStyle w:val="Paragraphedeliste"/>
+        <w:numPr>
+          <w:ilvl w:val="0"/>
+          <w:numId w:val="13"/>
+        </w:numPr>
+      </w:pPr>
+      <w:r>
+        <w:t>Les 3c</w:t>
+      </w:r>
+      <w:r>
+        <w:t>aractères suivants sont ‘ACK’,</w:t>
+      </w:r>
+    </w:p>
+    <w:p>
+      <w:pPr>
+        <w:pStyle w:val="Paragraphedeliste"/>
+        <w:numPr>
+          <w:ilvl w:val="0"/>
+          <w:numId w:val="13"/>
+        </w:numPr>
+      </w:pPr>
+      <w:r>
+        <w:t>L</w:t>
+      </w:r>
+      <w:r>
+        <w:t>e dernier caractère</w:t>
+      </w:r>
+      <w:r>
+        <w:t xml:space="preserve"> ‘W’ marque la fin de la trame.</w:t>
+      </w:r>
+    </w:p>
+    <w:p>
+      <w:r>
+        <w:lastRenderedPageBreak/>
         <w:t>Dans notre programme, la fréquence maximale d'envoi des trames est de 50ms donc 20 Hz. Nous limiterons l'intervalle à 5 000 ms (5s) soit 0.2 Hz.</w:t>
       </w:r>
     </w:p>
@@ -3432,7 +3794,7 @@
       <w:pPr>
         <w:pStyle w:val="Titre2"/>
       </w:pPr>
-      <w:bookmarkStart w:id="10" w:name="_Toc436073796"/>
+      <w:bookmarkStart w:id="9" w:name="_Toc436073796"/>
       <w:r>
         <w:t xml:space="preserve">Serveur </w:t>
       </w:r>
@@ -3444,7 +3806,7 @@
       <w:r>
         <w:t xml:space="preserve"> Pi</w:t>
       </w:r>
-      <w:bookmarkEnd w:id="10"/>
+      <w:bookmarkEnd w:id="9"/>
     </w:p>
     <w:p>
       <w:r>
@@ -3483,15 +3845,14 @@
       <w:pPr>
         <w:pStyle w:val="Titre3"/>
       </w:pPr>
-      <w:bookmarkStart w:id="11" w:name="_Toc436073797"/>
+      <w:bookmarkStart w:id="10" w:name="_Toc436073797"/>
       <w:r>
         <w:t>Présentation</w:t>
       </w:r>
-      <w:bookmarkEnd w:id="11"/>
-    </w:p>
-    <w:p>
-      <w:r>
-        <w:lastRenderedPageBreak/>
+      <w:bookmarkEnd w:id="10"/>
+    </w:p>
+    <w:p>
+      <w:r>
         <w:t xml:space="preserve">Le </w:t>
       </w:r>
       <w:proofErr w:type="spellStart"/>
@@ -3574,75 +3935,75 @@
       <w:pPr>
         <w:pStyle w:val="Titre3"/>
       </w:pPr>
-      <w:bookmarkStart w:id="12" w:name="_Toc436073798"/>
+      <w:bookmarkStart w:id="11" w:name="_Toc436073798"/>
       <w:r>
         <w:t>Acquisitions</w:t>
       </w:r>
+      <w:bookmarkEnd w:id="11"/>
+    </w:p>
+    <w:p>
+      <w:r>
+        <w:t>Les acquisitions de trames de température débutent dans le thread de lecture où l'on va sans cesse lire les caractères envoyés. Lorsque l'on trouve le caractère de début de trame '</w:t>
+      </w:r>
+      <w:r>
+        <w:t>X</w:t>
+      </w:r>
+      <w:r>
+        <w:t>', nous lisons les caractères suivants</w:t>
+      </w:r>
+      <w:r>
+        <w:t xml:space="preserve"> jusqu'au caractère terminal 'W'</w:t>
+      </w:r>
+      <w:r>
+        <w:t xml:space="preserve"> et les stockons dans une chaîne.</w:t>
+      </w:r>
+    </w:p>
+    <w:p>
+      <w:r>
+        <w:t xml:space="preserve">Si la chaîne correspond </w:t>
+      </w:r>
+      <w:r>
+        <w:t>au</w:t>
+      </w:r>
+      <w:r>
+        <w:t xml:space="preserve"> </w:t>
+      </w:r>
+      <w:r>
+        <w:t xml:space="preserve">format </w:t>
+      </w:r>
+      <w:r>
+        <w:t xml:space="preserve">précédemment cité, </w:t>
+      </w:r>
+      <w:r>
+        <w:t>(nous vérifions seulement le code de la trame)</w:t>
+      </w:r>
+      <w:r>
+        <w:t>, on la place dans la file de trames à afficher, puis on indique que l'on doit envoyer un acquittement</w:t>
+      </w:r>
+      <w:r>
+        <w:t xml:space="preserve"> avec un booléen</w:t>
+      </w:r>
+      <w:r>
+        <w:t>.</w:t>
+      </w:r>
+    </w:p>
+    <w:p>
+      <w:r>
+        <w:t xml:space="preserve">Le thread d'écriture va ensuite à son tour </w:t>
+      </w:r>
+      <w:r>
+        <w:t>voir qu'il faut envoyer un acquittement par le biais du booléen. On envoie cet acquittement puis on remodifie le booléen pour indiquer que l'on a envoyé l'acquittement. Juste après ceci, le thread va récupérer la trame dans la file correspondante et l'écrire dans un fichier qui sera lu en PHP pour être affichée sur le site.</w:t>
+      </w:r>
+    </w:p>
+    <w:p>
+      <w:pPr>
+        <w:pStyle w:val="Titre3"/>
+      </w:pPr>
+      <w:bookmarkStart w:id="12" w:name="_Toc436073799"/>
+      <w:r>
+        <w:t>Site web</w:t>
+      </w:r>
       <w:bookmarkEnd w:id="12"/>
-    </w:p>
-    <w:p>
-      <w:r>
-        <w:t>Les acquisitions de trames de température débutent dans le thread de lecture où l'on va sans cesse lire les caractères envoyés. Lorsque l'on trouve le caractère de début de trame '</w:t>
-      </w:r>
-      <w:r>
-        <w:t>X</w:t>
-      </w:r>
-      <w:r>
-        <w:t>', nous lisons les caractères suivants</w:t>
-      </w:r>
-      <w:r>
-        <w:t xml:space="preserve"> jusqu'au caractère terminal 'W'</w:t>
-      </w:r>
-      <w:r>
-        <w:t xml:space="preserve"> et les stockons dans une chaîne.</w:t>
-      </w:r>
-    </w:p>
-    <w:p>
-      <w:r>
-        <w:t xml:space="preserve">Si la chaîne correspond </w:t>
-      </w:r>
-      <w:r>
-        <w:t>au</w:t>
-      </w:r>
-      <w:r>
-        <w:t xml:space="preserve"> </w:t>
-      </w:r>
-      <w:r>
-        <w:t xml:space="preserve">format </w:t>
-      </w:r>
-      <w:r>
-        <w:t xml:space="preserve">précédemment cité, </w:t>
-      </w:r>
-      <w:r>
-        <w:t>(nous vérifions seulement le code de la trame)</w:t>
-      </w:r>
-      <w:r>
-        <w:t>, on la place dans la file de trames à afficher, puis on indique que l'on doit envoyer un acquittement</w:t>
-      </w:r>
-      <w:r>
-        <w:t xml:space="preserve"> avec un booléen</w:t>
-      </w:r>
-      <w:r>
-        <w:t>.</w:t>
-      </w:r>
-    </w:p>
-    <w:p>
-      <w:r>
-        <w:t xml:space="preserve">Le thread d'écriture va ensuite à son tour </w:t>
-      </w:r>
-      <w:r>
-        <w:t>voir qu'il faut envoyer un acquittement par le biais du booléen. On envoie cet acquittement puis on remodifie le booléen pour indiquer que l'on a envoyé l'acquittement. Juste après ceci, le thread va récupérer la trame dans la file correspondante et l'écrire dans un fichier qui sera lu en PHP pour être affichée sur le site.</w:t>
-      </w:r>
-    </w:p>
-    <w:p>
-      <w:pPr>
-        <w:pStyle w:val="Titre3"/>
-      </w:pPr>
-      <w:bookmarkStart w:id="13" w:name="_Toc436073799"/>
-      <w:r>
-        <w:t>Site web</w:t>
-      </w:r>
-      <w:bookmarkEnd w:id="13"/>
     </w:p>
     <w:p>
       <w:r>
@@ -3726,9 +4087,508 @@
     <w:p>
       <w:pPr>
         <w:pStyle w:val="Lgende"/>
+      </w:pPr>
+      <w:bookmarkStart w:id="13" w:name="_Toc436073803"/>
+      <w:r>
+        <w:t xml:space="preserve">Figure </w:t>
+      </w:r>
+      <w:r>
+        <w:fldChar w:fldCharType="begin"/>
+      </w:r>
+      <w:r>
+        <w:instrText xml:space="preserve"> SEQ Figure \* ARABIC </w:instrText>
+      </w:r>
+      <w:r>
+        <w:fldChar w:fldCharType="separate"/>
+      </w:r>
+      <w:r>
+        <w:rPr>
+          <w:noProof/>
+        </w:rPr>
+        <w:t>3</w:t>
+      </w:r>
+      <w:r>
+        <w:rPr>
+          <w:noProof/>
+        </w:rPr>
+        <w:fldChar w:fldCharType="end"/>
+      </w:r>
+      <w:r>
+        <w:t xml:space="preserve"> – Capture d'écran du site web</w:t>
+      </w:r>
+      <w:bookmarkEnd w:id="13"/>
+    </w:p>
+    <w:p>
+      <w:r>
+        <w:t>Comme nous pouvons le voir</w:t>
+      </w:r>
+      <w:r>
+        <w:t xml:space="preserve">, il est possible de visualiser l'évolution de la température sur un graphe. Le panneau se situant sur la droite permet quant à lui d'activer ou stopper le capteur, et de changer sa fréquence d'acquisition au moyen d'un </w:t>
+      </w:r>
+      <w:proofErr w:type="spellStart"/>
+      <w:r>
+        <w:t>slider</w:t>
+      </w:r>
+      <w:proofErr w:type="spellEnd"/>
+      <w:r>
+        <w:t>.</w:t>
+      </w:r>
+    </w:p>
+    <w:p>
+      <w:r>
+        <w:t>Etant donné que la connexion internet est établie de manière locale à l'ISIMA, il n'est pas possible d'accéder à cette page en dehors de l'école. Cependant, une reconfiguration de la connexion permettrai</w:t>
+      </w:r>
+      <w:r>
+        <w:t>t</w:t>
+      </w:r>
+      <w:r>
+        <w:t xml:space="preserve"> d'y accéder n'importe où dans le monde.</w:t>
+      </w:r>
+    </w:p>
+    <w:p>
+      <w:pPr>
+        <w:pStyle w:val="Titre3"/>
+      </w:pPr>
+      <w:bookmarkStart w:id="14" w:name="_Toc436073800"/>
+      <w:r>
+        <w:t>Interactions</w:t>
+      </w:r>
+      <w:bookmarkEnd w:id="14"/>
+    </w:p>
+    <w:p>
+      <w:r>
+        <w:t>Les interactions</w:t>
+      </w:r>
+      <w:r>
+        <w:t xml:space="preserve"> sont possibles par le biais du site web présenté </w:t>
+      </w:r>
+      <w:r>
+        <w:t>précédemment</w:t>
+      </w:r>
+      <w:r>
+        <w:t>.</w:t>
+      </w:r>
+    </w:p>
+    <w:p>
+      <w:r>
+        <w:t>Si l'on souhaite stopper le capteur, il suffit de cliquer sur le bouton correspondant. Ceci va appeler un script PHP</w:t>
+      </w:r>
+      <w:r>
+        <w:t xml:space="preserve"> correspondant, qui va aller écrire dans un fichier </w:t>
+      </w:r>
+      <w:r>
+        <w:t>la trame STOP à traiter dans le programme.</w:t>
+      </w:r>
+    </w:p>
+    <w:tbl>
+      <w:tblPr>
+        <w:tblW w:w="4540" w:type="dxa"/>
         <w:jc w:val="center"/>
-      </w:pPr>
-      <w:bookmarkStart w:id="14" w:name="_Toc436073803"/>
+        <w:tblBorders>
+          <w:top w:val="outset" w:sz="6" w:space="0" w:color="auto"/>
+          <w:left w:val="outset" w:sz="6" w:space="0" w:color="auto"/>
+          <w:bottom w:val="outset" w:sz="6" w:space="0" w:color="auto"/>
+          <w:right w:val="outset" w:sz="6" w:space="0" w:color="auto"/>
+        </w:tblBorders>
+        <w:tblCellMar>
+          <w:left w:w="0" w:type="dxa"/>
+          <w:right w:w="0" w:type="dxa"/>
+        </w:tblCellMar>
+        <w:tblLook w:val="04A0" w:firstRow="1" w:lastRow="0" w:firstColumn="1" w:lastColumn="0" w:noHBand="0" w:noVBand="1"/>
+      </w:tblPr>
+      <w:tblGrid>
+        <w:gridCol w:w="454"/>
+        <w:gridCol w:w="454"/>
+        <w:gridCol w:w="454"/>
+        <w:gridCol w:w="454"/>
+        <w:gridCol w:w="454"/>
+        <w:gridCol w:w="454"/>
+        <w:gridCol w:w="454"/>
+        <w:gridCol w:w="454"/>
+        <w:gridCol w:w="454"/>
+        <w:gridCol w:w="454"/>
+      </w:tblGrid>
+      <w:tr>
+        <w:trPr>
+          <w:trHeight w:val="454"/>
+          <w:jc w:val="center"/>
+        </w:trPr>
+        <w:tc>
+          <w:tcPr>
+            <w:tcW w:w="454" w:type="dxa"/>
+            <w:tcBorders>
+              <w:top w:val="single" w:sz="12" w:space="0" w:color="000000"/>
+              <w:left w:val="single" w:sz="12" w:space="0" w:color="000000"/>
+              <w:bottom w:val="single" w:sz="12" w:space="0" w:color="000000"/>
+              <w:right w:val="single" w:sz="12" w:space="0" w:color="000000"/>
+            </w:tcBorders>
+            <w:shd w:val="clear" w:color="auto" w:fill="D8D8D8"/>
+            <w:vAlign w:val="center"/>
+            <w:hideMark/>
+          </w:tcPr>
+          <w:p>
+            <w:pPr>
+              <w:spacing w:beforeAutospacing="1" w:after="0" w:afterAutospacing="1" w:line="240" w:lineRule="auto"/>
+              <w:ind w:right="30"/>
+              <w:jc w:val="center"/>
+              <w:textAlignment w:val="baseline"/>
+              <w:rPr>
+                <w:rFonts w:ascii="Segoe UI" w:eastAsia="Times New Roman" w:hAnsi="Segoe UI" w:cs="Segoe UI"/>
+                <w:color w:val="000000"/>
+                <w:sz w:val="12"/>
+                <w:szCs w:val="12"/>
+              </w:rPr>
+            </w:pPr>
+            <w:r>
+              <w:rPr>
+                <w:rFonts w:ascii="Cambria" w:eastAsia="Times New Roman" w:hAnsi="Cambria" w:cs="Segoe UI"/>
+                <w:color w:val="000000"/>
+                <w:sz w:val="24"/>
+                <w:szCs w:val="24"/>
+              </w:rPr>
+              <w:t>Z</w:t>
+            </w:r>
+          </w:p>
+        </w:tc>
+        <w:tc>
+          <w:tcPr>
+            <w:tcW w:w="454" w:type="dxa"/>
+            <w:tcBorders>
+              <w:top w:val="single" w:sz="12" w:space="0" w:color="000000"/>
+              <w:left w:val="single" w:sz="12" w:space="0" w:color="000000"/>
+              <w:bottom w:val="single" w:sz="12" w:space="0" w:color="000000"/>
+              <w:right w:val="single" w:sz="18" w:space="0" w:color="000000"/>
+            </w:tcBorders>
+            <w:shd w:val="clear" w:color="auto" w:fill="DDD8C2"/>
+            <w:vAlign w:val="center"/>
+            <w:hideMark/>
+          </w:tcPr>
+          <w:p>
+            <w:pPr>
+              <w:spacing w:beforeAutospacing="1" w:after="0" w:afterAutospacing="1" w:line="240" w:lineRule="auto"/>
+              <w:ind w:right="60"/>
+              <w:jc w:val="center"/>
+              <w:textAlignment w:val="baseline"/>
+              <w:rPr>
+                <w:rFonts w:ascii="Segoe UI" w:eastAsia="Times New Roman" w:hAnsi="Segoe UI" w:cs="Segoe UI"/>
+                <w:color w:val="000000"/>
+                <w:sz w:val="12"/>
+                <w:szCs w:val="12"/>
+              </w:rPr>
+            </w:pPr>
+            <w:r>
+              <w:rPr>
+                <w:rFonts w:ascii="Cambria" w:eastAsia="Times New Roman" w:hAnsi="Cambria" w:cs="Segoe UI"/>
+                <w:color w:val="000000"/>
+                <w:sz w:val="24"/>
+                <w:szCs w:val="24"/>
+              </w:rPr>
+              <w:t>0</w:t>
+            </w:r>
+          </w:p>
+        </w:tc>
+        <w:tc>
+          <w:tcPr>
+            <w:tcW w:w="454" w:type="dxa"/>
+            <w:tcBorders>
+              <w:top w:val="single" w:sz="12" w:space="0" w:color="000000"/>
+              <w:left w:val="single" w:sz="18" w:space="0" w:color="000000"/>
+              <w:bottom w:val="single" w:sz="12" w:space="0" w:color="000000"/>
+              <w:right w:val="single" w:sz="12" w:space="0" w:color="000000"/>
+            </w:tcBorders>
+            <w:shd w:val="clear" w:color="auto" w:fill="DDD8C2"/>
+            <w:vAlign w:val="center"/>
+            <w:hideMark/>
+          </w:tcPr>
+          <w:p>
+            <w:pPr>
+              <w:spacing w:beforeAutospacing="1" w:after="0" w:afterAutospacing="1" w:line="240" w:lineRule="auto"/>
+              <w:ind w:right="45"/>
+              <w:jc w:val="center"/>
+              <w:textAlignment w:val="baseline"/>
+              <w:rPr>
+                <w:rFonts w:ascii="Segoe UI" w:eastAsia="Times New Roman" w:hAnsi="Segoe UI" w:cs="Segoe UI"/>
+                <w:color w:val="000000"/>
+                <w:sz w:val="12"/>
+                <w:szCs w:val="12"/>
+              </w:rPr>
+            </w:pPr>
+            <w:r>
+              <w:rPr>
+                <w:rFonts w:ascii="Cambria" w:eastAsia="Times New Roman" w:hAnsi="Cambria" w:cs="Segoe UI"/>
+                <w:color w:val="000000"/>
+                <w:sz w:val="24"/>
+                <w:szCs w:val="24"/>
+              </w:rPr>
+              <w:t>2</w:t>
+            </w:r>
+          </w:p>
+        </w:tc>
+        <w:tc>
+          <w:tcPr>
+            <w:tcW w:w="454" w:type="dxa"/>
+            <w:tcBorders>
+              <w:top w:val="single" w:sz="12" w:space="0" w:color="000000"/>
+              <w:left w:val="single" w:sz="12" w:space="0" w:color="000000"/>
+              <w:bottom w:val="single" w:sz="12" w:space="0" w:color="000000"/>
+              <w:right w:val="single" w:sz="12" w:space="0" w:color="000000"/>
+            </w:tcBorders>
+            <w:shd w:val="clear" w:color="auto" w:fill="CCFFCC"/>
+            <w:vAlign w:val="center"/>
+            <w:hideMark/>
+          </w:tcPr>
+          <w:p>
+            <w:pPr>
+              <w:spacing w:beforeAutospacing="1" w:after="0" w:afterAutospacing="1" w:line="240" w:lineRule="auto"/>
+              <w:ind w:right="45"/>
+              <w:jc w:val="center"/>
+              <w:textAlignment w:val="baseline"/>
+              <w:rPr>
+                <w:rFonts w:ascii="Segoe UI" w:eastAsia="Times New Roman" w:hAnsi="Segoe UI" w:cs="Segoe UI"/>
+                <w:color w:val="000000"/>
+                <w:sz w:val="12"/>
+                <w:szCs w:val="12"/>
+              </w:rPr>
+            </w:pPr>
+            <w:r>
+              <w:rPr>
+                <w:rFonts w:ascii="Cambria" w:eastAsia="Times New Roman" w:hAnsi="Cambria" w:cs="Segoe UI"/>
+                <w:color w:val="000000"/>
+                <w:sz w:val="24"/>
+                <w:szCs w:val="24"/>
+              </w:rPr>
+              <w:t>0</w:t>
+            </w:r>
+          </w:p>
+        </w:tc>
+        <w:tc>
+          <w:tcPr>
+            <w:tcW w:w="454" w:type="dxa"/>
+            <w:tcBorders>
+              <w:top w:val="single" w:sz="12" w:space="0" w:color="000000"/>
+              <w:left w:val="single" w:sz="12" w:space="0" w:color="000000"/>
+              <w:bottom w:val="single" w:sz="12" w:space="0" w:color="000000"/>
+              <w:right w:val="single" w:sz="12" w:space="0" w:color="000000"/>
+            </w:tcBorders>
+            <w:shd w:val="clear" w:color="auto" w:fill="CCFFCC"/>
+            <w:vAlign w:val="center"/>
+            <w:hideMark/>
+          </w:tcPr>
+          <w:p>
+            <w:pPr>
+              <w:spacing w:beforeAutospacing="1" w:after="0" w:afterAutospacing="1" w:line="240" w:lineRule="auto"/>
+              <w:ind w:right="45"/>
+              <w:jc w:val="center"/>
+              <w:textAlignment w:val="baseline"/>
+              <w:rPr>
+                <w:rFonts w:ascii="Segoe UI" w:eastAsia="Times New Roman" w:hAnsi="Segoe UI" w:cs="Segoe UI"/>
+                <w:color w:val="000000"/>
+                <w:sz w:val="12"/>
+                <w:szCs w:val="12"/>
+              </w:rPr>
+            </w:pPr>
+            <w:r>
+              <w:rPr>
+                <w:rFonts w:ascii="Cambria" w:eastAsia="Times New Roman" w:hAnsi="Cambria" w:cs="Segoe UI"/>
+                <w:color w:val="000000"/>
+                <w:sz w:val="24"/>
+                <w:szCs w:val="24"/>
+              </w:rPr>
+              <w:t>0</w:t>
+            </w:r>
+          </w:p>
+        </w:tc>
+        <w:tc>
+          <w:tcPr>
+            <w:tcW w:w="454" w:type="dxa"/>
+            <w:tcBorders>
+              <w:top w:val="single" w:sz="12" w:space="0" w:color="000000"/>
+              <w:left w:val="single" w:sz="12" w:space="0" w:color="000000"/>
+              <w:bottom w:val="single" w:sz="12" w:space="0" w:color="000000"/>
+              <w:right w:val="single" w:sz="12" w:space="0" w:color="000000"/>
+            </w:tcBorders>
+            <w:shd w:val="clear" w:color="auto" w:fill="CCFFCC"/>
+            <w:vAlign w:val="center"/>
+            <w:hideMark/>
+          </w:tcPr>
+          <w:p>
+            <w:pPr>
+              <w:spacing w:beforeAutospacing="1" w:after="0" w:afterAutospacing="1" w:line="240" w:lineRule="auto"/>
+              <w:ind w:right="45"/>
+              <w:jc w:val="center"/>
+              <w:textAlignment w:val="baseline"/>
+              <w:rPr>
+                <w:rFonts w:ascii="Segoe UI" w:eastAsia="Times New Roman" w:hAnsi="Segoe UI" w:cs="Segoe UI"/>
+                <w:color w:val="000000"/>
+                <w:sz w:val="12"/>
+                <w:szCs w:val="12"/>
+              </w:rPr>
+            </w:pPr>
+            <w:r>
+              <w:rPr>
+                <w:rFonts w:ascii="Cambria" w:eastAsia="Times New Roman" w:hAnsi="Cambria" w:cs="Segoe UI"/>
+                <w:color w:val="000000"/>
+                <w:sz w:val="24"/>
+                <w:szCs w:val="24"/>
+              </w:rPr>
+              <w:t>0</w:t>
+            </w:r>
+          </w:p>
+        </w:tc>
+        <w:tc>
+          <w:tcPr>
+            <w:tcW w:w="454" w:type="dxa"/>
+            <w:tcBorders>
+              <w:top w:val="single" w:sz="12" w:space="0" w:color="000000"/>
+              <w:left w:val="single" w:sz="12" w:space="0" w:color="000000"/>
+              <w:bottom w:val="single" w:sz="12" w:space="0" w:color="000000"/>
+              <w:right w:val="single" w:sz="12" w:space="0" w:color="000000"/>
+            </w:tcBorders>
+            <w:shd w:val="clear" w:color="auto" w:fill="CCFFCC"/>
+            <w:vAlign w:val="center"/>
+            <w:hideMark/>
+          </w:tcPr>
+          <w:p>
+            <w:pPr>
+              <w:spacing w:beforeAutospacing="1" w:after="0" w:afterAutospacing="1" w:line="240" w:lineRule="auto"/>
+              <w:ind w:right="45"/>
+              <w:jc w:val="center"/>
+              <w:textAlignment w:val="baseline"/>
+              <w:rPr>
+                <w:rFonts w:ascii="Segoe UI" w:eastAsia="Times New Roman" w:hAnsi="Segoe UI" w:cs="Segoe UI"/>
+                <w:color w:val="000000"/>
+                <w:sz w:val="12"/>
+                <w:szCs w:val="12"/>
+              </w:rPr>
+            </w:pPr>
+            <w:r>
+              <w:rPr>
+                <w:rFonts w:ascii="Cambria" w:eastAsia="Times New Roman" w:hAnsi="Cambria" w:cs="Segoe UI"/>
+                <w:color w:val="000000"/>
+                <w:sz w:val="24"/>
+                <w:szCs w:val="24"/>
+              </w:rPr>
+              <w:t>0</w:t>
+            </w:r>
+          </w:p>
+        </w:tc>
+        <w:tc>
+          <w:tcPr>
+            <w:tcW w:w="454" w:type="dxa"/>
+            <w:tcBorders>
+              <w:top w:val="single" w:sz="12" w:space="0" w:color="000000"/>
+              <w:left w:val="single" w:sz="12" w:space="0" w:color="000000"/>
+              <w:bottom w:val="single" w:sz="12" w:space="0" w:color="000000"/>
+              <w:right w:val="single" w:sz="12" w:space="0" w:color="000000"/>
+            </w:tcBorders>
+            <w:shd w:val="clear" w:color="auto" w:fill="CCFFCC"/>
+            <w:vAlign w:val="center"/>
+            <w:hideMark/>
+          </w:tcPr>
+          <w:p>
+            <w:pPr>
+              <w:spacing w:beforeAutospacing="1" w:after="0" w:afterAutospacing="1" w:line="240" w:lineRule="auto"/>
+              <w:ind w:right="30"/>
+              <w:jc w:val="center"/>
+              <w:textAlignment w:val="baseline"/>
+              <w:rPr>
+                <w:rFonts w:ascii="Segoe UI" w:eastAsia="Times New Roman" w:hAnsi="Segoe UI" w:cs="Segoe UI"/>
+                <w:color w:val="000000"/>
+                <w:sz w:val="12"/>
+                <w:szCs w:val="12"/>
+              </w:rPr>
+            </w:pPr>
+            <w:r>
+              <w:rPr>
+                <w:rFonts w:ascii="Cambria" w:eastAsia="Times New Roman" w:hAnsi="Cambria" w:cs="Segoe UI"/>
+                <w:color w:val="000000"/>
+                <w:sz w:val="24"/>
+                <w:szCs w:val="24"/>
+              </w:rPr>
+              <w:t>6</w:t>
+            </w:r>
+          </w:p>
+        </w:tc>
+        <w:tc>
+          <w:tcPr>
+            <w:tcW w:w="454" w:type="dxa"/>
+            <w:tcBorders>
+              <w:top w:val="single" w:sz="12" w:space="0" w:color="000000"/>
+              <w:left w:val="single" w:sz="12" w:space="0" w:color="000000"/>
+              <w:bottom w:val="single" w:sz="12" w:space="0" w:color="000000"/>
+              <w:right w:val="single" w:sz="12" w:space="0" w:color="000000"/>
+            </w:tcBorders>
+            <w:shd w:val="clear" w:color="auto" w:fill="CCFFCC"/>
+            <w:vAlign w:val="center"/>
+            <w:hideMark/>
+          </w:tcPr>
+          <w:p>
+            <w:pPr>
+              <w:spacing w:beforeAutospacing="1" w:after="0" w:afterAutospacing="1" w:line="240" w:lineRule="auto"/>
+              <w:ind w:right="45"/>
+              <w:jc w:val="center"/>
+              <w:textAlignment w:val="baseline"/>
+              <w:rPr>
+                <w:rFonts w:ascii="Segoe UI" w:eastAsia="Times New Roman" w:hAnsi="Segoe UI" w:cs="Segoe UI"/>
+                <w:color w:val="000000"/>
+                <w:sz w:val="12"/>
+                <w:szCs w:val="12"/>
+              </w:rPr>
+            </w:pPr>
+            <w:r>
+              <w:rPr>
+                <w:rFonts w:ascii="Cambria" w:eastAsia="Times New Roman" w:hAnsi="Cambria" w:cs="Segoe UI"/>
+                <w:color w:val="000000"/>
+                <w:sz w:val="24"/>
+                <w:szCs w:val="24"/>
+              </w:rPr>
+              <w:t>0</w:t>
+            </w:r>
+          </w:p>
+        </w:tc>
+        <w:tc>
+          <w:tcPr>
+            <w:tcW w:w="454" w:type="dxa"/>
+            <w:tcBorders>
+              <w:top w:val="single" w:sz="12" w:space="0" w:color="000000"/>
+              <w:left w:val="single" w:sz="12" w:space="0" w:color="000000"/>
+              <w:bottom w:val="single" w:sz="12" w:space="0" w:color="000000"/>
+              <w:right w:val="single" w:sz="12" w:space="0" w:color="000000"/>
+            </w:tcBorders>
+            <w:shd w:val="clear" w:color="auto" w:fill="D8D8D8"/>
+            <w:vAlign w:val="center"/>
+            <w:hideMark/>
+          </w:tcPr>
+          <w:p>
+            <w:pPr>
+              <w:keepNext/>
+              <w:spacing w:beforeAutospacing="1" w:after="0" w:afterAutospacing="1" w:line="240" w:lineRule="auto"/>
+              <w:jc w:val="center"/>
+              <w:textAlignment w:val="baseline"/>
+              <w:rPr>
+                <w:rFonts w:ascii="Segoe UI" w:eastAsia="Times New Roman" w:hAnsi="Segoe UI" w:cs="Segoe UI"/>
+                <w:color w:val="000000"/>
+                <w:sz w:val="12"/>
+                <w:szCs w:val="12"/>
+              </w:rPr>
+            </w:pPr>
+            <w:r>
+              <w:rPr>
+                <w:rFonts w:ascii="Cambria" w:eastAsia="Times New Roman" w:hAnsi="Cambria" w:cs="Segoe UI"/>
+                <w:color w:val="000000"/>
+                <w:sz w:val="24"/>
+                <w:szCs w:val="24"/>
+              </w:rPr>
+              <w:t>W</w:t>
+            </w:r>
+          </w:p>
+        </w:tc>
+      </w:tr>
+    </w:tbl>
+    <w:p>
+      <w:pPr>
+        <w:pStyle w:val="Lgende"/>
+      </w:pPr>
       <w:r>
         <w:t xml:space="preserve">Figure </w:t>
       </w:r>
@@ -3737,74 +4597,476 @@
           <w:rPr>
             <w:noProof/>
           </w:rPr>
-          <w:t>2</w:t>
+          <w:t>4</w:t>
         </w:r>
       </w:fldSimple>
       <w:r>
-        <w:t xml:space="preserve"> – Capture d'écran du site web</w:t>
-      </w:r>
-      <w:bookmarkEnd w:id="14"/>
-    </w:p>
-    <w:p>
-      <w:r>
-        <w:t>Comme nous pouvons le voir</w:t>
-      </w:r>
-      <w:r>
-        <w:t xml:space="preserve">, il est possible de visualiser l'évolution de la température sur un graphe. Le panneau se situant sur la droite permet quant à lui d'activer ou stopper le capteur, et de changer sa fréquence d'acquisition au moyen d'un </w:t>
-      </w:r>
-      <w:proofErr w:type="spellStart"/>
-      <w:r>
-        <w:t>slider</w:t>
-      </w:r>
-      <w:proofErr w:type="spellEnd"/>
-      <w:r>
-        <w:t>.</w:t>
-      </w:r>
-    </w:p>
-    <w:p>
-      <w:r>
-        <w:t>Etant donné que la connexion internet est établie de manière locale à l'ISIMA, il n'est pas possible d'accéder à cette page en dehors de l'école. Cependant, une reconfiguration de la connexion permettrai</w:t>
-      </w:r>
-      <w:r>
-        <w:t>t</w:t>
-      </w:r>
-      <w:r>
-        <w:t xml:space="preserve"> d'y accéder n'importe où dans le monde.</w:t>
-      </w:r>
-    </w:p>
-    <w:p>
-      <w:pPr>
-        <w:pStyle w:val="Titre3"/>
-      </w:pPr>
-      <w:bookmarkStart w:id="15" w:name="_Toc436073800"/>
-      <w:r>
-        <w:t>Interactions</w:t>
-      </w:r>
-      <w:bookmarkEnd w:id="15"/>
-    </w:p>
-    <w:p>
-      <w:r>
-        <w:t>Les interactions</w:t>
-      </w:r>
-      <w:r>
-        <w:t xml:space="preserve"> sont possibles par le biais du site web présenté </w:t>
-      </w:r>
-      <w:r>
-        <w:t>précédemment</w:t>
-      </w:r>
-      <w:r>
-        <w:t>.</w:t>
-      </w:r>
-    </w:p>
-    <w:p>
-      <w:r>
-        <w:t>Si l'on souhaite stopper le capteur, il suffit de cliquer sur le bouton correspondant. Ceci va appeler un script PHP</w:t>
-      </w:r>
-      <w:r>
-        <w:t xml:space="preserve"> correspondant, qui va aller écrire dans un fichier </w:t>
-      </w:r>
-      <w:r>
-        <w:t>la trame STOP à traiter dans le programme.</w:t>
+        <w:t xml:space="preserve"> – Format d'une trame de changement de fréquence</w:t>
+      </w:r>
+    </w:p>
+    <w:p>
+      <w:r>
+        <w:t>La trame de changement de fréquence se compose de la manière suivante :</w:t>
+      </w:r>
+    </w:p>
+    <w:p>
+      <w:pPr>
+        <w:pStyle w:val="Paragraphedeliste"/>
+        <w:numPr>
+          <w:ilvl w:val="0"/>
+          <w:numId w:val="9"/>
+        </w:numPr>
+      </w:pPr>
+      <w:r>
+        <w:t>Le premier caractère 'Z' indique le début de la trame,</w:t>
+      </w:r>
+    </w:p>
+    <w:p>
+      <w:pPr>
+        <w:pStyle w:val="Paragraphedeliste"/>
+        <w:numPr>
+          <w:ilvl w:val="0"/>
+          <w:numId w:val="9"/>
+        </w:numPr>
+      </w:pPr>
+      <w:r>
+        <w:t>Le deuxième et troisième caractère identifient le type de trame,</w:t>
+      </w:r>
+    </w:p>
+    <w:p>
+      <w:pPr>
+        <w:pStyle w:val="Paragraphedeliste"/>
+        <w:numPr>
+          <w:ilvl w:val="0"/>
+          <w:numId w:val="9"/>
+        </w:numPr>
+      </w:pPr>
+      <w:r>
+        <w:t>Les 6 caractères suivants indiquent la période d'échantillonnage (en ms)</w:t>
+      </w:r>
+    </w:p>
+    <w:p>
+      <w:pPr>
+        <w:pStyle w:val="Paragraphedeliste"/>
+        <w:numPr>
+          <w:ilvl w:val="0"/>
+          <w:numId w:val="9"/>
+        </w:numPr>
+      </w:pPr>
+      <w:r>
+        <w:t>Enfin le caractère 'W' marque la fin de la trame.</w:t>
+      </w:r>
+    </w:p>
+    <w:p>
+      <w:pPr>
+        <w:jc w:val="left"/>
+      </w:pPr>
+      <w:r>
+        <w:br w:type="page"/>
+      </w:r>
+    </w:p>
+    <w:tbl>
+      <w:tblPr>
+        <w:tblW w:w="3632" w:type="dxa"/>
+        <w:jc w:val="center"/>
+        <w:tblBorders>
+          <w:top w:val="outset" w:sz="6" w:space="0" w:color="auto"/>
+          <w:left w:val="outset" w:sz="6" w:space="0" w:color="auto"/>
+          <w:bottom w:val="outset" w:sz="6" w:space="0" w:color="auto"/>
+          <w:right w:val="outset" w:sz="6" w:space="0" w:color="auto"/>
+        </w:tblBorders>
+        <w:tblCellMar>
+          <w:left w:w="0" w:type="dxa"/>
+          <w:right w:w="0" w:type="dxa"/>
+        </w:tblCellMar>
+        <w:tblLook w:val="04A0" w:firstRow="1" w:lastRow="0" w:firstColumn="1" w:lastColumn="0" w:noHBand="0" w:noVBand="1"/>
+      </w:tblPr>
+      <w:tblGrid>
+        <w:gridCol w:w="454"/>
+        <w:gridCol w:w="454"/>
+        <w:gridCol w:w="454"/>
+        <w:gridCol w:w="454"/>
+        <w:gridCol w:w="454"/>
+        <w:gridCol w:w="454"/>
+        <w:gridCol w:w="454"/>
+        <w:gridCol w:w="454"/>
+      </w:tblGrid>
+      <w:tr>
+        <w:trPr>
+          <w:trHeight w:val="454"/>
+          <w:jc w:val="center"/>
+        </w:trPr>
+        <w:tc>
+          <w:tcPr>
+            <w:tcW w:w="454" w:type="dxa"/>
+            <w:tcBorders>
+              <w:top w:val="single" w:sz="12" w:space="0" w:color="000000"/>
+              <w:left w:val="single" w:sz="12" w:space="0" w:color="000000"/>
+              <w:bottom w:val="single" w:sz="12" w:space="0" w:color="000000"/>
+              <w:right w:val="single" w:sz="12" w:space="0" w:color="000000"/>
+            </w:tcBorders>
+            <w:shd w:val="clear" w:color="auto" w:fill="D8D8D8"/>
+            <w:vAlign w:val="center"/>
+            <w:hideMark/>
+          </w:tcPr>
+          <w:p>
+            <w:pPr>
+              <w:spacing w:beforeAutospacing="1" w:after="0" w:afterAutospacing="1" w:line="240" w:lineRule="auto"/>
+              <w:ind w:left="30"/>
+              <w:jc w:val="center"/>
+              <w:textAlignment w:val="baseline"/>
+              <w:rPr>
+                <w:rFonts w:ascii="Segoe UI" w:eastAsia="Times New Roman" w:hAnsi="Segoe UI" w:cs="Segoe UI"/>
+                <w:color w:val="000000"/>
+                <w:sz w:val="12"/>
+                <w:szCs w:val="12"/>
+              </w:rPr>
+            </w:pPr>
+            <w:bookmarkStart w:id="15" w:name="_GoBack"/>
+            <w:bookmarkEnd w:id="15"/>
+            <w:r>
+              <w:rPr>
+                <w:rFonts w:ascii="Cambria" w:eastAsia="Times New Roman" w:hAnsi="Cambria" w:cs="Segoe UI"/>
+                <w:color w:val="000000"/>
+                <w:sz w:val="24"/>
+                <w:szCs w:val="24"/>
+              </w:rPr>
+              <w:lastRenderedPageBreak/>
+              <w:t>Q</w:t>
+            </w:r>
+          </w:p>
+        </w:tc>
+        <w:tc>
+          <w:tcPr>
+            <w:tcW w:w="454" w:type="dxa"/>
+            <w:tcBorders>
+              <w:top w:val="single" w:sz="12" w:space="0" w:color="000000"/>
+              <w:left w:val="single" w:sz="12" w:space="0" w:color="000000"/>
+              <w:bottom w:val="single" w:sz="12" w:space="0" w:color="000000"/>
+              <w:right w:val="single" w:sz="18" w:space="0" w:color="000000"/>
+            </w:tcBorders>
+            <w:shd w:val="clear" w:color="auto" w:fill="DDD8C2"/>
+            <w:vAlign w:val="center"/>
+            <w:hideMark/>
+          </w:tcPr>
+          <w:p>
+            <w:pPr>
+              <w:spacing w:beforeAutospacing="1" w:after="0" w:afterAutospacing="1" w:line="240" w:lineRule="auto"/>
+              <w:ind w:right="60"/>
+              <w:jc w:val="center"/>
+              <w:textAlignment w:val="baseline"/>
+              <w:rPr>
+                <w:rFonts w:ascii="Segoe UI" w:eastAsia="Times New Roman" w:hAnsi="Segoe UI" w:cs="Segoe UI"/>
+                <w:color w:val="000000"/>
+                <w:sz w:val="12"/>
+                <w:szCs w:val="12"/>
+              </w:rPr>
+            </w:pPr>
+            <w:r>
+              <w:rPr>
+                <w:rFonts w:ascii="Cambria" w:eastAsia="Times New Roman" w:hAnsi="Cambria" w:cs="Segoe UI"/>
+                <w:color w:val="000000"/>
+                <w:sz w:val="24"/>
+                <w:szCs w:val="24"/>
+              </w:rPr>
+              <w:t>0</w:t>
+            </w:r>
+          </w:p>
+        </w:tc>
+        <w:tc>
+          <w:tcPr>
+            <w:tcW w:w="454" w:type="dxa"/>
+            <w:tcBorders>
+              <w:top w:val="single" w:sz="12" w:space="0" w:color="000000"/>
+              <w:left w:val="single" w:sz="18" w:space="0" w:color="000000"/>
+              <w:bottom w:val="single" w:sz="12" w:space="0" w:color="000000"/>
+              <w:right w:val="single" w:sz="12" w:space="0" w:color="000000"/>
+            </w:tcBorders>
+            <w:shd w:val="clear" w:color="auto" w:fill="DDD8C2"/>
+            <w:vAlign w:val="center"/>
+            <w:hideMark/>
+          </w:tcPr>
+          <w:p>
+            <w:pPr>
+              <w:spacing w:beforeAutospacing="1" w:after="0" w:afterAutospacing="1" w:line="240" w:lineRule="auto"/>
+              <w:ind w:right="60"/>
+              <w:jc w:val="center"/>
+              <w:textAlignment w:val="baseline"/>
+              <w:rPr>
+                <w:rFonts w:ascii="Segoe UI" w:eastAsia="Times New Roman" w:hAnsi="Segoe UI" w:cs="Segoe UI"/>
+                <w:color w:val="000000"/>
+                <w:sz w:val="12"/>
+                <w:szCs w:val="12"/>
+              </w:rPr>
+            </w:pPr>
+            <w:r>
+              <w:rPr>
+                <w:rFonts w:ascii="Cambria" w:eastAsia="Times New Roman" w:hAnsi="Cambria" w:cs="Segoe UI"/>
+                <w:color w:val="000000"/>
+                <w:sz w:val="24"/>
+                <w:szCs w:val="24"/>
+              </w:rPr>
+              <w:t>3</w:t>
+            </w:r>
+          </w:p>
+        </w:tc>
+        <w:tc>
+          <w:tcPr>
+            <w:tcW w:w="454" w:type="dxa"/>
+            <w:tcBorders>
+              <w:top w:val="single" w:sz="12" w:space="0" w:color="000000"/>
+              <w:left w:val="single" w:sz="12" w:space="0" w:color="000000"/>
+              <w:bottom w:val="single" w:sz="12" w:space="0" w:color="000000"/>
+              <w:right w:val="single" w:sz="12" w:space="0" w:color="000000"/>
+            </w:tcBorders>
+            <w:shd w:val="clear" w:color="auto" w:fill="CCFFCC"/>
+            <w:vAlign w:val="center"/>
+            <w:hideMark/>
+          </w:tcPr>
+          <w:p>
+            <w:pPr>
+              <w:spacing w:beforeAutospacing="1" w:after="0" w:afterAutospacing="1" w:line="240" w:lineRule="auto"/>
+              <w:ind w:right="45"/>
+              <w:jc w:val="center"/>
+              <w:textAlignment w:val="baseline"/>
+              <w:rPr>
+                <w:rFonts w:ascii="Segoe UI" w:eastAsia="Times New Roman" w:hAnsi="Segoe UI" w:cs="Segoe UI"/>
+                <w:color w:val="000000"/>
+                <w:sz w:val="12"/>
+                <w:szCs w:val="12"/>
+              </w:rPr>
+            </w:pPr>
+            <w:r>
+              <w:rPr>
+                <w:rFonts w:ascii="Cambria" w:eastAsia="Times New Roman" w:hAnsi="Cambria" w:cs="Segoe UI"/>
+                <w:color w:val="000000"/>
+                <w:sz w:val="24"/>
+                <w:szCs w:val="24"/>
+              </w:rPr>
+              <w:t>S</w:t>
+            </w:r>
+          </w:p>
+        </w:tc>
+        <w:tc>
+          <w:tcPr>
+            <w:tcW w:w="454" w:type="dxa"/>
+            <w:tcBorders>
+              <w:top w:val="single" w:sz="12" w:space="0" w:color="000000"/>
+              <w:left w:val="single" w:sz="12" w:space="0" w:color="000000"/>
+              <w:bottom w:val="single" w:sz="12" w:space="0" w:color="000000"/>
+              <w:right w:val="single" w:sz="12" w:space="0" w:color="000000"/>
+            </w:tcBorders>
+            <w:shd w:val="clear" w:color="auto" w:fill="CCFFCC"/>
+            <w:vAlign w:val="center"/>
+            <w:hideMark/>
+          </w:tcPr>
+          <w:p>
+            <w:pPr>
+              <w:spacing w:beforeAutospacing="1" w:after="0" w:afterAutospacing="1" w:line="240" w:lineRule="auto"/>
+              <w:ind w:right="45"/>
+              <w:jc w:val="center"/>
+              <w:textAlignment w:val="baseline"/>
+              <w:rPr>
+                <w:rFonts w:ascii="Segoe UI" w:eastAsia="Times New Roman" w:hAnsi="Segoe UI" w:cs="Segoe UI"/>
+                <w:color w:val="000000"/>
+                <w:sz w:val="12"/>
+                <w:szCs w:val="12"/>
+              </w:rPr>
+            </w:pPr>
+            <w:r>
+              <w:rPr>
+                <w:rFonts w:ascii="Cambria" w:eastAsia="Times New Roman" w:hAnsi="Cambria" w:cs="Segoe UI"/>
+                <w:color w:val="000000"/>
+                <w:sz w:val="24"/>
+                <w:szCs w:val="24"/>
+              </w:rPr>
+              <w:t>T</w:t>
+            </w:r>
+          </w:p>
+        </w:tc>
+        <w:tc>
+          <w:tcPr>
+            <w:tcW w:w="454" w:type="dxa"/>
+            <w:tcBorders>
+              <w:top w:val="single" w:sz="12" w:space="0" w:color="000000"/>
+              <w:left w:val="single" w:sz="12" w:space="0" w:color="000000"/>
+              <w:bottom w:val="single" w:sz="12" w:space="0" w:color="000000"/>
+              <w:right w:val="single" w:sz="12" w:space="0" w:color="000000"/>
+            </w:tcBorders>
+            <w:shd w:val="clear" w:color="auto" w:fill="CCFFCC"/>
+            <w:vAlign w:val="center"/>
+            <w:hideMark/>
+          </w:tcPr>
+          <w:p>
+            <w:pPr>
+              <w:spacing w:beforeAutospacing="1" w:after="0" w:afterAutospacing="1" w:line="240" w:lineRule="auto"/>
+              <w:ind w:left="30"/>
+              <w:jc w:val="center"/>
+              <w:textAlignment w:val="baseline"/>
+              <w:rPr>
+                <w:rFonts w:ascii="Segoe UI" w:eastAsia="Times New Roman" w:hAnsi="Segoe UI" w:cs="Segoe UI"/>
+                <w:color w:val="000000"/>
+                <w:sz w:val="12"/>
+                <w:szCs w:val="12"/>
+              </w:rPr>
+            </w:pPr>
+            <w:r>
+              <w:rPr>
+                <w:rFonts w:ascii="Cambria" w:eastAsia="Times New Roman" w:hAnsi="Cambria" w:cs="Segoe UI"/>
+                <w:color w:val="000000"/>
+                <w:sz w:val="24"/>
+                <w:szCs w:val="24"/>
+              </w:rPr>
+              <w:t>O</w:t>
+            </w:r>
+          </w:p>
+        </w:tc>
+        <w:tc>
+          <w:tcPr>
+            <w:tcW w:w="454" w:type="dxa"/>
+            <w:tcBorders>
+              <w:top w:val="single" w:sz="12" w:space="0" w:color="000000"/>
+              <w:left w:val="single" w:sz="12" w:space="0" w:color="000000"/>
+              <w:bottom w:val="single" w:sz="12" w:space="0" w:color="000000"/>
+              <w:right w:val="single" w:sz="12" w:space="0" w:color="000000"/>
+            </w:tcBorders>
+            <w:shd w:val="clear" w:color="auto" w:fill="CCFFCC"/>
+            <w:vAlign w:val="center"/>
+            <w:hideMark/>
+          </w:tcPr>
+          <w:p>
+            <w:pPr>
+              <w:spacing w:beforeAutospacing="1" w:after="0" w:afterAutospacing="1" w:line="240" w:lineRule="auto"/>
+              <w:ind w:right="45"/>
+              <w:jc w:val="center"/>
+              <w:textAlignment w:val="baseline"/>
+              <w:rPr>
+                <w:rFonts w:ascii="Segoe UI" w:eastAsia="Times New Roman" w:hAnsi="Segoe UI" w:cs="Segoe UI"/>
+                <w:color w:val="000000"/>
+                <w:sz w:val="12"/>
+                <w:szCs w:val="12"/>
+              </w:rPr>
+            </w:pPr>
+            <w:r>
+              <w:rPr>
+                <w:rFonts w:ascii="Cambria" w:eastAsia="Times New Roman" w:hAnsi="Cambria" w:cs="Segoe UI"/>
+                <w:color w:val="000000"/>
+                <w:sz w:val="24"/>
+                <w:szCs w:val="24"/>
+              </w:rPr>
+              <w:t>P</w:t>
+            </w:r>
+          </w:p>
+        </w:tc>
+        <w:tc>
+          <w:tcPr>
+            <w:tcW w:w="454" w:type="dxa"/>
+            <w:tcBorders>
+              <w:top w:val="single" w:sz="12" w:space="0" w:color="000000"/>
+              <w:left w:val="single" w:sz="12" w:space="0" w:color="000000"/>
+              <w:bottom w:val="single" w:sz="12" w:space="0" w:color="000000"/>
+              <w:right w:val="single" w:sz="12" w:space="0" w:color="000000"/>
+            </w:tcBorders>
+            <w:shd w:val="clear" w:color="auto" w:fill="D8D8D8"/>
+            <w:vAlign w:val="center"/>
+            <w:hideMark/>
+          </w:tcPr>
+          <w:p>
+            <w:pPr>
+              <w:keepNext/>
+              <w:spacing w:beforeAutospacing="1" w:after="0" w:afterAutospacing="1" w:line="240" w:lineRule="auto"/>
+              <w:jc w:val="center"/>
+              <w:textAlignment w:val="baseline"/>
+              <w:rPr>
+                <w:rFonts w:ascii="Segoe UI" w:eastAsia="Times New Roman" w:hAnsi="Segoe UI" w:cs="Segoe UI"/>
+                <w:color w:val="000000"/>
+                <w:sz w:val="12"/>
+                <w:szCs w:val="12"/>
+              </w:rPr>
+            </w:pPr>
+            <w:r>
+              <w:rPr>
+                <w:rFonts w:ascii="Cambria" w:eastAsia="Times New Roman" w:hAnsi="Cambria" w:cs="Segoe UI"/>
+                <w:color w:val="000000"/>
+                <w:sz w:val="24"/>
+                <w:szCs w:val="24"/>
+              </w:rPr>
+              <w:t>W</w:t>
+            </w:r>
+          </w:p>
+        </w:tc>
+      </w:tr>
+    </w:tbl>
+    <w:p>
+      <w:pPr>
+        <w:pStyle w:val="Lgende"/>
+      </w:pPr>
+      <w:r>
+        <w:t xml:space="preserve">Figure </w:t>
+      </w:r>
+      <w:fldSimple w:instr=" SEQ Figure \* ARABIC ">
+        <w:r>
+          <w:rPr>
+            <w:noProof/>
+          </w:rPr>
+          <w:t>5</w:t>
+        </w:r>
+      </w:fldSimple>
+      <w:r>
+        <w:t xml:space="preserve"> - Format d'une trame stop</w:t>
+      </w:r>
+    </w:p>
+    <w:p>
+      <w:r>
+        <w:t>La trame d'extinction du capteur se compose de la manière suivante :</w:t>
+      </w:r>
+    </w:p>
+    <w:p>
+      <w:pPr>
+        <w:pStyle w:val="Paragraphedeliste"/>
+        <w:numPr>
+          <w:ilvl w:val="0"/>
+          <w:numId w:val="9"/>
+        </w:numPr>
+      </w:pPr>
+      <w:r>
+        <w:t>Le premier caractère 'Q' indique le début de la trame,</w:t>
+      </w:r>
+    </w:p>
+    <w:p>
+      <w:pPr>
+        <w:pStyle w:val="Paragraphedeliste"/>
+        <w:numPr>
+          <w:ilvl w:val="0"/>
+          <w:numId w:val="9"/>
+        </w:numPr>
+      </w:pPr>
+      <w:r>
+        <w:t>Le deuxième et le troisième caractère identifient le type de trame,</w:t>
+      </w:r>
+    </w:p>
+    <w:p>
+      <w:pPr>
+        <w:pStyle w:val="Paragraphedeliste"/>
+        <w:numPr>
+          <w:ilvl w:val="0"/>
+          <w:numId w:val="9"/>
+        </w:numPr>
+      </w:pPr>
+      <w:r>
+        <w:t>Les 4 caractères suivants correspondent au mot 'STOP',</w:t>
+      </w:r>
+    </w:p>
+    <w:p>
+      <w:pPr>
+        <w:pStyle w:val="Paragraphedeliste"/>
+        <w:numPr>
+          <w:ilvl w:val="0"/>
+          <w:numId w:val="9"/>
+        </w:numPr>
+      </w:pPr>
+      <w:r>
+        <w:t>Enfin le caractère 'W' indique la fin de trame.</w:t>
       </w:r>
     </w:p>
     <w:p>
@@ -3889,7 +5151,6 @@
         <w:t>Ce projet permet la gestion d'un capteur de température, cependant le fonctionnement serait similaire si l'on souhaitait implémenter la gestion d'arrosage de plantes, ou encore pour des applications de domotique.</w:t>
       </w:r>
     </w:p>
-    <w:bookmarkEnd w:id="0"/>
     <w:p/>
     <w:sectPr>
       <w:headerReference w:type="default" r:id="rId14"/>
@@ -4085,9 +5346,6 @@
         <w:alias w:val="Titre "/>
         <w:tag w:val=""/>
         <w:id w:val="-740865552"/>
-        <w:placeholder>
-          <w:docPart w:val="46951C4291A540AEBED4D759A79DD939"/>
-        </w:placeholder>
         <w:dataBinding w:prefixMappings="xmlns:ns0='http://purl.org/dc/elements/1.1/' xmlns:ns1='http://schemas.openxmlformats.org/package/2006/metadata/core-properties' " w:xpath="/ns1:coreProperties[1]/ns0:title[1]" w:storeItemID="{6C3C8BC8-F283-45AE-878A-BAB7291924A1}"/>
         <w:text/>
       </w:sdtPr>
@@ -4200,9 +5458,6 @@
         <w:alias w:val="Objet "/>
         <w:tag w:val=""/>
         <w:id w:val="976653363"/>
-        <w:placeholder>
-          <w:docPart w:val="917BC83E55FF42809332F20AF18A2853"/>
-        </w:placeholder>
         <w:dataBinding w:prefixMappings="xmlns:ns0='http://purl.org/dc/elements/1.1/' xmlns:ns1='http://schemas.openxmlformats.org/package/2006/metadata/core-properties' " w:xpath="/ns1:coreProperties[1]/ns0:subject[1]" w:storeItemID="{6C3C8BC8-F283-45AE-878A-BAB7291924A1}"/>
         <w:text/>
       </w:sdtPr>
@@ -4352,6 +5607,155 @@
     </w:lvl>
   </w:abstractNum>
   <w:abstractNum w:abstractNumId="1">
+    <w:nsid w:val="0E8B1ACA"/>
+    <w:multiLevelType w:val="multilevel"/>
+    <w:tmpl w:val="FBD4B5A8"/>
+    <w:lvl w:ilvl="0">
+      <w:start w:val="1"/>
+      <w:numFmt w:val="bullet"/>
+      <w:lvlText w:val=""/>
+      <w:lvlJc w:val="left"/>
+      <w:pPr>
+        <w:tabs>
+          <w:tab w:val="num" w:pos="720"/>
+        </w:tabs>
+        <w:ind w:left="720" w:hanging="360"/>
+      </w:pPr>
+      <w:rPr>
+        <w:rFonts w:ascii="Symbol" w:hAnsi="Symbol" w:hint="default"/>
+        <w:sz w:val="20"/>
+      </w:rPr>
+    </w:lvl>
+    <w:lvl w:ilvl="1" w:tentative="1">
+      <w:start w:val="1"/>
+      <w:numFmt w:val="bullet"/>
+      <w:lvlText w:val=""/>
+      <w:lvlJc w:val="left"/>
+      <w:pPr>
+        <w:tabs>
+          <w:tab w:val="num" w:pos="1440"/>
+        </w:tabs>
+        <w:ind w:left="1440" w:hanging="360"/>
+      </w:pPr>
+      <w:rPr>
+        <w:rFonts w:ascii="Symbol" w:hAnsi="Symbol" w:hint="default"/>
+        <w:sz w:val="20"/>
+      </w:rPr>
+    </w:lvl>
+    <w:lvl w:ilvl="2" w:tentative="1">
+      <w:start w:val="1"/>
+      <w:numFmt w:val="bullet"/>
+      <w:lvlText w:val=""/>
+      <w:lvlJc w:val="left"/>
+      <w:pPr>
+        <w:tabs>
+          <w:tab w:val="num" w:pos="2160"/>
+        </w:tabs>
+        <w:ind w:left="2160" w:hanging="360"/>
+      </w:pPr>
+      <w:rPr>
+        <w:rFonts w:ascii="Symbol" w:hAnsi="Symbol" w:hint="default"/>
+        <w:sz w:val="20"/>
+      </w:rPr>
+    </w:lvl>
+    <w:lvl w:ilvl="3" w:tentative="1">
+      <w:start w:val="1"/>
+      <w:numFmt w:val="bullet"/>
+      <w:lvlText w:val=""/>
+      <w:lvlJc w:val="left"/>
+      <w:pPr>
+        <w:tabs>
+          <w:tab w:val="num" w:pos="2880"/>
+        </w:tabs>
+        <w:ind w:left="2880" w:hanging="360"/>
+      </w:pPr>
+      <w:rPr>
+        <w:rFonts w:ascii="Symbol" w:hAnsi="Symbol" w:hint="default"/>
+        <w:sz w:val="20"/>
+      </w:rPr>
+    </w:lvl>
+    <w:lvl w:ilvl="4" w:tentative="1">
+      <w:start w:val="1"/>
+      <w:numFmt w:val="bullet"/>
+      <w:lvlText w:val=""/>
+      <w:lvlJc w:val="left"/>
+      <w:pPr>
+        <w:tabs>
+          <w:tab w:val="num" w:pos="3600"/>
+        </w:tabs>
+        <w:ind w:left="3600" w:hanging="360"/>
+      </w:pPr>
+      <w:rPr>
+        <w:rFonts w:ascii="Symbol" w:hAnsi="Symbol" w:hint="default"/>
+        <w:sz w:val="20"/>
+      </w:rPr>
+    </w:lvl>
+    <w:lvl w:ilvl="5" w:tentative="1">
+      <w:start w:val="1"/>
+      <w:numFmt w:val="bullet"/>
+      <w:lvlText w:val=""/>
+      <w:lvlJc w:val="left"/>
+      <w:pPr>
+        <w:tabs>
+          <w:tab w:val="num" w:pos="4320"/>
+        </w:tabs>
+        <w:ind w:left="4320" w:hanging="360"/>
+      </w:pPr>
+      <w:rPr>
+        <w:rFonts w:ascii="Symbol" w:hAnsi="Symbol" w:hint="default"/>
+        <w:sz w:val="20"/>
+      </w:rPr>
+    </w:lvl>
+    <w:lvl w:ilvl="6" w:tentative="1">
+      <w:start w:val="1"/>
+      <w:numFmt w:val="bullet"/>
+      <w:lvlText w:val=""/>
+      <w:lvlJc w:val="left"/>
+      <w:pPr>
+        <w:tabs>
+          <w:tab w:val="num" w:pos="5040"/>
+        </w:tabs>
+        <w:ind w:left="5040" w:hanging="360"/>
+      </w:pPr>
+      <w:rPr>
+        <w:rFonts w:ascii="Symbol" w:hAnsi="Symbol" w:hint="default"/>
+        <w:sz w:val="20"/>
+      </w:rPr>
+    </w:lvl>
+    <w:lvl w:ilvl="7" w:tentative="1">
+      <w:start w:val="1"/>
+      <w:numFmt w:val="bullet"/>
+      <w:lvlText w:val=""/>
+      <w:lvlJc w:val="left"/>
+      <w:pPr>
+        <w:tabs>
+          <w:tab w:val="num" w:pos="5760"/>
+        </w:tabs>
+        <w:ind w:left="5760" w:hanging="360"/>
+      </w:pPr>
+      <w:rPr>
+        <w:rFonts w:ascii="Symbol" w:hAnsi="Symbol" w:hint="default"/>
+        <w:sz w:val="20"/>
+      </w:rPr>
+    </w:lvl>
+    <w:lvl w:ilvl="8" w:tentative="1">
+      <w:start w:val="1"/>
+      <w:numFmt w:val="bullet"/>
+      <w:lvlText w:val=""/>
+      <w:lvlJc w:val="left"/>
+      <w:pPr>
+        <w:tabs>
+          <w:tab w:val="num" w:pos="6480"/>
+        </w:tabs>
+        <w:ind w:left="6480" w:hanging="360"/>
+      </w:pPr>
+      <w:rPr>
+        <w:rFonts w:ascii="Symbol" w:hAnsi="Symbol" w:hint="default"/>
+        <w:sz w:val="20"/>
+      </w:rPr>
+    </w:lvl>
+  </w:abstractNum>
+  <w:abstractNum w:abstractNumId="2">
     <w:nsid w:val="170A17A9"/>
     <w:multiLevelType w:val="hybridMultilevel"/>
     <w:tmpl w:val="ED567EBE"/>
@@ -4463,7 +5867,7 @@
       </w:rPr>
     </w:lvl>
   </w:abstractNum>
-  <w:abstractNum w:abstractNumId="2">
+  <w:abstractNum w:abstractNumId="3">
     <w:nsid w:val="197E3499"/>
     <w:multiLevelType w:val="multilevel"/>
     <w:tmpl w:val="85C08436"/>
@@ -4585,7 +5989,305 @@
       </w:rPr>
     </w:lvl>
   </w:abstractNum>
-  <w:abstractNum w:abstractNumId="3">
+  <w:abstractNum w:abstractNumId="4">
+    <w:nsid w:val="1C1F7F0B"/>
+    <w:multiLevelType w:val="multilevel"/>
+    <w:tmpl w:val="163E8E86"/>
+    <w:lvl w:ilvl="0">
+      <w:start w:val="1"/>
+      <w:numFmt w:val="bullet"/>
+      <w:lvlText w:val=""/>
+      <w:lvlJc w:val="left"/>
+      <w:pPr>
+        <w:tabs>
+          <w:tab w:val="num" w:pos="720"/>
+        </w:tabs>
+        <w:ind w:left="720" w:hanging="360"/>
+      </w:pPr>
+      <w:rPr>
+        <w:rFonts w:ascii="Symbol" w:hAnsi="Symbol" w:hint="default"/>
+        <w:sz w:val="20"/>
+      </w:rPr>
+    </w:lvl>
+    <w:lvl w:ilvl="1" w:tentative="1">
+      <w:start w:val="1"/>
+      <w:numFmt w:val="bullet"/>
+      <w:lvlText w:val=""/>
+      <w:lvlJc w:val="left"/>
+      <w:pPr>
+        <w:tabs>
+          <w:tab w:val="num" w:pos="1440"/>
+        </w:tabs>
+        <w:ind w:left="1440" w:hanging="360"/>
+      </w:pPr>
+      <w:rPr>
+        <w:rFonts w:ascii="Symbol" w:hAnsi="Symbol" w:hint="default"/>
+        <w:sz w:val="20"/>
+      </w:rPr>
+    </w:lvl>
+    <w:lvl w:ilvl="2" w:tentative="1">
+      <w:start w:val="1"/>
+      <w:numFmt w:val="bullet"/>
+      <w:lvlText w:val=""/>
+      <w:lvlJc w:val="left"/>
+      <w:pPr>
+        <w:tabs>
+          <w:tab w:val="num" w:pos="2160"/>
+        </w:tabs>
+        <w:ind w:left="2160" w:hanging="360"/>
+      </w:pPr>
+      <w:rPr>
+        <w:rFonts w:ascii="Symbol" w:hAnsi="Symbol" w:hint="default"/>
+        <w:sz w:val="20"/>
+      </w:rPr>
+    </w:lvl>
+    <w:lvl w:ilvl="3" w:tentative="1">
+      <w:start w:val="1"/>
+      <w:numFmt w:val="bullet"/>
+      <w:lvlText w:val=""/>
+      <w:lvlJc w:val="left"/>
+      <w:pPr>
+        <w:tabs>
+          <w:tab w:val="num" w:pos="2880"/>
+        </w:tabs>
+        <w:ind w:left="2880" w:hanging="360"/>
+      </w:pPr>
+      <w:rPr>
+        <w:rFonts w:ascii="Symbol" w:hAnsi="Symbol" w:hint="default"/>
+        <w:sz w:val="20"/>
+      </w:rPr>
+    </w:lvl>
+    <w:lvl w:ilvl="4" w:tentative="1">
+      <w:start w:val="1"/>
+      <w:numFmt w:val="bullet"/>
+      <w:lvlText w:val=""/>
+      <w:lvlJc w:val="left"/>
+      <w:pPr>
+        <w:tabs>
+          <w:tab w:val="num" w:pos="3600"/>
+        </w:tabs>
+        <w:ind w:left="3600" w:hanging="360"/>
+      </w:pPr>
+      <w:rPr>
+        <w:rFonts w:ascii="Symbol" w:hAnsi="Symbol" w:hint="default"/>
+        <w:sz w:val="20"/>
+      </w:rPr>
+    </w:lvl>
+    <w:lvl w:ilvl="5" w:tentative="1">
+      <w:start w:val="1"/>
+      <w:numFmt w:val="bullet"/>
+      <w:lvlText w:val=""/>
+      <w:lvlJc w:val="left"/>
+      <w:pPr>
+        <w:tabs>
+          <w:tab w:val="num" w:pos="4320"/>
+        </w:tabs>
+        <w:ind w:left="4320" w:hanging="360"/>
+      </w:pPr>
+      <w:rPr>
+        <w:rFonts w:ascii="Symbol" w:hAnsi="Symbol" w:hint="default"/>
+        <w:sz w:val="20"/>
+      </w:rPr>
+    </w:lvl>
+    <w:lvl w:ilvl="6" w:tentative="1">
+      <w:start w:val="1"/>
+      <w:numFmt w:val="bullet"/>
+      <w:lvlText w:val=""/>
+      <w:lvlJc w:val="left"/>
+      <w:pPr>
+        <w:tabs>
+          <w:tab w:val="num" w:pos="5040"/>
+        </w:tabs>
+        <w:ind w:left="5040" w:hanging="360"/>
+      </w:pPr>
+      <w:rPr>
+        <w:rFonts w:ascii="Symbol" w:hAnsi="Symbol" w:hint="default"/>
+        <w:sz w:val="20"/>
+      </w:rPr>
+    </w:lvl>
+    <w:lvl w:ilvl="7" w:tentative="1">
+      <w:start w:val="1"/>
+      <w:numFmt w:val="bullet"/>
+      <w:lvlText w:val=""/>
+      <w:lvlJc w:val="left"/>
+      <w:pPr>
+        <w:tabs>
+          <w:tab w:val="num" w:pos="5760"/>
+        </w:tabs>
+        <w:ind w:left="5760" w:hanging="360"/>
+      </w:pPr>
+      <w:rPr>
+        <w:rFonts w:ascii="Symbol" w:hAnsi="Symbol" w:hint="default"/>
+        <w:sz w:val="20"/>
+      </w:rPr>
+    </w:lvl>
+    <w:lvl w:ilvl="8" w:tentative="1">
+      <w:start w:val="1"/>
+      <w:numFmt w:val="bullet"/>
+      <w:lvlText w:val=""/>
+      <w:lvlJc w:val="left"/>
+      <w:pPr>
+        <w:tabs>
+          <w:tab w:val="num" w:pos="6480"/>
+        </w:tabs>
+        <w:ind w:left="6480" w:hanging="360"/>
+      </w:pPr>
+      <w:rPr>
+        <w:rFonts w:ascii="Symbol" w:hAnsi="Symbol" w:hint="default"/>
+        <w:sz w:val="20"/>
+      </w:rPr>
+    </w:lvl>
+  </w:abstractNum>
+  <w:abstractNum w:abstractNumId="5">
+    <w:nsid w:val="2A105A02"/>
+    <w:multiLevelType w:val="multilevel"/>
+    <w:tmpl w:val="6D40C984"/>
+    <w:lvl w:ilvl="0">
+      <w:start w:val="1"/>
+      <w:numFmt w:val="bullet"/>
+      <w:lvlText w:val=""/>
+      <w:lvlJc w:val="left"/>
+      <w:pPr>
+        <w:tabs>
+          <w:tab w:val="num" w:pos="720"/>
+        </w:tabs>
+        <w:ind w:left="720" w:hanging="360"/>
+      </w:pPr>
+      <w:rPr>
+        <w:rFonts w:ascii="Symbol" w:hAnsi="Symbol" w:hint="default"/>
+        <w:sz w:val="20"/>
+      </w:rPr>
+    </w:lvl>
+    <w:lvl w:ilvl="1" w:tentative="1">
+      <w:start w:val="1"/>
+      <w:numFmt w:val="bullet"/>
+      <w:lvlText w:val=""/>
+      <w:lvlJc w:val="left"/>
+      <w:pPr>
+        <w:tabs>
+          <w:tab w:val="num" w:pos="1440"/>
+        </w:tabs>
+        <w:ind w:left="1440" w:hanging="360"/>
+      </w:pPr>
+      <w:rPr>
+        <w:rFonts w:ascii="Symbol" w:hAnsi="Symbol" w:hint="default"/>
+        <w:sz w:val="20"/>
+      </w:rPr>
+    </w:lvl>
+    <w:lvl w:ilvl="2" w:tentative="1">
+      <w:start w:val="1"/>
+      <w:numFmt w:val="bullet"/>
+      <w:lvlText w:val=""/>
+      <w:lvlJc w:val="left"/>
+      <w:pPr>
+        <w:tabs>
+          <w:tab w:val="num" w:pos="2160"/>
+        </w:tabs>
+        <w:ind w:left="2160" w:hanging="360"/>
+      </w:pPr>
+      <w:rPr>
+        <w:rFonts w:ascii="Symbol" w:hAnsi="Symbol" w:hint="default"/>
+        <w:sz w:val="20"/>
+      </w:rPr>
+    </w:lvl>
+    <w:lvl w:ilvl="3" w:tentative="1">
+      <w:start w:val="1"/>
+      <w:numFmt w:val="bullet"/>
+      <w:lvlText w:val=""/>
+      <w:lvlJc w:val="left"/>
+      <w:pPr>
+        <w:tabs>
+          <w:tab w:val="num" w:pos="2880"/>
+        </w:tabs>
+        <w:ind w:left="2880" w:hanging="360"/>
+      </w:pPr>
+      <w:rPr>
+        <w:rFonts w:ascii="Symbol" w:hAnsi="Symbol" w:hint="default"/>
+        <w:sz w:val="20"/>
+      </w:rPr>
+    </w:lvl>
+    <w:lvl w:ilvl="4" w:tentative="1">
+      <w:start w:val="1"/>
+      <w:numFmt w:val="bullet"/>
+      <w:lvlText w:val=""/>
+      <w:lvlJc w:val="left"/>
+      <w:pPr>
+        <w:tabs>
+          <w:tab w:val="num" w:pos="3600"/>
+        </w:tabs>
+        <w:ind w:left="3600" w:hanging="360"/>
+      </w:pPr>
+      <w:rPr>
+        <w:rFonts w:ascii="Symbol" w:hAnsi="Symbol" w:hint="default"/>
+        <w:sz w:val="20"/>
+      </w:rPr>
+    </w:lvl>
+    <w:lvl w:ilvl="5" w:tentative="1">
+      <w:start w:val="1"/>
+      <w:numFmt w:val="bullet"/>
+      <w:lvlText w:val=""/>
+      <w:lvlJc w:val="left"/>
+      <w:pPr>
+        <w:tabs>
+          <w:tab w:val="num" w:pos="4320"/>
+        </w:tabs>
+        <w:ind w:left="4320" w:hanging="360"/>
+      </w:pPr>
+      <w:rPr>
+        <w:rFonts w:ascii="Symbol" w:hAnsi="Symbol" w:hint="default"/>
+        <w:sz w:val="20"/>
+      </w:rPr>
+    </w:lvl>
+    <w:lvl w:ilvl="6" w:tentative="1">
+      <w:start w:val="1"/>
+      <w:numFmt w:val="bullet"/>
+      <w:lvlText w:val=""/>
+      <w:lvlJc w:val="left"/>
+      <w:pPr>
+        <w:tabs>
+          <w:tab w:val="num" w:pos="5040"/>
+        </w:tabs>
+        <w:ind w:left="5040" w:hanging="360"/>
+      </w:pPr>
+      <w:rPr>
+        <w:rFonts w:ascii="Symbol" w:hAnsi="Symbol" w:hint="default"/>
+        <w:sz w:val="20"/>
+      </w:rPr>
+    </w:lvl>
+    <w:lvl w:ilvl="7" w:tentative="1">
+      <w:start w:val="1"/>
+      <w:numFmt w:val="bullet"/>
+      <w:lvlText w:val=""/>
+      <w:lvlJc w:val="left"/>
+      <w:pPr>
+        <w:tabs>
+          <w:tab w:val="num" w:pos="5760"/>
+        </w:tabs>
+        <w:ind w:left="5760" w:hanging="360"/>
+      </w:pPr>
+      <w:rPr>
+        <w:rFonts w:ascii="Symbol" w:hAnsi="Symbol" w:hint="default"/>
+        <w:sz w:val="20"/>
+      </w:rPr>
+    </w:lvl>
+    <w:lvl w:ilvl="8" w:tentative="1">
+      <w:start w:val="1"/>
+      <w:numFmt w:val="bullet"/>
+      <w:lvlText w:val=""/>
+      <w:lvlJc w:val="left"/>
+      <w:pPr>
+        <w:tabs>
+          <w:tab w:val="num" w:pos="6480"/>
+        </w:tabs>
+        <w:ind w:left="6480" w:hanging="360"/>
+      </w:pPr>
+      <w:rPr>
+        <w:rFonts w:ascii="Symbol" w:hAnsi="Symbol" w:hint="default"/>
+        <w:sz w:val="20"/>
+      </w:rPr>
+    </w:lvl>
+  </w:abstractNum>
+  <w:abstractNum w:abstractNumId="6">
     <w:nsid w:val="314D0818"/>
     <w:multiLevelType w:val="hybridMultilevel"/>
     <w:tmpl w:val="6E92339A"/>
@@ -4697,7 +6399,7 @@
       </w:rPr>
     </w:lvl>
   </w:abstractNum>
-  <w:abstractNum w:abstractNumId="4">
+  <w:abstractNum w:abstractNumId="7">
     <w:nsid w:val="41423940"/>
     <w:multiLevelType w:val="hybridMultilevel"/>
     <w:tmpl w:val="9246EFF2"/>
@@ -4809,7 +6511,382 @@
       </w:rPr>
     </w:lvl>
   </w:abstractNum>
-  <w:abstractNum w:abstractNumId="5">
+  <w:abstractNum w:abstractNumId="8">
+    <w:nsid w:val="51992683"/>
+    <w:multiLevelType w:val="hybridMultilevel"/>
+    <w:tmpl w:val="2E143260"/>
+    <w:lvl w:ilvl="0" w:tplc="040C0001">
+      <w:start w:val="1"/>
+      <w:numFmt w:val="bullet"/>
+      <w:lvlText w:val=""/>
+      <w:lvlJc w:val="left"/>
+      <w:pPr>
+        <w:ind w:left="720" w:hanging="360"/>
+      </w:pPr>
+      <w:rPr>
+        <w:rFonts w:ascii="Symbol" w:hAnsi="Symbol" w:hint="default"/>
+      </w:rPr>
+    </w:lvl>
+    <w:lvl w:ilvl="1" w:tplc="040C0003" w:tentative="1">
+      <w:start w:val="1"/>
+      <w:numFmt w:val="bullet"/>
+      <w:lvlText w:val="o"/>
+      <w:lvlJc w:val="left"/>
+      <w:pPr>
+        <w:ind w:left="1440" w:hanging="360"/>
+      </w:pPr>
+      <w:rPr>
+        <w:rFonts w:ascii="Courier New" w:hAnsi="Courier New" w:cs="Courier New" w:hint="default"/>
+      </w:rPr>
+    </w:lvl>
+    <w:lvl w:ilvl="2" w:tplc="040C0005" w:tentative="1">
+      <w:start w:val="1"/>
+      <w:numFmt w:val="bullet"/>
+      <w:lvlText w:val=""/>
+      <w:lvlJc w:val="left"/>
+      <w:pPr>
+        <w:ind w:left="2160" w:hanging="360"/>
+      </w:pPr>
+      <w:rPr>
+        <w:rFonts w:ascii="Wingdings" w:hAnsi="Wingdings" w:hint="default"/>
+      </w:rPr>
+    </w:lvl>
+    <w:lvl w:ilvl="3" w:tplc="040C0001" w:tentative="1">
+      <w:start w:val="1"/>
+      <w:numFmt w:val="bullet"/>
+      <w:lvlText w:val=""/>
+      <w:lvlJc w:val="left"/>
+      <w:pPr>
+        <w:ind w:left="2880" w:hanging="360"/>
+      </w:pPr>
+      <w:rPr>
+        <w:rFonts w:ascii="Symbol" w:hAnsi="Symbol" w:hint="default"/>
+      </w:rPr>
+    </w:lvl>
+    <w:lvl w:ilvl="4" w:tplc="040C0003" w:tentative="1">
+      <w:start w:val="1"/>
+      <w:numFmt w:val="bullet"/>
+      <w:lvlText w:val="o"/>
+      <w:lvlJc w:val="left"/>
+      <w:pPr>
+        <w:ind w:left="3600" w:hanging="360"/>
+      </w:pPr>
+      <w:rPr>
+        <w:rFonts w:ascii="Courier New" w:hAnsi="Courier New" w:cs="Courier New" w:hint="default"/>
+      </w:rPr>
+    </w:lvl>
+    <w:lvl w:ilvl="5" w:tplc="040C0005" w:tentative="1">
+      <w:start w:val="1"/>
+      <w:numFmt w:val="bullet"/>
+      <w:lvlText w:val=""/>
+      <w:lvlJc w:val="left"/>
+      <w:pPr>
+        <w:ind w:left="4320" w:hanging="360"/>
+      </w:pPr>
+      <w:rPr>
+        <w:rFonts w:ascii="Wingdings" w:hAnsi="Wingdings" w:hint="default"/>
+      </w:rPr>
+    </w:lvl>
+    <w:lvl w:ilvl="6" w:tplc="040C0001" w:tentative="1">
+      <w:start w:val="1"/>
+      <w:numFmt w:val="bullet"/>
+      <w:lvlText w:val=""/>
+      <w:lvlJc w:val="left"/>
+      <w:pPr>
+        <w:ind w:left="5040" w:hanging="360"/>
+      </w:pPr>
+      <w:rPr>
+        <w:rFonts w:ascii="Symbol" w:hAnsi="Symbol" w:hint="default"/>
+      </w:rPr>
+    </w:lvl>
+    <w:lvl w:ilvl="7" w:tplc="040C0003" w:tentative="1">
+      <w:start w:val="1"/>
+      <w:numFmt w:val="bullet"/>
+      <w:lvlText w:val="o"/>
+      <w:lvlJc w:val="left"/>
+      <w:pPr>
+        <w:ind w:left="5760" w:hanging="360"/>
+      </w:pPr>
+      <w:rPr>
+        <w:rFonts w:ascii="Courier New" w:hAnsi="Courier New" w:cs="Courier New" w:hint="default"/>
+      </w:rPr>
+    </w:lvl>
+    <w:lvl w:ilvl="8" w:tplc="040C0005" w:tentative="1">
+      <w:start w:val="1"/>
+      <w:numFmt w:val="bullet"/>
+      <w:lvlText w:val=""/>
+      <w:lvlJc w:val="left"/>
+      <w:pPr>
+        <w:ind w:left="6480" w:hanging="360"/>
+      </w:pPr>
+      <w:rPr>
+        <w:rFonts w:ascii="Wingdings" w:hAnsi="Wingdings" w:hint="default"/>
+      </w:rPr>
+    </w:lvl>
+  </w:abstractNum>
+  <w:abstractNum w:abstractNumId="9">
+    <w:nsid w:val="59683A49"/>
+    <w:multiLevelType w:val="hybridMultilevel"/>
+    <w:tmpl w:val="8500C36A"/>
+    <w:lvl w:ilvl="0" w:tplc="040C000B">
+      <w:start w:val="1"/>
+      <w:numFmt w:val="bullet"/>
+      <w:lvlText w:val=""/>
+      <w:lvlJc w:val="left"/>
+      <w:pPr>
+        <w:ind w:left="720" w:hanging="360"/>
+      </w:pPr>
+      <w:rPr>
+        <w:rFonts w:ascii="Wingdings" w:hAnsi="Wingdings" w:hint="default"/>
+      </w:rPr>
+    </w:lvl>
+    <w:lvl w:ilvl="1" w:tplc="040C0003" w:tentative="1">
+      <w:start w:val="1"/>
+      <w:numFmt w:val="bullet"/>
+      <w:lvlText w:val="o"/>
+      <w:lvlJc w:val="left"/>
+      <w:pPr>
+        <w:ind w:left="1440" w:hanging="360"/>
+      </w:pPr>
+      <w:rPr>
+        <w:rFonts w:ascii="Courier New" w:hAnsi="Courier New" w:cs="Courier New" w:hint="default"/>
+      </w:rPr>
+    </w:lvl>
+    <w:lvl w:ilvl="2" w:tplc="040C0005" w:tentative="1">
+      <w:start w:val="1"/>
+      <w:numFmt w:val="bullet"/>
+      <w:lvlText w:val=""/>
+      <w:lvlJc w:val="left"/>
+      <w:pPr>
+        <w:ind w:left="2160" w:hanging="360"/>
+      </w:pPr>
+      <w:rPr>
+        <w:rFonts w:ascii="Wingdings" w:hAnsi="Wingdings" w:hint="default"/>
+      </w:rPr>
+    </w:lvl>
+    <w:lvl w:ilvl="3" w:tplc="040C0001" w:tentative="1">
+      <w:start w:val="1"/>
+      <w:numFmt w:val="bullet"/>
+      <w:lvlText w:val=""/>
+      <w:lvlJc w:val="left"/>
+      <w:pPr>
+        <w:ind w:left="2880" w:hanging="360"/>
+      </w:pPr>
+      <w:rPr>
+        <w:rFonts w:ascii="Symbol" w:hAnsi="Symbol" w:hint="default"/>
+      </w:rPr>
+    </w:lvl>
+    <w:lvl w:ilvl="4" w:tplc="040C0003" w:tentative="1">
+      <w:start w:val="1"/>
+      <w:numFmt w:val="bullet"/>
+      <w:lvlText w:val="o"/>
+      <w:lvlJc w:val="left"/>
+      <w:pPr>
+        <w:ind w:left="3600" w:hanging="360"/>
+      </w:pPr>
+      <w:rPr>
+        <w:rFonts w:ascii="Courier New" w:hAnsi="Courier New" w:cs="Courier New" w:hint="default"/>
+      </w:rPr>
+    </w:lvl>
+    <w:lvl w:ilvl="5" w:tplc="040C0005" w:tentative="1">
+      <w:start w:val="1"/>
+      <w:numFmt w:val="bullet"/>
+      <w:lvlText w:val=""/>
+      <w:lvlJc w:val="left"/>
+      <w:pPr>
+        <w:ind w:left="4320" w:hanging="360"/>
+      </w:pPr>
+      <w:rPr>
+        <w:rFonts w:ascii="Wingdings" w:hAnsi="Wingdings" w:hint="default"/>
+      </w:rPr>
+    </w:lvl>
+    <w:lvl w:ilvl="6" w:tplc="040C0001" w:tentative="1">
+      <w:start w:val="1"/>
+      <w:numFmt w:val="bullet"/>
+      <w:lvlText w:val=""/>
+      <w:lvlJc w:val="left"/>
+      <w:pPr>
+        <w:ind w:left="5040" w:hanging="360"/>
+      </w:pPr>
+      <w:rPr>
+        <w:rFonts w:ascii="Symbol" w:hAnsi="Symbol" w:hint="default"/>
+      </w:rPr>
+    </w:lvl>
+    <w:lvl w:ilvl="7" w:tplc="040C0003" w:tentative="1">
+      <w:start w:val="1"/>
+      <w:numFmt w:val="bullet"/>
+      <w:lvlText w:val="o"/>
+      <w:lvlJc w:val="left"/>
+      <w:pPr>
+        <w:ind w:left="5760" w:hanging="360"/>
+      </w:pPr>
+      <w:rPr>
+        <w:rFonts w:ascii="Courier New" w:hAnsi="Courier New" w:cs="Courier New" w:hint="default"/>
+      </w:rPr>
+    </w:lvl>
+    <w:lvl w:ilvl="8" w:tplc="040C0005" w:tentative="1">
+      <w:start w:val="1"/>
+      <w:numFmt w:val="bullet"/>
+      <w:lvlText w:val=""/>
+      <w:lvlJc w:val="left"/>
+      <w:pPr>
+        <w:ind w:left="6480" w:hanging="360"/>
+      </w:pPr>
+      <w:rPr>
+        <w:rFonts w:ascii="Wingdings" w:hAnsi="Wingdings" w:hint="default"/>
+      </w:rPr>
+    </w:lvl>
+  </w:abstractNum>
+  <w:abstractNum w:abstractNumId="10">
+    <w:nsid w:val="68584666"/>
+    <w:multiLevelType w:val="multilevel"/>
+    <w:tmpl w:val="E6D06A44"/>
+    <w:lvl w:ilvl="0">
+      <w:start w:val="1"/>
+      <w:numFmt w:val="bullet"/>
+      <w:lvlText w:val=""/>
+      <w:lvlJc w:val="left"/>
+      <w:pPr>
+        <w:tabs>
+          <w:tab w:val="num" w:pos="720"/>
+        </w:tabs>
+        <w:ind w:left="720" w:hanging="360"/>
+      </w:pPr>
+      <w:rPr>
+        <w:rFonts w:ascii="Symbol" w:hAnsi="Symbol" w:hint="default"/>
+        <w:sz w:val="20"/>
+      </w:rPr>
+    </w:lvl>
+    <w:lvl w:ilvl="1" w:tentative="1">
+      <w:start w:val="1"/>
+      <w:numFmt w:val="bullet"/>
+      <w:lvlText w:val=""/>
+      <w:lvlJc w:val="left"/>
+      <w:pPr>
+        <w:tabs>
+          <w:tab w:val="num" w:pos="1440"/>
+        </w:tabs>
+        <w:ind w:left="1440" w:hanging="360"/>
+      </w:pPr>
+      <w:rPr>
+        <w:rFonts w:ascii="Symbol" w:hAnsi="Symbol" w:hint="default"/>
+        <w:sz w:val="20"/>
+      </w:rPr>
+    </w:lvl>
+    <w:lvl w:ilvl="2" w:tentative="1">
+      <w:start w:val="1"/>
+      <w:numFmt w:val="bullet"/>
+      <w:lvlText w:val=""/>
+      <w:lvlJc w:val="left"/>
+      <w:pPr>
+        <w:tabs>
+          <w:tab w:val="num" w:pos="2160"/>
+        </w:tabs>
+        <w:ind w:left="2160" w:hanging="360"/>
+      </w:pPr>
+      <w:rPr>
+        <w:rFonts w:ascii="Symbol" w:hAnsi="Symbol" w:hint="default"/>
+        <w:sz w:val="20"/>
+      </w:rPr>
+    </w:lvl>
+    <w:lvl w:ilvl="3" w:tentative="1">
+      <w:start w:val="1"/>
+      <w:numFmt w:val="bullet"/>
+      <w:lvlText w:val=""/>
+      <w:lvlJc w:val="left"/>
+      <w:pPr>
+        <w:tabs>
+          <w:tab w:val="num" w:pos="2880"/>
+        </w:tabs>
+        <w:ind w:left="2880" w:hanging="360"/>
+      </w:pPr>
+      <w:rPr>
+        <w:rFonts w:ascii="Symbol" w:hAnsi="Symbol" w:hint="default"/>
+        <w:sz w:val="20"/>
+      </w:rPr>
+    </w:lvl>
+    <w:lvl w:ilvl="4" w:tentative="1">
+      <w:start w:val="1"/>
+      <w:numFmt w:val="bullet"/>
+      <w:lvlText w:val=""/>
+      <w:lvlJc w:val="left"/>
+      <w:pPr>
+        <w:tabs>
+          <w:tab w:val="num" w:pos="3600"/>
+        </w:tabs>
+        <w:ind w:left="3600" w:hanging="360"/>
+      </w:pPr>
+      <w:rPr>
+        <w:rFonts w:ascii="Symbol" w:hAnsi="Symbol" w:hint="default"/>
+        <w:sz w:val="20"/>
+      </w:rPr>
+    </w:lvl>
+    <w:lvl w:ilvl="5" w:tentative="1">
+      <w:start w:val="1"/>
+      <w:numFmt w:val="bullet"/>
+      <w:lvlText w:val=""/>
+      <w:lvlJc w:val="left"/>
+      <w:pPr>
+        <w:tabs>
+          <w:tab w:val="num" w:pos="4320"/>
+        </w:tabs>
+        <w:ind w:left="4320" w:hanging="360"/>
+      </w:pPr>
+      <w:rPr>
+        <w:rFonts w:ascii="Symbol" w:hAnsi="Symbol" w:hint="default"/>
+        <w:sz w:val="20"/>
+      </w:rPr>
+    </w:lvl>
+    <w:lvl w:ilvl="6" w:tentative="1">
+      <w:start w:val="1"/>
+      <w:numFmt w:val="bullet"/>
+      <w:lvlText w:val=""/>
+      <w:lvlJc w:val="left"/>
+      <w:pPr>
+        <w:tabs>
+          <w:tab w:val="num" w:pos="5040"/>
+        </w:tabs>
+        <w:ind w:left="5040" w:hanging="360"/>
+      </w:pPr>
+      <w:rPr>
+        <w:rFonts w:ascii="Symbol" w:hAnsi="Symbol" w:hint="default"/>
+        <w:sz w:val="20"/>
+      </w:rPr>
+    </w:lvl>
+    <w:lvl w:ilvl="7" w:tentative="1">
+      <w:start w:val="1"/>
+      <w:numFmt w:val="bullet"/>
+      <w:lvlText w:val=""/>
+      <w:lvlJc w:val="left"/>
+      <w:pPr>
+        <w:tabs>
+          <w:tab w:val="num" w:pos="5760"/>
+        </w:tabs>
+        <w:ind w:left="5760" w:hanging="360"/>
+      </w:pPr>
+      <w:rPr>
+        <w:rFonts w:ascii="Symbol" w:hAnsi="Symbol" w:hint="default"/>
+        <w:sz w:val="20"/>
+      </w:rPr>
+    </w:lvl>
+    <w:lvl w:ilvl="8" w:tentative="1">
+      <w:start w:val="1"/>
+      <w:numFmt w:val="bullet"/>
+      <w:lvlText w:val=""/>
+      <w:lvlJc w:val="left"/>
+      <w:pPr>
+        <w:tabs>
+          <w:tab w:val="num" w:pos="6480"/>
+        </w:tabs>
+        <w:ind w:left="6480" w:hanging="360"/>
+      </w:pPr>
+      <w:rPr>
+        <w:rFonts w:ascii="Symbol" w:hAnsi="Symbol" w:hint="default"/>
+        <w:sz w:val="20"/>
+      </w:rPr>
+    </w:lvl>
+  </w:abstractNum>
+  <w:abstractNum w:abstractNumId="11">
     <w:nsid w:val="7C54711A"/>
     <w:multiLevelType w:val="hybridMultilevel"/>
     <w:tmpl w:val="95CEA2D4"/>
@@ -4925,30 +7002,48 @@
     <w:abstractNumId w:val="0"/>
   </w:num>
   <w:num w:numId="2">
-    <w:abstractNumId w:val="2"/>
+    <w:abstractNumId w:val="3"/>
   </w:num>
   <w:num w:numId="3">
     <w:abstractNumId w:val="0"/>
   </w:num>
   <w:num w:numId="4">
-    <w:abstractNumId w:val="2"/>
+    <w:abstractNumId w:val="3"/>
   </w:num>
   <w:num w:numId="5">
     <w:abstractNumId w:val="0"/>
   </w:num>
   <w:num w:numId="6">
+    <w:abstractNumId w:val="3"/>
+  </w:num>
+  <w:num w:numId="7">
+    <w:abstractNumId w:val="7"/>
+  </w:num>
+  <w:num w:numId="8">
+    <w:abstractNumId w:val="6"/>
+  </w:num>
+  <w:num w:numId="9">
+    <w:abstractNumId w:val="11"/>
+  </w:num>
+  <w:num w:numId="10">
     <w:abstractNumId w:val="2"/>
   </w:num>
-  <w:num w:numId="7">
+  <w:num w:numId="11">
     <w:abstractNumId w:val="4"/>
   </w:num>
-  <w:num w:numId="8">
-    <w:abstractNumId w:val="3"/>
+  <w:num w:numId="12">
+    <w:abstractNumId w:val="8"/>
   </w:num>
-  <w:num w:numId="9">
+  <w:num w:numId="13">
+    <w:abstractNumId w:val="9"/>
+  </w:num>
+  <w:num w:numId="14">
     <w:abstractNumId w:val="5"/>
   </w:num>
-  <w:num w:numId="10">
+  <w:num w:numId="15">
+    <w:abstractNumId w:val="10"/>
+  </w:num>
+  <w:num w:numId="16">
     <w:abstractNumId w:val="1"/>
   </w:num>
 </w:numbering>
@@ -5468,9 +7563,10 @@
     <w:next w:val="Normal"/>
     <w:uiPriority w:val="99"/>
     <w:unhideWhenUsed/>
+    <w:rsid w:val="00120C8C"/>
     <w:pPr>
-      <w:spacing w:line="240" w:lineRule="auto"/>
-      <w:jc w:val="right"/>
+      <w:spacing w:before="100" w:line="240" w:lineRule="auto"/>
+      <w:jc w:val="center"/>
     </w:pPr>
     <w:rPr>
       <w:b/>
@@ -5946,6 +8042,11 @@
     <w:pPr>
       <w:spacing w:after="0"/>
     </w:pPr>
+  </w:style>
+  <w:style w:type="character" w:customStyle="1" w:styleId="apple-converted-space">
+    <w:name w:val="apple-converted-space"/>
+    <w:basedOn w:val="Policepardfaut"/>
+    <w:rsid w:val="00031578"/>
   </w:style>
 </w:styles>
 </file>
@@ -6464,9 +8565,10 @@
     <w:next w:val="Normal"/>
     <w:uiPriority w:val="99"/>
     <w:unhideWhenUsed/>
+    <w:rsid w:val="00120C8C"/>
     <w:pPr>
-      <w:spacing w:line="240" w:lineRule="auto"/>
-      <w:jc w:val="right"/>
+      <w:spacing w:before="100" w:line="240" w:lineRule="auto"/>
+      <w:jc w:val="center"/>
     </w:pPr>
     <w:rPr>
       <w:b/>
@@ -6943,715 +9045,12 @@
       <w:spacing w:after="0"/>
     </w:pPr>
   </w:style>
+  <w:style w:type="character" w:customStyle="1" w:styleId="apple-converted-space">
+    <w:name w:val="apple-converted-space"/>
+    <w:basedOn w:val="Policepardfaut"/>
+    <w:rsid w:val="00031578"/>
+  </w:style>
 </w:styles>
-</file>
-
-<file path=word/glossary/document.xml><?xml version="1.0" encoding="utf-8"?>
-<w:glossaryDocument xmlns:wpc="http://schemas.microsoft.com/office/word/2010/wordprocessingCanvas" xmlns:mc="http://schemas.openxmlformats.org/markup-compatibility/2006" xmlns:o="urn:schemas-microsoft-com:office:office" xmlns:r="http://schemas.openxmlformats.org/officeDocument/2006/relationships" xmlns:m="http://schemas.openxmlformats.org/officeDocument/2006/math" xmlns:v="urn:schemas-microsoft-com:vml" xmlns:wp14="http://schemas.microsoft.com/office/word/2010/wordprocessingDrawing" xmlns:wp="http://schemas.openxmlformats.org/drawingml/2006/wordprocessingDrawing" xmlns:w10="urn:schemas-microsoft-com:office:word" xmlns:w="http://schemas.openxmlformats.org/wordprocessingml/2006/main" xmlns:w14="http://schemas.microsoft.com/office/word/2010/wordml" xmlns:wpg="http://schemas.microsoft.com/office/word/2010/wordprocessingGroup" xmlns:wpi="http://schemas.microsoft.com/office/word/2010/wordprocessingInk" xmlns:wne="http://schemas.microsoft.com/office/word/2006/wordml" xmlns:wps="http://schemas.microsoft.com/office/word/2010/wordprocessingShape" mc:Ignorable="w14 wp14"/>
-</file>
-
-<file path=word/glossary/fontTable.xml><?xml version="1.0" encoding="utf-8"?>
-<w:fonts xmlns:mc="http://schemas.openxmlformats.org/markup-compatibility/2006" xmlns:r="http://schemas.openxmlformats.org/officeDocument/2006/relationships" xmlns:w="http://schemas.openxmlformats.org/wordprocessingml/2006/main" xmlns:w14="http://schemas.microsoft.com/office/word/2010/wordml" mc:Ignorable="w14">
-  <w:font w:name="Wingdings 2">
-    <w:panose1 w:val="05020102010507070707"/>
-    <w:charset w:val="02"/>
-    <w:family w:val="roman"/>
-    <w:pitch w:val="variable"/>
-    <w:sig w:usb0="00000000" w:usb1="10000000" w:usb2="00000000" w:usb3="00000000" w:csb0="80000000" w:csb1="00000000"/>
-  </w:font>
-  <w:font w:name="Times New Roman">
-    <w:panose1 w:val="02020603050405020304"/>
-    <w:charset w:val="00"/>
-    <w:family w:val="roman"/>
-    <w:pitch w:val="variable"/>
-    <w:sig w:usb0="E0002EFF" w:usb1="C0007843" w:usb2="00000009" w:usb3="00000000" w:csb0="000001FF" w:csb1="00000000"/>
-  </w:font>
-  <w:font w:name="Symbol">
-    <w:panose1 w:val="05050102010706020507"/>
-    <w:charset w:val="02"/>
-    <w:family w:val="roman"/>
-    <w:pitch w:val="variable"/>
-    <w:sig w:usb0="00000000" w:usb1="10000000" w:usb2="00000000" w:usb3="00000000" w:csb0="80000000" w:csb1="00000000"/>
-  </w:font>
-  <w:font w:name="Wingdings">
-    <w:panose1 w:val="05000000000000000000"/>
-    <w:charset w:val="02"/>
-    <w:family w:val="auto"/>
-    <w:pitch w:val="variable"/>
-    <w:sig w:usb0="00000000" w:usb1="10000000" w:usb2="00000000" w:usb3="00000000" w:csb0="80000000" w:csb1="00000000"/>
-  </w:font>
-  <w:font w:name="Georgia">
-    <w:panose1 w:val="02040502050405020303"/>
-    <w:charset w:val="00"/>
-    <w:family w:val="roman"/>
-    <w:pitch w:val="variable"/>
-    <w:sig w:usb0="00000287" w:usb1="00000000" w:usb2="00000000" w:usb3="00000000" w:csb0="0000009F" w:csb1="00000000"/>
-  </w:font>
-  <w:font w:name="Courier New">
-    <w:panose1 w:val="02070309020205020404"/>
-    <w:charset w:val="00"/>
-    <w:family w:val="modern"/>
-    <w:pitch w:val="fixed"/>
-    <w:sig w:usb0="E0002EFF" w:usb1="C0007843" w:usb2="00000009" w:usb3="00000000" w:csb0="000001FF" w:csb1="00000000"/>
-  </w:font>
-  <w:font w:name="Trebuchet MS">
-    <w:panose1 w:val="020B0603020202020204"/>
-    <w:charset w:val="00"/>
-    <w:family w:val="swiss"/>
-    <w:pitch w:val="variable"/>
-    <w:sig w:usb0="00000687" w:usb1="00000000" w:usb2="00000000" w:usb3="00000000" w:csb0="0000009F" w:csb1="00000000"/>
-  </w:font>
-  <w:font w:name="Tahoma">
-    <w:panose1 w:val="020B0604030504040204"/>
-    <w:charset w:val="00"/>
-    <w:family w:val="swiss"/>
-    <w:pitch w:val="variable"/>
-    <w:sig w:usb0="E1002EFF" w:usb1="C000605B" w:usb2="00000029" w:usb3="00000000" w:csb0="000101FF" w:csb1="00000000"/>
-  </w:font>
-  <w:font w:name="Century Schoolbook">
-    <w:panose1 w:val="02040604050505020304"/>
-    <w:charset w:val="00"/>
-    <w:family w:val="roman"/>
-    <w:pitch w:val="variable"/>
-    <w:sig w:usb0="00000287" w:usb1="00000000" w:usb2="00000000" w:usb3="00000000" w:csb0="0000009F" w:csb1="00000000"/>
-  </w:font>
-  <w:font w:name="Segoe UI">
-    <w:panose1 w:val="020B0502040204020203"/>
-    <w:charset w:val="00"/>
-    <w:family w:val="swiss"/>
-    <w:pitch w:val="variable"/>
-    <w:sig w:usb0="E4002EFF" w:usb1="C000E47F" w:usb2="00000009" w:usb3="00000000" w:csb0="000001FF" w:csb1="00000000"/>
-  </w:font>
-  <w:font w:name="Calibri">
-    <w:panose1 w:val="020F0502020204030204"/>
-    <w:charset w:val="00"/>
-    <w:family w:val="swiss"/>
-    <w:pitch w:val="variable"/>
-    <w:sig w:usb0="E00002FF" w:usb1="4000ACFF" w:usb2="00000001" w:usb3="00000000" w:csb0="0000019F" w:csb1="00000000"/>
-  </w:font>
-  <w:font w:name="Cambria">
-    <w:panose1 w:val="02040503050406030204"/>
-    <w:charset w:val="00"/>
-    <w:family w:val="roman"/>
-    <w:pitch w:val="variable"/>
-    <w:sig w:usb0="E00002FF" w:usb1="400004FF" w:usb2="00000000" w:usb3="00000000" w:csb0="0000019F" w:csb1="00000000"/>
-  </w:font>
-</w:fonts>
-</file>
-
-<file path=word/glossary/settings.xml><?xml version="1.0" encoding="utf-8"?>
-<w:settings xmlns:mc="http://schemas.openxmlformats.org/markup-compatibility/2006" xmlns:o="urn:schemas-microsoft-com:office:office" xmlns:r="http://schemas.openxmlformats.org/officeDocument/2006/relationships" xmlns:m="http://schemas.openxmlformats.org/officeDocument/2006/math" xmlns:v="urn:schemas-microsoft-com:vml" xmlns:w10="urn:schemas-microsoft-com:office:word" xmlns:w="http://schemas.openxmlformats.org/wordprocessingml/2006/main" xmlns:w14="http://schemas.microsoft.com/office/word/2010/wordml" xmlns:sl="http://schemas.openxmlformats.org/schemaLibrary/2006/main" mc:Ignorable="w14">
-  <w:view w:val="normal"/>
-  <w:defaultTabStop w:val="708"/>
-  <w:hyphenationZone w:val="425"/>
-  <w:characterSpacingControl w:val="doNotCompress"/>
-  <w:compat>
-    <w:useFELayout/>
-    <w:compatSetting w:name="compatibilityMode" w:uri="http://schemas.microsoft.com/office/word" w:val="14"/>
-    <w:compatSetting w:name="overrideTableStyleFontSizeAndJustification" w:uri="http://schemas.microsoft.com/office/word" w:val="1"/>
-    <w:compatSetting w:name="enableOpenTypeFeatures" w:uri="http://schemas.microsoft.com/office/word" w:val="1"/>
-    <w:compatSetting w:name="doNotFlipMirrorIndents" w:uri="http://schemas.microsoft.com/office/word" w:val="1"/>
-  </w:compat>
-  <w:rsids>
-    <w:rsidRoot w:val="00A73114"/>
-    <w:rsid w:val="00372AD5"/>
-    <w:rsid w:val="008617E4"/>
-    <w:rsid w:val="008E3BB3"/>
-    <w:rsid w:val="00A65ECD"/>
-    <w:rsid w:val="00A73114"/>
-    <w:rsid w:val="00A752AE"/>
-  </w:rsids>
-  <m:mathPr>
-    <m:mathFont m:val="Cambria Math"/>
-    <m:brkBin m:val="before"/>
-    <m:brkBinSub m:val="--"/>
-    <m:smallFrac m:val="0"/>
-    <m:dispDef/>
-    <m:lMargin m:val="0"/>
-    <m:rMargin m:val="0"/>
-    <m:defJc m:val="centerGroup"/>
-    <m:wrapIndent m:val="1440"/>
-    <m:intLim m:val="subSup"/>
-    <m:naryLim m:val="undOvr"/>
-  </m:mathPr>
-  <w:themeFontLang w:val="fr-FR"/>
-  <w:clrSchemeMapping w:bg1="light1" w:t1="dark1" w:bg2="light2" w:t2="dark2" w:accent1="accent1" w:accent2="accent2" w:accent3="accent3" w:accent4="accent4" w:accent5="accent5" w:accent6="accent6" w:hyperlink="hyperlink" w:followedHyperlink="followedHyperlink"/>
-  <w:decimalSymbol w:val=","/>
-  <w:listSeparator w:val=";"/>
-</w:settings>
-</file>
-
-<file path=word/glossary/styles.xml><?xml version="1.0" encoding="utf-8"?>
-<w:styles xmlns:mc="http://schemas.openxmlformats.org/markup-compatibility/2006" xmlns:r="http://schemas.openxmlformats.org/officeDocument/2006/relationships" xmlns:w="http://schemas.openxmlformats.org/wordprocessingml/2006/main" xmlns:w14="http://schemas.microsoft.com/office/word/2010/wordml" mc:Ignorable="w14">
-  <w:docDefaults>
-    <w:rPrDefault>
-      <w:rPr>
-        <w:rFonts w:asciiTheme="minorHAnsi" w:eastAsiaTheme="minorEastAsia" w:hAnsiTheme="minorHAnsi" w:cstheme="minorBidi"/>
-        <w:sz w:val="22"/>
-        <w:szCs w:val="22"/>
-        <w:lang w:val="fr-FR" w:eastAsia="fr-FR" w:bidi="ar-SA"/>
-      </w:rPr>
-    </w:rPrDefault>
-    <w:pPrDefault>
-      <w:pPr>
-        <w:spacing w:after="200" w:line="276" w:lineRule="auto"/>
-      </w:pPr>
-    </w:pPrDefault>
-  </w:docDefaults>
-  <w:latentStyles w:defLockedState="0" w:defUIPriority="99" w:defSemiHidden="1" w:defUnhideWhenUsed="1" w:defQFormat="0" w:count="267">
-    <w:lsdException w:name="Normal" w:semiHidden="0" w:uiPriority="0" w:unhideWhenUsed="0" w:qFormat="1"/>
-    <w:lsdException w:name="heading 1" w:semiHidden="0" w:uiPriority="1" w:unhideWhenUsed="0" w:qFormat="1"/>
-    <w:lsdException w:name="heading 2" w:uiPriority="9" w:qFormat="1"/>
-    <w:lsdException w:name="heading 3" w:uiPriority="9" w:qFormat="1"/>
-    <w:lsdException w:name="heading 4" w:uiPriority="9" w:qFormat="1"/>
-    <w:lsdException w:name="heading 5" w:uiPriority="9" w:qFormat="1"/>
-    <w:lsdException w:name="heading 6" w:uiPriority="9" w:qFormat="1"/>
-    <w:lsdException w:name="heading 7" w:uiPriority="9" w:qFormat="1"/>
-    <w:lsdException w:name="heading 8" w:uiPriority="9" w:qFormat="1"/>
-    <w:lsdException w:name="heading 9" w:uiPriority="9" w:qFormat="1"/>
-    <w:lsdException w:name="toc 1" w:uiPriority="39"/>
-    <w:lsdException w:name="toc 2" w:uiPriority="39"/>
-    <w:lsdException w:name="toc 3" w:uiPriority="39"/>
-    <w:lsdException w:name="toc 4" w:uiPriority="39"/>
-    <w:lsdException w:name="toc 5" w:uiPriority="39"/>
-    <w:lsdException w:name="toc 6" w:uiPriority="39"/>
-    <w:lsdException w:name="toc 7" w:uiPriority="39"/>
-    <w:lsdException w:name="toc 8" w:uiPriority="39"/>
-    <w:lsdException w:name="toc 9" w:uiPriority="39"/>
-    <w:lsdException w:name="caption" w:uiPriority="35" w:qFormat="1"/>
-    <w:lsdException w:name="Title" w:semiHidden="0" w:uiPriority="10" w:unhideWhenUsed="0" w:qFormat="1"/>
-    <w:lsdException w:name="Default Paragraph Font" w:uiPriority="1"/>
-    <w:lsdException w:name="Subtitle" w:semiHidden="0" w:uiPriority="11" w:unhideWhenUsed="0" w:qFormat="1"/>
-    <w:lsdException w:name="Strong" w:semiHidden="0" w:uiPriority="22" w:unhideWhenUsed="0" w:qFormat="1"/>
-    <w:lsdException w:name="Emphasis" w:semiHidden="0" w:uiPriority="20" w:unhideWhenUsed="0" w:qFormat="1"/>
-    <w:lsdException w:name="Table Grid" w:semiHidden="0" w:uiPriority="59" w:unhideWhenUsed="0"/>
-    <w:lsdException w:name="Placeholder Text" w:unhideWhenUsed="0"/>
-    <w:lsdException w:name="No Spacing" w:semiHidden="0" w:uiPriority="1" w:unhideWhenUsed="0" w:qFormat="1"/>
-    <w:lsdException w:name="Light Shading" w:semiHidden="0" w:uiPriority="60" w:unhideWhenUsed="0"/>
-    <w:lsdException w:name="Light List" w:semiHidden="0" w:uiPriority="61" w:unhideWhenUsed="0"/>
-    <w:lsdException w:name="Light Grid" w:semiHidden="0" w:uiPriority="62" w:unhideWhenUsed="0"/>
-    <w:lsdException w:name="Medium Shading 1" w:semiHidden="0" w:uiPriority="63" w:unhideWhenUsed="0"/>
-    <w:lsdException w:name="Medium Shading 2" w:semiHidden="0" w:uiPriority="64" w:unhideWhenUsed="0"/>
-    <w:lsdException w:name="Medium List 1" w:semiHidden="0" w:uiPriority="65" w:unhideWhenUsed="0"/>
-    <w:lsdException w:name="Medium List 2" w:semiHidden="0" w:uiPriority="66" w:unhideWhenUsed="0"/>
-    <w:lsdException w:name="Medium Grid 1" w:semiHidden="0" w:uiPriority="67" w:unhideWhenUsed="0"/>
-    <w:lsdException w:name="Medium Grid 2" w:semiHidden="0" w:uiPriority="68" w:unhideWhenUsed="0"/>
-    <w:lsdException w:name="Medium Grid 3" w:semiHidden="0" w:uiPriority="69" w:unhideWhenUsed="0"/>
-    <w:lsdException w:name="Dark List" w:semiHidden="0" w:uiPriority="70" w:unhideWhenUsed="0"/>
-    <w:lsdException w:name="Colorful Shading" w:semiHidden="0" w:uiPriority="71" w:unhideWhenUsed="0"/>
-    <w:lsdException w:name="Colorful List" w:semiHidden="0" w:uiPriority="72" w:unhideWhenUsed="0"/>
-    <w:lsdException w:name="Colorful Grid" w:semiHidden="0" w:uiPriority="73" w:unhideWhenUsed="0"/>
-    <w:lsdException w:name="Light Shading Accent 1" w:semiHidden="0" w:uiPriority="60" w:unhideWhenUsed="0"/>
-    <w:lsdException w:name="Light List Accent 1" w:semiHidden="0" w:uiPriority="61" w:unhideWhenUsed="0"/>
-    <w:lsdException w:name="Light Grid Accent 1" w:semiHidden="0" w:uiPriority="62" w:unhideWhenUsed="0"/>
-    <w:lsdException w:name="Medium Shading 1 Accent 1" w:semiHidden="0" w:uiPriority="63" w:unhideWhenUsed="0"/>
-    <w:lsdException w:name="Medium Shading 2 Accent 1" w:semiHidden="0" w:uiPriority="64" w:unhideWhenUsed="0"/>
-    <w:lsdException w:name="Medium List 1 Accent 1" w:semiHidden="0" w:uiPriority="65" w:unhideWhenUsed="0"/>
-    <w:lsdException w:name="Revision" w:unhideWhenUsed="0"/>
-    <w:lsdException w:name="List Paragraph" w:semiHidden="0" w:uiPriority="34" w:unhideWhenUsed="0" w:qFormat="1"/>
-    <w:lsdException w:name="Quote" w:semiHidden="0" w:uiPriority="29" w:unhideWhenUsed="0" w:qFormat="1"/>
-    <w:lsdException w:name="Intense Quote" w:semiHidden="0" w:uiPriority="30" w:unhideWhenUsed="0" w:qFormat="1"/>
-    <w:lsdException w:name="Medium List 2 Accent 1" w:semiHidden="0" w:uiPriority="66" w:unhideWhenUsed="0"/>
-    <w:lsdException w:name="Medium Grid 1 Accent 1" w:semiHidden="0" w:uiPriority="67" w:unhideWhenUsed="0"/>
-    <w:lsdException w:name="Medium Grid 2 Accent 1" w:semiHidden="0" w:uiPriority="68" w:unhideWhenUsed="0"/>
-    <w:lsdException w:name="Medium Grid 3 Accent 1" w:semiHidden="0" w:uiPriority="69" w:unhideWhenUsed="0"/>
-    <w:lsdException w:name="Dark List Accent 1" w:semiHidden="0" w:uiPriority="70" w:unhideWhenUsed="0"/>
-    <w:lsdException w:name="Colorful Shading Accent 1" w:semiHidden="0" w:uiPriority="71" w:unhideWhenUsed="0"/>
-    <w:lsdException w:name="Colorful List Accent 1" w:semiHidden="0" w:uiPriority="72" w:unhideWhenUsed="0"/>
-    <w:lsdException w:name="Colorful Grid Accent 1" w:semiHidden="0" w:uiPriority="73" w:unhideWhenUsed="0"/>
-    <w:lsdException w:name="Light Shading Accent 2" w:semiHidden="0" w:uiPriority="60" w:unhideWhenUsed="0"/>
-    <w:lsdException w:name="Light List Accent 2" w:semiHidden="0" w:uiPriority="61" w:unhideWhenUsed="0"/>
-    <w:lsdException w:name="Light Grid Accent 2" w:semiHidden="0" w:uiPriority="62" w:unhideWhenUsed="0"/>
-    <w:lsdException w:name="Medium Shading 1 Accent 2" w:semiHidden="0" w:uiPriority="63" w:unhideWhenUsed="0"/>
-    <w:lsdException w:name="Medium Shading 2 Accent 2" w:semiHidden="0" w:uiPriority="64" w:unhideWhenUsed="0"/>
-    <w:lsdException w:name="Medium List 1 Accent 2" w:semiHidden="0" w:uiPriority="65" w:unhideWhenUsed="0"/>
-    <w:lsdException w:name="Medium List 2 Accent 2" w:semiHidden="0" w:uiPriority="66" w:unhideWhenUsed="0"/>
-    <w:lsdException w:name="Medium Grid 1 Accent 2" w:semiHidden="0" w:uiPriority="67" w:unhideWhenUsed="0"/>
-    <w:lsdException w:name="Medium Grid 2 Accent 2" w:semiHidden="0" w:uiPriority="68" w:unhideWhenUsed="0"/>
-    <w:lsdException w:name="Medium Grid 3 Accent 2" w:semiHidden="0" w:uiPriority="69" w:unhideWhenUsed="0"/>
-    <w:lsdException w:name="Dark List Accent 2" w:semiHidden="0" w:uiPriority="70" w:unhideWhenUsed="0"/>
-    <w:lsdException w:name="Colorful Shading Accent 2" w:semiHidden="0" w:uiPriority="71" w:unhideWhenUsed="0"/>
-    <w:lsdException w:name="Colorful List Accent 2" w:semiHidden="0" w:uiPriority="72" w:unhideWhenUsed="0"/>
-    <w:lsdException w:name="Colorful Grid Accent 2" w:semiHidden="0" w:uiPriority="73" w:unhideWhenUsed="0"/>
-    <w:lsdException w:name="Light Shading Accent 3" w:semiHidden="0" w:uiPriority="60" w:unhideWhenUsed="0"/>
-    <w:lsdException w:name="Light List Accent 3" w:semiHidden="0" w:uiPriority="61" w:unhideWhenUsed="0"/>
-    <w:lsdException w:name="Light Grid Accent 3" w:semiHidden="0" w:uiPriority="62" w:unhideWhenUsed="0"/>
-    <w:lsdException w:name="Medium Shading 1 Accent 3" w:semiHidden="0" w:uiPriority="63" w:unhideWhenUsed="0"/>
-    <w:lsdException w:name="Medium Shading 2 Accent 3" w:semiHidden="0" w:uiPriority="64" w:unhideWhenUsed="0"/>
-    <w:lsdException w:name="Medium List 1 Accent 3" w:semiHidden="0" w:uiPriority="65" w:unhideWhenUsed="0"/>
-    <w:lsdException w:name="Medium List 2 Accent 3" w:semiHidden="0" w:uiPriority="66" w:unhideWhenUsed="0"/>
-    <w:lsdException w:name="Medium Grid 1 Accent 3" w:semiHidden="0" w:uiPriority="67" w:unhideWhenUsed="0"/>
-    <w:lsdException w:name="Medium Grid 2 Accent 3" w:semiHidden="0" w:uiPriority="68" w:unhideWhenUsed="0"/>
-    <w:lsdException w:name="Medium Grid 3 Accent 3" w:semiHidden="0" w:uiPriority="69" w:unhideWhenUsed="0"/>
-    <w:lsdException w:name="Dark List Accent 3" w:semiHidden="0" w:uiPriority="70" w:unhideWhenUsed="0"/>
-    <w:lsdException w:name="Colorful Shading Accent 3" w:semiHidden="0" w:uiPriority="71" w:unhideWhenUsed="0"/>
-    <w:lsdException w:name="Colorful List Accent 3" w:semiHidden="0" w:uiPriority="72" w:unhideWhenUsed="0"/>
-    <w:lsdException w:name="Colorful Grid Accent 3" w:semiHidden="0" w:uiPriority="73" w:unhideWhenUsed="0"/>
-    <w:lsdException w:name="Light Shading Accent 4" w:semiHidden="0" w:uiPriority="60" w:unhideWhenUsed="0"/>
-    <w:lsdException w:name="Light List Accent 4" w:semiHidden="0" w:uiPriority="61" w:unhideWhenUsed="0"/>
-    <w:lsdException w:name="Light Grid Accent 4" w:semiHidden="0" w:uiPriority="62" w:unhideWhenUsed="0"/>
-    <w:lsdException w:name="Medium Shading 1 Accent 4" w:semiHidden="0" w:uiPriority="63" w:unhideWhenUsed="0"/>
-    <w:lsdException w:name="Medium Shading 2 Accent 4" w:semiHidden="0" w:uiPriority="64" w:unhideWhenUsed="0"/>
-    <w:lsdException w:name="Medium List 1 Accent 4" w:semiHidden="0" w:uiPriority="65" w:unhideWhenUsed="0"/>
-    <w:lsdException w:name="Medium List 2 Accent 4" w:semiHidden="0" w:uiPriority="66" w:unhideWhenUsed="0"/>
-    <w:lsdException w:name="Medium Grid 1 Accent 4" w:semiHidden="0" w:uiPriority="67" w:unhideWhenUsed="0"/>
-    <w:lsdException w:name="Medium Grid 2 Accent 4" w:semiHidden="0" w:uiPriority="68" w:unhideWhenUsed="0"/>
-    <w:lsdException w:name="Medium Grid 3 Accent 4" w:semiHidden="0" w:uiPriority="69" w:unhideWhenUsed="0"/>
-    <w:lsdException w:name="Dark List Accent 4" w:semiHidden="0" w:uiPriority="70" w:unhideWhenUsed="0"/>
-    <w:lsdException w:name="Colorful Shading Accent 4" w:semiHidden="0" w:uiPriority="71" w:unhideWhenUsed="0"/>
-    <w:lsdException w:name="Colorful List Accent 4" w:semiHidden="0" w:uiPriority="72" w:unhideWhenUsed="0"/>
-    <w:lsdException w:name="Colorful Grid Accent 4" w:semiHidden="0" w:uiPriority="73" w:unhideWhenUsed="0"/>
-    <w:lsdException w:name="Light Shading Accent 5" w:semiHidden="0" w:uiPriority="60" w:unhideWhenUsed="0"/>
-    <w:lsdException w:name="Light List Accent 5" w:semiHidden="0" w:uiPriority="61" w:unhideWhenUsed="0"/>
-    <w:lsdException w:name="Light Grid Accent 5" w:semiHidden="0" w:uiPriority="62" w:unhideWhenUsed="0"/>
-    <w:lsdException w:name="Medium Shading 1 Accent 5" w:semiHidden="0" w:uiPriority="63" w:unhideWhenUsed="0"/>
-    <w:lsdException w:name="Medium Shading 2 Accent 5" w:semiHidden="0" w:uiPriority="64" w:unhideWhenUsed="0"/>
-    <w:lsdException w:name="Medium List 1 Accent 5" w:semiHidden="0" w:uiPriority="65" w:unhideWhenUsed="0"/>
-    <w:lsdException w:name="Medium List 2 Accent 5" w:semiHidden="0" w:uiPriority="66" w:unhideWhenUsed="0"/>
-    <w:lsdException w:name="Medium Grid 1 Accent 5" w:semiHidden="0" w:uiPriority="67" w:unhideWhenUsed="0"/>
-    <w:lsdException w:name="Medium Grid 2 Accent 5" w:semiHidden="0" w:uiPriority="68" w:unhideWhenUsed="0"/>
-    <w:lsdException w:name="Medium Grid 3 Accent 5" w:semiHidden="0" w:uiPriority="69" w:unhideWhenUsed="0"/>
-    <w:lsdException w:name="Dark List Accent 5" w:semiHidden="0" w:uiPriority="70" w:unhideWhenUsed="0"/>
-    <w:lsdException w:name="Colorful Shading Accent 5" w:semiHidden="0" w:uiPriority="71" w:unhideWhenUsed="0"/>
-    <w:lsdException w:name="Colorful List Accent 5" w:semiHidden="0" w:uiPriority="72" w:unhideWhenUsed="0"/>
-    <w:lsdException w:name="Colorful Grid Accent 5" w:semiHidden="0" w:uiPriority="73" w:unhideWhenUsed="0"/>
-    <w:lsdException w:name="Light Shading Accent 6" w:semiHidden="0" w:uiPriority="60" w:unhideWhenUsed="0"/>
-    <w:lsdException w:name="Light List Accent 6" w:semiHidden="0" w:uiPriority="61" w:unhideWhenUsed="0"/>
-    <w:lsdException w:name="Light Grid Accent 6" w:semiHidden="0" w:uiPriority="62" w:unhideWhenUsed="0"/>
-    <w:lsdException w:name="Medium Shading 1 Accent 6" w:semiHidden="0" w:uiPriority="63" w:unhideWhenUsed="0"/>
-    <w:lsdException w:name="Medium Shading 2 Accent 6" w:semiHidden="0" w:uiPriority="64" w:unhideWhenUsed="0"/>
-    <w:lsdException w:name="Medium List 1 Accent 6" w:semiHidden="0" w:uiPriority="65" w:unhideWhenUsed="0"/>
-    <w:lsdException w:name="Medium List 2 Accent 6" w:semiHidden="0" w:uiPriority="66" w:unhideWhenUsed="0"/>
-    <w:lsdException w:name="Medium Grid 1 Accent 6" w:semiHidden="0" w:uiPriority="67" w:unhideWhenUsed="0"/>
-    <w:lsdException w:name="Medium Grid 2 Accent 6" w:semiHidden="0" w:uiPriority="68" w:unhideWhenUsed="0"/>
-    <w:lsdException w:name="Medium Grid 3 Accent 6" w:semiHidden="0" w:uiPriority="69" w:unhideWhenUsed="0"/>
-    <w:lsdException w:name="Dark List Accent 6" w:semiHidden="0" w:uiPriority="70" w:unhideWhenUsed="0"/>
-    <w:lsdException w:name="Colorful Shading Accent 6" w:semiHidden="0" w:uiPriority="71" w:unhideWhenUsed="0"/>
-    <w:lsdException w:name="Colorful List Accent 6" w:semiHidden="0" w:uiPriority="72" w:unhideWhenUsed="0"/>
-    <w:lsdException w:name="Colorful Grid Accent 6" w:semiHidden="0" w:uiPriority="73" w:unhideWhenUsed="0"/>
-    <w:lsdException w:name="Subtle Emphasis" w:semiHidden="0" w:uiPriority="19" w:unhideWhenUsed="0" w:qFormat="1"/>
-    <w:lsdException w:name="Intense Emphasis" w:semiHidden="0" w:uiPriority="21" w:unhideWhenUsed="0" w:qFormat="1"/>
-    <w:lsdException w:name="Subtle Reference" w:semiHidden="0" w:uiPriority="31" w:unhideWhenUsed="0" w:qFormat="1"/>
-    <w:lsdException w:name="Intense Reference" w:semiHidden="0" w:uiPriority="32" w:unhideWhenUsed="0" w:qFormat="1"/>
-    <w:lsdException w:name="Book Title" w:semiHidden="0" w:uiPriority="33" w:unhideWhenUsed="0" w:qFormat="1"/>
-    <w:lsdException w:name="Bibliography" w:uiPriority="37"/>
-    <w:lsdException w:name="TOC Heading" w:uiPriority="39" w:qFormat="1"/>
-  </w:latentStyles>
-  <w:style w:type="paragraph" w:default="1" w:styleId="Normal">
-    <w:name w:val="Normal"/>
-    <w:qFormat/>
-  </w:style>
-  <w:style w:type="paragraph" w:styleId="Titre1">
-    <w:name w:val="heading 1"/>
-    <w:basedOn w:val="Normal"/>
-    <w:next w:val="Normal"/>
-    <w:link w:val="Titre1Car"/>
-    <w:uiPriority w:val="1"/>
-    <w:qFormat/>
-    <w:pPr>
-      <w:spacing w:before="360" w:after="40"/>
-      <w:outlineLvl w:val="0"/>
-    </w:pPr>
-    <w:rPr>
-      <w:rFonts w:asciiTheme="majorHAnsi" w:eastAsiaTheme="minorHAnsi" w:hAnsiTheme="majorHAnsi"/>
-      <w:smallCaps/>
-      <w:color w:val="17365D" w:themeColor="text2" w:themeShade="BF"/>
-      <w:spacing w:val="5"/>
-      <w:sz w:val="32"/>
-      <w:szCs w:val="32"/>
-    </w:rPr>
-  </w:style>
-  <w:style w:type="paragraph" w:styleId="Titre2">
-    <w:name w:val="heading 2"/>
-    <w:basedOn w:val="Normal"/>
-    <w:next w:val="Normal"/>
-    <w:link w:val="Titre2Car"/>
-    <w:uiPriority w:val="9"/>
-    <w:unhideWhenUsed/>
-    <w:qFormat/>
-    <w:pPr>
-      <w:spacing w:after="0"/>
-      <w:outlineLvl w:val="1"/>
-    </w:pPr>
-    <w:rPr>
-      <w:rFonts w:asciiTheme="majorHAnsi" w:eastAsiaTheme="minorHAnsi" w:hAnsiTheme="majorHAnsi"/>
-      <w:color w:val="17365D" w:themeColor="text2" w:themeShade="BF"/>
-      <w:sz w:val="28"/>
-      <w:szCs w:val="28"/>
-    </w:rPr>
-  </w:style>
-  <w:style w:type="character" w:default="1" w:styleId="Policepardfaut">
-    <w:name w:val="Default Paragraph Font"/>
-    <w:uiPriority w:val="1"/>
-    <w:semiHidden/>
-    <w:unhideWhenUsed/>
-  </w:style>
-  <w:style w:type="table" w:default="1" w:styleId="TableauNormal">
-    <w:name w:val="Normal Table"/>
-    <w:uiPriority w:val="99"/>
-    <w:semiHidden/>
-    <w:unhideWhenUsed/>
-    <w:tblPr>
-      <w:tblInd w:w="0" w:type="dxa"/>
-      <w:tblCellMar>
-        <w:top w:w="0" w:type="dxa"/>
-        <w:left w:w="108" w:type="dxa"/>
-        <w:bottom w:w="0" w:type="dxa"/>
-        <w:right w:w="108" w:type="dxa"/>
-      </w:tblCellMar>
-    </w:tblPr>
-  </w:style>
-  <w:style w:type="numbering" w:default="1" w:styleId="Aucuneliste">
-    <w:name w:val="No List"/>
-    <w:uiPriority w:val="99"/>
-    <w:semiHidden/>
-    <w:unhideWhenUsed/>
-  </w:style>
-  <w:style w:type="paragraph" w:customStyle="1" w:styleId="4A1D8471C5D24F6F88831E9E73782431">
-    <w:name w:val="4A1D8471C5D24F6F88831E9E73782431"/>
-  </w:style>
-  <w:style w:type="paragraph" w:customStyle="1" w:styleId="BF5C4AE6F63B413A99498AAB299085EA">
-    <w:name w:val="BF5C4AE6F63B413A99498AAB299085EA"/>
-  </w:style>
-  <w:style w:type="character" w:customStyle="1" w:styleId="Titre1Car">
-    <w:name w:val="Titre 1 Car"/>
-    <w:basedOn w:val="Policepardfaut"/>
-    <w:link w:val="Titre1"/>
-    <w:uiPriority w:val="1"/>
-    <w:rPr>
-      <w:rFonts w:asciiTheme="majorHAnsi" w:eastAsiaTheme="minorHAnsi" w:hAnsiTheme="majorHAnsi"/>
-      <w:smallCaps/>
-      <w:color w:val="17365D" w:themeColor="text2" w:themeShade="BF"/>
-      <w:spacing w:val="5"/>
-      <w:sz w:val="32"/>
-      <w:szCs w:val="32"/>
-    </w:rPr>
-  </w:style>
-  <w:style w:type="character" w:customStyle="1" w:styleId="Titre2Car">
-    <w:name w:val="Titre 2 Car"/>
-    <w:basedOn w:val="Policepardfaut"/>
-    <w:link w:val="Titre2"/>
-    <w:uiPriority w:val="9"/>
-    <w:rPr>
-      <w:rFonts w:asciiTheme="majorHAnsi" w:eastAsiaTheme="minorHAnsi" w:hAnsiTheme="majorHAnsi"/>
-      <w:color w:val="17365D" w:themeColor="text2" w:themeShade="BF"/>
-      <w:sz w:val="28"/>
-      <w:szCs w:val="28"/>
-    </w:rPr>
-  </w:style>
-  <w:style w:type="paragraph" w:customStyle="1" w:styleId="7D537694EDEA41DDA6349DCDAE5C8401">
-    <w:name w:val="7D537694EDEA41DDA6349DCDAE5C8401"/>
-  </w:style>
-  <w:style w:type="paragraph" w:customStyle="1" w:styleId="354218020602422695FBCA7D9BEE068A">
-    <w:name w:val="354218020602422695FBCA7D9BEE068A"/>
-  </w:style>
-  <w:style w:type="paragraph" w:customStyle="1" w:styleId="282929F9B0EB440886D72915F4508164">
-    <w:name w:val="282929F9B0EB440886D72915F4508164"/>
-  </w:style>
-  <w:style w:type="paragraph" w:customStyle="1" w:styleId="97D939ECFF324B80B4ACC8393F022E0F">
-    <w:name w:val="97D939ECFF324B80B4ACC8393F022E0F"/>
-  </w:style>
-  <w:style w:type="character" w:styleId="Textedelespacerserv">
-    <w:name w:val="Placeholder Text"/>
-    <w:basedOn w:val="Policepardfaut"/>
-    <w:uiPriority w:val="99"/>
-    <w:unhideWhenUsed/>
-    <w:rsid w:val="008617E4"/>
-    <w:rPr>
-      <w:color w:val="808080"/>
-    </w:rPr>
-  </w:style>
-</w:styles>
-</file>
-
-<file path=word/glossary/stylesWithEffects.xml><?xml version="1.0" encoding="utf-8"?>
-<w:styles xmlns:wpc="http://schemas.microsoft.com/office/word/2010/wordprocessingCanvas" xmlns:mc="http://schemas.openxmlformats.org/markup-compatibility/2006" xmlns:o="urn:schemas-microsoft-com:office:office" xmlns:r="http://schemas.openxmlformats.org/officeDocument/2006/relationships" xmlns:m="http://schemas.openxmlformats.org/officeDocument/2006/math" xmlns:v="urn:schemas-microsoft-com:vml" xmlns:wp14="http://schemas.microsoft.com/office/word/2010/wordprocessingDrawing" xmlns:wp="http://schemas.openxmlformats.org/drawingml/2006/wordprocessingDrawing" xmlns:w10="urn:schemas-microsoft-com:office:word" xmlns:w="http://schemas.openxmlformats.org/wordprocessingml/2006/main" xmlns:w14="http://schemas.microsoft.com/office/word/2010/wordml" xmlns:wpg="http://schemas.microsoft.com/office/word/2010/wordprocessingGroup" xmlns:wpi="http://schemas.microsoft.com/office/word/2010/wordprocessingInk" xmlns:wne="http://schemas.microsoft.com/office/word/2006/wordml" xmlns:wps="http://schemas.microsoft.com/office/word/2010/wordprocessingShape" mc:Ignorable="w14 wp14">
-  <w:docDefaults>
-    <w:rPrDefault>
-      <w:rPr>
-        <w:rFonts w:asciiTheme="minorHAnsi" w:eastAsiaTheme="minorEastAsia" w:hAnsiTheme="minorHAnsi" w:cstheme="minorBidi"/>
-        <w:sz w:val="22"/>
-        <w:szCs w:val="22"/>
-        <w:lang w:val="fr-FR" w:eastAsia="fr-FR" w:bidi="ar-SA"/>
-      </w:rPr>
-    </w:rPrDefault>
-    <w:pPrDefault>
-      <w:pPr>
-        <w:spacing w:after="200" w:line="276" w:lineRule="auto"/>
-      </w:pPr>
-    </w:pPrDefault>
-  </w:docDefaults>
-  <w:latentStyles w:defLockedState="0" w:defUIPriority="99" w:defSemiHidden="1" w:defUnhideWhenUsed="1" w:defQFormat="0" w:count="267">
-    <w:lsdException w:name="Normal" w:semiHidden="0" w:uiPriority="0" w:unhideWhenUsed="0" w:qFormat="1"/>
-    <w:lsdException w:name="heading 1" w:semiHidden="0" w:uiPriority="1" w:unhideWhenUsed="0" w:qFormat="1"/>
-    <w:lsdException w:name="heading 2" w:uiPriority="9" w:qFormat="1"/>
-    <w:lsdException w:name="heading 3" w:uiPriority="9" w:qFormat="1"/>
-    <w:lsdException w:name="heading 4" w:uiPriority="9" w:qFormat="1"/>
-    <w:lsdException w:name="heading 5" w:uiPriority="9" w:qFormat="1"/>
-    <w:lsdException w:name="heading 6" w:uiPriority="9" w:qFormat="1"/>
-    <w:lsdException w:name="heading 7" w:uiPriority="9" w:qFormat="1"/>
-    <w:lsdException w:name="heading 8" w:uiPriority="9" w:qFormat="1"/>
-    <w:lsdException w:name="heading 9" w:uiPriority="9" w:qFormat="1"/>
-    <w:lsdException w:name="toc 1" w:uiPriority="39"/>
-    <w:lsdException w:name="toc 2" w:uiPriority="39"/>
-    <w:lsdException w:name="toc 3" w:uiPriority="39"/>
-    <w:lsdException w:name="toc 4" w:uiPriority="39"/>
-    <w:lsdException w:name="toc 5" w:uiPriority="39"/>
-    <w:lsdException w:name="toc 6" w:uiPriority="39"/>
-    <w:lsdException w:name="toc 7" w:uiPriority="39"/>
-    <w:lsdException w:name="toc 8" w:uiPriority="39"/>
-    <w:lsdException w:name="toc 9" w:uiPriority="39"/>
-    <w:lsdException w:name="caption" w:uiPriority="35" w:qFormat="1"/>
-    <w:lsdException w:name="Title" w:semiHidden="0" w:uiPriority="10" w:unhideWhenUsed="0" w:qFormat="1"/>
-    <w:lsdException w:name="Default Paragraph Font" w:uiPriority="1"/>
-    <w:lsdException w:name="Subtitle" w:semiHidden="0" w:uiPriority="11" w:unhideWhenUsed="0" w:qFormat="1"/>
-    <w:lsdException w:name="Strong" w:semiHidden="0" w:uiPriority="22" w:unhideWhenUsed="0" w:qFormat="1"/>
-    <w:lsdException w:name="Emphasis" w:semiHidden="0" w:uiPriority="20" w:unhideWhenUsed="0" w:qFormat="1"/>
-    <w:lsdException w:name="Table Grid" w:semiHidden="0" w:uiPriority="59" w:unhideWhenUsed="0"/>
-    <w:lsdException w:name="Placeholder Text" w:unhideWhenUsed="0"/>
-    <w:lsdException w:name="No Spacing" w:semiHidden="0" w:uiPriority="1" w:unhideWhenUsed="0" w:qFormat="1"/>
-    <w:lsdException w:name="Light Shading" w:semiHidden="0" w:uiPriority="60" w:unhideWhenUsed="0"/>
-    <w:lsdException w:name="Light List" w:semiHidden="0" w:uiPriority="61" w:unhideWhenUsed="0"/>
-    <w:lsdException w:name="Light Grid" w:semiHidden="0" w:uiPriority="62" w:unhideWhenUsed="0"/>
-    <w:lsdException w:name="Medium Shading 1" w:semiHidden="0" w:uiPriority="63" w:unhideWhenUsed="0"/>
-    <w:lsdException w:name="Medium Shading 2" w:semiHidden="0" w:uiPriority="64" w:unhideWhenUsed="0"/>
-    <w:lsdException w:name="Medium List 1" w:semiHidden="0" w:uiPriority="65" w:unhideWhenUsed="0"/>
-    <w:lsdException w:name="Medium List 2" w:semiHidden="0" w:uiPriority="66" w:unhideWhenUsed="0"/>
-    <w:lsdException w:name="Medium Grid 1" w:semiHidden="0" w:uiPriority="67" w:unhideWhenUsed="0"/>
-    <w:lsdException w:name="Medium Grid 2" w:semiHidden="0" w:uiPriority="68" w:unhideWhenUsed="0"/>
-    <w:lsdException w:name="Medium Grid 3" w:semiHidden="0" w:uiPriority="69" w:unhideWhenUsed="0"/>
-    <w:lsdException w:name="Dark List" w:semiHidden="0" w:uiPriority="70" w:unhideWhenUsed="0"/>
-    <w:lsdException w:name="Colorful Shading" w:semiHidden="0" w:uiPriority="71" w:unhideWhenUsed="0"/>
-    <w:lsdException w:name="Colorful List" w:semiHidden="0" w:uiPriority="72" w:unhideWhenUsed="0"/>
-    <w:lsdException w:name="Colorful Grid" w:semiHidden="0" w:uiPriority="73" w:unhideWhenUsed="0"/>
-    <w:lsdException w:name="Light Shading Accent 1" w:semiHidden="0" w:uiPriority="60" w:unhideWhenUsed="0"/>
-    <w:lsdException w:name="Light List Accent 1" w:semiHidden="0" w:uiPriority="61" w:unhideWhenUsed="0"/>
-    <w:lsdException w:name="Light Grid Accent 1" w:semiHidden="0" w:uiPriority="62" w:unhideWhenUsed="0"/>
-    <w:lsdException w:name="Medium Shading 1 Accent 1" w:semiHidden="0" w:uiPriority="63" w:unhideWhenUsed="0"/>
-    <w:lsdException w:name="Medium Shading 2 Accent 1" w:semiHidden="0" w:uiPriority="64" w:unhideWhenUsed="0"/>
-    <w:lsdException w:name="Medium List 1 Accent 1" w:semiHidden="0" w:uiPriority="65" w:unhideWhenUsed="0"/>
-    <w:lsdException w:name="Revision" w:unhideWhenUsed="0"/>
-    <w:lsdException w:name="List Paragraph" w:semiHidden="0" w:uiPriority="34" w:unhideWhenUsed="0" w:qFormat="1"/>
-    <w:lsdException w:name="Quote" w:semiHidden="0" w:uiPriority="29" w:unhideWhenUsed="0" w:qFormat="1"/>
-    <w:lsdException w:name="Intense Quote" w:semiHidden="0" w:uiPriority="30" w:unhideWhenUsed="0" w:qFormat="1"/>
-    <w:lsdException w:name="Medium List 2 Accent 1" w:semiHidden="0" w:uiPriority="66" w:unhideWhenUsed="0"/>
-    <w:lsdException w:name="Medium Grid 1 Accent 1" w:semiHidden="0" w:uiPriority="67" w:unhideWhenUsed="0"/>
-    <w:lsdException w:name="Medium Grid 2 Accent 1" w:semiHidden="0" w:uiPriority="68" w:unhideWhenUsed="0"/>
-    <w:lsdException w:name="Medium Grid 3 Accent 1" w:semiHidden="0" w:uiPriority="69" w:unhideWhenUsed="0"/>
-    <w:lsdException w:name="Dark List Accent 1" w:semiHidden="0" w:uiPriority="70" w:unhideWhenUsed="0"/>
-    <w:lsdException w:name="Colorful Shading Accent 1" w:semiHidden="0" w:uiPriority="71" w:unhideWhenUsed="0"/>
-    <w:lsdException w:name="Colorful List Accent 1" w:semiHidden="0" w:uiPriority="72" w:unhideWhenUsed="0"/>
-    <w:lsdException w:name="Colorful Grid Accent 1" w:semiHidden="0" w:uiPriority="73" w:unhideWhenUsed="0"/>
-    <w:lsdException w:name="Light Shading Accent 2" w:semiHidden="0" w:uiPriority="60" w:unhideWhenUsed="0"/>
-    <w:lsdException w:name="Light List Accent 2" w:semiHidden="0" w:uiPriority="61" w:unhideWhenUsed="0"/>
-    <w:lsdException w:name="Light Grid Accent 2" w:semiHidden="0" w:uiPriority="62" w:unhideWhenUsed="0"/>
-    <w:lsdException w:name="Medium Shading 1 Accent 2" w:semiHidden="0" w:uiPriority="63" w:unhideWhenUsed="0"/>
-    <w:lsdException w:name="Medium Shading 2 Accent 2" w:semiHidden="0" w:uiPriority="64" w:unhideWhenUsed="0"/>
-    <w:lsdException w:name="Medium List 1 Accent 2" w:semiHidden="0" w:uiPriority="65" w:unhideWhenUsed="0"/>
-    <w:lsdException w:name="Medium List 2 Accent 2" w:semiHidden="0" w:uiPriority="66" w:unhideWhenUsed="0"/>
-    <w:lsdException w:name="Medium Grid 1 Accent 2" w:semiHidden="0" w:uiPriority="67" w:unhideWhenUsed="0"/>
-    <w:lsdException w:name="Medium Grid 2 Accent 2" w:semiHidden="0" w:uiPriority="68" w:unhideWhenUsed="0"/>
-    <w:lsdException w:name="Medium Grid 3 Accent 2" w:semiHidden="0" w:uiPriority="69" w:unhideWhenUsed="0"/>
-    <w:lsdException w:name="Dark List Accent 2" w:semiHidden="0" w:uiPriority="70" w:unhideWhenUsed="0"/>
-    <w:lsdException w:name="Colorful Shading Accent 2" w:semiHidden="0" w:uiPriority="71" w:unhideWhenUsed="0"/>
-    <w:lsdException w:name="Colorful List Accent 2" w:semiHidden="0" w:uiPriority="72" w:unhideWhenUsed="0"/>
-    <w:lsdException w:name="Colorful Grid Accent 2" w:semiHidden="0" w:uiPriority="73" w:unhideWhenUsed="0"/>
-    <w:lsdException w:name="Light Shading Accent 3" w:semiHidden="0" w:uiPriority="60" w:unhideWhenUsed="0"/>
-    <w:lsdException w:name="Light List Accent 3" w:semiHidden="0" w:uiPriority="61" w:unhideWhenUsed="0"/>
-    <w:lsdException w:name="Light Grid Accent 3" w:semiHidden="0" w:uiPriority="62" w:unhideWhenUsed="0"/>
-    <w:lsdException w:name="Medium Shading 1 Accent 3" w:semiHidden="0" w:uiPriority="63" w:unhideWhenUsed="0"/>
-    <w:lsdException w:name="Medium Shading 2 Accent 3" w:semiHidden="0" w:uiPriority="64" w:unhideWhenUsed="0"/>
-    <w:lsdException w:name="Medium List 1 Accent 3" w:semiHidden="0" w:uiPriority="65" w:unhideWhenUsed="0"/>
-    <w:lsdException w:name="Medium List 2 Accent 3" w:semiHidden="0" w:uiPriority="66" w:unhideWhenUsed="0"/>
-    <w:lsdException w:name="Medium Grid 1 Accent 3" w:semiHidden="0" w:uiPriority="67" w:unhideWhenUsed="0"/>
-    <w:lsdException w:name="Medium Grid 2 Accent 3" w:semiHidden="0" w:uiPriority="68" w:unhideWhenUsed="0"/>
-    <w:lsdException w:name="Medium Grid 3 Accent 3" w:semiHidden="0" w:uiPriority="69" w:unhideWhenUsed="0"/>
-    <w:lsdException w:name="Dark List Accent 3" w:semiHidden="0" w:uiPriority="70" w:unhideWhenUsed="0"/>
-    <w:lsdException w:name="Colorful Shading Accent 3" w:semiHidden="0" w:uiPriority="71" w:unhideWhenUsed="0"/>
-    <w:lsdException w:name="Colorful List Accent 3" w:semiHidden="0" w:uiPriority="72" w:unhideWhenUsed="0"/>
-    <w:lsdException w:name="Colorful Grid Accent 3" w:semiHidden="0" w:uiPriority="73" w:unhideWhenUsed="0"/>
-    <w:lsdException w:name="Light Shading Accent 4" w:semiHidden="0" w:uiPriority="60" w:unhideWhenUsed="0"/>
-    <w:lsdException w:name="Light List Accent 4" w:semiHidden="0" w:uiPriority="61" w:unhideWhenUsed="0"/>
-    <w:lsdException w:name="Light Grid Accent 4" w:semiHidden="0" w:uiPriority="62" w:unhideWhenUsed="0"/>
-    <w:lsdException w:name="Medium Shading 1 Accent 4" w:semiHidden="0" w:uiPriority="63" w:unhideWhenUsed="0"/>
-    <w:lsdException w:name="Medium Shading 2 Accent 4" w:semiHidden="0" w:uiPriority="64" w:unhideWhenUsed="0"/>
-    <w:lsdException w:name="Medium List 1 Accent 4" w:semiHidden="0" w:uiPriority="65" w:unhideWhenUsed="0"/>
-    <w:lsdException w:name="Medium List 2 Accent 4" w:semiHidden="0" w:uiPriority="66" w:unhideWhenUsed="0"/>
-    <w:lsdException w:name="Medium Grid 1 Accent 4" w:semiHidden="0" w:uiPriority="67" w:unhideWhenUsed="0"/>
-    <w:lsdException w:name="Medium Grid 2 Accent 4" w:semiHidden="0" w:uiPriority="68" w:unhideWhenUsed="0"/>
-    <w:lsdException w:name="Medium Grid 3 Accent 4" w:semiHidden="0" w:uiPriority="69" w:unhideWhenUsed="0"/>
-    <w:lsdException w:name="Dark List Accent 4" w:semiHidden="0" w:uiPriority="70" w:unhideWhenUsed="0"/>
-    <w:lsdException w:name="Colorful Shading Accent 4" w:semiHidden="0" w:uiPriority="71" w:unhideWhenUsed="0"/>
-    <w:lsdException w:name="Colorful List Accent 4" w:semiHidden="0" w:uiPriority="72" w:unhideWhenUsed="0"/>
-    <w:lsdException w:name="Colorful Grid Accent 4" w:semiHidden="0" w:uiPriority="73" w:unhideWhenUsed="0"/>
-    <w:lsdException w:name="Light Shading Accent 5" w:semiHidden="0" w:uiPriority="60" w:unhideWhenUsed="0"/>
-    <w:lsdException w:name="Light List Accent 5" w:semiHidden="0" w:uiPriority="61" w:unhideWhenUsed="0"/>
-    <w:lsdException w:name="Light Grid Accent 5" w:semiHidden="0" w:uiPriority="62" w:unhideWhenUsed="0"/>
-    <w:lsdException w:name="Medium Shading 1 Accent 5" w:semiHidden="0" w:uiPriority="63" w:unhideWhenUsed="0"/>
-    <w:lsdException w:name="Medium Shading 2 Accent 5" w:semiHidden="0" w:uiPriority="64" w:unhideWhenUsed="0"/>
-    <w:lsdException w:name="Medium List 1 Accent 5" w:semiHidden="0" w:uiPriority="65" w:unhideWhenUsed="0"/>
-    <w:lsdException w:name="Medium List 2 Accent 5" w:semiHidden="0" w:uiPriority="66" w:unhideWhenUsed="0"/>
-    <w:lsdException w:name="Medium Grid 1 Accent 5" w:semiHidden="0" w:uiPriority="67" w:unhideWhenUsed="0"/>
-    <w:lsdException w:name="Medium Grid 2 Accent 5" w:semiHidden="0" w:uiPriority="68" w:unhideWhenUsed="0"/>
-    <w:lsdException w:name="Medium Grid 3 Accent 5" w:semiHidden="0" w:uiPriority="69" w:unhideWhenUsed="0"/>
-    <w:lsdException w:name="Dark List Accent 5" w:semiHidden="0" w:uiPriority="70" w:unhideWhenUsed="0"/>
-    <w:lsdException w:name="Colorful Shading Accent 5" w:semiHidden="0" w:uiPriority="71" w:unhideWhenUsed="0"/>
-    <w:lsdException w:name="Colorful List Accent 5" w:semiHidden="0" w:uiPriority="72" w:unhideWhenUsed="0"/>
-    <w:lsdException w:name="Colorful Grid Accent 5" w:semiHidden="0" w:uiPriority="73" w:unhideWhenUsed="0"/>
-    <w:lsdException w:name="Light Shading Accent 6" w:semiHidden="0" w:uiPriority="60" w:unhideWhenUsed="0"/>
-    <w:lsdException w:name="Light List Accent 6" w:semiHidden="0" w:uiPriority="61" w:unhideWhenUsed="0"/>
-    <w:lsdException w:name="Light Grid Accent 6" w:semiHidden="0" w:uiPriority="62" w:unhideWhenUsed="0"/>
-    <w:lsdException w:name="Medium Shading 1 Accent 6" w:semiHidden="0" w:uiPriority="63" w:unhideWhenUsed="0"/>
-    <w:lsdException w:name="Medium Shading 2 Accent 6" w:semiHidden="0" w:uiPriority="64" w:unhideWhenUsed="0"/>
-    <w:lsdException w:name="Medium List 1 Accent 6" w:semiHidden="0" w:uiPriority="65" w:unhideWhenUsed="0"/>
-    <w:lsdException w:name="Medium List 2 Accent 6" w:semiHidden="0" w:uiPriority="66" w:unhideWhenUsed="0"/>
-    <w:lsdException w:name="Medium Grid 1 Accent 6" w:semiHidden="0" w:uiPriority="67" w:unhideWhenUsed="0"/>
-    <w:lsdException w:name="Medium Grid 2 Accent 6" w:semiHidden="0" w:uiPriority="68" w:unhideWhenUsed="0"/>
-    <w:lsdException w:name="Medium Grid 3 Accent 6" w:semiHidden="0" w:uiPriority="69" w:unhideWhenUsed="0"/>
-    <w:lsdException w:name="Dark List Accent 6" w:semiHidden="0" w:uiPriority="70" w:unhideWhenUsed="0"/>
-    <w:lsdException w:name="Colorful Shading Accent 6" w:semiHidden="0" w:uiPriority="71" w:unhideWhenUsed="0"/>
-    <w:lsdException w:name="Colorful List Accent 6" w:semiHidden="0" w:uiPriority="72" w:unhideWhenUsed="0"/>
-    <w:lsdException w:name="Colorful Grid Accent 6" w:semiHidden="0" w:uiPriority="73" w:unhideWhenUsed="0"/>
-    <w:lsdException w:name="Subtle Emphasis" w:semiHidden="0" w:uiPriority="19" w:unhideWhenUsed="0" w:qFormat="1"/>
-    <w:lsdException w:name="Intense Emphasis" w:semiHidden="0" w:uiPriority="21" w:unhideWhenUsed="0" w:qFormat="1"/>
-    <w:lsdException w:name="Subtle Reference" w:semiHidden="0" w:uiPriority="31" w:unhideWhenUsed="0" w:qFormat="1"/>
-    <w:lsdException w:name="Intense Reference" w:semiHidden="0" w:uiPriority="32" w:unhideWhenUsed="0" w:qFormat="1"/>
-    <w:lsdException w:name="Book Title" w:semiHidden="0" w:uiPriority="33" w:unhideWhenUsed="0" w:qFormat="1"/>
-    <w:lsdException w:name="Bibliography" w:uiPriority="37"/>
-    <w:lsdException w:name="TOC Heading" w:uiPriority="39" w:qFormat="1"/>
-  </w:latentStyles>
-  <w:style w:type="paragraph" w:default="1" w:styleId="Normal">
-    <w:name w:val="Normal"/>
-    <w:qFormat/>
-  </w:style>
-  <w:style w:type="paragraph" w:styleId="Titre1">
-    <w:name w:val="heading 1"/>
-    <w:basedOn w:val="Normal"/>
-    <w:next w:val="Normal"/>
-    <w:link w:val="Titre1Car"/>
-    <w:uiPriority w:val="1"/>
-    <w:qFormat/>
-    <w:pPr>
-      <w:spacing w:before="360" w:after="40"/>
-      <w:outlineLvl w:val="0"/>
-    </w:pPr>
-    <w:rPr>
-      <w:rFonts w:asciiTheme="majorHAnsi" w:eastAsiaTheme="minorHAnsi" w:hAnsiTheme="majorHAnsi"/>
-      <w:smallCaps/>
-      <w:color w:val="17365D" w:themeColor="text2" w:themeShade="BF"/>
-      <w:spacing w:val="5"/>
-      <w:sz w:val="32"/>
-      <w:szCs w:val="32"/>
-    </w:rPr>
-  </w:style>
-  <w:style w:type="paragraph" w:styleId="Titre2">
-    <w:name w:val="heading 2"/>
-    <w:basedOn w:val="Normal"/>
-    <w:next w:val="Normal"/>
-    <w:link w:val="Titre2Car"/>
-    <w:uiPriority w:val="9"/>
-    <w:unhideWhenUsed/>
-    <w:qFormat/>
-    <w:pPr>
-      <w:spacing w:after="0"/>
-      <w:outlineLvl w:val="1"/>
-    </w:pPr>
-    <w:rPr>
-      <w:rFonts w:asciiTheme="majorHAnsi" w:eastAsiaTheme="minorHAnsi" w:hAnsiTheme="majorHAnsi"/>
-      <w:color w:val="17365D" w:themeColor="text2" w:themeShade="BF"/>
-      <w:sz w:val="28"/>
-      <w:szCs w:val="28"/>
-    </w:rPr>
-  </w:style>
-  <w:style w:type="character" w:default="1" w:styleId="Policepardfaut">
-    <w:name w:val="Default Paragraph Font"/>
-    <w:uiPriority w:val="1"/>
-    <w:semiHidden/>
-    <w:unhideWhenUsed/>
-  </w:style>
-  <w:style w:type="table" w:default="1" w:styleId="TableauNormal">
-    <w:name w:val="Normal Table"/>
-    <w:uiPriority w:val="99"/>
-    <w:semiHidden/>
-    <w:unhideWhenUsed/>
-    <w:tblPr>
-      <w:tblInd w:w="0" w:type="dxa"/>
-      <w:tblCellMar>
-        <w:top w:w="0" w:type="dxa"/>
-        <w:left w:w="108" w:type="dxa"/>
-        <w:bottom w:w="0" w:type="dxa"/>
-        <w:right w:w="108" w:type="dxa"/>
-      </w:tblCellMar>
-    </w:tblPr>
-  </w:style>
-  <w:style w:type="numbering" w:default="1" w:styleId="Aucuneliste">
-    <w:name w:val="No List"/>
-    <w:uiPriority w:val="99"/>
-    <w:semiHidden/>
-    <w:unhideWhenUsed/>
-  </w:style>
-  <w:style w:type="paragraph" w:customStyle="1" w:styleId="4A1D8471C5D24F6F88831E9E73782431">
-    <w:name w:val="4A1D8471C5D24F6F88831E9E73782431"/>
-  </w:style>
-  <w:style w:type="paragraph" w:customStyle="1" w:styleId="BF5C4AE6F63B413A99498AAB299085EA">
-    <w:name w:val="BF5C4AE6F63B413A99498AAB299085EA"/>
-  </w:style>
-  <w:style w:type="character" w:customStyle="1" w:styleId="Titre1Car">
-    <w:name w:val="Titre 1 Car"/>
-    <w:basedOn w:val="Policepardfaut"/>
-    <w:link w:val="Titre1"/>
-    <w:uiPriority w:val="1"/>
-    <w:rPr>
-      <w:rFonts w:asciiTheme="majorHAnsi" w:eastAsiaTheme="minorHAnsi" w:hAnsiTheme="majorHAnsi"/>
-      <w:smallCaps/>
-      <w:color w:val="17365D" w:themeColor="text2" w:themeShade="BF"/>
-      <w:spacing w:val="5"/>
-      <w:sz w:val="32"/>
-      <w:szCs w:val="32"/>
-    </w:rPr>
-  </w:style>
-  <w:style w:type="character" w:customStyle="1" w:styleId="Titre2Car">
-    <w:name w:val="Titre 2 Car"/>
-    <w:basedOn w:val="Policepardfaut"/>
-    <w:link w:val="Titre2"/>
-    <w:uiPriority w:val="9"/>
-    <w:rPr>
-      <w:rFonts w:asciiTheme="majorHAnsi" w:eastAsiaTheme="minorHAnsi" w:hAnsiTheme="majorHAnsi"/>
-      <w:color w:val="17365D" w:themeColor="text2" w:themeShade="BF"/>
-      <w:sz w:val="28"/>
-      <w:szCs w:val="28"/>
-    </w:rPr>
-  </w:style>
-  <w:style w:type="paragraph" w:customStyle="1" w:styleId="7D537694EDEA41DDA6349DCDAE5C8401">
-    <w:name w:val="7D537694EDEA41DDA6349DCDAE5C8401"/>
-  </w:style>
-  <w:style w:type="paragraph" w:customStyle="1" w:styleId="354218020602422695FBCA7D9BEE068A">
-    <w:name w:val="354218020602422695FBCA7D9BEE068A"/>
-  </w:style>
-  <w:style w:type="paragraph" w:customStyle="1" w:styleId="282929F9B0EB440886D72915F4508164">
-    <w:name w:val="282929F9B0EB440886D72915F4508164"/>
-  </w:style>
-  <w:style w:type="paragraph" w:customStyle="1" w:styleId="97D939ECFF324B80B4ACC8393F022E0F">
-    <w:name w:val="97D939ECFF324B80B4ACC8393F022E0F"/>
-  </w:style>
-  <w:style w:type="character" w:styleId="Textedelespacerserv">
-    <w:name w:val="Placeholder Text"/>
-    <w:basedOn w:val="Policepardfaut"/>
-    <w:uiPriority w:val="99"/>
-    <w:unhideWhenUsed/>
-    <w:rsid w:val="008617E4"/>
-    <w:rPr>
-      <w:color w:val="808080"/>
-    </w:rPr>
-  </w:style>
-</w:styles>
-</file>
-
-<file path=word/glossary/webSettings.xml><?xml version="1.0" encoding="utf-8"?>
-<w:webSettings xmlns:mc="http://schemas.openxmlformats.org/markup-compatibility/2006" xmlns:r="http://schemas.openxmlformats.org/officeDocument/2006/relationships" xmlns:w="http://schemas.openxmlformats.org/wordprocessingml/2006/main" xmlns:w14="http://schemas.microsoft.com/office/word/2010/wordml" mc:Ignorable="w14">
-  <w:optimizeForBrowser/>
-  <w:allowPNG/>
-</w:webSettings>
 </file>
 
 <file path=word/theme/theme1.xml><?xml version="1.0" encoding="utf-8"?>
@@ -7977,7 +9376,7 @@
 </file>
 
 <file path=customXml/itemProps3.xml><?xml version="1.0" encoding="utf-8"?>
-<ds:datastoreItem xmlns:ds="http://schemas.openxmlformats.org/officeDocument/2006/customXml" ds:itemID="{713C34D6-D380-481B-8A12-EF98C4651133}">
+<ds:datastoreItem xmlns:ds="http://schemas.openxmlformats.org/officeDocument/2006/customXml" ds:itemID="{1C0762CE-EDA9-4A4D-B125-EC5A4C582BF3}">
   <ds:schemaRefs>
     <ds:schemaRef ds:uri="http://schemas.openxmlformats.org/officeDocument/2006/bibliography"/>
   </ds:schemaRefs>

</xml_diff>

<commit_message>
Correction orthographique et ajouts
</commit_message>
<xml_diff>
--- a/rapports/Linux Embarqué - Rapport.docx
+++ b/rapports/Linux Embarqué - Rapport.docx
@@ -1023,7 +1023,7 @@
           <w:r>
             <w:fldChar w:fldCharType="separate"/>
           </w:r>
-          <w:hyperlink w:anchor="_Toc436073788" w:history="1">
+          <w:hyperlink w:anchor="_Toc436076814" w:history="1">
             <w:r>
               <w:rPr>
                 <w:rStyle w:val="Lienhypertexte"/>
@@ -1050,7 +1050,7 @@
                 <w:noProof/>
                 <w:webHidden/>
               </w:rPr>
-              <w:instrText xml:space="preserve"> PAGEREF _Toc436073788 \h </w:instrText>
+              <w:instrText xml:space="preserve"> PAGEREF _Toc436076814 \h </w:instrText>
             </w:r>
             <w:r>
               <w:rPr>
@@ -1094,7 +1094,7 @@
               <w:szCs w:val="22"/>
             </w:rPr>
           </w:pPr>
-          <w:hyperlink w:anchor="_Toc436073789" w:history="1">
+          <w:hyperlink w:anchor="_Toc436076815" w:history="1">
             <w:r>
               <w:rPr>
                 <w:rStyle w:val="Lienhypertexte"/>
@@ -1121,7 +1121,7 @@
                 <w:noProof/>
                 <w:webHidden/>
               </w:rPr>
-              <w:instrText xml:space="preserve"> PAGEREF _Toc436073789 \h </w:instrText>
+              <w:instrText xml:space="preserve"> PAGEREF _Toc436076815 \h </w:instrText>
             </w:r>
             <w:r>
               <w:rPr>
@@ -1165,7 +1165,7 @@
               <w:szCs w:val="22"/>
             </w:rPr>
           </w:pPr>
-          <w:hyperlink w:anchor="_Toc436073790" w:history="1">
+          <w:hyperlink w:anchor="_Toc436076816" w:history="1">
             <w:r>
               <w:rPr>
                 <w:rStyle w:val="Lienhypertexte"/>
@@ -1192,7 +1192,7 @@
                 <w:noProof/>
                 <w:webHidden/>
               </w:rPr>
-              <w:instrText xml:space="preserve"> PAGEREF _Toc436073790 \h </w:instrText>
+              <w:instrText xml:space="preserve"> PAGEREF _Toc436076816 \h </w:instrText>
             </w:r>
             <w:r>
               <w:rPr>
@@ -1236,7 +1236,7 @@
               <w:szCs w:val="22"/>
             </w:rPr>
           </w:pPr>
-          <w:hyperlink w:anchor="_Toc436073791" w:history="1">
+          <w:hyperlink w:anchor="_Toc436076817" w:history="1">
             <w:r>
               <w:rPr>
                 <w:rStyle w:val="Lienhypertexte"/>
@@ -1263,7 +1263,7 @@
                 <w:noProof/>
                 <w:webHidden/>
               </w:rPr>
-              <w:instrText xml:space="preserve"> PAGEREF _Toc436073791 \h </w:instrText>
+              <w:instrText xml:space="preserve"> PAGEREF _Toc436076817 \h </w:instrText>
             </w:r>
             <w:r>
               <w:rPr>
@@ -1307,7 +1307,7 @@
               <w:szCs w:val="22"/>
             </w:rPr>
           </w:pPr>
-          <w:hyperlink w:anchor="_Toc436073792" w:history="1">
+          <w:hyperlink w:anchor="_Toc436076818" w:history="1">
             <w:r>
               <w:rPr>
                 <w:rStyle w:val="Lienhypertexte"/>
@@ -1334,7 +1334,7 @@
                 <w:noProof/>
                 <w:webHidden/>
               </w:rPr>
-              <w:instrText xml:space="preserve"> PAGEREF _Toc436073792 \h </w:instrText>
+              <w:instrText xml:space="preserve"> PAGEREF _Toc436076818 \h </w:instrText>
             </w:r>
             <w:r>
               <w:rPr>
@@ -1378,7 +1378,7 @@
               <w:szCs w:val="22"/>
             </w:rPr>
           </w:pPr>
-          <w:hyperlink w:anchor="_Toc436073793" w:history="1">
+          <w:hyperlink w:anchor="_Toc436076819" w:history="1">
             <w:r>
               <w:rPr>
                 <w:rStyle w:val="Lienhypertexte"/>
@@ -1405,7 +1405,7 @@
                 <w:noProof/>
                 <w:webHidden/>
               </w:rPr>
-              <w:instrText xml:space="preserve"> PAGEREF _Toc436073793 \h </w:instrText>
+              <w:instrText xml:space="preserve"> PAGEREF _Toc436076819 \h </w:instrText>
             </w:r>
             <w:r>
               <w:rPr>
@@ -1449,7 +1449,7 @@
               <w:szCs w:val="22"/>
             </w:rPr>
           </w:pPr>
-          <w:hyperlink w:anchor="_Toc436073794" w:history="1">
+          <w:hyperlink w:anchor="_Toc436076820" w:history="1">
             <w:r>
               <w:rPr>
                 <w:rStyle w:val="Lienhypertexte"/>
@@ -1476,7 +1476,7 @@
                 <w:noProof/>
                 <w:webHidden/>
               </w:rPr>
-              <w:instrText xml:space="preserve"> PAGEREF _Toc436073794 \h </w:instrText>
+              <w:instrText xml:space="preserve"> PAGEREF _Toc436076820 \h </w:instrText>
             </w:r>
             <w:r>
               <w:rPr>
@@ -1520,7 +1520,7 @@
               <w:szCs w:val="22"/>
             </w:rPr>
           </w:pPr>
-          <w:hyperlink w:anchor="_Toc436073795" w:history="1">
+          <w:hyperlink w:anchor="_Toc436076821" w:history="1">
             <w:r>
               <w:rPr>
                 <w:rStyle w:val="Lienhypertexte"/>
@@ -1547,7 +1547,7 @@
                 <w:noProof/>
                 <w:webHidden/>
               </w:rPr>
-              <w:instrText xml:space="preserve"> PAGEREF _Toc436073795 \h </w:instrText>
+              <w:instrText xml:space="preserve"> PAGEREF _Toc436076821 \h </w:instrText>
             </w:r>
             <w:r>
               <w:rPr>
@@ -1591,7 +1591,7 @@
               <w:szCs w:val="22"/>
             </w:rPr>
           </w:pPr>
-          <w:hyperlink w:anchor="_Toc436073796" w:history="1">
+          <w:hyperlink w:anchor="_Toc436076822" w:history="1">
             <w:r>
               <w:rPr>
                 <w:rStyle w:val="Lienhypertexte"/>
@@ -1618,7 +1618,7 @@
                 <w:noProof/>
                 <w:webHidden/>
               </w:rPr>
-              <w:instrText xml:space="preserve"> PAGEREF _Toc436073796 \h </w:instrText>
+              <w:instrText xml:space="preserve"> PAGEREF _Toc436076822 \h </w:instrText>
             </w:r>
             <w:r>
               <w:rPr>
@@ -1638,7 +1638,7 @@
                 <w:noProof/>
                 <w:webHidden/>
               </w:rPr>
-              <w:t>4</w:t>
+              <w:t>5</w:t>
             </w:r>
             <w:r>
               <w:rPr>
@@ -1662,7 +1662,7 @@
               <w:szCs w:val="22"/>
             </w:rPr>
           </w:pPr>
-          <w:hyperlink w:anchor="_Toc436073797" w:history="1">
+          <w:hyperlink w:anchor="_Toc436076823" w:history="1">
             <w:r>
               <w:rPr>
                 <w:rStyle w:val="Lienhypertexte"/>
@@ -1689,7 +1689,7 @@
                 <w:noProof/>
                 <w:webHidden/>
               </w:rPr>
-              <w:instrText xml:space="preserve"> PAGEREF _Toc436073797 \h </w:instrText>
+              <w:instrText xml:space="preserve"> PAGEREF _Toc436076823 \h </w:instrText>
             </w:r>
             <w:r>
               <w:rPr>
@@ -1709,7 +1709,7 @@
                 <w:noProof/>
                 <w:webHidden/>
               </w:rPr>
-              <w:t>4</w:t>
+              <w:t>5</w:t>
             </w:r>
             <w:r>
               <w:rPr>
@@ -1733,7 +1733,7 @@
               <w:szCs w:val="22"/>
             </w:rPr>
           </w:pPr>
-          <w:hyperlink w:anchor="_Toc436073798" w:history="1">
+          <w:hyperlink w:anchor="_Toc436076824" w:history="1">
             <w:r>
               <w:rPr>
                 <w:rStyle w:val="Lienhypertexte"/>
@@ -1760,7 +1760,7 @@
                 <w:noProof/>
                 <w:webHidden/>
               </w:rPr>
-              <w:instrText xml:space="preserve"> PAGEREF _Toc436073798 \h </w:instrText>
+              <w:instrText xml:space="preserve"> PAGEREF _Toc436076824 \h </w:instrText>
             </w:r>
             <w:r>
               <w:rPr>
@@ -1804,7 +1804,7 @@
               <w:szCs w:val="22"/>
             </w:rPr>
           </w:pPr>
-          <w:hyperlink w:anchor="_Toc436073799" w:history="1">
+          <w:hyperlink w:anchor="_Toc436076825" w:history="1">
             <w:r>
               <w:rPr>
                 <w:rStyle w:val="Lienhypertexte"/>
@@ -1831,7 +1831,7 @@
                 <w:noProof/>
                 <w:webHidden/>
               </w:rPr>
-              <w:instrText xml:space="preserve"> PAGEREF _Toc436073799 \h </w:instrText>
+              <w:instrText xml:space="preserve"> PAGEREF _Toc436076825 \h </w:instrText>
             </w:r>
             <w:r>
               <w:rPr>
@@ -1851,7 +1851,7 @@
                 <w:noProof/>
                 <w:webHidden/>
               </w:rPr>
-              <w:t>5</w:t>
+              <w:t>6</w:t>
             </w:r>
             <w:r>
               <w:rPr>
@@ -1875,7 +1875,7 @@
               <w:szCs w:val="22"/>
             </w:rPr>
           </w:pPr>
-          <w:hyperlink w:anchor="_Toc436073800" w:history="1">
+          <w:hyperlink w:anchor="_Toc436076826" w:history="1">
             <w:r>
               <w:rPr>
                 <w:rStyle w:val="Lienhypertexte"/>
@@ -1902,7 +1902,7 @@
                 <w:noProof/>
                 <w:webHidden/>
               </w:rPr>
-              <w:instrText xml:space="preserve"> PAGEREF _Toc436073800 \h </w:instrText>
+              <w:instrText xml:space="preserve"> PAGEREF _Toc436076826 \h </w:instrText>
             </w:r>
             <w:r>
               <w:rPr>
@@ -1946,7 +1946,7 @@
               <w:szCs w:val="22"/>
             </w:rPr>
           </w:pPr>
-          <w:hyperlink w:anchor="_Toc436073801" w:history="1">
+          <w:hyperlink w:anchor="_Toc436076827" w:history="1">
             <w:r>
               <w:rPr>
                 <w:rStyle w:val="Lienhypertexte"/>
@@ -1973,7 +1973,7 @@
                 <w:noProof/>
                 <w:webHidden/>
               </w:rPr>
-              <w:instrText xml:space="preserve"> PAGEREF _Toc436073801 \h </w:instrText>
+              <w:instrText xml:space="preserve"> PAGEREF _Toc436076827 \h </w:instrText>
             </w:r>
             <w:r>
               <w:rPr>
@@ -1993,7 +1993,7 @@
                 <w:noProof/>
                 <w:webHidden/>
               </w:rPr>
-              <w:t>7</w:t>
+              <w:t>8</w:t>
             </w:r>
             <w:r>
               <w:rPr>
@@ -2064,7 +2064,7 @@
         </w:rPr>
         <w:fldChar w:fldCharType="separate"/>
       </w:r>
-      <w:hyperlink w:anchor="_Toc436073802" w:history="1">
+      <w:hyperlink w:anchor="_Toc436076828" w:history="1">
         <w:r>
           <w:rPr>
             <w:rStyle w:val="Lienhypertexte"/>
@@ -2091,7 +2091,7 @@
             <w:noProof/>
             <w:webHidden/>
           </w:rPr>
-          <w:instrText xml:space="preserve"> PAGEREF _Toc436073802 \h </w:instrText>
+          <w:instrText xml:space="preserve"> PAGEREF _Toc436076828 \h </w:instrText>
         </w:r>
         <w:r>
           <w:rPr>
@@ -2135,13 +2135,13 @@
           <w:szCs w:val="22"/>
         </w:rPr>
       </w:pPr>
-      <w:hyperlink w:anchor="_Toc436073803" w:history="1">
+      <w:hyperlink w:anchor="_Toc436076829" w:history="1">
         <w:r>
           <w:rPr>
             <w:rStyle w:val="Lienhypertexte"/>
             <w:noProof/>
           </w:rPr>
-          <w:t>Figure 2 – Capture d'écran du site web</w:t>
+          <w:t>Figure 2 – Format d'une trame d'acquittement</w:t>
         </w:r>
         <w:r>
           <w:rPr>
@@ -2162,7 +2162,78 @@
             <w:noProof/>
             <w:webHidden/>
           </w:rPr>
-          <w:instrText xml:space="preserve"> PAGEREF _Toc436073803 \h </w:instrText>
+          <w:instrText xml:space="preserve"> PAGEREF _Toc436076829 \h </w:instrText>
+        </w:r>
+        <w:r>
+          <w:rPr>
+            <w:noProof/>
+            <w:webHidden/>
+          </w:rPr>
+        </w:r>
+        <w:r>
+          <w:rPr>
+            <w:noProof/>
+            <w:webHidden/>
+          </w:rPr>
+          <w:fldChar w:fldCharType="separate"/>
+        </w:r>
+        <w:r>
+          <w:rPr>
+            <w:noProof/>
+            <w:webHidden/>
+          </w:rPr>
+          <w:t>5</w:t>
+        </w:r>
+        <w:r>
+          <w:rPr>
+            <w:noProof/>
+            <w:webHidden/>
+          </w:rPr>
+          <w:fldChar w:fldCharType="end"/>
+        </w:r>
+      </w:hyperlink>
+    </w:p>
+    <w:p>
+      <w:pPr>
+        <w:pStyle w:val="Tabledesillustrations"/>
+        <w:tabs>
+          <w:tab w:val="right" w:leader="dot" w:pos="8395"/>
+        </w:tabs>
+        <w:rPr>
+          <w:rFonts w:eastAsiaTheme="minorEastAsia"/>
+          <w:noProof/>
+          <w:color w:val="auto"/>
+          <w:szCs w:val="22"/>
+        </w:rPr>
+      </w:pPr>
+      <w:hyperlink w:anchor="_Toc436076830" w:history="1">
+        <w:r>
+          <w:rPr>
+            <w:rStyle w:val="Lienhypertexte"/>
+            <w:noProof/>
+          </w:rPr>
+          <w:t>Figure 3 – Capture d'écran du site web</w:t>
+        </w:r>
+        <w:r>
+          <w:rPr>
+            <w:noProof/>
+            <w:webHidden/>
+          </w:rPr>
+          <w:tab/>
+        </w:r>
+        <w:r>
+          <w:rPr>
+            <w:noProof/>
+            <w:webHidden/>
+          </w:rPr>
+          <w:fldChar w:fldCharType="begin"/>
+        </w:r>
+        <w:r>
+          <w:rPr>
+            <w:noProof/>
+            <w:webHidden/>
+          </w:rPr>
+          <w:instrText xml:space="preserve"> PAGEREF _Toc436076830 \h </w:instrText>
         </w:r>
         <w:r>
           <w:rPr>
@@ -2195,6 +2266,148 @@
     </w:p>
     <w:p>
       <w:pPr>
+        <w:pStyle w:val="Tabledesillustrations"/>
+        <w:tabs>
+          <w:tab w:val="right" w:leader="dot" w:pos="8395"/>
+        </w:tabs>
+        <w:rPr>
+          <w:rFonts w:eastAsiaTheme="minorEastAsia"/>
+          <w:noProof/>
+          <w:color w:val="auto"/>
+          <w:szCs w:val="22"/>
+        </w:rPr>
+      </w:pPr>
+      <w:hyperlink w:anchor="_Toc436076831" w:history="1">
+        <w:r>
+          <w:rPr>
+            <w:rStyle w:val="Lienhypertexte"/>
+            <w:noProof/>
+          </w:rPr>
+          <w:t>Figure 4 – Format d'une trame de changement de fréquence</w:t>
+        </w:r>
+        <w:r>
+          <w:rPr>
+            <w:noProof/>
+            <w:webHidden/>
+          </w:rPr>
+          <w:tab/>
+        </w:r>
+        <w:r>
+          <w:rPr>
+            <w:noProof/>
+            <w:webHidden/>
+          </w:rPr>
+          <w:fldChar w:fldCharType="begin"/>
+        </w:r>
+        <w:r>
+          <w:rPr>
+            <w:noProof/>
+            <w:webHidden/>
+          </w:rPr>
+          <w:instrText xml:space="preserve"> PAGEREF _Toc436076831 \h </w:instrText>
+        </w:r>
+        <w:r>
+          <w:rPr>
+            <w:noProof/>
+            <w:webHidden/>
+          </w:rPr>
+        </w:r>
+        <w:r>
+          <w:rPr>
+            <w:noProof/>
+            <w:webHidden/>
+          </w:rPr>
+          <w:fldChar w:fldCharType="separate"/>
+        </w:r>
+        <w:r>
+          <w:rPr>
+            <w:noProof/>
+            <w:webHidden/>
+          </w:rPr>
+          <w:t>7</w:t>
+        </w:r>
+        <w:r>
+          <w:rPr>
+            <w:noProof/>
+            <w:webHidden/>
+          </w:rPr>
+          <w:fldChar w:fldCharType="end"/>
+        </w:r>
+      </w:hyperlink>
+    </w:p>
+    <w:p>
+      <w:pPr>
+        <w:pStyle w:val="Tabledesillustrations"/>
+        <w:tabs>
+          <w:tab w:val="right" w:leader="dot" w:pos="8395"/>
+        </w:tabs>
+        <w:rPr>
+          <w:rFonts w:eastAsiaTheme="minorEastAsia"/>
+          <w:noProof/>
+          <w:color w:val="auto"/>
+          <w:szCs w:val="22"/>
+        </w:rPr>
+      </w:pPr>
+      <w:hyperlink w:anchor="_Toc436076832" w:history="1">
+        <w:r>
+          <w:rPr>
+            <w:rStyle w:val="Lienhypertexte"/>
+            <w:noProof/>
+          </w:rPr>
+          <w:t>Figure 5 - Format d'une trame stop</w:t>
+        </w:r>
+        <w:r>
+          <w:rPr>
+            <w:noProof/>
+            <w:webHidden/>
+          </w:rPr>
+          <w:tab/>
+        </w:r>
+        <w:r>
+          <w:rPr>
+            <w:noProof/>
+            <w:webHidden/>
+          </w:rPr>
+          <w:fldChar w:fldCharType="begin"/>
+        </w:r>
+        <w:r>
+          <w:rPr>
+            <w:noProof/>
+            <w:webHidden/>
+          </w:rPr>
+          <w:instrText xml:space="preserve"> PAGEREF _Toc436076832 \h </w:instrText>
+        </w:r>
+        <w:r>
+          <w:rPr>
+            <w:noProof/>
+            <w:webHidden/>
+          </w:rPr>
+        </w:r>
+        <w:r>
+          <w:rPr>
+            <w:noProof/>
+            <w:webHidden/>
+          </w:rPr>
+          <w:fldChar w:fldCharType="separate"/>
+        </w:r>
+        <w:r>
+          <w:rPr>
+            <w:noProof/>
+            <w:webHidden/>
+          </w:rPr>
+          <w:t>7</w:t>
+        </w:r>
+        <w:r>
+          <w:rPr>
+            <w:noProof/>
+            <w:webHidden/>
+          </w:rPr>
+          <w:fldChar w:fldCharType="end"/>
+        </w:r>
+      </w:hyperlink>
+    </w:p>
+    <w:p>
+      <w:pPr>
         <w:rPr>
           <w:bCs/>
         </w:rPr>
@@ -2205,17 +2418,19 @@
         </w:rPr>
         <w:fldChar w:fldCharType="end"/>
       </w:r>
+      <w:bookmarkStart w:id="0" w:name="_GoBack"/>
+      <w:bookmarkEnd w:id="0"/>
     </w:p>
     <w:p>
       <w:pPr>
         <w:pStyle w:val="Titre1"/>
       </w:pPr>
-      <w:bookmarkStart w:id="0" w:name="_Toc436073788"/>
+      <w:bookmarkStart w:id="1" w:name="_Toc436076814"/>
       <w:r>
         <w:lastRenderedPageBreak/>
         <w:t>Introduction</w:t>
       </w:r>
-      <w:bookmarkEnd w:id="0"/>
+      <w:bookmarkEnd w:id="1"/>
     </w:p>
     <w:p>
       <w:r>
@@ -2250,22 +2465,22 @@
       <w:pPr>
         <w:pStyle w:val="Titre1"/>
       </w:pPr>
-      <w:bookmarkStart w:id="1" w:name="_Toc436073789"/>
+      <w:bookmarkStart w:id="2" w:name="_Toc436076815"/>
       <w:r>
         <w:lastRenderedPageBreak/>
         <w:t>Présentation de l'environnement</w:t>
       </w:r>
-      <w:bookmarkEnd w:id="1"/>
+      <w:bookmarkEnd w:id="2"/>
     </w:p>
     <w:p>
       <w:pPr>
         <w:pStyle w:val="Titre2"/>
       </w:pPr>
-      <w:bookmarkStart w:id="2" w:name="_Toc436073790"/>
+      <w:bookmarkStart w:id="3" w:name="_Toc436076816"/>
       <w:r>
         <w:t>Le PC hôte</w:t>
       </w:r>
-      <w:bookmarkEnd w:id="2"/>
+      <w:bookmarkEnd w:id="3"/>
     </w:p>
     <w:p>
       <w:r>
@@ -2281,21 +2496,21 @@
       <w:pPr>
         <w:pStyle w:val="Titre2"/>
       </w:pPr>
-      <w:bookmarkStart w:id="3" w:name="_Toc436073791"/>
+      <w:bookmarkStart w:id="4" w:name="_Toc436076817"/>
       <w:r>
         <w:t>La carte Raspberry Pi</w:t>
       </w:r>
-      <w:bookmarkEnd w:id="3"/>
+      <w:bookmarkEnd w:id="4"/>
     </w:p>
     <w:p>
       <w:pPr>
         <w:pStyle w:val="Titre3"/>
       </w:pPr>
-      <w:bookmarkStart w:id="4" w:name="_Toc436073792"/>
+      <w:bookmarkStart w:id="5" w:name="_Toc436076818"/>
       <w:r>
         <w:t>Description</w:t>
       </w:r>
-      <w:bookmarkEnd w:id="4"/>
+      <w:bookmarkEnd w:id="5"/>
     </w:p>
     <w:p>
       <w:r>
@@ -2451,11 +2666,11 @@
       <w:pPr>
         <w:pStyle w:val="Titre3"/>
       </w:pPr>
-      <w:bookmarkStart w:id="5" w:name="_Toc436073793"/>
+      <w:bookmarkStart w:id="6" w:name="_Toc436076819"/>
       <w:r>
         <w:t>Configuration</w:t>
       </w:r>
-      <w:bookmarkEnd w:id="5"/>
+      <w:bookmarkEnd w:id="6"/>
     </w:p>
     <w:p>
       <w:r>
@@ -2553,12 +2768,12 @@
       <w:pPr>
         <w:pStyle w:val="Titre1"/>
       </w:pPr>
-      <w:bookmarkStart w:id="6" w:name="_Toc436073794"/>
+      <w:bookmarkStart w:id="7" w:name="_Toc436076820"/>
       <w:r>
         <w:lastRenderedPageBreak/>
         <w:t>Présentation de la solution</w:t>
       </w:r>
-      <w:bookmarkEnd w:id="6"/>
+      <w:bookmarkEnd w:id="7"/>
     </w:p>
     <w:p>
       <w:r>
@@ -2572,11 +2787,27 @@
       <w:pPr>
         <w:pStyle w:val="Titre2"/>
       </w:pPr>
-      <w:bookmarkStart w:id="7" w:name="_Toc436073795"/>
+      <w:bookmarkStart w:id="8" w:name="_Toc436076821"/>
       <w:r>
         <w:t>Capteur de température</w:t>
       </w:r>
-      <w:bookmarkEnd w:id="7"/>
+      <w:bookmarkEnd w:id="8"/>
+    </w:p>
+    <w:p>
+      <w:r>
+        <w:t xml:space="preserve">Le code permettant de gérer ce capteur est trouvable dans le fichier </w:t>
+      </w:r>
+      <w:proofErr w:type="spellStart"/>
+      <w:r>
+        <w:rPr>
+          <w:i/>
+        </w:rPr>
+        <w:t>capteur.c</w:t>
+      </w:r>
+      <w:proofErr w:type="spellEnd"/>
+      <w:r>
+        <w:t>. Un Makefile est disponible et permet de compiler ce fichier ainsi que la structure de pile que nous utilisons.</w:t>
+      </w:r>
     </w:p>
     <w:p>
       <w:r>
@@ -2585,7 +2816,7 @@
     </w:p>
     <w:tbl>
       <w:tblPr>
-        <w:tblW w:w="7940" w:type="dxa"/>
+        <w:tblW w:w="9080" w:type="dxa"/>
         <w:jc w:val="center"/>
         <w:tblBorders>
           <w:top w:val="outset" w:sz="6" w:space="0" w:color="auto"/>
@@ -2600,35 +2831,35 @@
         <w:tblLook w:val="04A0" w:firstRow="1" w:lastRow="0" w:firstColumn="1" w:lastColumn="0" w:noHBand="0" w:noVBand="1"/>
       </w:tblPr>
       <w:tblGrid>
-        <w:gridCol w:w="397"/>
-        <w:gridCol w:w="397"/>
-        <w:gridCol w:w="397"/>
-        <w:gridCol w:w="397"/>
-        <w:gridCol w:w="397"/>
-        <w:gridCol w:w="397"/>
-        <w:gridCol w:w="397"/>
-        <w:gridCol w:w="397"/>
-        <w:gridCol w:w="397"/>
-        <w:gridCol w:w="397"/>
-        <w:gridCol w:w="397"/>
-        <w:gridCol w:w="397"/>
-        <w:gridCol w:w="397"/>
-        <w:gridCol w:w="397"/>
-        <w:gridCol w:w="397"/>
-        <w:gridCol w:w="397"/>
-        <w:gridCol w:w="397"/>
-        <w:gridCol w:w="397"/>
-        <w:gridCol w:w="397"/>
-        <w:gridCol w:w="397"/>
+        <w:gridCol w:w="454"/>
+        <w:gridCol w:w="454"/>
+        <w:gridCol w:w="454"/>
+        <w:gridCol w:w="454"/>
+        <w:gridCol w:w="454"/>
+        <w:gridCol w:w="454"/>
+        <w:gridCol w:w="454"/>
+        <w:gridCol w:w="454"/>
+        <w:gridCol w:w="454"/>
+        <w:gridCol w:w="454"/>
+        <w:gridCol w:w="454"/>
+        <w:gridCol w:w="454"/>
+        <w:gridCol w:w="454"/>
+        <w:gridCol w:w="454"/>
+        <w:gridCol w:w="454"/>
+        <w:gridCol w:w="454"/>
+        <w:gridCol w:w="454"/>
+        <w:gridCol w:w="454"/>
+        <w:gridCol w:w="454"/>
+        <w:gridCol w:w="454"/>
       </w:tblGrid>
       <w:tr>
         <w:trPr>
-          <w:trHeight w:val="283"/>
+          <w:trHeight w:val="454"/>
           <w:jc w:val="center"/>
         </w:trPr>
         <w:tc>
           <w:tcPr>
-            <w:tcW w:w="397" w:type="dxa"/>
+            <w:tcW w:w="454" w:type="dxa"/>
             <w:tcBorders>
               <w:top w:val="single" w:sz="12" w:space="0" w:color="000000"/>
               <w:left w:val="single" w:sz="12" w:space="0" w:color="000000"/>
@@ -2655,7 +2886,7 @@
         </w:tc>
         <w:tc>
           <w:tcPr>
-            <w:tcW w:w="397" w:type="dxa"/>
+            <w:tcW w:w="454" w:type="dxa"/>
             <w:tcBorders>
               <w:top w:val="single" w:sz="12" w:space="0" w:color="000000"/>
               <w:left w:val="single" w:sz="12" w:space="0" w:color="000000"/>
@@ -2682,7 +2913,7 @@
         </w:tc>
         <w:tc>
           <w:tcPr>
-            <w:tcW w:w="397" w:type="dxa"/>
+            <w:tcW w:w="454" w:type="dxa"/>
             <w:tcBorders>
               <w:top w:val="single" w:sz="12" w:space="0" w:color="000000"/>
               <w:left w:val="single" w:sz="18" w:space="0" w:color="000000"/>
@@ -2709,7 +2940,7 @@
         </w:tc>
         <w:tc>
           <w:tcPr>
-            <w:tcW w:w="397" w:type="dxa"/>
+            <w:tcW w:w="454" w:type="dxa"/>
             <w:tcBorders>
               <w:top w:val="single" w:sz="12" w:space="0" w:color="000000"/>
               <w:left w:val="single" w:sz="12" w:space="0" w:color="000000"/>
@@ -2736,7 +2967,7 @@
         </w:tc>
         <w:tc>
           <w:tcPr>
-            <w:tcW w:w="397" w:type="dxa"/>
+            <w:tcW w:w="454" w:type="dxa"/>
             <w:tcBorders>
               <w:top w:val="single" w:sz="12" w:space="0" w:color="000000"/>
               <w:left w:val="single" w:sz="12" w:space="0" w:color="000000"/>
@@ -2763,7 +2994,7 @@
         </w:tc>
         <w:tc>
           <w:tcPr>
-            <w:tcW w:w="397" w:type="dxa"/>
+            <w:tcW w:w="454" w:type="dxa"/>
             <w:tcBorders>
               <w:top w:val="single" w:sz="12" w:space="0" w:color="000000"/>
               <w:left w:val="single" w:sz="12" w:space="0" w:color="000000"/>
@@ -2790,7 +3021,7 @@
         </w:tc>
         <w:tc>
           <w:tcPr>
-            <w:tcW w:w="397" w:type="dxa"/>
+            <w:tcW w:w="454" w:type="dxa"/>
             <w:tcBorders>
               <w:top w:val="single" w:sz="12" w:space="0" w:color="000000"/>
               <w:left w:val="single" w:sz="12" w:space="0" w:color="000000"/>
@@ -2817,7 +3048,7 @@
         </w:tc>
         <w:tc>
           <w:tcPr>
-            <w:tcW w:w="397" w:type="dxa"/>
+            <w:tcW w:w="454" w:type="dxa"/>
             <w:tcBorders>
               <w:top w:val="single" w:sz="12" w:space="0" w:color="000000"/>
               <w:left w:val="single" w:sz="12" w:space="0" w:color="000000"/>
@@ -2844,7 +3075,7 @@
         </w:tc>
         <w:tc>
           <w:tcPr>
-            <w:tcW w:w="397" w:type="dxa"/>
+            <w:tcW w:w="454" w:type="dxa"/>
             <w:tcBorders>
               <w:top w:val="single" w:sz="12" w:space="0" w:color="000000"/>
               <w:left w:val="single" w:sz="12" w:space="0" w:color="000000"/>
@@ -2871,7 +3102,7 @@
         </w:tc>
         <w:tc>
           <w:tcPr>
-            <w:tcW w:w="397" w:type="dxa"/>
+            <w:tcW w:w="454" w:type="dxa"/>
             <w:tcBorders>
               <w:top w:val="single" w:sz="12" w:space="0" w:color="000000"/>
               <w:left w:val="single" w:sz="12" w:space="0" w:color="000000"/>
@@ -2898,7 +3129,7 @@
         </w:tc>
         <w:tc>
           <w:tcPr>
-            <w:tcW w:w="397" w:type="dxa"/>
+            <w:tcW w:w="454" w:type="dxa"/>
             <w:tcBorders>
               <w:top w:val="single" w:sz="12" w:space="0" w:color="000000"/>
               <w:left w:val="single" w:sz="18" w:space="0" w:color="000000"/>
@@ -2925,7 +3156,7 @@
         </w:tc>
         <w:tc>
           <w:tcPr>
-            <w:tcW w:w="397" w:type="dxa"/>
+            <w:tcW w:w="454" w:type="dxa"/>
             <w:tcBorders>
               <w:top w:val="single" w:sz="12" w:space="0" w:color="000000"/>
               <w:left w:val="single" w:sz="12" w:space="0" w:color="000000"/>
@@ -2952,7 +3183,7 @@
         </w:tc>
         <w:tc>
           <w:tcPr>
-            <w:tcW w:w="397" w:type="dxa"/>
+            <w:tcW w:w="454" w:type="dxa"/>
             <w:tcBorders>
               <w:top w:val="single" w:sz="12" w:space="0" w:color="000000"/>
               <w:left w:val="single" w:sz="12" w:space="0" w:color="000000"/>
@@ -2979,7 +3210,7 @@
         </w:tc>
         <w:tc>
           <w:tcPr>
-            <w:tcW w:w="397" w:type="dxa"/>
+            <w:tcW w:w="454" w:type="dxa"/>
             <w:tcBorders>
               <w:top w:val="single" w:sz="12" w:space="0" w:color="000000"/>
               <w:left w:val="single" w:sz="12" w:space="0" w:color="000000"/>
@@ -3006,7 +3237,7 @@
         </w:tc>
         <w:tc>
           <w:tcPr>
-            <w:tcW w:w="397" w:type="dxa"/>
+            <w:tcW w:w="454" w:type="dxa"/>
             <w:tcBorders>
               <w:top w:val="single" w:sz="12" w:space="0" w:color="000000"/>
               <w:left w:val="single" w:sz="12" w:space="0" w:color="000000"/>
@@ -3033,7 +3264,7 @@
         </w:tc>
         <w:tc>
           <w:tcPr>
-            <w:tcW w:w="397" w:type="dxa"/>
+            <w:tcW w:w="454" w:type="dxa"/>
             <w:tcBorders>
               <w:top w:val="single" w:sz="12" w:space="0" w:color="000000"/>
               <w:left w:val="single" w:sz="12" w:space="0" w:color="000000"/>
@@ -3060,7 +3291,7 @@
         </w:tc>
         <w:tc>
           <w:tcPr>
-            <w:tcW w:w="397" w:type="dxa"/>
+            <w:tcW w:w="454" w:type="dxa"/>
             <w:tcBorders>
               <w:top w:val="single" w:sz="12" w:space="0" w:color="000000"/>
               <w:left w:val="single" w:sz="12" w:space="0" w:color="000000"/>
@@ -3087,7 +3318,7 @@
         </w:tc>
         <w:tc>
           <w:tcPr>
-            <w:tcW w:w="397" w:type="dxa"/>
+            <w:tcW w:w="454" w:type="dxa"/>
             <w:tcBorders>
               <w:top w:val="single" w:sz="12" w:space="0" w:color="000000"/>
               <w:left w:val="single" w:sz="12" w:space="0" w:color="000000"/>
@@ -3114,7 +3345,7 @@
         </w:tc>
         <w:tc>
           <w:tcPr>
-            <w:tcW w:w="397" w:type="dxa"/>
+            <w:tcW w:w="454" w:type="dxa"/>
             <w:tcBorders>
               <w:top w:val="single" w:sz="12" w:space="0" w:color="000000"/>
               <w:left w:val="single" w:sz="12" w:space="0" w:color="000000"/>
@@ -3142,7 +3373,7 @@
         </w:tc>
         <w:tc>
           <w:tcPr>
-            <w:tcW w:w="397" w:type="dxa"/>
+            <w:tcW w:w="454" w:type="dxa"/>
             <w:tcBorders>
               <w:top w:val="single" w:sz="12" w:space="0" w:color="000000"/>
               <w:left w:val="single" w:sz="12" w:space="0" w:color="000000"/>
@@ -3150,6 +3381,7 @@
               <w:right w:val="single" w:sz="12" w:space="0" w:color="000000"/>
             </w:tcBorders>
             <w:shd w:val="clear" w:color="auto" w:fill="DEDEDE" w:themeFill="background2"/>
+            <w:vAlign w:val="center"/>
           </w:tcPr>
           <w:p>
             <w:pPr>
@@ -3168,7 +3400,7 @@
         <w:pStyle w:val="Lgende"/>
         <w:spacing w:before="120"/>
       </w:pPr>
-      <w:bookmarkStart w:id="8" w:name="_Toc436073802"/>
+      <w:bookmarkStart w:id="9" w:name="_Toc436076828"/>
       <w:r>
         <w:t xml:space="preserve">Figure </w:t>
       </w:r>
@@ -3183,7 +3415,7 @@
       <w:r>
         <w:t xml:space="preserve"> –Format de la trame de température</w:t>
       </w:r>
-      <w:bookmarkEnd w:id="8"/>
+      <w:bookmarkEnd w:id="9"/>
     </w:p>
     <w:p>
       <w:r>
@@ -3305,7 +3537,15 @@
     </w:p>
     <w:p>
       <w:r>
-        <w:t xml:space="preserve">Nous utiliserons ici des mutex afin de sécuriser l'écriture dans les files de réceptions et d'envoi des trames. La première étape de ce programme est d'établir la connexion avec la carte </w:t>
+        <w:t>Nous utiliserons ici des mutex afin de sécuriser l'écriture dans les files de ré</w:t>
+      </w:r>
+      <w:r>
+        <w:t>ceptions et d'envoi des trames.</w:t>
+      </w:r>
+    </w:p>
+    <w:p>
+      <w:r>
+        <w:t xml:space="preserve">La première étape de ce programme est d'établir la connexion avec la carte </w:t>
       </w:r>
       <w:r>
         <w:t>embarquée</w:t>
@@ -3321,7 +3561,21 @@
     </w:p>
     <w:p>
       <w:r>
-        <w:t>Dans le cas où on reçoit une trame de commande (changement de fréquence ou arrêt du capteur), on doit traiter celle-ci et envoyer un acquittement prioritairement, et donc laisser de côté l'envoi de trames pour le moment.</w:t>
+        <w:t xml:space="preserve">Dans le cas où </w:t>
+      </w:r>
+      <w:r>
+        <w:t>l'</w:t>
+      </w:r>
+      <w:r>
+        <w:t>on reçoit une trame de commande (changement de fréquence ou arrêt du capteur), on doit traiter celle-ci et envoyer un acquittement prioritairement, et donc laisser de côté l'envoi de trames pour le moment.</w:t>
+      </w:r>
+    </w:p>
+    <w:p>
+      <w:pPr>
+        <w:jc w:val="left"/>
+      </w:pPr>
+      <w:r>
+        <w:br w:type="page"/>
       </w:r>
     </w:p>
     <w:tbl>
@@ -3351,7 +3605,7 @@
       </w:tblGrid>
       <w:tr>
         <w:trPr>
-          <w:trHeight w:val="397"/>
+          <w:trHeight w:val="454"/>
           <w:jc w:val="center"/>
         </w:trPr>
         <w:tc>
@@ -3387,6 +3641,7 @@
                 <w:sz w:val="24"/>
                 <w:szCs w:val="24"/>
               </w:rPr>
+              <w:lastRenderedPageBreak/>
               <w:t>Y</w:t>
             </w:r>
           </w:p>
@@ -3618,6 +3873,7 @@
       <w:pPr>
         <w:pStyle w:val="Lgende"/>
       </w:pPr>
+      <w:bookmarkStart w:id="10" w:name="_Toc436076829"/>
       <w:r>
         <w:t xml:space="preserve">Figure </w:t>
       </w:r>
@@ -3632,6 +3888,7 @@
       <w:r>
         <w:t xml:space="preserve"> – Format d'une trame d'acquittement</w:t>
       </w:r>
+      <w:bookmarkEnd w:id="10"/>
     </w:p>
     <w:p>
       <w:r>
@@ -3706,7 +3963,6 @@
     </w:p>
     <w:p>
       <w:r>
-        <w:lastRenderedPageBreak/>
         <w:t>Dans notre programme, la fréquence maximale d'envoi des trames est de 50ms donc 20 Hz. Nous limiterons l'intervalle à 5 000 ms (5s) soit 0.2 Hz.</w:t>
       </w:r>
     </w:p>
@@ -3714,11 +3970,11 @@
       <w:pPr>
         <w:pStyle w:val="Titre2"/>
       </w:pPr>
-      <w:bookmarkStart w:id="9" w:name="_Toc436073796"/>
+      <w:bookmarkStart w:id="11" w:name="_Toc436076822"/>
       <w:r>
         <w:t>Serveur Raspberry Pi</w:t>
       </w:r>
-      <w:bookmarkEnd w:id="9"/>
+      <w:bookmarkEnd w:id="11"/>
     </w:p>
     <w:p>
       <w:r>
@@ -3747,11 +4003,11 @@
       <w:pPr>
         <w:pStyle w:val="Titre3"/>
       </w:pPr>
-      <w:bookmarkStart w:id="10" w:name="_Toc436073797"/>
+      <w:bookmarkStart w:id="12" w:name="_Toc436076823"/>
       <w:r>
         <w:t>Présentation</w:t>
       </w:r>
-      <w:bookmarkEnd w:id="10"/>
+      <w:bookmarkEnd w:id="12"/>
     </w:p>
     <w:p>
       <w:r>
@@ -3821,11 +4077,11 @@
       <w:pPr>
         <w:pStyle w:val="Titre3"/>
       </w:pPr>
-      <w:bookmarkStart w:id="11" w:name="_Toc436073798"/>
+      <w:bookmarkStart w:id="13" w:name="_Toc436076824"/>
       <w:r>
         <w:t>Acquisitions</w:t>
       </w:r>
-      <w:bookmarkEnd w:id="11"/>
+      <w:bookmarkEnd w:id="13"/>
     </w:p>
     <w:p>
       <w:r>
@@ -3885,11 +4141,12 @@
       <w:pPr>
         <w:pStyle w:val="Titre3"/>
       </w:pPr>
-      <w:bookmarkStart w:id="12" w:name="_Toc436073799"/>
-      <w:r>
+      <w:bookmarkStart w:id="14" w:name="_Toc436076825"/>
+      <w:r>
+        <w:lastRenderedPageBreak/>
         <w:t>Site web</w:t>
       </w:r>
-      <w:bookmarkEnd w:id="12"/>
+      <w:bookmarkEnd w:id="14"/>
     </w:p>
     <w:p>
       <w:r>
@@ -3909,8 +4166,6 @@
       <w:r>
         <w:t>son utilisation est très simple et permet de créer un rendu qui s'adapte automatiquement à la taille de l'écran sur lequel le site est affiché. Ceci rend possible la consultation sur mobile.</w:t>
       </w:r>
-      <w:bookmarkStart w:id="13" w:name="_GoBack"/>
-      <w:bookmarkEnd w:id="13"/>
     </w:p>
     <w:p>
       <w:pPr>
@@ -3921,7 +4176,6 @@
         <w:rPr>
           <w:noProof/>
         </w:rPr>
-        <w:lastRenderedPageBreak/>
         <w:drawing>
           <wp:inline distT="0" distB="0" distL="0" distR="0" wp14:anchorId="3AD87D4A" wp14:editId="1E4B5142">
             <wp:extent cx="5337175" cy="3000530"/>
@@ -3963,7 +4217,7 @@
       <w:pPr>
         <w:pStyle w:val="Lgende"/>
       </w:pPr>
-      <w:bookmarkStart w:id="14" w:name="_Toc436073803"/>
+      <w:bookmarkStart w:id="15" w:name="_Toc436076830"/>
       <w:r>
         <w:t xml:space="preserve">Figure </w:t>
       </w:r>
@@ -3991,7 +4245,7 @@
       <w:r>
         <w:t xml:space="preserve"> – Capture d'écran du site web</w:t>
       </w:r>
-      <w:bookmarkEnd w:id="14"/>
+      <w:bookmarkEnd w:id="15"/>
     </w:p>
     <w:p>
       <w:r>
@@ -4016,11 +4270,11 @@
       <w:pPr>
         <w:pStyle w:val="Titre3"/>
       </w:pPr>
-      <w:bookmarkStart w:id="15" w:name="_Toc436073800"/>
+      <w:bookmarkStart w:id="16" w:name="_Toc436076826"/>
       <w:r>
         <w:t>Interactions</w:t>
       </w:r>
-      <w:bookmarkEnd w:id="15"/>
+      <w:bookmarkEnd w:id="16"/>
     </w:p>
     <w:p>
       <w:r>
@@ -4045,6 +4299,14 @@
       </w:r>
       <w:r>
         <w:t>la trame STOP à traiter dans le programme.</w:t>
+      </w:r>
+    </w:p>
+    <w:p>
+      <w:pPr>
+        <w:jc w:val="left"/>
+      </w:pPr>
+      <w:r>
+        <w:br w:type="page"/>
       </w:r>
     </w:p>
     <w:tbl>
@@ -4113,6 +4375,7 @@
                 <w:sz w:val="24"/>
                 <w:szCs w:val="24"/>
               </w:rPr>
+              <w:lastRenderedPageBreak/>
               <w:t>Z</w:t>
             </w:r>
           </w:p>
@@ -4456,6 +4719,7 @@
       <w:pPr>
         <w:pStyle w:val="Lgende"/>
       </w:pPr>
+      <w:bookmarkStart w:id="17" w:name="_Toc436076831"/>
       <w:r>
         <w:t xml:space="preserve">Figure </w:t>
       </w:r>
@@ -4470,6 +4734,7 @@
       <w:r>
         <w:t xml:space="preserve"> – Format d'une trame de changement de fréquence</w:t>
       </w:r>
+      <w:bookmarkEnd w:id="17"/>
     </w:p>
     <w:p>
       <w:r>
@@ -4522,14 +4787,6 @@
       </w:pPr>
       <w:r>
         <w:t>Enfin le caractère 'W' marque la fin de la trame.</w:t>
-      </w:r>
-    </w:p>
-    <w:p>
-      <w:pPr>
-        <w:jc w:val="left"/>
-      </w:pPr>
-      <w:r>
-        <w:br w:type="page"/>
       </w:r>
     </w:p>
     <w:tbl>
@@ -4596,7 +4853,6 @@
                 <w:sz w:val="24"/>
                 <w:szCs w:val="24"/>
               </w:rPr>
-              <w:lastRenderedPageBreak/>
               <w:t>Q</w:t>
             </w:r>
           </w:p>
@@ -4866,6 +5122,7 @@
       <w:pPr>
         <w:pStyle w:val="Lgende"/>
       </w:pPr>
+      <w:bookmarkStart w:id="18" w:name="_Toc436076832"/>
       <w:r>
         <w:t xml:space="preserve">Figure </w:t>
       </w:r>
@@ -4880,6 +5137,7 @@
       <w:r>
         <w:t xml:space="preserve"> - Format d'une trame stop</w:t>
       </w:r>
+      <w:bookmarkEnd w:id="18"/>
     </w:p>
     <w:p>
       <w:r>
@@ -4983,12 +5241,12 @@
       <w:pPr>
         <w:pStyle w:val="Titre1"/>
       </w:pPr>
-      <w:bookmarkStart w:id="16" w:name="_Toc436073801"/>
+      <w:bookmarkStart w:id="19" w:name="_Toc436076827"/>
       <w:r>
         <w:lastRenderedPageBreak/>
         <w:t>Conclusion</w:t>
       </w:r>
-      <w:bookmarkEnd w:id="16"/>
+      <w:bookmarkEnd w:id="19"/>
     </w:p>
     <w:p>
       <w:r>
@@ -5078,7 +5336,7 @@
       <w:rPr>
         <w:noProof/>
       </w:rPr>
-      <w:t>5</w:t>
+      <w:t>1</w:t>
     </w:r>
     <w:r>
       <w:fldChar w:fldCharType="end"/>
@@ -9241,7 +9499,7 @@
 </file>
 
 <file path=customXml/itemProps3.xml><?xml version="1.0" encoding="utf-8"?>
-<ds:datastoreItem xmlns:ds="http://schemas.openxmlformats.org/officeDocument/2006/customXml" ds:itemID="{08486B85-A24A-442B-9A36-9EF28CF2CE84}">
+<ds:datastoreItem xmlns:ds="http://schemas.openxmlformats.org/officeDocument/2006/customXml" ds:itemID="{0AE80910-ECBF-4BBF-B2B8-A89EB8763870}">
   <ds:schemaRefs>
     <ds:schemaRef ds:uri="http://schemas.openxmlformats.org/officeDocument/2006/bibliography"/>
   </ds:schemaRefs>

</xml_diff>

<commit_message>
rapport ok + pdf
</commit_message>
<xml_diff>
--- a/rapports/Linux Embarqué - Rapport.docx
+++ b/rapports/Linux Embarqué - Rapport.docx
@@ -2,6 +2,7 @@
 <file path=word/document.xml><?xml version="1.0" encoding="utf-8"?>
 <w:document xmlns:wpc="http://schemas.microsoft.com/office/word/2010/wordprocessingCanvas" xmlns:mc="http://schemas.openxmlformats.org/markup-compatibility/2006" xmlns:o="urn:schemas-microsoft-com:office:office" xmlns:r="http://schemas.openxmlformats.org/officeDocument/2006/relationships" xmlns:m="http://schemas.openxmlformats.org/officeDocument/2006/math" xmlns:v="urn:schemas-microsoft-com:vml" xmlns:wp14="http://schemas.microsoft.com/office/word/2010/wordprocessingDrawing" xmlns:wp="http://schemas.openxmlformats.org/drawingml/2006/wordprocessingDrawing" xmlns:w10="urn:schemas-microsoft-com:office:word" xmlns:w="http://schemas.openxmlformats.org/wordprocessingml/2006/main" xmlns:w14="http://schemas.microsoft.com/office/word/2010/wordml" xmlns:wpg="http://schemas.microsoft.com/office/word/2010/wordprocessingGroup" xmlns:wpi="http://schemas.microsoft.com/office/word/2010/wordprocessingInk" xmlns:wne="http://schemas.microsoft.com/office/word/2006/wordml" xmlns:wps="http://schemas.microsoft.com/office/word/2010/wordprocessingShape" mc:Ignorable="w14 wp14">
   <w:body>
+    <w:bookmarkStart w:id="0" w:name="_GoBack"/>
     <w:p>
       <w:pPr>
         <w:rPr>
@@ -307,7 +308,7 @@
               </wp:anchor>
             </w:drawing>
           </mc:Choice>
-          <mc:Fallback xmlns:w16se="http://schemas.microsoft.com/office/word/2015/wordml/symex" xmlns:w15="http://schemas.microsoft.com/office/word/2012/wordml" xmlns:cx1="http://schemas.microsoft.com/office/drawing/2015/9/8/chartex" xmlns:cx="http://schemas.microsoft.com/office/drawing/2014/chartex">
+          <mc:Fallback xmlns:cx="http://schemas.microsoft.com/office/drawing/2014/chartex" xmlns:cx1="http://schemas.microsoft.com/office/drawing/2015/9/8/chartex" xmlns:w15="http://schemas.microsoft.com/office/word/2012/wordml" xmlns:w16se="http://schemas.microsoft.com/office/word/2015/wordml/symex">
             <w:pict>
               <v:group w14:anchorId="649B54CC" id="Groupe 3" o:spid="_x0000_s1026" style="position:absolute;margin-left:0;margin-top:-.5pt;width:139.65pt;height:842.4pt;z-index:251659264;mso-left-percent:750;mso-position-horizontal-relative:page;mso-position-vertical-relative:page;mso-left-percent:750;mso-width-relative:margin" coordsize="17742,106984" o:gfxdata="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">
                 <v:group id="Group 77" o:spid="_x0000_s1027" style="position:absolute;left:3089;width:14653;height:106984" coordorigin="6022,8835" coordsize="2310,16114" o:gfxdata="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">
@@ -578,7 +579,15 @@
                                   <w:sdtEndPr/>
                                   <w:sdtContent>
                                     <w:r>
-                                      <w:t>Gestion et simulation d'un capteur de température en utilisant une plateforme embarquée de type Raspberry Pi.</w:t>
+                                      <w:t xml:space="preserve">Gestion et simulation d'un capteur de température en utilisant une plateforme embarquée de type </w:t>
+                                    </w:r>
+                                    <w:proofErr w:type="spellStart"/>
+                                    <w:r>
+                                      <w:t>Raspberry</w:t>
+                                    </w:r>
+                                    <w:proofErr w:type="spellEnd"/>
+                                    <w:r>
+                                      <w:t xml:space="preserve"> Pi.</w:t>
                                     </w:r>
                                   </w:sdtContent>
                                 </w:sdt>
@@ -600,7 +609,7 @@
                   </wp:anchor>
                 </w:drawing>
               </mc:Choice>
-              <mc:Fallback xmlns:w16se="http://schemas.microsoft.com/office/word/2015/wordml/symex" xmlns:w15="http://schemas.microsoft.com/office/word/2012/wordml" xmlns:cx1="http://schemas.microsoft.com/office/drawing/2015/9/8/chartex" xmlns:cx="http://schemas.microsoft.com/office/drawing/2014/chartex">
+              <mc:Fallback xmlns:cx="http://schemas.microsoft.com/office/drawing/2014/chartex" xmlns:cx1="http://schemas.microsoft.com/office/drawing/2015/9/8/chartex" xmlns:w15="http://schemas.microsoft.com/office/word/2012/wordml" xmlns:w16se="http://schemas.microsoft.com/office/word/2015/wordml/symex">
                 <w:pict>
                   <v:rect w14:anchorId="326E36ED" id="Rectangle 89" o:spid="_x0000_s1026" style="position:absolute;left:0;text-align:left;margin-left:0;margin-top:0;width:367.2pt;height:395.9pt;z-index:251657216;visibility:visible;mso-wrap-style:square;mso-width-percent:600;mso-height-percent:500;mso-wrap-distance-left:9pt;mso-wrap-distance-top:0;mso-wrap-distance-right:9pt;mso-wrap-distance-bottom:0;mso-position-horizontal:left;mso-position-horizontal-relative:margin;mso-position-vertical:center;mso-position-vertical-relative:page;mso-width-percent:600;mso-height-percent:500;mso-width-relative:page;mso-height-relative:page;v-text-anchor:middle" o:gfxdata="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" o:allowincell="f" filled="f" stroked="f">
                     <v:textbox>
@@ -889,7 +898,7 @@
                   </wp:anchor>
                 </w:drawing>
               </mc:Choice>
-              <mc:Fallback xmlns:w16se="http://schemas.microsoft.com/office/word/2015/wordml/symex" xmlns:w15="http://schemas.microsoft.com/office/word/2012/wordml" xmlns:cx1="http://schemas.microsoft.com/office/drawing/2015/9/8/chartex" xmlns:cx="http://schemas.microsoft.com/office/drawing/2014/chartex">
+              <mc:Fallback xmlns:cx="http://schemas.microsoft.com/office/drawing/2014/chartex" xmlns:cx1="http://schemas.microsoft.com/office/drawing/2015/9/8/chartex" xmlns:w15="http://schemas.microsoft.com/office/word/2012/wordml" xmlns:w16se="http://schemas.microsoft.com/office/word/2015/wordml/symex">
                 <w:pict>
                   <v:rect w14:anchorId="326E36EF" id="Rectangle 54" o:spid="_x0000_s1027" style="position:absolute;left:0;text-align:left;margin-left:0;margin-top:0;width:367pt;height:64.25pt;z-index:251655168;visibility:visible;mso-wrap-style:square;mso-width-percent:600;mso-height-percent:0;mso-wrap-distance-left:9pt;mso-wrap-distance-top:0;mso-wrap-distance-right:9pt;mso-wrap-distance-bottom:0;mso-position-horizontal:left;mso-position-horizontal-relative:margin;mso-position-vertical:bottom;mso-position-vertical-relative:margin;mso-width-percent:600;mso-height-percent:0;mso-width-relative:page;mso-height-relative:page;v-text-anchor:top" o:gfxdata="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" o:allowincell="f" stroked="f">
                     <v:textbox>
@@ -1055,7 +1064,7 @@
           <w:r>
             <w:fldChar w:fldCharType="separate"/>
           </w:r>
-          <w:hyperlink w:anchor="_Toc436089246" w:history="1">
+          <w:hyperlink w:anchor="_Toc436118726" w:history="1">
             <w:r>
               <w:rPr>
                 <w:rStyle w:val="Lienhypertexte"/>
@@ -1082,7 +1091,7 @@
                 <w:noProof/>
                 <w:webHidden/>
               </w:rPr>
-              <w:instrText xml:space="preserve"> PAGEREF _Toc436089246 \h </w:instrText>
+              <w:instrText xml:space="preserve"> PAGEREF _Toc436118726 \h </w:instrText>
             </w:r>
             <w:r>
               <w:rPr>
@@ -1126,7 +1135,7 @@
               <w:szCs w:val="22"/>
             </w:rPr>
           </w:pPr>
-          <w:hyperlink w:anchor="_Toc436089247" w:history="1">
+          <w:hyperlink w:anchor="_Toc436118727" w:history="1">
             <w:r>
               <w:rPr>
                 <w:rStyle w:val="Lienhypertexte"/>
@@ -1153,7 +1162,7 @@
                 <w:noProof/>
                 <w:webHidden/>
               </w:rPr>
-              <w:instrText xml:space="preserve"> PAGEREF _Toc436089247 \h </w:instrText>
+              <w:instrText xml:space="preserve"> PAGEREF _Toc436118727 \h </w:instrText>
             </w:r>
             <w:r>
               <w:rPr>
@@ -1197,7 +1206,7 @@
               <w:szCs w:val="22"/>
             </w:rPr>
           </w:pPr>
-          <w:hyperlink w:anchor="_Toc436089248" w:history="1">
+          <w:hyperlink w:anchor="_Toc436118728" w:history="1">
             <w:r>
               <w:rPr>
                 <w:rStyle w:val="Lienhypertexte"/>
@@ -1224,7 +1233,7 @@
                 <w:noProof/>
                 <w:webHidden/>
               </w:rPr>
-              <w:instrText xml:space="preserve"> PAGEREF _Toc436089248 \h </w:instrText>
+              <w:instrText xml:space="preserve"> PAGEREF _Toc436118728 \h </w:instrText>
             </w:r>
             <w:r>
               <w:rPr>
@@ -1268,7 +1277,7 @@
               <w:szCs w:val="22"/>
             </w:rPr>
           </w:pPr>
-          <w:hyperlink w:anchor="_Toc436089249" w:history="1">
+          <w:hyperlink w:anchor="_Toc436118729" w:history="1">
             <w:r>
               <w:rPr>
                 <w:rStyle w:val="Lienhypertexte"/>
@@ -1295,7 +1304,7 @@
                 <w:noProof/>
                 <w:webHidden/>
               </w:rPr>
-              <w:instrText xml:space="preserve"> PAGEREF _Toc436089249 \h </w:instrText>
+              <w:instrText xml:space="preserve"> PAGEREF _Toc436118729 \h </w:instrText>
             </w:r>
             <w:r>
               <w:rPr>
@@ -1339,7 +1348,7 @@
               <w:szCs w:val="22"/>
             </w:rPr>
           </w:pPr>
-          <w:hyperlink w:anchor="_Toc436089250" w:history="1">
+          <w:hyperlink w:anchor="_Toc436118730" w:history="1">
             <w:r>
               <w:rPr>
                 <w:rStyle w:val="Lienhypertexte"/>
@@ -1366,7 +1375,7 @@
                 <w:noProof/>
                 <w:webHidden/>
               </w:rPr>
-              <w:instrText xml:space="preserve"> PAGEREF _Toc436089250 \h </w:instrText>
+              <w:instrText xml:space="preserve"> PAGEREF _Toc436118730 \h </w:instrText>
             </w:r>
             <w:r>
               <w:rPr>
@@ -1410,7 +1419,7 @@
               <w:szCs w:val="22"/>
             </w:rPr>
           </w:pPr>
-          <w:hyperlink w:anchor="_Toc436089251" w:history="1">
+          <w:hyperlink w:anchor="_Toc436118731" w:history="1">
             <w:r>
               <w:rPr>
                 <w:rStyle w:val="Lienhypertexte"/>
@@ -1437,7 +1446,7 @@
                 <w:noProof/>
                 <w:webHidden/>
               </w:rPr>
-              <w:instrText xml:space="preserve"> PAGEREF _Toc436089251 \h </w:instrText>
+              <w:instrText xml:space="preserve"> PAGEREF _Toc436118731 \h </w:instrText>
             </w:r>
             <w:r>
               <w:rPr>
@@ -1481,7 +1490,7 @@
               <w:szCs w:val="22"/>
             </w:rPr>
           </w:pPr>
-          <w:hyperlink w:anchor="_Toc436089252" w:history="1">
+          <w:hyperlink w:anchor="_Toc436118732" w:history="1">
             <w:r>
               <w:rPr>
                 <w:rStyle w:val="Lienhypertexte"/>
@@ -1508,7 +1517,7 @@
                 <w:noProof/>
                 <w:webHidden/>
               </w:rPr>
-              <w:instrText xml:space="preserve"> PAGEREF _Toc436089252 \h </w:instrText>
+              <w:instrText xml:space="preserve"> PAGEREF _Toc436118732 \h </w:instrText>
             </w:r>
             <w:r>
               <w:rPr>
@@ -1552,7 +1561,7 @@
               <w:szCs w:val="22"/>
             </w:rPr>
           </w:pPr>
-          <w:hyperlink w:anchor="_Toc436089253" w:history="1">
+          <w:hyperlink w:anchor="_Toc436118733" w:history="1">
             <w:r>
               <w:rPr>
                 <w:rStyle w:val="Lienhypertexte"/>
@@ -1579,7 +1588,7 @@
                 <w:noProof/>
                 <w:webHidden/>
               </w:rPr>
-              <w:instrText xml:space="preserve"> PAGEREF _Toc436089253 \h </w:instrText>
+              <w:instrText xml:space="preserve"> PAGEREF _Toc436118733 \h </w:instrText>
             </w:r>
             <w:r>
               <w:rPr>
@@ -1623,7 +1632,7 @@
               <w:szCs w:val="22"/>
             </w:rPr>
           </w:pPr>
-          <w:hyperlink w:anchor="_Toc436089254" w:history="1">
+          <w:hyperlink w:anchor="_Toc436118734" w:history="1">
             <w:r>
               <w:rPr>
                 <w:rStyle w:val="Lienhypertexte"/>
@@ -1650,7 +1659,7 @@
                 <w:noProof/>
                 <w:webHidden/>
               </w:rPr>
-              <w:instrText xml:space="preserve"> PAGEREF _Toc436089254 \h </w:instrText>
+              <w:instrText xml:space="preserve"> PAGEREF _Toc436118734 \h </w:instrText>
             </w:r>
             <w:r>
               <w:rPr>
@@ -1670,7 +1679,7 @@
                 <w:noProof/>
                 <w:webHidden/>
               </w:rPr>
-              <w:t>5</w:t>
+              <w:t>6</w:t>
             </w:r>
             <w:r>
               <w:rPr>
@@ -1694,7 +1703,7 @@
               <w:szCs w:val="22"/>
             </w:rPr>
           </w:pPr>
-          <w:hyperlink w:anchor="_Toc436089255" w:history="1">
+          <w:hyperlink w:anchor="_Toc436118735" w:history="1">
             <w:r>
               <w:rPr>
                 <w:rStyle w:val="Lienhypertexte"/>
@@ -1721,7 +1730,7 @@
                 <w:noProof/>
                 <w:webHidden/>
               </w:rPr>
-              <w:instrText xml:space="preserve"> PAGEREF _Toc436089255 \h </w:instrText>
+              <w:instrText xml:space="preserve"> PAGEREF _Toc436118735 \h </w:instrText>
             </w:r>
             <w:r>
               <w:rPr>
@@ -1741,7 +1750,7 @@
                 <w:noProof/>
                 <w:webHidden/>
               </w:rPr>
-              <w:t>5</w:t>
+              <w:t>6</w:t>
             </w:r>
             <w:r>
               <w:rPr>
@@ -1765,7 +1774,7 @@
               <w:szCs w:val="22"/>
             </w:rPr>
           </w:pPr>
-          <w:hyperlink w:anchor="_Toc436089256" w:history="1">
+          <w:hyperlink w:anchor="_Toc436118736" w:history="1">
             <w:r>
               <w:rPr>
                 <w:rStyle w:val="Lienhypertexte"/>
@@ -1792,7 +1801,7 @@
                 <w:noProof/>
                 <w:webHidden/>
               </w:rPr>
-              <w:instrText xml:space="preserve"> PAGEREF _Toc436089256 \h </w:instrText>
+              <w:instrText xml:space="preserve"> PAGEREF _Toc436118736 \h </w:instrText>
             </w:r>
             <w:r>
               <w:rPr>
@@ -1836,7 +1845,7 @@
               <w:szCs w:val="22"/>
             </w:rPr>
           </w:pPr>
-          <w:hyperlink w:anchor="_Toc436089257" w:history="1">
+          <w:hyperlink w:anchor="_Toc436118737" w:history="1">
             <w:r>
               <w:rPr>
                 <w:rStyle w:val="Lienhypertexte"/>
@@ -1863,7 +1872,7 @@
                 <w:noProof/>
                 <w:webHidden/>
               </w:rPr>
-              <w:instrText xml:space="preserve"> PAGEREF _Toc436089257 \h </w:instrText>
+              <w:instrText xml:space="preserve"> PAGEREF _Toc436118737 \h </w:instrText>
             </w:r>
             <w:r>
               <w:rPr>
@@ -1907,7 +1916,7 @@
               <w:szCs w:val="22"/>
             </w:rPr>
           </w:pPr>
-          <w:hyperlink w:anchor="_Toc436089258" w:history="1">
+          <w:hyperlink w:anchor="_Toc436118738" w:history="1">
             <w:r>
               <w:rPr>
                 <w:rStyle w:val="Lienhypertexte"/>
@@ -1934,7 +1943,7 @@
                 <w:noProof/>
                 <w:webHidden/>
               </w:rPr>
-              <w:instrText xml:space="preserve"> PAGEREF _Toc436089258 \h </w:instrText>
+              <w:instrText xml:space="preserve"> PAGEREF _Toc436118738 \h </w:instrText>
             </w:r>
             <w:r>
               <w:rPr>
@@ -1978,7 +1987,7 @@
               <w:szCs w:val="22"/>
             </w:rPr>
           </w:pPr>
-          <w:hyperlink w:anchor="_Toc436089259" w:history="1">
+          <w:hyperlink w:anchor="_Toc436118739" w:history="1">
             <w:r>
               <w:rPr>
                 <w:rStyle w:val="Lienhypertexte"/>
@@ -2005,7 +2014,7 @@
                 <w:noProof/>
                 <w:webHidden/>
               </w:rPr>
-              <w:instrText xml:space="preserve"> PAGEREF _Toc436089259 \h </w:instrText>
+              <w:instrText xml:space="preserve"> PAGEREF _Toc436118739 \h </w:instrText>
             </w:r>
             <w:r>
               <w:rPr>
@@ -2096,7 +2105,7 @@
         </w:rPr>
         <w:fldChar w:fldCharType="separate"/>
       </w:r>
-      <w:hyperlink w:anchor="_Toc436089260" w:history="1">
+      <w:hyperlink w:anchor="_Toc436118740" w:history="1">
         <w:r>
           <w:rPr>
             <w:rStyle w:val="Lienhypertexte"/>
@@ -2123,7 +2132,7 @@
             <w:noProof/>
             <w:webHidden/>
           </w:rPr>
-          <w:instrText xml:space="preserve"> PAGEREF _Toc436089260 \h </w:instrText>
+          <w:instrText xml:space="preserve"> PAGEREF _Toc436118740 \h </w:instrText>
         </w:r>
         <w:r>
           <w:rPr>
@@ -2167,7 +2176,7 @@
           <w:szCs w:val="22"/>
         </w:rPr>
       </w:pPr>
-      <w:hyperlink w:anchor="_Toc436089261" w:history="1">
+      <w:hyperlink w:anchor="_Toc436118741" w:history="1">
         <w:r>
           <w:rPr>
             <w:rStyle w:val="Lienhypertexte"/>
@@ -2194,7 +2203,7 @@
             <w:noProof/>
             <w:webHidden/>
           </w:rPr>
-          <w:instrText xml:space="preserve"> PAGEREF _Toc436089261 \h </w:instrText>
+          <w:instrText xml:space="preserve"> PAGEREF _Toc436118741 \h </w:instrText>
         </w:r>
         <w:r>
           <w:rPr>
@@ -2238,7 +2247,7 @@
           <w:szCs w:val="22"/>
         </w:rPr>
       </w:pPr>
-      <w:hyperlink w:anchor="_Toc436089262" w:history="1">
+      <w:hyperlink w:anchor="_Toc436118742" w:history="1">
         <w:r>
           <w:rPr>
             <w:rStyle w:val="Lienhypertexte"/>
@@ -2265,7 +2274,7 @@
             <w:noProof/>
             <w:webHidden/>
           </w:rPr>
-          <w:instrText xml:space="preserve"> PAGEREF _Toc436089262 \h </w:instrText>
+          <w:instrText xml:space="preserve"> PAGEREF _Toc436118742 \h </w:instrText>
         </w:r>
         <w:r>
           <w:rPr>
@@ -2309,7 +2318,7 @@
           <w:szCs w:val="22"/>
         </w:rPr>
       </w:pPr>
-      <w:hyperlink w:anchor="_Toc436089263" w:history="1">
+      <w:hyperlink w:anchor="_Toc436118743" w:history="1">
         <w:r>
           <w:rPr>
             <w:rStyle w:val="Lienhypertexte"/>
@@ -2336,7 +2345,7 @@
             <w:noProof/>
             <w:webHidden/>
           </w:rPr>
-          <w:instrText xml:space="preserve"> PAGEREF _Toc436089263 \h </w:instrText>
+          <w:instrText xml:space="preserve"> PAGEREF _Toc436118743 \h </w:instrText>
         </w:r>
         <w:r>
           <w:rPr>
@@ -2380,7 +2389,7 @@
           <w:szCs w:val="22"/>
         </w:rPr>
       </w:pPr>
-      <w:hyperlink w:anchor="_Toc436089264" w:history="1">
+      <w:hyperlink w:anchor="_Toc436118744" w:history="1">
         <w:r>
           <w:rPr>
             <w:rStyle w:val="Lienhypertexte"/>
@@ -2407,7 +2416,7 @@
             <w:noProof/>
             <w:webHidden/>
           </w:rPr>
-          <w:instrText xml:space="preserve"> PAGEREF _Toc436089264 \h </w:instrText>
+          <w:instrText xml:space="preserve"> PAGEREF _Toc436118744 \h </w:instrText>
         </w:r>
         <w:r>
           <w:rPr>
@@ -2451,7 +2460,7 @@
           <w:szCs w:val="22"/>
         </w:rPr>
       </w:pPr>
-      <w:hyperlink w:anchor="_Toc436089265" w:history="1">
+      <w:hyperlink w:anchor="_Toc436118745" w:history="1">
         <w:r>
           <w:rPr>
             <w:rStyle w:val="Lienhypertexte"/>
@@ -2478,7 +2487,7 @@
             <w:noProof/>
             <w:webHidden/>
           </w:rPr>
-          <w:instrText xml:space="preserve"> PAGEREF _Toc436089265 \h </w:instrText>
+          <w:instrText xml:space="preserve"> PAGEREF _Toc436118745 \h </w:instrText>
         </w:r>
         <w:r>
           <w:rPr>
@@ -2498,7 +2507,7 @@
             <w:noProof/>
             <w:webHidden/>
           </w:rPr>
-          <w:t>9</w:t>
+          <w:t>8</w:t>
         </w:r>
         <w:r>
           <w:rPr>
@@ -2526,32 +2535,64 @@
       <w:pPr>
         <w:pStyle w:val="Titre1"/>
       </w:pPr>
-      <w:bookmarkStart w:id="0" w:name="_Toc436089246"/>
+      <w:bookmarkStart w:id="1" w:name="_Toc436118726"/>
       <w:r>
         <w:lastRenderedPageBreak/>
         <w:t>Introduction</w:t>
       </w:r>
-      <w:bookmarkEnd w:id="0"/>
-    </w:p>
-    <w:p>
-      <w:r>
-        <w:t>Ce projet s'inscrit dans le cursus de seconde année à l'ISIMA. Le but est d'implémenter la simulation d'un capteur de température sur une machine hôte. Ce capteur devra être géré par un serveur, en utilisant une carte embarquée de type Raspberry Pi.</w:t>
-      </w:r>
-    </w:p>
-    <w:p>
-      <w:r>
-        <w:t>L'affichage des résultats du capteur sera effectué par le biais d'un site web, également hébergé sur la carte Raspberry Pi. L'utilisateur sera également en mesure d'interagir avec le capteur, pour stopper l'acquisition de température ou modifier la fréquence d'acquisition.</w:t>
-      </w:r>
-    </w:p>
-    <w:p>
-      <w:r>
-        <w:t xml:space="preserve">Au fil des premiers TP de ce module, nous avons également appris à utiliser des modules dynamiques sous Unix. De plus, nous avons appréhendé l'utilisation de pilotes notamment pour gérer des LEDs que nous avions </w:t>
+      <w:bookmarkEnd w:id="1"/>
+    </w:p>
+    <w:p>
+      <w:r>
+        <w:t xml:space="preserve">Ce projet s'inscrit dans le cursus de seconde année à l'ISIMA. Le but est d'implémenter la simulation d'un capteur de température sur une machine hôte. Ce capteur devra être géré par un serveur, en utilisant une carte embarquée de type </w:t>
+      </w:r>
+      <w:proofErr w:type="spellStart"/>
+      <w:r>
+        <w:t>Raspberry</w:t>
+      </w:r>
+      <w:proofErr w:type="spellEnd"/>
+      <w:r>
+        <w:t xml:space="preserve"> Pi.</w:t>
+      </w:r>
+    </w:p>
+    <w:p>
+      <w:r>
+        <w:t xml:space="preserve">L'affichage des résultats du capteur sera effectué par le biais d'un site web, également hébergé sur la carte </w:t>
+      </w:r>
+      <w:proofErr w:type="spellStart"/>
+      <w:r>
+        <w:t>Raspberry</w:t>
+      </w:r>
+      <w:proofErr w:type="spellEnd"/>
+      <w:r>
+        <w:t xml:space="preserve"> Pi. L'utilisateur sera également en mesure d'interagir avec le capteur, pour stopper l'acquisition de température ou modifier la fréquence d'acquisition.</w:t>
+      </w:r>
+    </w:p>
+    <w:p>
+      <w:r>
+        <w:t xml:space="preserve">Au fil des premiers TP de ce module, nous avons également appris à utiliser des modules dynamiques sous Unix. De plus, nous avons appréhendé l'utilisation de pilotes notamment pour gérer des </w:t>
+      </w:r>
+      <w:proofErr w:type="spellStart"/>
+      <w:r>
+        <w:t>LEDs</w:t>
+      </w:r>
+      <w:proofErr w:type="spellEnd"/>
+      <w:r>
+        <w:t xml:space="preserve"> que nous avions </w:t>
       </w:r>
       <w:r>
         <w:t>connectées</w:t>
       </w:r>
       <w:r>
-        <w:t xml:space="preserve"> sur le port GPIO du Raspberry Pi.</w:t>
+        <w:t xml:space="preserve"> sur le port GPIO du </w:t>
+      </w:r>
+      <w:proofErr w:type="spellStart"/>
+      <w:r>
+        <w:t>Raspberry</w:t>
+      </w:r>
+      <w:proofErr w:type="spellEnd"/>
+      <w:r>
+        <w:t xml:space="preserve"> Pi.</w:t>
       </w:r>
     </w:p>
     <w:p>
@@ -2566,26 +2607,42 @@
       <w:pPr>
         <w:pStyle w:val="Titre1"/>
       </w:pPr>
-      <w:bookmarkStart w:id="1" w:name="_Toc436089247"/>
+      <w:bookmarkStart w:id="2" w:name="_Toc436118727"/>
       <w:r>
         <w:lastRenderedPageBreak/>
         <w:t>Présentation de l'environnement</w:t>
       </w:r>
-      <w:bookmarkEnd w:id="1"/>
+      <w:bookmarkEnd w:id="2"/>
     </w:p>
     <w:p>
       <w:pPr>
         <w:pStyle w:val="Titre2"/>
       </w:pPr>
-      <w:bookmarkStart w:id="2" w:name="_Toc436089248"/>
+      <w:bookmarkStart w:id="3" w:name="_Toc436118728"/>
       <w:r>
         <w:t>Le PC hôte</w:t>
       </w:r>
-      <w:bookmarkEnd w:id="2"/>
-    </w:p>
-    <w:p>
-      <w:r>
-        <w:t>Nous disposons d'un PC hôte sur lequel nous allons simuler le capteur de température. Il est équipé d'Ubuntu 12.04 et permet de communiquer avec la carte Raspberry Pi que nous détaillerons plus tard.</w:t>
+      <w:bookmarkEnd w:id="3"/>
+    </w:p>
+    <w:p>
+      <w:r>
+        <w:t>Nous disposons d'un PC hôte sur lequel nous allons simuler le capteur de température. Il est équipé d'</w:t>
+      </w:r>
+      <w:proofErr w:type="spellStart"/>
+      <w:r>
+        <w:t>Ubuntu</w:t>
+      </w:r>
+      <w:proofErr w:type="spellEnd"/>
+      <w:r>
+        <w:t xml:space="preserve"> 12.04 et permet de communiquer avec la carte </w:t>
+      </w:r>
+      <w:proofErr w:type="spellStart"/>
+      <w:r>
+        <w:t>Raspberry</w:t>
+      </w:r>
+      <w:proofErr w:type="spellEnd"/>
+      <w:r>
+        <w:t xml:space="preserve"> Pi que nous détaillerons plus tard.</w:t>
       </w:r>
     </w:p>
     <w:p>
@@ -2597,21 +2654,29 @@
       <w:pPr>
         <w:pStyle w:val="Titre2"/>
       </w:pPr>
-      <w:bookmarkStart w:id="3" w:name="_Toc436089249"/>
-      <w:r>
-        <w:t>La carte Raspberry Pi</w:t>
-      </w:r>
-      <w:bookmarkEnd w:id="3"/>
+      <w:bookmarkStart w:id="4" w:name="_Toc436118729"/>
+      <w:r>
+        <w:t xml:space="preserve">La carte </w:t>
+      </w:r>
+      <w:proofErr w:type="spellStart"/>
+      <w:r>
+        <w:t>Raspberry</w:t>
+      </w:r>
+      <w:proofErr w:type="spellEnd"/>
+      <w:r>
+        <w:t xml:space="preserve"> Pi</w:t>
+      </w:r>
+      <w:bookmarkEnd w:id="4"/>
     </w:p>
     <w:p>
       <w:pPr>
         <w:pStyle w:val="Titre3"/>
       </w:pPr>
-      <w:bookmarkStart w:id="4" w:name="_Toc436089250"/>
+      <w:bookmarkStart w:id="5" w:name="_Toc436118730"/>
       <w:r>
         <w:t>Description</w:t>
       </w:r>
-      <w:bookmarkEnd w:id="4"/>
+      <w:bookmarkEnd w:id="5"/>
     </w:p>
     <w:p>
       <w:r>
@@ -2767,11 +2832,11 @@
       <w:pPr>
         <w:pStyle w:val="Titre3"/>
       </w:pPr>
-      <w:bookmarkStart w:id="5" w:name="_Toc436089251"/>
+      <w:bookmarkStart w:id="6" w:name="_Toc436118731"/>
       <w:r>
         <w:t>Configuration</w:t>
       </w:r>
-      <w:bookmarkEnd w:id="5"/>
+      <w:bookmarkEnd w:id="6"/>
     </w:p>
     <w:p>
       <w:r>
@@ -2869,12 +2934,12 @@
       <w:pPr>
         <w:pStyle w:val="Titre1"/>
       </w:pPr>
-      <w:bookmarkStart w:id="6" w:name="_Toc436089252"/>
+      <w:bookmarkStart w:id="7" w:name="_Toc436118732"/>
       <w:r>
         <w:lastRenderedPageBreak/>
         <w:t>Présentation de la solution</w:t>
       </w:r>
-      <w:bookmarkEnd w:id="6"/>
+      <w:bookmarkEnd w:id="7"/>
     </w:p>
     <w:p>
       <w:r>
@@ -2888,16 +2953,17 @@
       <w:pPr>
         <w:pStyle w:val="Titre2"/>
       </w:pPr>
-      <w:bookmarkStart w:id="7" w:name="_Toc436089253"/>
+      <w:bookmarkStart w:id="8" w:name="_Toc436118733"/>
       <w:r>
         <w:t>Capteur de température</w:t>
       </w:r>
-      <w:bookmarkEnd w:id="7"/>
+      <w:bookmarkEnd w:id="8"/>
     </w:p>
     <w:p>
       <w:r>
         <w:t xml:space="preserve">Le code permettant de gérer ce capteur est trouvable dans le fichier </w:t>
       </w:r>
+      <w:proofErr w:type="spellStart"/>
       <w:r>
         <w:rPr>
           <w:i/>
@@ -2910,8 +2976,17 @@
         </w:rPr>
         <w:t>.c</w:t>
       </w:r>
-      <w:r>
-        <w:t>. Un Makefile est disponible et permet de compiler ce fic</w:t>
+      <w:proofErr w:type="spellEnd"/>
+      <w:r>
+        <w:t xml:space="preserve">. Un </w:t>
+      </w:r>
+      <w:proofErr w:type="spellStart"/>
+      <w:r>
+        <w:t>Makefile</w:t>
+      </w:r>
+      <w:proofErr w:type="spellEnd"/>
+      <w:r>
+        <w:t xml:space="preserve"> est disponible et permet de compiler ce fic</w:t>
       </w:r>
       <w:r>
         <w:t>hier ainsi que la structure de f</w:t>
@@ -3528,22 +3603,35 @@
         <w:pStyle w:val="Lgende"/>
         <w:spacing w:before="120"/>
       </w:pPr>
-      <w:bookmarkStart w:id="8" w:name="_Toc436089260"/>
+      <w:bookmarkStart w:id="9" w:name="_Toc436118740"/>
       <w:r>
         <w:t xml:space="preserve">Figure </w:t>
       </w:r>
-      <w:fldSimple w:instr=" SEQ Figure \* ARABIC ">
-        <w:r>
-          <w:rPr>
-            <w:noProof/>
-          </w:rPr>
-          <w:t>1</w:t>
-        </w:r>
-      </w:fldSimple>
+      <w:r>
+        <w:fldChar w:fldCharType="begin"/>
+      </w:r>
+      <w:r>
+        <w:instrText xml:space="preserve"> SEQ Figure \* ARABIC </w:instrText>
+      </w:r>
+      <w:r>
+        <w:fldChar w:fldCharType="separate"/>
+      </w:r>
+      <w:r>
+        <w:rPr>
+          <w:noProof/>
+        </w:rPr>
+        <w:t>1</w:t>
+      </w:r>
+      <w:r>
+        <w:rPr>
+          <w:noProof/>
+        </w:rPr>
+        <w:fldChar w:fldCharType="end"/>
+      </w:r>
       <w:r>
         <w:t xml:space="preserve"> –Format de la trame de température</w:t>
       </w:r>
-      <w:bookmarkEnd w:id="8"/>
+      <w:bookmarkEnd w:id="9"/>
     </w:p>
     <w:p>
       <w:r>
@@ -3682,7 +3770,15 @@
         <w:t>Nous utilis</w:t>
       </w:r>
       <w:r>
-        <w:t>ons ici des mutex afin de sécuriser l'écriture dans les files de ré</w:t>
+        <w:t xml:space="preserve">ons ici des </w:t>
+      </w:r>
+      <w:proofErr w:type="spellStart"/>
+      <w:r>
+        <w:t>mutex</w:t>
+      </w:r>
+      <w:proofErr w:type="spellEnd"/>
+      <w:r>
+        <w:t xml:space="preserve"> afin de sécuriser l'écriture dans les files de ré</w:t>
       </w:r>
       <w:r>
         <w:t>ceptions et d'envoi des trames</w:t>
@@ -4025,22 +4121,35 @@
       <w:pPr>
         <w:pStyle w:val="Lgende"/>
       </w:pPr>
-      <w:bookmarkStart w:id="9" w:name="_Toc436089261"/>
+      <w:bookmarkStart w:id="10" w:name="_Toc436118741"/>
       <w:r>
         <w:t xml:space="preserve">Figure </w:t>
       </w:r>
-      <w:fldSimple w:instr=" SEQ Figure \* ARABIC ">
-        <w:r>
-          <w:rPr>
-            <w:noProof/>
-          </w:rPr>
-          <w:t>2</w:t>
-        </w:r>
-      </w:fldSimple>
+      <w:r>
+        <w:fldChar w:fldCharType="begin"/>
+      </w:r>
+      <w:r>
+        <w:instrText xml:space="preserve"> SEQ Figure \* ARABIC </w:instrText>
+      </w:r>
+      <w:r>
+        <w:fldChar w:fldCharType="separate"/>
+      </w:r>
+      <w:r>
+        <w:rPr>
+          <w:noProof/>
+        </w:rPr>
+        <w:t>2</w:t>
+      </w:r>
+      <w:r>
+        <w:rPr>
+          <w:noProof/>
+        </w:rPr>
+        <w:fldChar w:fldCharType="end"/>
+      </w:r>
       <w:r>
         <w:t xml:space="preserve"> – Format d'une trame d'acquittement</w:t>
       </w:r>
-      <w:bookmarkEnd w:id="9"/>
+      <w:bookmarkEnd w:id="10"/>
     </w:p>
     <w:p>
       <w:r>
@@ -4106,12 +4215,7 @@
         <w:t xml:space="preserve">Dans notre programme, la </w:t>
       </w:r>
       <w:r>
-        <w:t>période d’échantillonnage maxi</w:t>
-      </w:r>
-      <w:bookmarkStart w:id="10" w:name="_GoBack"/>
-      <w:bookmarkEnd w:id="10"/>
-      <w:r>
-        <w:t>male</w:t>
+        <w:t>période d’échantillonnage maximale</w:t>
       </w:r>
       <w:r>
         <w:t xml:space="preserve"> </w:t>
@@ -4132,6 +4236,18 @@
         <w:t xml:space="preserve"> pour la fréquence</w:t>
       </w:r>
       <w:r>
+        <w:t xml:space="preserve">, c'est un </w:t>
+      </w:r>
+      <w:proofErr w:type="spellStart"/>
+      <w:r>
+        <w:t>c</w:t>
+      </w:r>
+      <w:proofErr w:type="spellEnd"/>
+      <w:r>
+        <w:tab/>
+        <w:t>as limite puisque certaines trames devront être renvoyées plusieurs fois pas le capteur</w:t>
+      </w:r>
+      <w:r>
         <w:t xml:space="preserve">. Nous </w:t>
       </w:r>
       <w:r>
@@ -4165,7 +4281,15 @@
     </w:p>
     <w:p>
       <w:r>
-        <w:t>De son côté le thread d’envoi, va vérifier par le mutex la disponibilité d’accès de la file d’envoi et si c’est autorisé, il va envoyer le sommet de la file vers le serveur puis attendre son acquittement ou envoyer lui-même un acquittement.</w:t>
+        <w:t xml:space="preserve">De son côté le thread d’envoi, va vérifier par le </w:t>
+      </w:r>
+      <w:proofErr w:type="spellStart"/>
+      <w:r>
+        <w:t>mutex</w:t>
+      </w:r>
+      <w:proofErr w:type="spellEnd"/>
+      <w:r>
+        <w:t xml:space="preserve"> la disponibilité d’accès de la file d’envoi et si c’est autorisé, il va envoyer le sommet de la file vers le serveur puis attendre son acquittement ou envoyer lui-même un acquittement.</w:t>
       </w:r>
     </w:p>
     <w:p>
@@ -4176,12 +4300,36 @@
         <w:t>x</w:t>
       </w:r>
       <w:r>
-        <w:t xml:space="preserve"> messages reçu, il va déterminer si les trames reçues son correctes, si oui, si c’est un ordre, il va signaler au thread d’envoi d’envoyer un acquittement et mettre la trame dans la file de traitement pour être traitée par le programme principal sinon si c’est un acquittement, on le signal au thread d’envoi par un des booléen-mutex (=structure contenant un booléen et un mutex).</w:t>
-      </w:r>
-    </w:p>
-    <w:p>
-      <w:r>
-        <w:t xml:space="preserve">Le thread de génération des trames de températures est assez naïf. On va juste vérifier que l’accès à la file d’envoi est autorisé et on va y ajouter une trame assemblée par snprintf tous les intervalles de temps définis par l’utilisateur. Par défaut cet intervalle est minimal et vaut 20ms. </w:t>
+        <w:t xml:space="preserve"> messages reçu, il va déterminer si les trames reçues son correctes, si oui, si c’est un ordre, il va signaler au thread d’envoi d’envoyer un acquittement et mettre la trame dans la file de traitement pour être traitée par le programme principal sinon si c’est un acquittement, on le signal au thread d’envoi par un des booléen-</w:t>
+      </w:r>
+      <w:proofErr w:type="spellStart"/>
+      <w:r>
+        <w:t>mutex</w:t>
+      </w:r>
+      <w:proofErr w:type="spellEnd"/>
+      <w:r>
+        <w:t xml:space="preserve"> (=structure contenant un booléen et un </w:t>
+      </w:r>
+      <w:proofErr w:type="spellStart"/>
+      <w:r>
+        <w:t>mutex</w:t>
+      </w:r>
+      <w:proofErr w:type="spellEnd"/>
+      <w:r>
+        <w:t>).</w:t>
+      </w:r>
+    </w:p>
+    <w:p>
+      <w:r>
+        <w:t xml:space="preserve">Le thread de génération des trames de températures est assez naïf. On va juste vérifier que l’accès à la file d’envoi est autorisé et on va y ajouter une trame assemblée par </w:t>
+      </w:r>
+      <w:proofErr w:type="spellStart"/>
+      <w:r>
+        <w:t>snprintf</w:t>
+      </w:r>
+      <w:proofErr w:type="spellEnd"/>
+      <w:r>
+        <w:t xml:space="preserve"> tous les intervalles de temps définis par l’utilisateur. Par défaut cet intervalle est minimal et vaut 20ms. </w:t>
       </w:r>
     </w:p>
     <w:p>
@@ -4193,7 +4341,6 @@
           <w:szCs w:val="28"/>
         </w:rPr>
       </w:pPr>
-      <w:bookmarkStart w:id="11" w:name="_Toc436089254"/>
       <w:r>
         <w:br w:type="page"/>
       </w:r>
@@ -4202,9 +4349,18 @@
       <w:pPr>
         <w:pStyle w:val="Titre2"/>
       </w:pPr>
+      <w:bookmarkStart w:id="11" w:name="_Toc436118734"/>
       <w:r>
         <w:lastRenderedPageBreak/>
-        <w:t>Serveur Raspberry Pi</w:t>
+        <w:t xml:space="preserve">Serveur </w:t>
+      </w:r>
+      <w:proofErr w:type="spellStart"/>
+      <w:r>
+        <w:t>Raspberry</w:t>
+      </w:r>
+      <w:proofErr w:type="spellEnd"/>
+      <w:r>
+        <w:t xml:space="preserve"> Pi</w:t>
       </w:r>
       <w:bookmarkEnd w:id="11"/>
     </w:p>
@@ -4212,14 +4368,24 @@
       <w:r>
         <w:t xml:space="preserve">Le programme principal du capteur est le fichier </w:t>
       </w:r>
+      <w:proofErr w:type="spellStart"/>
       <w:r>
         <w:rPr>
           <w:i/>
         </w:rPr>
         <w:t>manager.c</w:t>
       </w:r>
-      <w:r>
-        <w:t xml:space="preserve">. Un Makefile permet de compiler simplement ce fichier ainsi que la structure de </w:t>
+      <w:proofErr w:type="spellEnd"/>
+      <w:r>
+        <w:t xml:space="preserve">. Un </w:t>
+      </w:r>
+      <w:proofErr w:type="spellStart"/>
+      <w:r>
+        <w:t>Makefile</w:t>
+      </w:r>
+      <w:proofErr w:type="spellEnd"/>
+      <w:r>
+        <w:t xml:space="preserve"> permet de compiler simplement ce fichier ainsi que la structure de </w:t>
       </w:r>
       <w:r>
         <w:t>f</w:t>
@@ -4241,7 +4407,7 @@
       <w:pPr>
         <w:pStyle w:val="Titre3"/>
       </w:pPr>
-      <w:bookmarkStart w:id="12" w:name="_Toc436089255"/>
+      <w:bookmarkStart w:id="12" w:name="_Toc436118735"/>
       <w:r>
         <w:t>Présentation</w:t>
       </w:r>
@@ -4249,7 +4415,15 @@
     </w:p>
     <w:p>
       <w:r>
-        <w:t>Le Raspberry Pi se compose de dif</w:t>
+        <w:t xml:space="preserve">Le </w:t>
+      </w:r>
+      <w:proofErr w:type="spellStart"/>
+      <w:r>
+        <w:t>Raspberry</w:t>
+      </w:r>
+      <w:proofErr w:type="spellEnd"/>
+      <w:r>
+        <w:t xml:space="preserve"> Pi se compose de dif</w:t>
       </w:r>
       <w:r>
         <w:t>férents éléments contribuant au</w:t>
@@ -4308,14 +4482,22 @@
     </w:p>
     <w:p>
       <w:r>
-        <w:t>Etant donné que certains threads vont se partager des informations comme les files d'attente des trames ou les booléens d'attente d'acquittements, nous avons décidé d'utiliser des mutex, qui vont ainsi éviter les soucis lors d'une écriture dans la même structure.</w:t>
+        <w:t xml:space="preserve">Etant donné que certains threads vont se partager des informations comme les files d'attente des trames ou les booléens d'attente d'acquittements, nous avons décidé d'utiliser des </w:t>
+      </w:r>
+      <w:proofErr w:type="spellStart"/>
+      <w:r>
+        <w:t>mutex</w:t>
+      </w:r>
+      <w:proofErr w:type="spellEnd"/>
+      <w:r>
+        <w:t>, qui vont ainsi éviter les soucis lors d'une écriture dans la même structure.</w:t>
       </w:r>
     </w:p>
     <w:p>
       <w:pPr>
         <w:pStyle w:val="Titre3"/>
       </w:pPr>
-      <w:bookmarkStart w:id="13" w:name="_Toc436089256"/>
+      <w:bookmarkStart w:id="13" w:name="_Toc436118736"/>
       <w:r>
         <w:t>Acquisitions</w:t>
       </w:r>
@@ -4379,7 +4561,7 @@
       <w:pPr>
         <w:pStyle w:val="Titre3"/>
       </w:pPr>
-      <w:bookmarkStart w:id="14" w:name="_Toc436089257"/>
+      <w:bookmarkStart w:id="14" w:name="_Toc436118737"/>
       <w:r>
         <w:t>Site web</w:t>
       </w:r>
@@ -4395,10 +4577,26 @@
         <w:t>Pour ce faire, nous avons choisi la bib</w:t>
       </w:r>
       <w:r>
-        <w:t>liothèque B</w:t>
-      </w:r>
-      <w:r>
-        <w:t xml:space="preserve">ootstrap sb-admin. Nous avons choisi cette bibliothèque puisqu'elle permet de créer facilement des pages web dont le rendu est de qualité. De plus, </w:t>
+        <w:t xml:space="preserve">liothèque </w:t>
+      </w:r>
+      <w:proofErr w:type="spellStart"/>
+      <w:r>
+        <w:t>B</w:t>
+      </w:r>
+      <w:r>
+        <w:t>ootstrap</w:t>
+      </w:r>
+      <w:proofErr w:type="spellEnd"/>
+      <w:r>
+        <w:t xml:space="preserve"> </w:t>
+      </w:r>
+      <w:proofErr w:type="spellStart"/>
+      <w:r>
+        <w:t>sb-admin</w:t>
+      </w:r>
+      <w:proofErr w:type="spellEnd"/>
+      <w:r>
+        <w:t xml:space="preserve">. Nous avons choisi cette bibliothèque puisqu'elle permet de créer facilement des pages web dont le rendu est de qualité. De plus, </w:t>
       </w:r>
       <w:r>
         <w:t>son utilisation est très simple et permet de créer un rendu qui s'adapte automatiquement à la taille de l'écran sur lequel le site est affiché. Ceci rend possible la consultation sur mobile</w:t>
@@ -4467,31 +4665,18 @@
       <w:pPr>
         <w:pStyle w:val="Lgende"/>
       </w:pPr>
-      <w:bookmarkStart w:id="15" w:name="_Toc436089262"/>
+      <w:bookmarkStart w:id="15" w:name="_Toc436118742"/>
       <w:r>
         <w:t xml:space="preserve">Figure </w:t>
       </w:r>
-      <w:r>
-        <w:fldChar w:fldCharType="begin"/>
-      </w:r>
-      <w:r>
-        <w:instrText xml:space="preserve"> SEQ Figure \* ARABIC </w:instrText>
-      </w:r>
-      <w:r>
-        <w:fldChar w:fldCharType="separate"/>
-      </w:r>
-      <w:r>
-        <w:rPr>
-          <w:noProof/>
-        </w:rPr>
-        <w:t>3</w:t>
-      </w:r>
-      <w:r>
-        <w:rPr>
-          <w:noProof/>
-        </w:rPr>
-        <w:fldChar w:fldCharType="end"/>
-      </w:r>
+      <w:fldSimple w:instr=" SEQ Figure \* ARABIC ">
+        <w:r>
+          <w:rPr>
+            <w:noProof/>
+          </w:rPr>
+          <w:t>3</w:t>
+        </w:r>
+      </w:fldSimple>
       <w:r>
         <w:t xml:space="preserve"> – Capture d'écran du site web</w:t>
       </w:r>
@@ -4579,7 +4764,15 @@
         <w:t xml:space="preserve">de réinitialiser l’historique qui peut vite devenir gourmand en espace mémoire </w:t>
       </w:r>
       <w:r>
-        <w:t>et de changer sa fréquence d'acquisition au moyen d'un slider.</w:t>
+        <w:t xml:space="preserve">et de changer sa fréquence d'acquisition au moyen d'un </w:t>
+      </w:r>
+      <w:proofErr w:type="spellStart"/>
+      <w:r>
+        <w:t>slider</w:t>
+      </w:r>
+      <w:proofErr w:type="spellEnd"/>
+      <w:r>
+        <w:t>.</w:t>
       </w:r>
     </w:p>
     <w:p>
@@ -4663,9 +4856,9 @@
           <w:noProof/>
         </w:rPr>
         <w:drawing>
-          <wp:inline distT="0" distB="0" distL="0" distR="0" wp14:anchorId="26F86AEE" wp14:editId="5ACAB45C">
-            <wp:extent cx="5337175" cy="3540125"/>
-            <wp:effectExtent l="0" t="0" r="0" b="3175"/>
+          <wp:inline distT="0" distB="0" distL="0" distR="0" wp14:anchorId="26F86AEE" wp14:editId="7CDACDE2">
+            <wp:extent cx="5000625" cy="3188240"/>
+            <wp:effectExtent l="0" t="0" r="0" b="0"/>
             <wp:docPr id="1" name="Image 1"/>
             <wp:cNvGraphicFramePr>
               <a:graphicFrameLocks xmlns:a="http://schemas.openxmlformats.org/drawingml/2006/main" noChangeAspect="1"/>
@@ -4677,7 +4870,7 @@
                     <pic:cNvPr id="1" name="LinuQ.png"/>
                     <pic:cNvPicPr/>
                   </pic:nvPicPr>
-                  <pic:blipFill>
+                  <pic:blipFill rotWithShape="1">
                     <a:blip r:embed="rId14" cstate="print">
                       <a:extLst>
                         <a:ext uri="{28A0092B-C50C-407E-A947-70E740481C1C}">
@@ -4685,18 +4878,25 @@
                         </a:ext>
                       </a:extLst>
                     </a:blip>
-                    <a:stretch>
-                      <a:fillRect/>
-                    </a:stretch>
+                    <a:srcRect t="9952"/>
+                    <a:stretch/>
                   </pic:blipFill>
-                  <pic:spPr>
+                  <pic:spPr bwMode="auto">
                     <a:xfrm>
                       <a:off x="0" y="0"/>
-                      <a:ext cx="5337175" cy="3540125"/>
+                      <a:ext cx="4999863" cy="3187754"/>
                     </a:xfrm>
                     <a:prstGeom prst="rect">
                       <a:avLst/>
                     </a:prstGeom>
+                    <a:ln>
+                      <a:noFill/>
+                    </a:ln>
+                    <a:extLst>
+                      <a:ext uri="{53640926-AAD7-44D8-BBD7-CCE9431645EC}">
+                        <a14:shadowObscured xmlns:a14="http://schemas.microsoft.com/office/drawing/2010/main"/>
+                      </a:ext>
+                    </a:extLst>
                   </pic:spPr>
                 </pic:pic>
               </a:graphicData>
@@ -4709,31 +4909,18 @@
       <w:pPr>
         <w:pStyle w:val="Lgende"/>
       </w:pPr>
-      <w:bookmarkStart w:id="16" w:name="_Toc436089263"/>
+      <w:bookmarkStart w:id="16" w:name="_Toc436118743"/>
       <w:r>
         <w:t xml:space="preserve">Figure </w:t>
       </w:r>
-      <w:r>
-        <w:fldChar w:fldCharType="begin"/>
-      </w:r>
-      <w:r>
-        <w:instrText xml:space="preserve"> SEQ Figure \* ARABIC </w:instrText>
-      </w:r>
-      <w:r>
-        <w:fldChar w:fldCharType="separate"/>
-      </w:r>
-      <w:r>
-        <w:rPr>
-          <w:noProof/>
-        </w:rPr>
-        <w:t>4</w:t>
-      </w:r>
-      <w:r>
-        <w:rPr>
-          <w:noProof/>
-        </w:rPr>
-        <w:fldChar w:fldCharType="end"/>
-      </w:r>
+      <w:fldSimple w:instr=" SEQ Figure \* ARABIC ">
+        <w:r>
+          <w:rPr>
+            <w:noProof/>
+          </w:rPr>
+          <w:t>4</w:t>
+        </w:r>
+      </w:fldSimple>
       <w:r>
         <w:t xml:space="preserve"> - Capture d'écran de l'historique</w:t>
       </w:r>
@@ -4743,7 +4930,7 @@
       <w:pPr>
         <w:pStyle w:val="Titre3"/>
       </w:pPr>
-      <w:bookmarkStart w:id="17" w:name="_Toc436089258"/>
+      <w:bookmarkStart w:id="17" w:name="_Toc436118738"/>
       <w:r>
         <w:t>Interactions</w:t>
       </w:r>
@@ -5183,18 +5370,31 @@
       <w:pPr>
         <w:pStyle w:val="Lgende"/>
       </w:pPr>
-      <w:bookmarkStart w:id="18" w:name="_Toc436089264"/>
+      <w:bookmarkStart w:id="18" w:name="_Toc436118744"/>
       <w:r>
         <w:t xml:space="preserve">Figure </w:t>
       </w:r>
-      <w:fldSimple w:instr=" SEQ Figure \* ARABIC ">
-        <w:r>
-          <w:rPr>
-            <w:noProof/>
-          </w:rPr>
-          <w:t>5</w:t>
-        </w:r>
-      </w:fldSimple>
+      <w:r>
+        <w:fldChar w:fldCharType="begin"/>
+      </w:r>
+      <w:r>
+        <w:instrText xml:space="preserve"> SEQ Figure \* ARABIC </w:instrText>
+      </w:r>
+      <w:r>
+        <w:fldChar w:fldCharType="separate"/>
+      </w:r>
+      <w:r>
+        <w:rPr>
+          <w:noProof/>
+        </w:rPr>
+        <w:t>5</w:t>
+      </w:r>
+      <w:r>
+        <w:rPr>
+          <w:noProof/>
+        </w:rPr>
+        <w:fldChar w:fldCharType="end"/>
+      </w:r>
       <w:r>
         <w:t xml:space="preserve"> – Format d'une trame de changement de fréquence</w:t>
       </w:r>
@@ -5226,7 +5426,15 @@
         </w:numPr>
       </w:pPr>
       <w:r>
-        <w:t>Le deuxième et troisième caractère identifient le type de trame,</w:t>
+        <w:t xml:space="preserve">Le deuxième et troisième caractère </w:t>
+      </w:r>
+      <w:proofErr w:type="gramStart"/>
+      <w:r>
+        <w:t>identifient</w:t>
+      </w:r>
+      <w:proofErr w:type="gramEnd"/>
+      <w:r>
+        <w:t xml:space="preserve"> le type de trame,</w:t>
       </w:r>
     </w:p>
     <w:p>
@@ -5317,7 +5525,6 @@
                 <w:sz w:val="24"/>
                 <w:szCs w:val="24"/>
               </w:rPr>
-              <w:lastRenderedPageBreak/>
               <w:t>Q</w:t>
             </w:r>
           </w:p>
@@ -5587,18 +5794,31 @@
       <w:pPr>
         <w:pStyle w:val="Lgende"/>
       </w:pPr>
-      <w:bookmarkStart w:id="19" w:name="_Toc436089265"/>
+      <w:bookmarkStart w:id="19" w:name="_Toc436118745"/>
       <w:r>
         <w:t xml:space="preserve">Figure </w:t>
       </w:r>
-      <w:fldSimple w:instr=" SEQ Figure \* ARABIC ">
-        <w:r>
-          <w:rPr>
-            <w:noProof/>
-          </w:rPr>
-          <w:t>6</w:t>
-        </w:r>
-      </w:fldSimple>
+      <w:r>
+        <w:fldChar w:fldCharType="begin"/>
+      </w:r>
+      <w:r>
+        <w:instrText xml:space="preserve"> SEQ Figure \* ARABIC </w:instrText>
+      </w:r>
+      <w:r>
+        <w:fldChar w:fldCharType="separate"/>
+      </w:r>
+      <w:r>
+        <w:rPr>
+          <w:noProof/>
+        </w:rPr>
+        <w:t>6</w:t>
+      </w:r>
+      <w:r>
+        <w:rPr>
+          <w:noProof/>
+        </w:rPr>
+        <w:fldChar w:fldCharType="end"/>
+      </w:r>
       <w:r>
         <w:t xml:space="preserve"> - Format d'une trame stop</w:t>
       </w:r>
@@ -5606,6 +5826,7 @@
     </w:p>
     <w:p>
       <w:r>
+        <w:lastRenderedPageBreak/>
         <w:t>La trame d'extinction du capteur se compose de la manière suivante :</w:t>
       </w:r>
     </w:p>
@@ -5706,7 +5927,7 @@
       <w:pPr>
         <w:pStyle w:val="Titre1"/>
       </w:pPr>
-      <w:bookmarkStart w:id="20" w:name="_Toc436089259"/>
+      <w:bookmarkStart w:id="20" w:name="_Toc436118739"/>
       <w:r>
         <w:lastRenderedPageBreak/>
         <w:t>Conclusion</w:t>
@@ -5744,6 +5965,7 @@
         <w:t>Pour aller plus loin nous pourrions proposer de développer un véritable capteur en lieu et place de l’ordinateur le simulant afin de pouvoir aboutir à un outil réel et utilisable. Nous pourrions aussi rendre accessible le serveur à bien plus de monde que le réseau local de la salle de TP pour pouvoir partager à un grand nombre de personnes notre travail.</w:t>
       </w:r>
     </w:p>
+    <w:bookmarkEnd w:id="0"/>
     <w:p/>
     <w:sectPr>
       <w:headerReference w:type="default" r:id="rId15"/>
@@ -5806,7 +6028,7 @@
       <w:rPr>
         <w:noProof/>
       </w:rPr>
-      <w:t>5</w:t>
+      <w:t>8</w:t>
     </w:r>
     <w:r>
       <w:fldChar w:fldCharType="end"/>
@@ -5885,7 +6107,7 @@
             </wp:inline>
           </w:drawing>
         </mc:Choice>
-        <mc:Fallback xmlns:w16se="http://schemas.microsoft.com/office/word/2015/wordml/symex" xmlns:w15="http://schemas.microsoft.com/office/word/2012/wordml" xmlns:cx1="http://schemas.microsoft.com/office/drawing/2015/9/8/chartex" xmlns:cx="http://schemas.microsoft.com/office/drawing/2014/chartex">
+        <mc:Fallback xmlns:cx="http://schemas.microsoft.com/office/drawing/2014/chartex" xmlns:cx1="http://schemas.microsoft.com/office/drawing/2015/9/8/chartex" xmlns:w15="http://schemas.microsoft.com/office/word/2012/wordml" xmlns:w16se="http://schemas.microsoft.com/office/word/2015/wordml/symex">
           <w:pict>
             <v:oval w14:anchorId="18907A12" id="Ellipse 12" o:spid="_x0000_s1026" style="width:7.2pt;height:7.2pt;flip:x;visibility:visible;mso-wrap-style:square;mso-left-percent:-10001;mso-top-percent:-10001;mso-position-horizontal:absolute;mso-position-horizontal-relative:char;mso-position-vertical:absolute;mso-position-vertical-relative:line;mso-left-percent:-10001;mso-top-percent:-10001;v-text-anchor:top" o:gfxdata="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" filled="f" fillcolor="#ff7d26" strokecolor="#53548a [3204]" strokeweight="3pt">
               <v:stroke linestyle="thinThin"/>
@@ -6027,7 +6249,7 @@
             </wp:anchor>
           </w:drawing>
         </mc:Choice>
-        <mc:Fallback xmlns:w16se="http://schemas.microsoft.com/office/word/2015/wordml/symex" xmlns:w15="http://schemas.microsoft.com/office/word/2012/wordml" xmlns:cx1="http://schemas.microsoft.com/office/drawing/2015/9/8/chartex" xmlns:cx="http://schemas.microsoft.com/office/drawing/2014/chartex">
+        <mc:Fallback xmlns:cx="http://schemas.microsoft.com/office/drawing/2014/chartex" xmlns:cx1="http://schemas.microsoft.com/office/drawing/2015/9/8/chartex" xmlns:w15="http://schemas.microsoft.com/office/word/2012/wordml" xmlns:w16se="http://schemas.microsoft.com/office/word/2015/wordml/symex">
           <w:pict>
             <v:shapetype w14:anchorId="285717BF" id="_x0000_t32" coordsize="21600,21600" o:spt="32" o:oned="t" path="m,l21600,21600e" filled="f">
               <v:path arrowok="t" fillok="f" o:connecttype="none"/>
@@ -9969,7 +10191,7 @@
 </file>
 
 <file path=customXml/itemProps3.xml><?xml version="1.0" encoding="utf-8"?>
-<ds:datastoreItem xmlns:ds="http://schemas.openxmlformats.org/officeDocument/2006/customXml" ds:itemID="{31D37FB8-DDB4-4CDA-A627-07A0E2816A26}">
+<ds:datastoreItem xmlns:ds="http://schemas.openxmlformats.org/officeDocument/2006/customXml" ds:itemID="{785FD0AD-3B04-446C-A563-92D54F7E968A}">
   <ds:schemaRefs>
     <ds:schemaRef ds:uri="http://schemas.openxmlformats.org/officeDocument/2006/bibliography"/>
   </ds:schemaRefs>

</xml_diff>